<commit_message>
Instructions updated and sanbox mode removed
</commit_message>
<xml_diff>
--- a/docs/Svea_Payment_Gateway_Manual.docx
+++ b/docs/Svea_Payment_Gateway_Manual.docx
@@ -1,6 +1,6 @@
 
 <file path=word/document.xml><?xml version="1.0" encoding="utf-8"?>
-<w:document xmlns:wpc="http://schemas.microsoft.com/office/word/2010/wordprocessingCanvas" xmlns:cx="http://schemas.microsoft.com/office/drawing/2014/chartex" xmlns:cx1="http://schemas.microsoft.com/office/drawing/2015/9/8/chartex" xmlns:cx2="http://schemas.microsoft.com/office/drawing/2015/10/21/chartex" xmlns:cx3="http://schemas.microsoft.com/office/drawing/2016/5/9/chartex" xmlns:cx4="http://schemas.microsoft.com/office/drawing/2016/5/10/chartex" xmlns:cx5="http://schemas.microsoft.com/office/drawing/2016/5/11/chartex" xmlns:cx6="http://schemas.microsoft.com/office/drawing/2016/5/12/chartex" xmlns:cx7="http://schemas.microsoft.com/office/drawing/2016/5/13/chartex" xmlns:cx8="http://schemas.microsoft.com/office/drawing/2016/5/14/chartex" xmlns:mc="http://schemas.openxmlformats.org/markup-compatibility/2006" xmlns:aink="http://schemas.microsoft.com/office/drawing/2016/ink" xmlns:am3d="http://schemas.microsoft.com/office/drawing/2017/model3d" xmlns:o="urn:schemas-microsoft-com:office:office" xmlns:oel="http://schemas.microsoft.com/office/2019/extlst" xmlns:r="http://schemas.openxmlformats.org/officeDocument/2006/relationships" xmlns:m="http://schemas.openxmlformats.org/officeDocument/2006/math" xmlns:v="urn:schemas-microsoft-com:vml" xmlns:wp14="http://schemas.microsoft.com/office/word/2010/wordprocessingDrawing" xmlns:wp="http://schemas.openxmlformats.org/drawingml/2006/wordprocessingDrawing" xmlns:w10="urn:schemas-microsoft-com:office:word" xmlns:w="http://schemas.openxmlformats.org/wordprocessingml/2006/main" xmlns:w14="http://schemas.microsoft.com/office/word/2010/wordml" xmlns:w15="http://schemas.microsoft.com/office/word/2012/wordml" xmlns:w16cex="http://schemas.microsoft.com/office/word/2018/wordml/cex" xmlns:w16cid="http://schemas.microsoft.com/office/word/2016/wordml/cid" xmlns:w16="http://schemas.microsoft.com/office/word/2018/wordml" xmlns:w16sdtdh="http://schemas.microsoft.com/office/word/2020/wordml/sdtdatahash" xmlns:w16se="http://schemas.microsoft.com/office/word/2015/wordml/symex" xmlns:wpg="http://schemas.microsoft.com/office/word/2010/wordprocessingGroup" xmlns:wpi="http://schemas.microsoft.com/office/word/2010/wordprocessingInk" xmlns:wne="http://schemas.microsoft.com/office/word/2006/wordml" xmlns:wps="http://schemas.microsoft.com/office/word/2010/wordprocessingShape" mc:Ignorable="w14 w15 w16se w16cid w16 w16cex w16sdtdh wp14">
+<w:document xmlns:wpc="http://schemas.microsoft.com/office/word/2010/wordprocessingCanvas" xmlns:cx="http://schemas.microsoft.com/office/drawing/2014/chartex" xmlns:cx1="http://schemas.microsoft.com/office/drawing/2015/9/8/chartex" xmlns:cx2="http://schemas.microsoft.com/office/drawing/2015/10/21/chartex" xmlns:cx3="http://schemas.microsoft.com/office/drawing/2016/5/9/chartex" xmlns:cx4="http://schemas.microsoft.com/office/drawing/2016/5/10/chartex" xmlns:cx5="http://schemas.microsoft.com/office/drawing/2016/5/11/chartex" xmlns:cx6="http://schemas.microsoft.com/office/drawing/2016/5/12/chartex" xmlns:cx7="http://schemas.microsoft.com/office/drawing/2016/5/13/chartex" xmlns:cx8="http://schemas.microsoft.com/office/drawing/2016/5/14/chartex" xmlns:mc="http://schemas.openxmlformats.org/markup-compatibility/2006" xmlns:aink="http://schemas.microsoft.com/office/drawing/2016/ink" xmlns:am3d="http://schemas.microsoft.com/office/drawing/2017/model3d" xmlns:o="urn:schemas-microsoft-com:office:office" xmlns:oel="http://schemas.microsoft.com/office/2019/extlst" xmlns:r="http://schemas.openxmlformats.org/officeDocument/2006/relationships" xmlns:m="http://schemas.openxmlformats.org/officeDocument/2006/math" xmlns:v="urn:schemas-microsoft-com:vml" xmlns:wp14="http://schemas.microsoft.com/office/word/2010/wordprocessingDrawing" xmlns:wp="http://schemas.openxmlformats.org/drawingml/2006/wordprocessingDrawing" xmlns:w10="urn:schemas-microsoft-com:office:word" xmlns:w="http://schemas.openxmlformats.org/wordprocessingml/2006/main" xmlns:w14="http://schemas.microsoft.com/office/word/2010/wordml" xmlns:w15="http://schemas.microsoft.com/office/word/2012/wordml" xmlns:w16cex="http://schemas.microsoft.com/office/word/2018/wordml/cex" xmlns:w16cid="http://schemas.microsoft.com/office/word/2016/wordml/cid" xmlns:w16="http://schemas.microsoft.com/office/word/2018/wordml" xmlns:w16du="http://schemas.microsoft.com/office/word/2023/wordml/word16du" xmlns:w16sdtdh="http://schemas.microsoft.com/office/word/2020/wordml/sdtdatahash" xmlns:w16se="http://schemas.microsoft.com/office/word/2015/wordml/symex" xmlns:wpg="http://schemas.microsoft.com/office/word/2010/wordprocessingGroup" xmlns:wpi="http://schemas.microsoft.com/office/word/2010/wordprocessingInk" xmlns:wne="http://schemas.microsoft.com/office/word/2006/wordml" xmlns:wps="http://schemas.microsoft.com/office/word/2010/wordprocessingShape" mc:Ignorable="w14 w15 w16se w16cid w16 w16cex w16sdtdh wp14">
   <w:body>
     <w:p>
       <w:pPr>
@@ -239,6 +239,13 @@
         </w:rPr>
         <w:t>WooCommerce platform</w:t>
       </w:r>
+      <w:r>
+        <w:rPr>
+          <w:sz w:val="32"/>
+          <w:szCs w:val="32"/>
+        </w:rPr>
+        <w:t xml:space="preserve"> </w:t>
+      </w:r>
     </w:p>
     <w:p>
       <w:pPr>
@@ -336,7 +343,7 @@
           <w:iCs/>
           <w:szCs w:val="22"/>
         </w:rPr>
-        <w:t>3</w:t>
+        <w:t>4</w:t>
       </w:r>
       <w:r>
         <w:rPr>
@@ -352,7 +359,7 @@
           <w:iCs/>
           <w:szCs w:val="22"/>
         </w:rPr>
-        <w:t>9</w:t>
+        <w:t>0</w:t>
       </w:r>
     </w:p>
     <w:p>
@@ -412,7 +419,7 @@
         </w:rPr>
         <w:fldChar w:fldCharType="separate"/>
       </w:r>
-      <w:hyperlink w:anchor="_Toc130053834" w:history="1">
+      <w:hyperlink w:anchor="_Toc132741066" w:history="1">
         <w:r>
           <w:rPr>
             <w:rStyle w:val="Hyperlink"/>
@@ -454,7 +461,7 @@
           <w:rPr>
             <w:noProof/>
           </w:rPr>
-          <w:instrText xml:space="preserve"> PAGEREF _Toc130053834 \h </w:instrText>
+          <w:instrText xml:space="preserve"> PAGEREF _Toc132741066 \h </w:instrText>
         </w:r>
         <w:r>
           <w:rPr>
@@ -471,7 +478,7 @@
           <w:rPr>
             <w:noProof/>
           </w:rPr>
-          <w:t>2</w:t>
+          <w:t>3</w:t>
         </w:r>
         <w:r>
           <w:rPr>
@@ -497,7 +504,7 @@
           <w:lang w:val="en-FI" w:eastAsia="en-FI" w:bidi="ar-SA"/>
         </w:rPr>
       </w:pPr>
-      <w:hyperlink w:anchor="_Toc130053835" w:history="1">
+      <w:hyperlink w:anchor="_Toc132741067" w:history="1">
         <w:r>
           <w:rPr>
             <w:rStyle w:val="Hyperlink"/>
@@ -539,7 +546,7 @@
           <w:rPr>
             <w:noProof/>
           </w:rPr>
-          <w:instrText xml:space="preserve"> PAGEREF _Toc130053835 \h </w:instrText>
+          <w:instrText xml:space="preserve"> PAGEREF _Toc132741067 \h </w:instrText>
         </w:r>
         <w:r>
           <w:rPr>
@@ -582,7 +589,7 @@
           <w:lang w:val="en-FI" w:eastAsia="en-FI" w:bidi="ar-SA"/>
         </w:rPr>
       </w:pPr>
-      <w:hyperlink w:anchor="_Toc130053836" w:history="1">
+      <w:hyperlink w:anchor="_Toc132741068" w:history="1">
         <w:r>
           <w:rPr>
             <w:rStyle w:val="Hyperlink"/>
@@ -624,7 +631,7 @@
           <w:rPr>
             <w:noProof/>
           </w:rPr>
-          <w:instrText xml:space="preserve"> PAGEREF _Toc130053836 \h </w:instrText>
+          <w:instrText xml:space="preserve"> PAGEREF _Toc132741068 \h </w:instrText>
         </w:r>
         <w:r>
           <w:rPr>
@@ -667,7 +674,7 @@
           <w:lang w:val="en-FI" w:eastAsia="en-FI" w:bidi="ar-SA"/>
         </w:rPr>
       </w:pPr>
-      <w:hyperlink w:anchor="_Toc130053837" w:history="1">
+      <w:hyperlink w:anchor="_Toc132741069" w:history="1">
         <w:r>
           <w:rPr>
             <w:rStyle w:val="Hyperlink"/>
@@ -709,7 +716,7 @@
           <w:rPr>
             <w:noProof/>
           </w:rPr>
-          <w:instrText xml:space="preserve"> PAGEREF _Toc130053837 \h </w:instrText>
+          <w:instrText xml:space="preserve"> PAGEREF _Toc132741069 \h </w:instrText>
         </w:r>
         <w:r>
           <w:rPr>
@@ -752,7 +759,7 @@
           <w:lang w:val="en-FI" w:eastAsia="en-FI" w:bidi="ar-SA"/>
         </w:rPr>
       </w:pPr>
-      <w:hyperlink w:anchor="_Toc130053838" w:history="1">
+      <w:hyperlink w:anchor="_Toc132741070" w:history="1">
         <w:r>
           <w:rPr>
             <w:rStyle w:val="Hyperlink"/>
@@ -794,7 +801,7 @@
           <w:rPr>
             <w:noProof/>
           </w:rPr>
-          <w:instrText xml:space="preserve"> PAGEREF _Toc130053838 \h </w:instrText>
+          <w:instrText xml:space="preserve"> PAGEREF _Toc132741070 \h </w:instrText>
         </w:r>
         <w:r>
           <w:rPr>
@@ -837,7 +844,7 @@
           <w:lang w:val="en-FI" w:eastAsia="en-FI" w:bidi="ar-SA"/>
         </w:rPr>
       </w:pPr>
-      <w:hyperlink w:anchor="_Toc130053839" w:history="1">
+      <w:hyperlink w:anchor="_Toc132741071" w:history="1">
         <w:r>
           <w:rPr>
             <w:rStyle w:val="Hyperlink"/>
@@ -879,7 +886,7 @@
           <w:rPr>
             <w:noProof/>
           </w:rPr>
-          <w:instrText xml:space="preserve"> PAGEREF _Toc130053839 \h </w:instrText>
+          <w:instrText xml:space="preserve"> PAGEREF _Toc132741071 \h </w:instrText>
         </w:r>
         <w:r>
           <w:rPr>
@@ -922,7 +929,7 @@
           <w:lang w:val="en-FI" w:eastAsia="en-FI" w:bidi="ar-SA"/>
         </w:rPr>
       </w:pPr>
-      <w:hyperlink w:anchor="_Toc130053840" w:history="1">
+      <w:hyperlink w:anchor="_Toc132741072" w:history="1">
         <w:r>
           <w:rPr>
             <w:rStyle w:val="Hyperlink"/>
@@ -964,7 +971,7 @@
           <w:rPr>
             <w:noProof/>
           </w:rPr>
-          <w:instrText xml:space="preserve"> PAGEREF _Toc130053840 \h </w:instrText>
+          <w:instrText xml:space="preserve"> PAGEREF _Toc132741072 \h </w:instrText>
         </w:r>
         <w:r>
           <w:rPr>
@@ -1007,7 +1014,7 @@
           <w:lang w:val="en-FI" w:eastAsia="en-FI" w:bidi="ar-SA"/>
         </w:rPr>
       </w:pPr>
-      <w:hyperlink w:anchor="_Toc130053841" w:history="1">
+      <w:hyperlink w:anchor="_Toc132741073" w:history="1">
         <w:r>
           <w:rPr>
             <w:rStyle w:val="Hyperlink"/>
@@ -1049,7 +1056,7 @@
           <w:rPr>
             <w:noProof/>
           </w:rPr>
-          <w:instrText xml:space="preserve"> PAGEREF _Toc130053841 \h </w:instrText>
+          <w:instrText xml:space="preserve"> PAGEREF _Toc132741073 \h </w:instrText>
         </w:r>
         <w:r>
           <w:rPr>
@@ -1092,7 +1099,7 @@
           <w:lang w:val="en-FI" w:eastAsia="en-FI" w:bidi="ar-SA"/>
         </w:rPr>
       </w:pPr>
-      <w:hyperlink w:anchor="_Toc130053842" w:history="1">
+      <w:hyperlink w:anchor="_Toc132741074" w:history="1">
         <w:r>
           <w:rPr>
             <w:rStyle w:val="Hyperlink"/>
@@ -1134,7 +1141,7 @@
           <w:rPr>
             <w:noProof/>
           </w:rPr>
-          <w:instrText xml:space="preserve"> PAGEREF _Toc130053842 \h </w:instrText>
+          <w:instrText xml:space="preserve"> PAGEREF _Toc132741074 \h </w:instrText>
         </w:r>
         <w:r>
           <w:rPr>
@@ -1177,7 +1184,7 @@
           <w:lang w:val="en-FI" w:eastAsia="en-FI" w:bidi="ar-SA"/>
         </w:rPr>
       </w:pPr>
-      <w:hyperlink w:anchor="_Toc130053843" w:history="1">
+      <w:hyperlink w:anchor="_Toc132741075" w:history="1">
         <w:r>
           <w:rPr>
             <w:rStyle w:val="Hyperlink"/>
@@ -1219,7 +1226,7 @@
           <w:rPr>
             <w:noProof/>
           </w:rPr>
-          <w:instrText xml:space="preserve"> PAGEREF _Toc130053843 \h </w:instrText>
+          <w:instrText xml:space="preserve"> PAGEREF _Toc132741075 \h </w:instrText>
         </w:r>
         <w:r>
           <w:rPr>
@@ -1262,7 +1269,7 @@
           <w:lang w:val="en-FI" w:eastAsia="en-FI" w:bidi="ar-SA"/>
         </w:rPr>
       </w:pPr>
-      <w:hyperlink w:anchor="_Toc130053844" w:history="1">
+      <w:hyperlink w:anchor="_Toc132741076" w:history="1">
         <w:r>
           <w:rPr>
             <w:rStyle w:val="Hyperlink"/>
@@ -1304,7 +1311,7 @@
           <w:rPr>
             <w:noProof/>
           </w:rPr>
-          <w:instrText xml:space="preserve"> PAGEREF _Toc130053844 \h </w:instrText>
+          <w:instrText xml:space="preserve"> PAGEREF _Toc132741076 \h </w:instrText>
         </w:r>
         <w:r>
           <w:rPr>
@@ -1347,7 +1354,7 @@
           <w:lang w:val="en-FI" w:eastAsia="en-FI" w:bidi="ar-SA"/>
         </w:rPr>
       </w:pPr>
-      <w:hyperlink w:anchor="_Toc130053845" w:history="1">
+      <w:hyperlink w:anchor="_Toc132741077" w:history="1">
         <w:r>
           <w:rPr>
             <w:rStyle w:val="Hyperlink"/>
@@ -1389,7 +1396,7 @@
           <w:rPr>
             <w:noProof/>
           </w:rPr>
-          <w:instrText xml:space="preserve"> PAGEREF _Toc130053845 \h </w:instrText>
+          <w:instrText xml:space="preserve"> PAGEREF _Toc132741077 \h </w:instrText>
         </w:r>
         <w:r>
           <w:rPr>
@@ -1432,7 +1439,7 @@
           <w:lang w:val="en-FI" w:eastAsia="en-FI" w:bidi="ar-SA"/>
         </w:rPr>
       </w:pPr>
-      <w:hyperlink w:anchor="_Toc130053846" w:history="1">
+      <w:hyperlink w:anchor="_Toc132741078" w:history="1">
         <w:r>
           <w:rPr>
             <w:rStyle w:val="Hyperlink"/>
@@ -1474,7 +1481,7 @@
           <w:rPr>
             <w:noProof/>
           </w:rPr>
-          <w:instrText xml:space="preserve"> PAGEREF _Toc130053846 \h </w:instrText>
+          <w:instrText xml:space="preserve"> PAGEREF _Toc132741078 \h </w:instrText>
         </w:r>
         <w:r>
           <w:rPr>
@@ -1517,7 +1524,7 @@
           <w:lang w:val="en-FI" w:eastAsia="en-FI" w:bidi="ar-SA"/>
         </w:rPr>
       </w:pPr>
-      <w:hyperlink w:anchor="_Toc130053847" w:history="1">
+      <w:hyperlink w:anchor="_Toc132741079" w:history="1">
         <w:r>
           <w:rPr>
             <w:rStyle w:val="Hyperlink"/>
@@ -1559,7 +1566,7 @@
           <w:rPr>
             <w:noProof/>
           </w:rPr>
-          <w:instrText xml:space="preserve"> PAGEREF _Toc130053847 \h </w:instrText>
+          <w:instrText xml:space="preserve"> PAGEREF _Toc132741079 \h </w:instrText>
         </w:r>
         <w:r>
           <w:rPr>
@@ -1602,7 +1609,7 @@
           <w:lang w:val="en-FI" w:eastAsia="en-FI" w:bidi="ar-SA"/>
         </w:rPr>
       </w:pPr>
-      <w:hyperlink w:anchor="_Toc130053848" w:history="1">
+      <w:hyperlink w:anchor="_Toc132741080" w:history="1">
         <w:r>
           <w:rPr>
             <w:rStyle w:val="Hyperlink"/>
@@ -1626,7 +1633,7 @@
             <w:rStyle w:val="Hyperlink"/>
             <w:noProof/>
           </w:rPr>
-          <w:t>Seller id</w:t>
+          <w:t>Seller Id</w:t>
         </w:r>
         <w:r>
           <w:rPr>
@@ -1644,7 +1651,7 @@
           <w:rPr>
             <w:noProof/>
           </w:rPr>
-          <w:instrText xml:space="preserve"> PAGEREF _Toc130053848 \h </w:instrText>
+          <w:instrText xml:space="preserve"> PAGEREF _Toc132741080 \h </w:instrText>
         </w:r>
         <w:r>
           <w:rPr>
@@ -1687,7 +1694,7 @@
           <w:lang w:val="en-FI" w:eastAsia="en-FI" w:bidi="ar-SA"/>
         </w:rPr>
       </w:pPr>
-      <w:hyperlink w:anchor="_Toc130053849" w:history="1">
+      <w:hyperlink w:anchor="_Toc132741081" w:history="1">
         <w:r>
           <w:rPr>
             <w:rStyle w:val="Hyperlink"/>
@@ -1729,7 +1736,7 @@
           <w:rPr>
             <w:noProof/>
           </w:rPr>
-          <w:instrText xml:space="preserve"> PAGEREF _Toc130053849 \h </w:instrText>
+          <w:instrText xml:space="preserve"> PAGEREF _Toc132741081 \h </w:instrText>
         </w:r>
         <w:r>
           <w:rPr>
@@ -1772,7 +1779,7 @@
           <w:lang w:val="en-FI" w:eastAsia="en-FI" w:bidi="ar-SA"/>
         </w:rPr>
       </w:pPr>
-      <w:hyperlink w:anchor="_Toc130053850" w:history="1">
+      <w:hyperlink w:anchor="_Toc132741082" w:history="1">
         <w:r>
           <w:rPr>
             <w:rStyle w:val="Hyperlink"/>
@@ -1814,7 +1821,7 @@
           <w:rPr>
             <w:noProof/>
           </w:rPr>
-          <w:instrText xml:space="preserve"> PAGEREF _Toc130053850 \h </w:instrText>
+          <w:instrText xml:space="preserve"> PAGEREF _Toc132741082 \h </w:instrText>
         </w:r>
         <w:r>
           <w:rPr>
@@ -1857,7 +1864,7 @@
           <w:lang w:val="en-FI" w:eastAsia="en-FI" w:bidi="ar-SA"/>
         </w:rPr>
       </w:pPr>
-      <w:hyperlink w:anchor="_Toc130053851" w:history="1">
+      <w:hyperlink w:anchor="_Toc132741083" w:history="1">
         <w:r>
           <w:rPr>
             <w:rStyle w:val="Hyperlink"/>
@@ -1899,7 +1906,7 @@
           <w:rPr>
             <w:noProof/>
           </w:rPr>
-          <w:instrText xml:space="preserve"> PAGEREF _Toc130053851 \h </w:instrText>
+          <w:instrText xml:space="preserve"> PAGEREF _Toc132741083 \h </w:instrText>
         </w:r>
         <w:r>
           <w:rPr>
@@ -1942,7 +1949,7 @@
           <w:lang w:val="en-FI" w:eastAsia="en-FI" w:bidi="ar-SA"/>
         </w:rPr>
       </w:pPr>
-      <w:hyperlink w:anchor="_Toc130053852" w:history="1">
+      <w:hyperlink w:anchor="_Toc132741084" w:history="1">
         <w:r>
           <w:rPr>
             <w:rStyle w:val="Hyperlink"/>
@@ -1984,7 +1991,7 @@
           <w:rPr>
             <w:noProof/>
           </w:rPr>
-          <w:instrText xml:space="preserve"> PAGEREF _Toc130053852 \h </w:instrText>
+          <w:instrText xml:space="preserve"> PAGEREF _Toc132741084 \h </w:instrText>
         </w:r>
         <w:r>
           <w:rPr>
@@ -2027,7 +2034,7 @@
           <w:lang w:val="en-FI" w:eastAsia="en-FI" w:bidi="ar-SA"/>
         </w:rPr>
       </w:pPr>
-      <w:hyperlink w:anchor="_Toc130053853" w:history="1">
+      <w:hyperlink w:anchor="_Toc132741085" w:history="1">
         <w:r>
           <w:rPr>
             <w:rStyle w:val="Hyperlink"/>
@@ -2069,7 +2076,7 @@
           <w:rPr>
             <w:noProof/>
           </w:rPr>
-          <w:instrText xml:space="preserve"> PAGEREF _Toc130053853 \h </w:instrText>
+          <w:instrText xml:space="preserve"> PAGEREF _Toc132741085 \h </w:instrText>
         </w:r>
         <w:r>
           <w:rPr>
@@ -2112,7 +2119,7 @@
           <w:lang w:val="en-FI" w:eastAsia="en-FI" w:bidi="ar-SA"/>
         </w:rPr>
       </w:pPr>
-      <w:hyperlink w:anchor="_Toc130053854" w:history="1">
+      <w:hyperlink w:anchor="_Toc132741086" w:history="1">
         <w:r>
           <w:rPr>
             <w:rStyle w:val="Hyperlink"/>
@@ -2136,7 +2143,7 @@
             <w:rStyle w:val="Hyperlink"/>
             <w:noProof/>
           </w:rPr>
-          <w:t>Sandbox mode (deprecated, will be removed soon)</w:t>
+          <w:t>Svea Payments encoding (deprecated, will be removed soon)</w:t>
         </w:r>
         <w:r>
           <w:rPr>
@@ -2154,7 +2161,7 @@
           <w:rPr>
             <w:noProof/>
           </w:rPr>
-          <w:instrText xml:space="preserve"> PAGEREF _Toc130053854 \h </w:instrText>
+          <w:instrText xml:space="preserve"> PAGEREF _Toc132741086 \h </w:instrText>
         </w:r>
         <w:r>
           <w:rPr>
@@ -2197,7 +2204,7 @@
           <w:lang w:val="en-FI" w:eastAsia="en-FI" w:bidi="ar-SA"/>
         </w:rPr>
       </w:pPr>
-      <w:hyperlink w:anchor="_Toc130053855" w:history="1">
+      <w:hyperlink w:anchor="_Toc132741087" w:history="1">
         <w:r>
           <w:rPr>
             <w:rStyle w:val="Hyperlink"/>
@@ -2221,7 +2228,7 @@
             <w:rStyle w:val="Hyperlink"/>
             <w:noProof/>
           </w:rPr>
-          <w:t>Svea Payments encoding (deprecated, will be removed soon)</w:t>
+          <w:t>Part Payment widget</w:t>
         </w:r>
         <w:r>
           <w:rPr>
@@ -2239,7 +2246,7 @@
           <w:rPr>
             <w:noProof/>
           </w:rPr>
-          <w:instrText xml:space="preserve"> PAGEREF _Toc130053855 \h </w:instrText>
+          <w:instrText xml:space="preserve"> PAGEREF _Toc132741087 \h </w:instrText>
         </w:r>
         <w:r>
           <w:rPr>
@@ -2256,7 +2263,7 @@
           <w:rPr>
             <w:noProof/>
           </w:rPr>
-          <w:t>9</w:t>
+          <w:t>10</w:t>
         </w:r>
         <w:r>
           <w:rPr>
@@ -2282,7 +2289,7 @@
           <w:lang w:val="en-FI" w:eastAsia="en-FI" w:bidi="ar-SA"/>
         </w:rPr>
       </w:pPr>
-      <w:hyperlink w:anchor="_Toc130053856" w:history="1">
+      <w:hyperlink w:anchor="_Toc132741088" w:history="1">
         <w:r>
           <w:rPr>
             <w:rStyle w:val="Hyperlink"/>
@@ -2306,7 +2313,7 @@
             <w:rStyle w:val="Hyperlink"/>
             <w:noProof/>
           </w:rPr>
-          <w:t>Part Payment widget</w:t>
+          <w:t>Collated payment method view</w:t>
         </w:r>
         <w:r>
           <w:rPr>
@@ -2324,7 +2331,7 @@
           <w:rPr>
             <w:noProof/>
           </w:rPr>
-          <w:instrText xml:space="preserve"> PAGEREF _Toc130053856 \h </w:instrText>
+          <w:instrText xml:space="preserve"> PAGEREF _Toc132741088 \h </w:instrText>
         </w:r>
         <w:r>
           <w:rPr>
@@ -2341,7 +2348,7 @@
           <w:rPr>
             <w:noProof/>
           </w:rPr>
-          <w:t>10</w:t>
+          <w:t>11</w:t>
         </w:r>
         <w:r>
           <w:rPr>
@@ -2367,7 +2374,7 @@
           <w:lang w:val="en-FI" w:eastAsia="en-FI" w:bidi="ar-SA"/>
         </w:rPr>
       </w:pPr>
-      <w:hyperlink w:anchor="_Toc130053857" w:history="1">
+      <w:hyperlink w:anchor="_Toc132741089" w:history="1">
         <w:r>
           <w:rPr>
             <w:rStyle w:val="Hyperlink"/>
@@ -2409,7 +2416,7 @@
           <w:rPr>
             <w:noProof/>
           </w:rPr>
-          <w:instrText xml:space="preserve"> PAGEREF _Toc130053857 \h </w:instrText>
+          <w:instrText xml:space="preserve"> PAGEREF _Toc132741089 \h </w:instrText>
         </w:r>
         <w:r>
           <w:rPr>
@@ -2426,7 +2433,7 @@
           <w:rPr>
             <w:noProof/>
           </w:rPr>
-          <w:t>11</w:t>
+          <w:t>13</w:t>
         </w:r>
         <w:r>
           <w:rPr>
@@ -2452,7 +2459,7 @@
           <w:lang w:val="en-FI" w:eastAsia="en-FI" w:bidi="ar-SA"/>
         </w:rPr>
       </w:pPr>
-      <w:hyperlink w:anchor="_Toc130053858" w:history="1">
+      <w:hyperlink w:anchor="_Toc132741090" w:history="1">
         <w:r>
           <w:rPr>
             <w:rStyle w:val="Hyperlink"/>
@@ -2494,7 +2501,7 @@
           <w:rPr>
             <w:noProof/>
           </w:rPr>
-          <w:instrText xml:space="preserve"> PAGEREF _Toc130053858 \h </w:instrText>
+          <w:instrText xml:space="preserve"> PAGEREF _Toc132741090 \h </w:instrText>
         </w:r>
         <w:r>
           <w:rPr>
@@ -2511,7 +2518,7 @@
           <w:rPr>
             <w:noProof/>
           </w:rPr>
-          <w:t>11</w:t>
+          <w:t>13</w:t>
         </w:r>
         <w:r>
           <w:rPr>
@@ -2537,7 +2544,7 @@
           <w:lang w:val="en-FI" w:eastAsia="en-FI" w:bidi="ar-SA"/>
         </w:rPr>
       </w:pPr>
-      <w:hyperlink w:anchor="_Toc130053859" w:history="1">
+      <w:hyperlink w:anchor="_Toc132741091" w:history="1">
         <w:r>
           <w:rPr>
             <w:rStyle w:val="Hyperlink"/>
@@ -2579,7 +2586,7 @@
           <w:rPr>
             <w:noProof/>
           </w:rPr>
-          <w:instrText xml:space="preserve"> PAGEREF _Toc130053859 \h </w:instrText>
+          <w:instrText xml:space="preserve"> PAGEREF _Toc132741091 \h </w:instrText>
         </w:r>
         <w:r>
           <w:rPr>
@@ -2596,7 +2603,7 @@
           <w:rPr>
             <w:noProof/>
           </w:rPr>
-          <w:t>11</w:t>
+          <w:t>13</w:t>
         </w:r>
         <w:r>
           <w:rPr>
@@ -2622,7 +2629,7 @@
           <w:lang w:val="en-FI" w:eastAsia="en-FI" w:bidi="ar-SA"/>
         </w:rPr>
       </w:pPr>
-      <w:hyperlink w:anchor="_Toc130053860" w:history="1">
+      <w:hyperlink w:anchor="_Toc132741092" w:history="1">
         <w:r>
           <w:rPr>
             <w:rStyle w:val="Hyperlink"/>
@@ -2664,7 +2671,7 @@
           <w:rPr>
             <w:noProof/>
           </w:rPr>
-          <w:instrText xml:space="preserve"> PAGEREF _Toc130053860 \h </w:instrText>
+          <w:instrText xml:space="preserve"> PAGEREF _Toc132741092 \h </w:instrText>
         </w:r>
         <w:r>
           <w:rPr>
@@ -2681,7 +2688,7 @@
           <w:rPr>
             <w:noProof/>
           </w:rPr>
-          <w:t>12</w:t>
+          <w:t>14</w:t>
         </w:r>
         <w:r>
           <w:rPr>
@@ -2707,7 +2714,7 @@
           <w:lang w:val="en-FI" w:eastAsia="en-FI" w:bidi="ar-SA"/>
         </w:rPr>
       </w:pPr>
-      <w:hyperlink w:anchor="_Toc130053861" w:history="1">
+      <w:hyperlink w:anchor="_Toc132741093" w:history="1">
         <w:r>
           <w:rPr>
             <w:rStyle w:val="Hyperlink"/>
@@ -2749,7 +2756,7 @@
           <w:rPr>
             <w:noProof/>
           </w:rPr>
-          <w:instrText xml:space="preserve"> PAGEREF _Toc130053861 \h </w:instrText>
+          <w:instrText xml:space="preserve"> PAGEREF _Toc132741093 \h </w:instrText>
         </w:r>
         <w:r>
           <w:rPr>
@@ -2766,7 +2773,7 @@
           <w:rPr>
             <w:noProof/>
           </w:rPr>
-          <w:t>13</w:t>
+          <w:t>15</w:t>
         </w:r>
         <w:r>
           <w:rPr>
@@ -2792,7 +2799,7 @@
           <w:lang w:val="en-FI" w:eastAsia="en-FI" w:bidi="ar-SA"/>
         </w:rPr>
       </w:pPr>
-      <w:hyperlink w:anchor="_Toc130053862" w:history="1">
+      <w:hyperlink w:anchor="_Toc132741094" w:history="1">
         <w:r>
           <w:rPr>
             <w:rStyle w:val="Hyperlink"/>
@@ -2834,7 +2841,7 @@
           <w:rPr>
             <w:noProof/>
           </w:rPr>
-          <w:instrText xml:space="preserve"> PAGEREF _Toc130053862 \h </w:instrText>
+          <w:instrText xml:space="preserve"> PAGEREF _Toc132741094 \h </w:instrText>
         </w:r>
         <w:r>
           <w:rPr>
@@ -2851,7 +2858,7 @@
           <w:rPr>
             <w:noProof/>
           </w:rPr>
-          <w:t>13</w:t>
+          <w:t>15</w:t>
         </w:r>
         <w:r>
           <w:rPr>
@@ -2877,7 +2884,7 @@
           <w:lang w:val="en-FI" w:eastAsia="en-FI" w:bidi="ar-SA"/>
         </w:rPr>
       </w:pPr>
-      <w:hyperlink w:anchor="_Toc130053863" w:history="1">
+      <w:hyperlink w:anchor="_Toc132741095" w:history="1">
         <w:r>
           <w:rPr>
             <w:rStyle w:val="Hyperlink"/>
@@ -2919,7 +2926,7 @@
           <w:rPr>
             <w:noProof/>
           </w:rPr>
-          <w:instrText xml:space="preserve"> PAGEREF _Toc130053863 \h </w:instrText>
+          <w:instrText xml:space="preserve"> PAGEREF _Toc132741095 \h </w:instrText>
         </w:r>
         <w:r>
           <w:rPr>
@@ -2936,7 +2943,7 @@
           <w:rPr>
             <w:noProof/>
           </w:rPr>
-          <w:t>13</w:t>
+          <w:t>15</w:t>
         </w:r>
         <w:r>
           <w:rPr>
@@ -2960,7 +2967,18 @@
     </w:p>
     <w:p>
       <w:pPr>
-        <w:pStyle w:val="Heading1"/>
+        <w:widowControl/>
+        <w:suppressAutoHyphens w:val="0"/>
+        <w:autoSpaceDN/>
+        <w:spacing w:after="160" w:line="259" w:lineRule="auto"/>
+        <w:textAlignment w:val="auto"/>
+        <w:rPr>
+          <w:rFonts w:ascii="Arial" w:eastAsia="Droid Sans Fallback" w:hAnsi="Arial" w:cs="Lohit Hindi"/>
+          <w:b/>
+          <w:bCs/>
+          <w:sz w:val="28"/>
+          <w:szCs w:val="28"/>
+        </w:rPr>
       </w:pPr>
       <w:bookmarkStart w:id="0" w:name="_Toc11353194"/>
       <w:bookmarkStart w:id="1" w:name="_Toc11353120"/>
@@ -2970,8 +2988,17 @@
       <w:bookmarkStart w:id="5" w:name="_Toc10741265"/>
       <w:bookmarkStart w:id="6" w:name="_Toc10646639"/>
       <w:bookmarkStart w:id="7" w:name="__RefHeading__2268_1681451042"/>
-      <w:bookmarkStart w:id="8" w:name="_Toc130053834"/>
-      <w:r>
+      <w:r>
+        <w:br w:type="page"/>
+      </w:r>
+    </w:p>
+    <w:p>
+      <w:pPr>
+        <w:pStyle w:val="Heading1"/>
+      </w:pPr>
+      <w:bookmarkStart w:id="8" w:name="_Toc132741066"/>
+      <w:r>
+        <w:lastRenderedPageBreak/>
         <w:t>Changes</w:t>
       </w:r>
       <w:bookmarkEnd w:id="0"/>
@@ -3022,35 +3049,7 @@
           <w:rPr>
             <w:rStyle w:val="Hyperlink"/>
           </w:rPr>
-          <w:t xml:space="preserve">Releases · </w:t>
-        </w:r>
-        <w:proofErr w:type="spellStart"/>
-        <w:r>
-          <w:rPr>
-            <w:rStyle w:val="Hyperlink"/>
-          </w:rPr>
-          <w:t>maksuturva</w:t>
-        </w:r>
-        <w:proofErr w:type="spellEnd"/>
-        <w:r>
-          <w:rPr>
-            <w:rStyle w:val="Hyperlink"/>
-          </w:rPr>
-          <w:t>/</w:t>
-        </w:r>
-        <w:proofErr w:type="spellStart"/>
-        <w:r>
-          <w:rPr>
-            <w:rStyle w:val="Hyperlink"/>
-          </w:rPr>
-          <w:t>woocommerce_payment_module</w:t>
-        </w:r>
-        <w:proofErr w:type="spellEnd"/>
-        <w:r>
-          <w:rPr>
-            <w:rStyle w:val="Hyperlink"/>
-          </w:rPr>
-          <w:t xml:space="preserve"> (github.com)</w:t>
+          <w:t>Releases · maksuturva/woocommerce_payment_module (github.com)</w:t>
         </w:r>
       </w:hyperlink>
     </w:p>
@@ -3058,9 +3057,8 @@
       <w:pPr>
         <w:pStyle w:val="Heading1"/>
       </w:pPr>
-      <w:bookmarkStart w:id="16" w:name="_Toc130053835"/>
-      <w:r>
-        <w:lastRenderedPageBreak/>
+      <w:bookmarkStart w:id="16" w:name="_Toc132741067"/>
+      <w:r>
         <w:t>Service requirements</w:t>
       </w:r>
       <w:bookmarkEnd w:id="9"/>
@@ -3092,19 +3090,7 @@
           <w:rPr>
             <w:rStyle w:val="Hyperlink"/>
           </w:rPr>
-          <w:t>http://docs.sveapaym</w:t>
-        </w:r>
-        <w:r>
-          <w:rPr>
-            <w:rStyle w:val="Hyperlink"/>
-          </w:rPr>
-          <w:t>e</w:t>
-        </w:r>
-        <w:r>
-          <w:rPr>
-            <w:rStyle w:val="Hyperlink"/>
-          </w:rPr>
-          <w:t>nts.fi</w:t>
+          <w:t>http://docs.sveapayments.fi</w:t>
         </w:r>
       </w:hyperlink>
       <w:r>
@@ -3130,7 +3116,7 @@
       <w:bookmarkStart w:id="21" w:name="_Toc10743687"/>
       <w:bookmarkStart w:id="22" w:name="_Toc10741267"/>
       <w:bookmarkStart w:id="23" w:name="_Toc10646641"/>
-      <w:bookmarkStart w:id="24" w:name="_Toc130053836"/>
+      <w:bookmarkStart w:id="24" w:name="_Toc132741068"/>
       <w:r>
         <w:t>System requirements</w:t>
       </w:r>
@@ -3348,7 +3334,10 @@
               </w:numPr>
             </w:pPr>
             <w:r>
-              <w:t>5.x</w:t>
+              <w:t>6</w:t>
+            </w:r>
+            <w:r>
+              <w:t>.x</w:t>
             </w:r>
           </w:p>
         </w:tc>
@@ -3435,15 +3424,7 @@
               <w:pStyle w:val="TableContents"/>
             </w:pPr>
             <w:r>
-              <w:t xml:space="preserve">PHP </w:t>
-            </w:r>
-            <w:proofErr w:type="spellStart"/>
-            <w:r>
-              <w:t>cURL</w:t>
-            </w:r>
-            <w:proofErr w:type="spellEnd"/>
-            <w:r>
-              <w:t xml:space="preserve"> Module</w:t>
+              <w:t>PHP cURL Module</w:t>
             </w:r>
           </w:p>
         </w:tc>
@@ -3499,15 +3480,7 @@
               <w:pStyle w:val="Standard"/>
             </w:pPr>
             <w:r>
-              <w:t xml:space="preserve">PHP </w:t>
-            </w:r>
-            <w:proofErr w:type="spellStart"/>
-            <w:r>
-              <w:t>mbstring</w:t>
-            </w:r>
-            <w:proofErr w:type="spellEnd"/>
-            <w:r>
-              <w:t xml:space="preserve"> module</w:t>
+              <w:t>PHP mbstring module</w:t>
             </w:r>
           </w:p>
         </w:tc>
@@ -3568,7 +3541,7 @@
       <w:bookmarkStart w:id="29" w:name="_Toc11253824"/>
       <w:bookmarkStart w:id="30" w:name="_Toc11353123"/>
       <w:bookmarkStart w:id="31" w:name="_Toc11353197"/>
-      <w:bookmarkStart w:id="32" w:name="_Toc130053837"/>
+      <w:bookmarkStart w:id="32" w:name="_Toc132741069"/>
       <w:r>
         <w:t>Package contents</w:t>
       </w:r>
@@ -4173,11 +4146,9 @@
             <w:pPr>
               <w:pStyle w:val="TableContents"/>
             </w:pPr>
-            <w:proofErr w:type="spellStart"/>
             <w:r>
               <w:t>wc-maksuturva.php</w:t>
             </w:r>
-            <w:proofErr w:type="spellEnd"/>
           </w:p>
         </w:tc>
         <w:tc>
@@ -4254,11 +4225,18 @@
     </w:tbl>
     <w:p>
       <w:pPr>
-        <w:pStyle w:val="Heading1"/>
-        <w:numPr>
-          <w:ilvl w:val="0"/>
-          <w:numId w:val="0"/>
-        </w:numPr>
+        <w:widowControl/>
+        <w:suppressAutoHyphens w:val="0"/>
+        <w:autoSpaceDN/>
+        <w:spacing w:after="160" w:line="259" w:lineRule="auto"/>
+        <w:textAlignment w:val="auto"/>
+        <w:rPr>
+          <w:rFonts w:ascii="Arial" w:eastAsia="Droid Sans Fallback" w:hAnsi="Arial" w:cs="Lohit Hindi"/>
+          <w:b/>
+          <w:bCs/>
+          <w:sz w:val="28"/>
+          <w:szCs w:val="28"/>
+        </w:rPr>
       </w:pPr>
       <w:bookmarkStart w:id="33" w:name="_Toc11353198"/>
       <w:bookmarkStart w:id="34" w:name="_Toc11353124"/>
@@ -4270,30 +4248,10 @@
     </w:p>
     <w:p>
       <w:pPr>
-        <w:widowControl/>
-        <w:suppressAutoHyphens w:val="0"/>
-        <w:autoSpaceDN/>
-        <w:spacing w:after="160" w:line="259" w:lineRule="auto"/>
-        <w:textAlignment w:val="auto"/>
-        <w:rPr>
-          <w:rFonts w:ascii="Arial" w:eastAsia="Droid Sans Fallback" w:hAnsi="Arial" w:cs="Lohit Hindi"/>
-          <w:b/>
-          <w:bCs/>
-          <w:sz w:val="28"/>
-          <w:szCs w:val="28"/>
-        </w:rPr>
-      </w:pPr>
-      <w:r>
-        <w:br w:type="page"/>
-      </w:r>
-    </w:p>
-    <w:p>
-      <w:pPr>
         <w:pStyle w:val="Heading1"/>
       </w:pPr>
-      <w:bookmarkStart w:id="40" w:name="_Toc130053838"/>
-      <w:r>
-        <w:lastRenderedPageBreak/>
+      <w:bookmarkStart w:id="40" w:name="_Toc132741070"/>
+      <w:r>
         <w:t>Installation</w:t>
       </w:r>
       <w:bookmarkEnd w:id="33"/>
@@ -4324,7 +4282,7 @@
       <w:bookmarkStart w:id="45" w:name="_Toc11253827"/>
       <w:bookmarkStart w:id="46" w:name="_Toc11353126"/>
       <w:bookmarkStart w:id="47" w:name="_Toc11353200"/>
-      <w:bookmarkStart w:id="48" w:name="_Toc130053839"/>
+      <w:bookmarkStart w:id="48" w:name="_Toc132741071"/>
       <w:r>
         <w:t xml:space="preserve">Installing the </w:t>
       </w:r>
@@ -4398,31 +4356,36 @@
       <w:r>
         <w:t>(</w:t>
       </w:r>
-      <w:proofErr w:type="spellStart"/>
       <w:r>
         <w:rPr>
           <w:i/>
           <w:iCs/>
         </w:rPr>
-        <w:t>Lisää</w:t>
-      </w:r>
-      <w:proofErr w:type="spellEnd"/>
+        <w:t>Lisää uusi</w:t>
+      </w:r>
       <w:r>
         <w:rPr>
           <w:i/>
           <w:iCs/>
         </w:rPr>
-        <w:t xml:space="preserve"> </w:t>
-      </w:r>
-      <w:proofErr w:type="spellStart"/>
+        <w:t>)</w:t>
+      </w:r>
+      <w:r>
+        <w:t xml:space="preserve"> and then </w:t>
+      </w:r>
+      <w:r>
+        <w:t xml:space="preserve">Upload Plugin </w:t>
+      </w:r>
+      <w:r>
+        <w:t>(</w:t>
+      </w:r>
       <w:r>
         <w:rPr>
           <w:i/>
           <w:iCs/>
         </w:rPr>
-        <w:t>uusi</w:t>
-      </w:r>
-      <w:proofErr w:type="spellEnd"/>
+        <w:t>Lataa lisäosa</w:t>
+      </w:r>
       <w:r>
         <w:rPr>
           <w:i/>
@@ -4431,114 +4394,62 @@
         <w:t>)</w:t>
       </w:r>
       <w:r>
-        <w:t xml:space="preserve"> and then </w:t>
-      </w:r>
-      <w:r>
-        <w:t xml:space="preserve">Upload Plugin </w:t>
+        <w:t xml:space="preserve">. </w:t>
+      </w:r>
+      <w:r>
+        <w:br/>
+      </w:r>
+      <w:r>
+        <w:br/>
+      </w:r>
+      <w:r>
+        <w:t xml:space="preserve">Choose the </w:t>
+      </w:r>
+      <w:r>
+        <w:t xml:space="preserve">downloaded </w:t>
+      </w:r>
+      <w:r>
+        <w:t>zip</w:t>
+      </w:r>
+      <w:r>
+        <w:t xml:space="preserve"> release package</w:t>
+      </w:r>
+      <w:r>
+        <w:t xml:space="preserve"> file</w:t>
+      </w:r>
+      <w:r>
+        <w:t xml:space="preserve"> </w:t>
+      </w:r>
+      <w:r>
+        <w:t>and select</w:t>
+      </w:r>
+      <w:r>
+        <w:t xml:space="preserve"> Install Now </w:t>
       </w:r>
       <w:r>
         <w:t>(</w:t>
       </w:r>
-      <w:proofErr w:type="spellStart"/>
       <w:r>
         <w:rPr>
           <w:i/>
           <w:iCs/>
         </w:rPr>
-        <w:t>Lataa</w:t>
-      </w:r>
-      <w:proofErr w:type="spellEnd"/>
+        <w:t xml:space="preserve">Asenna </w:t>
+      </w:r>
       <w:r>
         <w:rPr>
           <w:i/>
           <w:iCs/>
         </w:rPr>
-        <w:t xml:space="preserve"> </w:t>
-      </w:r>
-      <w:proofErr w:type="spellStart"/>
+        <w:t>n</w:t>
+      </w:r>
       <w:r>
         <w:rPr>
           <w:i/>
           <w:iCs/>
         </w:rPr>
-        <w:t>lisäosa</w:t>
-      </w:r>
-      <w:proofErr w:type="spellEnd"/>
-      <w:r>
-        <w:rPr>
-          <w:i/>
-          <w:iCs/>
-        </w:rPr>
-        <w:t>)</w:t>
-      </w:r>
-      <w:r>
-        <w:t xml:space="preserve">. </w:t>
-      </w:r>
-      <w:r>
-        <w:br/>
-      </w:r>
-      <w:r>
-        <w:br/>
-      </w:r>
-      <w:r>
-        <w:t xml:space="preserve">Choose the </w:t>
-      </w:r>
-      <w:r>
-        <w:t xml:space="preserve">downloaded </w:t>
-      </w:r>
-      <w:r>
-        <w:t>zip</w:t>
-      </w:r>
-      <w:r>
-        <w:t xml:space="preserve"> release package</w:t>
-      </w:r>
-      <w:r>
-        <w:t xml:space="preserve"> file</w:t>
-      </w:r>
-      <w:r>
-        <w:t xml:space="preserve"> </w:t>
-      </w:r>
-      <w:r>
-        <w:t>and select</w:t>
-      </w:r>
-      <w:r>
-        <w:t xml:space="preserve"> Install Now </w:t>
-      </w:r>
-      <w:r>
-        <w:t>(</w:t>
-      </w:r>
-      <w:proofErr w:type="spellStart"/>
-      <w:r>
-        <w:rPr>
-          <w:i/>
-          <w:iCs/>
-        </w:rPr>
-        <w:t>Asenna</w:t>
-      </w:r>
-      <w:proofErr w:type="spellEnd"/>
-      <w:r>
-        <w:rPr>
-          <w:i/>
-          <w:iCs/>
-        </w:rPr>
-        <w:t xml:space="preserve"> </w:t>
-      </w:r>
-      <w:proofErr w:type="spellStart"/>
-      <w:r>
-        <w:rPr>
-          <w:i/>
-          <w:iCs/>
-        </w:rPr>
-        <w:t>n</w:t>
-      </w:r>
-      <w:r>
-        <w:rPr>
-          <w:i/>
-          <w:iCs/>
-        </w:rPr>
         <w:t>yt</w:t>
       </w:r>
-      <w:proofErr w:type="spellEnd"/>
       <w:r>
         <w:rPr>
           <w:i/>
@@ -4637,7 +4548,7 @@
         </w:rPr>
         <w:t xml:space="preserve">, see: </w:t>
       </w:r>
-      <w:hyperlink r:id="rId13" w:history="1">
+      <w:hyperlink r:id="rId13" w:anchor="install-a-plugin-with-a-zip-file" w:history="1">
         <w:r>
           <w:rPr>
             <w:rStyle w:val="Hyperlink"/>
@@ -4673,7 +4584,6 @@
       <w:r>
         <w:t>(</w:t>
       </w:r>
-      <w:proofErr w:type="spellStart"/>
       <w:r>
         <w:rPr>
           <w:i/>
@@ -4688,7 +4598,6 @@
         </w:rPr>
         <w:t>ktivoi</w:t>
       </w:r>
-      <w:proofErr w:type="spellEnd"/>
       <w:r>
         <w:rPr>
           <w:i/>
@@ -4901,7 +4810,7 @@
       <w:bookmarkStart w:id="54" w:name="_Toc10741270"/>
       <w:bookmarkStart w:id="55" w:name="_Toc10646644"/>
       <w:bookmarkStart w:id="56" w:name="__RefHeading__1414_1801812706"/>
-      <w:bookmarkStart w:id="57" w:name="_Toc130053840"/>
+      <w:bookmarkStart w:id="57" w:name="_Toc132741072"/>
       <w:r>
         <w:t xml:space="preserve">Upgrading </w:t>
       </w:r>
@@ -5012,7 +4921,7 @@
       <w:pPr>
         <w:pStyle w:val="Heading1"/>
       </w:pPr>
-      <w:bookmarkStart w:id="66" w:name="_Toc130053841"/>
+      <w:bookmarkStart w:id="66" w:name="_Toc132741073"/>
       <w:r>
         <w:lastRenderedPageBreak/>
         <w:t>Configuration</w:t>
@@ -5208,6 +5117,9 @@
         <w:pStyle w:val="Textbody"/>
       </w:pPr>
       <w:r>
+        <w:rPr>
+          <w:noProof/>
+        </w:rPr>
         <w:lastRenderedPageBreak/>
         <w:drawing>
           <wp:inline distT="0" distB="0" distL="0" distR="0" wp14:anchorId="785D7563" wp14:editId="346D43B0">
@@ -5257,7 +5169,7 @@
       <w:bookmarkStart w:id="71" w:name="_Toc10743693"/>
       <w:bookmarkStart w:id="72" w:name="_Toc10741273"/>
       <w:bookmarkStart w:id="73" w:name="_Toc10646647"/>
-      <w:bookmarkStart w:id="74" w:name="_Toc130053842"/>
+      <w:bookmarkStart w:id="74" w:name="_Toc132741074"/>
       <w:r>
         <w:lastRenderedPageBreak/>
         <w:t>Enable / Disable</w:t>
@@ -5290,7 +5202,7 @@
       <w:bookmarkStart w:id="79" w:name="_Toc10743694"/>
       <w:bookmarkStart w:id="80" w:name="_Toc10741274"/>
       <w:bookmarkStart w:id="81" w:name="_Toc10646648"/>
-      <w:bookmarkStart w:id="82" w:name="_Toc130053843"/>
+      <w:bookmarkStart w:id="82" w:name="_Toc132741075"/>
       <w:r>
         <w:t>Title</w:t>
       </w:r>
@@ -5322,7 +5234,7 @@
       <w:bookmarkStart w:id="87" w:name="_Toc10743695"/>
       <w:bookmarkStart w:id="88" w:name="_Toc10741275"/>
       <w:bookmarkStart w:id="89" w:name="_Toc10646649"/>
-      <w:bookmarkStart w:id="90" w:name="_Toc130053844"/>
+      <w:bookmarkStart w:id="90" w:name="_Toc132741076"/>
       <w:r>
         <w:t>Customer message</w:t>
       </w:r>
@@ -5347,17 +5259,9 @@
       <w:pPr>
         <w:pStyle w:val="Heading2"/>
       </w:pPr>
-      <w:bookmarkStart w:id="91" w:name="_Toc130053845"/>
-      <w:r>
-        <w:t xml:space="preserve">Redirect to </w:t>
-      </w:r>
-      <w:proofErr w:type="spellStart"/>
-      <w:r>
-        <w:t>Svea’s</w:t>
-      </w:r>
-      <w:proofErr w:type="spellEnd"/>
-      <w:r>
-        <w:t xml:space="preserve"> Payment Method Selection Page</w:t>
+      <w:bookmarkStart w:id="91" w:name="_Toc132741077"/>
+      <w:r>
+        <w:t>Redirect to Svea’s Payment Method Selection Page</w:t>
       </w:r>
       <w:bookmarkEnd w:id="91"/>
     </w:p>
@@ -5366,7 +5270,25 @@
         <w:pStyle w:val="Textbody"/>
       </w:pPr>
       <w:r>
-        <w:t>Use this option, if you want to use the Svea Payment selection page instead of WooCommerce Checkout payment selection on the checkout page.</w:t>
+        <w:t>Use this option, if you want to use the</w:t>
+      </w:r>
+      <w:r>
+        <w:t xml:space="preserve"> payment method</w:t>
+      </w:r>
+      <w:r>
+        <w:t xml:space="preserve"> selection page</w:t>
+      </w:r>
+      <w:r>
+        <w:t xml:space="preserve"> on the </w:t>
+      </w:r>
+      <w:r>
+        <w:t>Svea Payment</w:t>
+      </w:r>
+      <w:r>
+        <w:t>’s web pages</w:t>
+      </w:r>
+      <w:r>
+        <w:t xml:space="preserve"> instead of WooCommerce Checkout payment selection on the checkout page.</w:t>
       </w:r>
     </w:p>
     <w:p>
@@ -5380,7 +5302,7 @@
       <w:bookmarkStart w:id="96" w:name="_Toc10743696"/>
       <w:bookmarkStart w:id="97" w:name="_Toc10741276"/>
       <w:bookmarkStart w:id="98" w:name="_Toc10646650"/>
-      <w:bookmarkStart w:id="99" w:name="_Toc130053846"/>
+      <w:bookmarkStart w:id="99" w:name="_Toc132741078"/>
       <w:r>
         <w:t>Payment handling fees</w:t>
       </w:r>
@@ -5420,7 +5342,7 @@
       <w:pPr>
         <w:pStyle w:val="Heading2"/>
       </w:pPr>
-      <w:bookmarkStart w:id="100" w:name="_Toc130053847"/>
+      <w:bookmarkStart w:id="100" w:name="_Toc132741079"/>
       <w:r>
         <w:t>Payment handling fee tax class</w:t>
       </w:r>
@@ -5438,9 +5360,15 @@
       <w:pPr>
         <w:pStyle w:val="Heading2"/>
       </w:pPr>
-      <w:bookmarkStart w:id="101" w:name="_Toc130053848"/>
-      <w:r>
-        <w:t>Seller id</w:t>
+      <w:bookmarkStart w:id="101" w:name="_Toc132741080"/>
+      <w:r>
+        <w:t xml:space="preserve">Seller </w:t>
+      </w:r>
+      <w:r>
+        <w:t>I</w:t>
+      </w:r>
+      <w:r>
+        <w:t>d</w:t>
       </w:r>
       <w:bookmarkEnd w:id="92"/>
       <w:bookmarkEnd w:id="93"/>
@@ -5461,14 +5389,6 @@
     </w:p>
     <w:p>
       <w:pPr>
-        <w:pStyle w:val="Textbody"/>
-      </w:pPr>
-      <w:r>
-        <w:t>This id is ignored when using the Sandbox mode.</w:t>
-      </w:r>
-    </w:p>
-    <w:p>
-      <w:pPr>
         <w:pStyle w:val="Heading2"/>
       </w:pPr>
       <w:bookmarkStart w:id="102" w:name="_Toc11353206"/>
@@ -5478,7 +5398,7 @@
       <w:bookmarkStart w:id="106" w:name="_Toc10743697"/>
       <w:bookmarkStart w:id="107" w:name="_Toc10741277"/>
       <w:bookmarkStart w:id="108" w:name="_Toc10646651"/>
-      <w:bookmarkStart w:id="109" w:name="_Toc130053849"/>
+      <w:bookmarkStart w:id="109" w:name="_Toc132741081"/>
       <w:r>
         <w:t>Secret Key and Secret key version</w:t>
       </w:r>
@@ -5544,7 +5464,7 @@
       <w:bookmarkStart w:id="114" w:name="_Toc10743698"/>
       <w:bookmarkStart w:id="115" w:name="_Toc10741278"/>
       <w:bookmarkStart w:id="116" w:name="_Toc10646652"/>
-      <w:bookmarkStart w:id="117" w:name="_Toc130053850"/>
+      <w:bookmarkStart w:id="117" w:name="_Toc132741082"/>
       <w:r>
         <w:t>Gateway</w:t>
       </w:r>
@@ -5611,11 +5531,7 @@
         <w:pStyle w:val="Textbody"/>
       </w:pPr>
       <w:r>
-        <w:t xml:space="preserve">Both service environments are separate and have specific service accounts, so you must order the </w:t>
-      </w:r>
-      <w:r>
-        <w:lastRenderedPageBreak/>
-        <w:t>credentials separately.</w:t>
+        <w:t>Both service environments are separate and have specific service accounts, so you must order the credentials separately.</w:t>
       </w:r>
     </w:p>
     <w:p>
@@ -5629,8 +5545,9 @@
       <w:bookmarkStart w:id="122" w:name="_Toc10743699"/>
       <w:bookmarkStart w:id="123" w:name="_Toc10741279"/>
       <w:bookmarkStart w:id="124" w:name="_Toc10646653"/>
-      <w:bookmarkStart w:id="125" w:name="_Toc130053851"/>
-      <w:r>
+      <w:bookmarkStart w:id="125" w:name="_Toc132741083"/>
+      <w:r>
+        <w:lastRenderedPageBreak/>
         <w:t>Payment</w:t>
       </w:r>
       <w:r>
@@ -5676,7 +5593,7 @@
       <w:r>
         <w:t xml:space="preserve"> </w:t>
       </w:r>
-      <w:bookmarkStart w:id="126" w:name="_Toc130053852"/>
+      <w:bookmarkStart w:id="126" w:name="_Toc132741084"/>
       <w:r>
         <w:t xml:space="preserve">Send </w:t>
       </w:r>
@@ -5701,53 +5618,37 @@
         <w:pStyle w:val="Textbody"/>
       </w:pPr>
       <w:r>
-        <w:t>If you have delivery confirmation (</w:t>
-      </w:r>
-      <w:proofErr w:type="spellStart"/>
-      <w:r>
-        <w:t>toimitustietojen</w:t>
-      </w:r>
-      <w:proofErr w:type="spellEnd"/>
+        <w:t>If you have delivery confirmation (toimitustietojen vahvistaminen) feature option enabled with Svea Payments</w:t>
+      </w:r>
+      <w:r>
+        <w:t xml:space="preserve"> service</w:t>
+      </w:r>
+      <w:r>
+        <w:t>, use this dropdown</w:t>
+      </w:r>
+      <w:r>
+        <w:t xml:space="preserve"> to select status trigger</w:t>
+      </w:r>
+      <w:r>
+        <w:t xml:space="preserve"> when the updated order status and delivery information will be sent to the Svea Payments. </w:t>
+      </w:r>
+    </w:p>
+    <w:p>
+      <w:pPr>
+        <w:pStyle w:val="Textbody"/>
+      </w:pPr>
+      <w:r>
+        <w:t>The d</w:t>
+      </w:r>
+      <w:r>
+        <w:t>efault value is Completed</w:t>
+      </w:r>
+      <w:r>
+        <w:t>.</w:t>
+      </w:r>
       <w:r>
         <w:t xml:space="preserve"> </w:t>
       </w:r>
-      <w:proofErr w:type="spellStart"/>
-      <w:r>
-        <w:t>vahvistaminen</w:t>
-      </w:r>
-      <w:proofErr w:type="spellEnd"/>
-      <w:r>
-        <w:t>) feature option enabled with Svea Payments</w:t>
-      </w:r>
-      <w:r>
-        <w:t xml:space="preserve"> service</w:t>
-      </w:r>
-      <w:r>
-        <w:t>, use this dropdown</w:t>
-      </w:r>
-      <w:r>
-        <w:t xml:space="preserve"> to select status trigger</w:t>
-      </w:r>
-      <w:r>
-        <w:t xml:space="preserve"> when the updated order status and delivery information will be sent to the Svea Payments. </w:t>
-      </w:r>
-    </w:p>
-    <w:p>
-      <w:pPr>
-        <w:pStyle w:val="Textbody"/>
-      </w:pPr>
-      <w:r>
-        <w:t>The d</w:t>
-      </w:r>
-      <w:r>
-        <w:t>efault value is Completed</w:t>
-      </w:r>
-      <w:r>
-        <w:t>.</w:t>
-      </w:r>
-      <w:r>
-        <w:t xml:space="preserve"> </w:t>
-      </w:r>
       <w:r>
         <w:t xml:space="preserve">In other words, </w:t>
       </w:r>
@@ -5765,12 +5666,9 @@
       <w:pPr>
         <w:pStyle w:val="Heading2"/>
       </w:pPr>
-      <w:bookmarkStart w:id="127" w:name="_Toc130053853"/>
-      <w:r>
-        <w:t xml:space="preserve">Send delivery confirmation </w:t>
-      </w:r>
-      <w:r>
-        <w:t xml:space="preserve">only for specific payment </w:t>
+      <w:bookmarkStart w:id="127" w:name="_Toc132741085"/>
+      <w:r>
+        <w:t xml:space="preserve">Send delivery confirmation only for specific payment </w:t>
       </w:r>
       <w:proofErr w:type="gramStart"/>
       <w:r>
@@ -5835,16 +5733,16 @@
       <w:pPr>
         <w:pStyle w:val="Heading2"/>
       </w:pPr>
-      <w:bookmarkStart w:id="128" w:name="_Toc11353209"/>
-      <w:bookmarkStart w:id="129" w:name="_Toc11353135"/>
-      <w:bookmarkStart w:id="130" w:name="_Toc11253836"/>
-      <w:bookmarkStart w:id="131" w:name="_Toc11144789"/>
-      <w:bookmarkStart w:id="132" w:name="_Toc10743700"/>
-      <w:bookmarkStart w:id="133" w:name="_Toc10741280"/>
-      <w:bookmarkStart w:id="134" w:name="_Toc10646654"/>
-      <w:bookmarkStart w:id="135" w:name="_Toc130053854"/>
-      <w:r>
-        <w:t>Sandbox mode</w:t>
+      <w:bookmarkStart w:id="128" w:name="_Toc11353210"/>
+      <w:bookmarkStart w:id="129" w:name="_Toc11353136"/>
+      <w:bookmarkStart w:id="130" w:name="_Toc11253837"/>
+      <w:bookmarkStart w:id="131" w:name="_Toc11144790"/>
+      <w:bookmarkStart w:id="132" w:name="_Toc10743701"/>
+      <w:bookmarkStart w:id="133" w:name="_Toc10741281"/>
+      <w:bookmarkStart w:id="134" w:name="_Toc10646655"/>
+      <w:bookmarkStart w:id="135" w:name="_Toc132741086"/>
+      <w:r>
+        <w:t>Svea Payments encoding</w:t>
       </w:r>
       <w:bookmarkEnd w:id="128"/>
       <w:bookmarkEnd w:id="129"/>
@@ -5861,67 +5759,14 @@
     <w:p>
       <w:pPr>
         <w:pStyle w:val="Textbody"/>
-      </w:pPr>
-      <w:r>
-        <w:t>When the Sandbox mode is activated, the plugin uses Svea Payments general test credentials, directing all payment attempts to Svea Payments' Sandbox test page. On the test page, one can validate the order data, e.g., money amounts, product descriptions, etc. One can also test how the orders will look to the customer or on the admin page when one has returned from Svea Payments with successful payment, error, or cancel the payment in the Sandbox test page.</w:t>
-      </w:r>
-    </w:p>
-    <w:p>
-      <w:pPr>
-        <w:pStyle w:val="Textbody"/>
-      </w:pPr>
-      <w:r>
-        <w:t xml:space="preserve">As the WooCommerce won't know the difference between payments made in sandbox mode or Svea Payments' test or production environment, remember to deactivate sandbox-mode after you've opened the store for live customers. </w:t>
-      </w:r>
-    </w:p>
-    <w:p>
-      <w:pPr>
-        <w:pStyle w:val="Textbody"/>
-      </w:pPr>
-      <w:r>
-        <w:t xml:space="preserve">If you are uncertain whether an order has an actual payment or has been made in a test environment, you can check all the payments in Svea Payments </w:t>
-      </w:r>
-      <w:proofErr w:type="spellStart"/>
-      <w:r>
-        <w:t>Kauppias</w:t>
-      </w:r>
-      <w:proofErr w:type="spellEnd"/>
-      <w:r>
-        <w:t xml:space="preserve"> Extranet -services.</w:t>
-      </w:r>
-    </w:p>
-    <w:p>
-      <w:pPr>
-        <w:pStyle w:val="Heading2"/>
-      </w:pPr>
-      <w:bookmarkStart w:id="136" w:name="_Toc11353210"/>
-      <w:bookmarkStart w:id="137" w:name="_Toc11353136"/>
-      <w:bookmarkStart w:id="138" w:name="_Toc11253837"/>
-      <w:bookmarkStart w:id="139" w:name="_Toc11144790"/>
-      <w:bookmarkStart w:id="140" w:name="_Toc10743701"/>
-      <w:bookmarkStart w:id="141" w:name="_Toc10741281"/>
-      <w:bookmarkStart w:id="142" w:name="_Toc10646655"/>
-      <w:bookmarkStart w:id="143" w:name="_Toc130053855"/>
-      <w:r>
-        <w:t>Svea Payments encoding</w:t>
-      </w:r>
-      <w:bookmarkEnd w:id="136"/>
-      <w:bookmarkEnd w:id="137"/>
-      <w:bookmarkEnd w:id="138"/>
-      <w:bookmarkEnd w:id="139"/>
-      <w:bookmarkEnd w:id="140"/>
-      <w:bookmarkEnd w:id="141"/>
-      <w:bookmarkEnd w:id="142"/>
-      <w:r>
-        <w:t xml:space="preserve"> (deprecated, will be removed soon)</w:t>
-      </w:r>
-      <w:bookmarkEnd w:id="143"/>
-    </w:p>
-    <w:p>
-      <w:pPr>
-        <w:pStyle w:val="Textbody"/>
-      </w:pPr>
-      <w:r>
+        <w:rPr>
+          <w:strike/>
+        </w:rPr>
+      </w:pPr>
+      <w:r>
+        <w:rPr>
+          <w:strike/>
+        </w:rPr>
         <w:t xml:space="preserve">Svea Payments accept two possible character encodings. Even if you are using a different encoding, the plugin will attempt to convert the data from your WordPress encoding to the encoding set on this configuration. You might need to test which of them works better for your encoding by using the sandbox-mode. The possible values are 'ISO-8859-1' and 'UTF-8', and they are selected from radio button options. </w:t>
       </w:r>
     </w:p>
@@ -5942,14 +5787,21 @@
           <w:bCs/>
           <w:i/>
           <w:iCs/>
+          <w:strike/>
           <w:sz w:val="28"/>
           <w:szCs w:val="28"/>
         </w:rPr>
       </w:pPr>
       <w:r>
+        <w:rPr>
+          <w:strike/>
+        </w:rPr>
         <w:t>Wrong encoding might cause the hash verification to fail in the Svea Payments service. If you get errors in the Svea Payments service page informing you that the hash value is invalid, you should check if changing the encoding value fixes the problem.</w:t>
       </w:r>
       <w:r>
+        <w:rPr>
+          <w:strike/>
+        </w:rPr>
         <w:br w:type="page"/>
       </w:r>
     </w:p>
@@ -5957,12 +5809,12 @@
       <w:pPr>
         <w:pStyle w:val="Heading2"/>
       </w:pPr>
-      <w:bookmarkStart w:id="144" w:name="_Toc130053856"/>
+      <w:bookmarkStart w:id="136" w:name="_Toc132741087"/>
       <w:r>
         <w:lastRenderedPageBreak/>
         <w:t>Part Payment widget</w:t>
       </w:r>
-      <w:bookmarkEnd w:id="144"/>
+      <w:bookmarkEnd w:id="136"/>
     </w:p>
     <w:p>
       <w:pPr>
@@ -6020,9 +5872,9 @@
           <w:noProof/>
         </w:rPr>
         <w:drawing>
-          <wp:inline distT="0" distB="0" distL="0" distR="0" wp14:anchorId="5FB8CD69" wp14:editId="7A52808C">
-            <wp:extent cx="6120765" cy="859155"/>
-            <wp:effectExtent l="0" t="0" r="635" b="4445"/>
+          <wp:inline distT="0" distB="0" distL="0" distR="0" wp14:anchorId="5FB8CD69" wp14:editId="3D25B71F">
+            <wp:extent cx="4629150" cy="649781"/>
+            <wp:effectExtent l="0" t="0" r="0" b="0"/>
             <wp:docPr id="3" name="Picture 3" descr="Text&#10;&#10;Description automatically generated"/>
             <wp:cNvGraphicFramePr>
               <a:graphicFrameLocks xmlns:a="http://schemas.openxmlformats.org/drawingml/2006/main" noChangeAspect="1"/>
@@ -6043,7 +5895,7 @@
                   <pic:spPr>
                     <a:xfrm>
                       <a:off x="0" y="0"/>
-                      <a:ext cx="6120765" cy="859155"/>
+                      <a:ext cx="4669263" cy="655412"/>
                     </a:xfrm>
                     <a:prstGeom prst="rect">
                       <a:avLst/>
@@ -6068,9 +5920,9 @@
           <w:noProof/>
         </w:rPr>
         <w:drawing>
-          <wp:inline distT="0" distB="0" distL="0" distR="0" wp14:anchorId="1A1104CC" wp14:editId="65FF7DD5">
-            <wp:extent cx="6120765" cy="4246245"/>
-            <wp:effectExtent l="0" t="0" r="635" b="0"/>
+          <wp:inline distT="0" distB="0" distL="0" distR="0" wp14:anchorId="1A1104CC" wp14:editId="0AAD0508">
+            <wp:extent cx="4776787" cy="3313868"/>
+            <wp:effectExtent l="0" t="0" r="5080" b="1270"/>
             <wp:docPr id="5" name="Picture 5" descr="Graphical user interface, application&#10;&#10;Description automatically generated"/>
             <wp:cNvGraphicFramePr>
               <a:graphicFrameLocks xmlns:a="http://schemas.openxmlformats.org/drawingml/2006/main" noChangeAspect="1"/>
@@ -6091,7 +5943,7 @@
                   <pic:spPr>
                     <a:xfrm>
                       <a:off x="0" y="0"/>
-                      <a:ext cx="6120765" cy="4246245"/>
+                      <a:ext cx="4784387" cy="3319141"/>
                     </a:xfrm>
                     <a:prstGeom prst="rect">
                       <a:avLst/>
@@ -6103,9 +5955,6 @@
           </wp:inline>
         </w:drawing>
       </w:r>
-      <w:r>
-        <w:br/>
-      </w:r>
     </w:p>
     <w:p>
       <w:pPr>
@@ -6115,6 +5964,260 @@
         <w:spacing w:after="160" w:line="259" w:lineRule="auto"/>
         <w:textAlignment w:val="auto"/>
         <w:rPr>
+          <w:rFonts w:ascii="Arial" w:eastAsia="Arial" w:hAnsi="Arial" w:cs="Arial"/>
+          <w:sz w:val="22"/>
+        </w:rPr>
+      </w:pPr>
+      <w:r>
+        <w:br w:type="page"/>
+      </w:r>
+    </w:p>
+    <w:p>
+      <w:pPr>
+        <w:pStyle w:val="Heading2"/>
+      </w:pPr>
+      <w:bookmarkStart w:id="137" w:name="_Toc132741088"/>
+      <w:r>
+        <w:lastRenderedPageBreak/>
+        <w:t>Collated payment method view</w:t>
+      </w:r>
+      <w:bookmarkEnd w:id="137"/>
+    </w:p>
+    <w:p>
+      <w:pPr>
+        <w:pStyle w:val="Textbody"/>
+      </w:pPr>
+      <w:r>
+        <w:t>T</w:t>
+      </w:r>
+      <w:r>
+        <w:t xml:space="preserve">here is </w:t>
+      </w:r>
+      <w:r>
+        <w:t>a new</w:t>
+      </w:r>
+      <w:r>
+        <w:t xml:space="preserve"> WooCommerce payment method named Svea Payments Collated</w:t>
+      </w:r>
+      <w:r>
+        <w:t xml:space="preserve"> since version 2.4.0</w:t>
+      </w:r>
+      <w:r>
+        <w:t xml:space="preserve">. </w:t>
+      </w:r>
+    </w:p>
+    <w:p>
+      <w:pPr>
+        <w:pStyle w:val="Textbody"/>
+      </w:pPr>
+      <w:r>
+        <w:t>When activated, y</w:t>
+      </w:r>
+      <w:r>
+        <w:t>ou can edit this method title and assign different subgroups with custom group names and payment methods</w:t>
+      </w:r>
+      <w:r>
+        <w:t xml:space="preserve"> to it</w:t>
+      </w:r>
+      <w:r>
+        <w:t xml:space="preserve">. </w:t>
+      </w:r>
+      <w:r>
+        <w:t>Additionally</w:t>
+      </w:r>
+      <w:r>
+        <w:t>,</w:t>
+      </w:r>
+      <w:r>
+        <w:t xml:space="preserve"> you can use this method in conjunction with other Svea payment methods.</w:t>
+      </w:r>
+    </w:p>
+    <w:p>
+      <w:pPr>
+        <w:pStyle w:val="Textbody"/>
+      </w:pPr>
+      <w:r>
+        <w:rPr>
+          <w:noProof/>
+        </w:rPr>
+        <w:drawing>
+          <wp:inline distT="0" distB="0" distL="0" distR="0" wp14:anchorId="5FC2D2A0" wp14:editId="1ED0CE20">
+            <wp:extent cx="4102699" cy="3776662"/>
+            <wp:effectExtent l="0" t="0" r="0" b="0"/>
+            <wp:docPr id="8" name="Picture 8" descr="Graphical user interface, text, application, email&#10;&#10;Description automatically generated"/>
+            <wp:cNvGraphicFramePr>
+              <a:graphicFrameLocks xmlns:a="http://schemas.openxmlformats.org/drawingml/2006/main" noChangeAspect="1"/>
+            </wp:cNvGraphicFramePr>
+            <a:graphic xmlns:a="http://schemas.openxmlformats.org/drawingml/2006/main">
+              <a:graphicData uri="http://schemas.openxmlformats.org/drawingml/2006/picture">
+                <pic:pic xmlns:pic="http://schemas.openxmlformats.org/drawingml/2006/picture">
+                  <pic:nvPicPr>
+                    <pic:cNvPr id="8" name="Picture 8" descr="Graphical user interface, text, application, email&#10;&#10;Description automatically generated"/>
+                    <pic:cNvPicPr/>
+                  </pic:nvPicPr>
+                  <pic:blipFill>
+                    <a:blip r:embed="rId22"/>
+                    <a:stretch>
+                      <a:fillRect/>
+                    </a:stretch>
+                  </pic:blipFill>
+                  <pic:spPr>
+                    <a:xfrm>
+                      <a:off x="0" y="0"/>
+                      <a:ext cx="4113797" cy="3786878"/>
+                    </a:xfrm>
+                    <a:prstGeom prst="rect">
+                      <a:avLst/>
+                    </a:prstGeom>
+                  </pic:spPr>
+                </pic:pic>
+              </a:graphicData>
+            </a:graphic>
+          </wp:inline>
+        </w:drawing>
+      </w:r>
+    </w:p>
+    <w:p>
+      <w:pPr>
+        <w:pStyle w:val="Textbody"/>
+      </w:pPr>
+      <w:r>
+        <w:t>Configuration example:</w:t>
+      </w:r>
+    </w:p>
+    <w:p>
+      <w:pPr>
+        <w:pStyle w:val="Textbody"/>
+        <w:rPr>
+          <w:lang w:val="en-GB"/>
+        </w:rPr>
+      </w:pPr>
+      <w:r>
+        <w:rPr>
+          <w:noProof/>
+          <w:lang w:val="en-GB"/>
+        </w:rPr>
+        <w:drawing>
+          <wp:inline distT="0" distB="0" distL="0" distR="0" wp14:anchorId="09C1FAC1" wp14:editId="50F6A724">
+            <wp:extent cx="3709987" cy="3161613"/>
+            <wp:effectExtent l="0" t="0" r="5080" b="1270"/>
+            <wp:docPr id="7" name="Picture 7"/>
+            <wp:cNvGraphicFramePr>
+              <a:graphicFrameLocks xmlns:a="http://schemas.openxmlformats.org/drawingml/2006/main" noChangeAspect="1"/>
+            </wp:cNvGraphicFramePr>
+            <a:graphic xmlns:a="http://schemas.openxmlformats.org/drawingml/2006/main">
+              <a:graphicData uri="http://schemas.openxmlformats.org/drawingml/2006/picture">
+                <pic:pic xmlns:pic="http://schemas.openxmlformats.org/drawingml/2006/picture">
+                  <pic:nvPicPr>
+                    <pic:cNvPr id="1" name=""/>
+                    <pic:cNvPicPr/>
+                  </pic:nvPicPr>
+                  <pic:blipFill>
+                    <a:blip r:embed="rId23"/>
+                    <a:stretch>
+                      <a:fillRect/>
+                    </a:stretch>
+                  </pic:blipFill>
+                  <pic:spPr>
+                    <a:xfrm>
+                      <a:off x="0" y="0"/>
+                      <a:ext cx="3738780" cy="3186151"/>
+                    </a:xfrm>
+                    <a:prstGeom prst="rect">
+                      <a:avLst/>
+                    </a:prstGeom>
+                  </pic:spPr>
+                </pic:pic>
+              </a:graphicData>
+            </a:graphic>
+          </wp:inline>
+        </w:drawing>
+      </w:r>
+    </w:p>
+    <w:p>
+      <w:pPr>
+        <w:widowControl/>
+        <w:suppressAutoHyphens w:val="0"/>
+        <w:autoSpaceDN/>
+        <w:spacing w:after="160" w:line="259" w:lineRule="auto"/>
+        <w:textAlignment w:val="auto"/>
+        <w:rPr>
+          <w:rFonts w:ascii="Arial" w:eastAsia="Arial" w:hAnsi="Arial" w:cs="Arial"/>
+          <w:sz w:val="22"/>
+        </w:rPr>
+      </w:pPr>
+      <w:r>
+        <w:br w:type="page"/>
+      </w:r>
+    </w:p>
+    <w:p>
+      <w:pPr>
+        <w:pStyle w:val="Textbody"/>
+      </w:pPr>
+      <w:r>
+        <w:lastRenderedPageBreak/>
+        <w:t>Checkout page</w:t>
+      </w:r>
+      <w:r>
+        <w:t xml:space="preserve"> example</w:t>
+      </w:r>
+      <w:r>
+        <w:t>:</w:t>
+      </w:r>
+    </w:p>
+    <w:p>
+      <w:pPr>
+        <w:pStyle w:val="Textbody"/>
+      </w:pPr>
+      <w:r>
+        <w:br/>
+      </w:r>
+      <w:r>
+        <w:drawing>
+          <wp:inline distT="0" distB="0" distL="0" distR="0" wp14:anchorId="2930CE18" wp14:editId="6C7F9809">
+            <wp:extent cx="6120765" cy="6779260"/>
+            <wp:effectExtent l="0" t="0" r="0" b="2540"/>
+            <wp:docPr id="9" name="Picture 9"/>
+            <wp:cNvGraphicFramePr>
+              <a:graphicFrameLocks xmlns:a="http://schemas.openxmlformats.org/drawingml/2006/main" noChangeAspect="1"/>
+            </wp:cNvGraphicFramePr>
+            <a:graphic xmlns:a="http://schemas.openxmlformats.org/drawingml/2006/main">
+              <a:graphicData uri="http://schemas.openxmlformats.org/drawingml/2006/picture">
+                <pic:pic xmlns:pic="http://schemas.openxmlformats.org/drawingml/2006/picture">
+                  <pic:nvPicPr>
+                    <pic:cNvPr id="1" name=""/>
+                    <pic:cNvPicPr/>
+                  </pic:nvPicPr>
+                  <pic:blipFill>
+                    <a:blip r:embed="rId24"/>
+                    <a:stretch>
+                      <a:fillRect/>
+                    </a:stretch>
+                  </pic:blipFill>
+                  <pic:spPr>
+                    <a:xfrm>
+                      <a:off x="0" y="0"/>
+                      <a:ext cx="6120765" cy="6779260"/>
+                    </a:xfrm>
+                    <a:prstGeom prst="rect">
+                      <a:avLst/>
+                    </a:prstGeom>
+                  </pic:spPr>
+                </pic:pic>
+              </a:graphicData>
+            </a:graphic>
+          </wp:inline>
+        </w:drawing>
+      </w:r>
+    </w:p>
+    <w:p>
+      <w:pPr>
+        <w:widowControl/>
+        <w:suppressAutoHyphens w:val="0"/>
+        <w:autoSpaceDN/>
+        <w:spacing w:after="160" w:line="259" w:lineRule="auto"/>
+        <w:textAlignment w:val="auto"/>
+        <w:rPr>
           <w:rFonts w:ascii="Arial" w:eastAsia="Droid Sans Fallback" w:hAnsi="Arial" w:cs="Lohit Hindi"/>
           <w:b/>
           <w:bCs/>
@@ -6122,13 +6225,13 @@
           <w:szCs w:val="28"/>
         </w:rPr>
       </w:pPr>
-      <w:bookmarkStart w:id="145" w:name="_Toc11353211"/>
-      <w:bookmarkStart w:id="146" w:name="_Toc11353137"/>
-      <w:bookmarkStart w:id="147" w:name="_Toc11253838"/>
-      <w:bookmarkStart w:id="148" w:name="_Toc11144791"/>
-      <w:bookmarkStart w:id="149" w:name="_Toc10743702"/>
-      <w:bookmarkStart w:id="150" w:name="_Toc10741282"/>
-      <w:bookmarkStart w:id="151" w:name="_Toc10646656"/>
+      <w:bookmarkStart w:id="138" w:name="_Toc11353211"/>
+      <w:bookmarkStart w:id="139" w:name="_Toc11353137"/>
+      <w:bookmarkStart w:id="140" w:name="_Toc11253838"/>
+      <w:bookmarkStart w:id="141" w:name="_Toc11144791"/>
+      <w:bookmarkStart w:id="142" w:name="_Toc10743702"/>
+      <w:bookmarkStart w:id="143" w:name="_Toc10741282"/>
+      <w:bookmarkStart w:id="144" w:name="_Toc10646656"/>
       <w:r>
         <w:br w:type="page"/>
       </w:r>
@@ -6137,12 +6240,81 @@
       <w:pPr>
         <w:pStyle w:val="Heading1"/>
       </w:pPr>
-      <w:bookmarkStart w:id="152" w:name="_Toc130053857"/>
+      <w:bookmarkStart w:id="145" w:name="_Toc132741089"/>
       <w:r>
         <w:lastRenderedPageBreak/>
         <w:t>Language customization</w:t>
       </w:r>
+      <w:bookmarkEnd w:id="138"/>
+      <w:bookmarkEnd w:id="139"/>
+      <w:bookmarkEnd w:id="140"/>
+      <w:bookmarkEnd w:id="141"/>
+      <w:bookmarkEnd w:id="142"/>
+      <w:bookmarkEnd w:id="143"/>
+      <w:bookmarkEnd w:id="144"/>
       <w:bookmarkEnd w:id="145"/>
+    </w:p>
+    <w:p>
+      <w:pPr>
+        <w:pStyle w:val="Textbody"/>
+      </w:pPr>
+      <w:r>
+        <w:t xml:space="preserve">Payment Gateway Module can be translated into different languages, and individual texts can be altered by editing .po -files in the languages directory and compiling them as corresponding .mo -files. </w:t>
+      </w:r>
+    </w:p>
+    <w:p>
+      <w:pPr>
+        <w:pStyle w:val="Textbody"/>
+      </w:pPr>
+      <w:r>
+        <w:t>One standard tool for this in Windows- and Mac-environments is Poedit (</w:t>
+      </w:r>
+      <w:hyperlink r:id="rId25" w:history="1">
+        <w:r>
+          <w:t>poedit.net</w:t>
+        </w:r>
+      </w:hyperlink>
+      <w:r>
+        <w:t xml:space="preserve">). Remember to add the new and altered files to the plugin zip-archive and reinstall the Plugin to WordPress (See section </w:t>
+      </w:r>
+      <w:r>
+        <w:fldChar w:fldCharType="begin"/>
+      </w:r>
+      <w:r>
+        <w:instrText xml:space="preserve"> PAGEREF __RefHeading__1414_1801812706 </w:instrText>
+      </w:r>
+      <w:r>
+        <w:fldChar w:fldCharType="separate"/>
+      </w:r>
+      <w:r>
+        <w:rPr>
+          <w:noProof/>
+        </w:rPr>
+        <w:t>5</w:t>
+      </w:r>
+      <w:r>
+        <w:fldChar w:fldCharType="end"/>
+      </w:r>
+      <w:r>
+        <w:t>).</w:t>
+      </w:r>
+    </w:p>
+    <w:p>
+      <w:pPr>
+        <w:pStyle w:val="Heading1"/>
+      </w:pPr>
+      <w:bookmarkStart w:id="146" w:name="_Toc11353212"/>
+      <w:bookmarkStart w:id="147" w:name="_Toc11353138"/>
+      <w:bookmarkStart w:id="148" w:name="_Toc11253839"/>
+      <w:bookmarkStart w:id="149" w:name="_Toc11144792"/>
+      <w:bookmarkStart w:id="150" w:name="_Toc10743703"/>
+      <w:bookmarkStart w:id="151" w:name="_Toc10741283"/>
+      <w:bookmarkStart w:id="152" w:name="_Toc10646657"/>
+      <w:bookmarkStart w:id="153" w:name="__RefHeading__1978_1771778893"/>
+      <w:bookmarkStart w:id="154" w:name="_Toc132741090"/>
+      <w:r>
+        <w:t>Testing the installation</w:t>
+      </w:r>
       <w:bookmarkEnd w:id="146"/>
       <w:bookmarkEnd w:id="147"/>
       <w:bookmarkEnd w:id="148"/>
@@ -6150,86 +6322,32 @@
       <w:bookmarkEnd w:id="150"/>
       <w:bookmarkEnd w:id="151"/>
       <w:bookmarkEnd w:id="152"/>
-    </w:p>
-    <w:p>
-      <w:pPr>
-        <w:pStyle w:val="Textbody"/>
-      </w:pPr>
-      <w:r>
-        <w:t>Payment Gateway Module can be translated into different languages, and individual texts can be altered by editing .po -files in the languages directory and compiling them as corresponding .</w:t>
-      </w:r>
-      <w:proofErr w:type="spellStart"/>
-      <w:r>
-        <w:t>mo</w:t>
-      </w:r>
-      <w:proofErr w:type="spellEnd"/>
-      <w:r>
-        <w:t xml:space="preserve"> -files. </w:t>
-      </w:r>
-    </w:p>
-    <w:p>
-      <w:pPr>
-        <w:pStyle w:val="Textbody"/>
-      </w:pPr>
-      <w:r>
-        <w:t xml:space="preserve">One standard tool for this in Windows- and Mac-environments is </w:t>
-      </w:r>
-      <w:proofErr w:type="spellStart"/>
-      <w:r>
-        <w:t>Poedit</w:t>
-      </w:r>
-      <w:proofErr w:type="spellEnd"/>
-      <w:r>
-        <w:t xml:space="preserve"> (</w:t>
-      </w:r>
-      <w:hyperlink r:id="rId22" w:history="1">
-        <w:r>
-          <w:t>poedit.net</w:t>
-        </w:r>
-      </w:hyperlink>
-      <w:r>
-        <w:t xml:space="preserve">). Remember to add the new and altered files to the plugin zip-archive and reinstall the Plugin to WordPress (See section </w:t>
-      </w:r>
-      <w:r>
-        <w:fldChar w:fldCharType="begin"/>
-      </w:r>
-      <w:r>
-        <w:instrText xml:space="preserve"> PAGEREF __RefHeading__1414_1801812706 </w:instrText>
-      </w:r>
-      <w:r>
-        <w:fldChar w:fldCharType="separate"/>
-      </w:r>
-      <w:r>
-        <w:rPr>
-          <w:noProof/>
-        </w:rPr>
-        <w:t>5</w:t>
-      </w:r>
-      <w:r>
-        <w:fldChar w:fldCharType="end"/>
-      </w:r>
-      <w:r>
-        <w:t>).</w:t>
-      </w:r>
-    </w:p>
-    <w:p>
-      <w:pPr>
-        <w:pStyle w:val="Heading1"/>
-      </w:pPr>
-      <w:bookmarkStart w:id="153" w:name="_Toc11353212"/>
-      <w:bookmarkStart w:id="154" w:name="_Toc11353138"/>
-      <w:bookmarkStart w:id="155" w:name="_Toc11253839"/>
-      <w:bookmarkStart w:id="156" w:name="_Toc11144792"/>
-      <w:bookmarkStart w:id="157" w:name="_Toc10743703"/>
-      <w:bookmarkStart w:id="158" w:name="_Toc10741283"/>
-      <w:bookmarkStart w:id="159" w:name="_Toc10646657"/>
-      <w:bookmarkStart w:id="160" w:name="__RefHeading__1978_1771778893"/>
-      <w:bookmarkStart w:id="161" w:name="_Toc130053858"/>
-      <w:r>
-        <w:t>Testing the installation</w:t>
-      </w:r>
       <w:bookmarkEnd w:id="153"/>
       <w:bookmarkEnd w:id="154"/>
+    </w:p>
+    <w:p>
+      <w:pPr>
+        <w:pStyle w:val="Textbody"/>
+      </w:pPr>
+      <w:r>
+        <w:t>It is strongly encouraged that the Svea Payments payment gateway plugin is thoroughly tested before taking it into use in on production web store. It is essential to verify that customer, product information, prices, taxes, and discount and payment message hash calculation is transmitted correctly to Svea Payments.</w:t>
+      </w:r>
+    </w:p>
+    <w:p>
+      <w:pPr>
+        <w:pStyle w:val="Heading2"/>
+      </w:pPr>
+      <w:bookmarkStart w:id="155" w:name="_Toc11353213"/>
+      <w:bookmarkStart w:id="156" w:name="_Toc11353139"/>
+      <w:bookmarkStart w:id="157" w:name="_Toc11253840"/>
+      <w:bookmarkStart w:id="158" w:name="_Toc11144793"/>
+      <w:bookmarkStart w:id="159" w:name="_Toc10743704"/>
+      <w:bookmarkStart w:id="160" w:name="_Toc10741284"/>
+      <w:bookmarkStart w:id="161" w:name="_Toc10646658"/>
+      <w:bookmarkStart w:id="162" w:name="_Toc132741091"/>
+      <w:r>
+        <w:t>Testing in Svea Payments test environment</w:t>
+      </w:r>
       <w:bookmarkEnd w:id="155"/>
       <w:bookmarkEnd w:id="156"/>
       <w:bookmarkEnd w:id="157"/>
@@ -6237,45 +6355,53 @@
       <w:bookmarkEnd w:id="159"/>
       <w:bookmarkEnd w:id="160"/>
       <w:bookmarkEnd w:id="161"/>
+      <w:bookmarkEnd w:id="162"/>
     </w:p>
     <w:p>
       <w:pPr>
         <w:pStyle w:val="Textbody"/>
       </w:pPr>
       <w:r>
-        <w:t>It is strongly encouraged that the Svea Payments payment gateway plugin is thoroughly tested before taking it into use in on production web store. It is essential to verify that customer, product information, prices, taxes, and discount and payment message hash calculation is transmitted correctly to Svea Payments.</w:t>
-      </w:r>
-    </w:p>
-    <w:p>
-      <w:pPr>
-        <w:pStyle w:val="Heading2"/>
-      </w:pPr>
-      <w:bookmarkStart w:id="162" w:name="_Toc11353213"/>
-      <w:bookmarkStart w:id="163" w:name="_Toc11353139"/>
-      <w:bookmarkStart w:id="164" w:name="_Toc11253840"/>
-      <w:bookmarkStart w:id="165" w:name="_Toc11144793"/>
-      <w:bookmarkStart w:id="166" w:name="_Toc10743704"/>
-      <w:bookmarkStart w:id="167" w:name="_Toc10741284"/>
-      <w:bookmarkStart w:id="168" w:name="_Toc10646658"/>
-      <w:bookmarkStart w:id="169" w:name="_Toc130053859"/>
-      <w:r>
-        <w:t>Testing in Svea Payments test environment</w:t>
-      </w:r>
-      <w:bookmarkEnd w:id="162"/>
-      <w:bookmarkEnd w:id="163"/>
-      <w:bookmarkEnd w:id="164"/>
-      <w:bookmarkEnd w:id="165"/>
-      <w:bookmarkEnd w:id="166"/>
-      <w:bookmarkEnd w:id="167"/>
-      <w:bookmarkEnd w:id="168"/>
-      <w:bookmarkEnd w:id="169"/>
+        <w:t xml:space="preserve">Use Svea Payment test environment </w:t>
+      </w:r>
+      <w:r>
+        <w:t>(</w:t>
+      </w:r>
+      <w:hyperlink r:id="rId26" w:history="1">
+        <w:r>
+          <w:rPr>
+            <w:rStyle w:val="Hyperlink"/>
+          </w:rPr>
+          <w:t>https://test1.maksuturva.fi</w:t>
+        </w:r>
+      </w:hyperlink>
+      <w:r>
+        <w:t xml:space="preserve">) </w:t>
+      </w:r>
+      <w:r>
+        <w:t>to test webstore before production. Set this value to the configuration Gateway URL field.</w:t>
+      </w:r>
     </w:p>
     <w:p>
       <w:pPr>
         <w:pStyle w:val="Textbody"/>
       </w:pPr>
       <w:r>
-        <w:t>When Sandbox mode is disabled, the module acts as a production mode, and order confirmation directs the buyer to the Svea Payments payment page. If actual Svea Payments credentials are used, real money transactions will occur.</w:t>
+        <w:t>The t</w:t>
+      </w:r>
+      <w:r>
+        <w:t xml:space="preserve">est environment uses different credentials than Svea Payments production environment, and test environment service needs to be ordered separately from the existing Svea Payments service. More information about testing is available at </w:t>
+      </w:r>
+      <w:hyperlink r:id="rId27" w:history="1">
+        <w:r>
+          <w:rPr>
+            <w:rStyle w:val="Hyperlink"/>
+          </w:rPr>
+          <w:t>http://docs.maksuturva.fi</w:t>
+        </w:r>
+      </w:hyperlink>
+      <w:r>
+        <w:t>.</w:t>
       </w:r>
     </w:p>
     <w:p>
@@ -6283,29 +6409,18 @@
         <w:pStyle w:val="Textbody"/>
       </w:pPr>
       <w:r>
-        <w:t>If Gateway URL is set to refer to Svea Payments test environment (</w:t>
-      </w:r>
-      <w:hyperlink r:id="rId23" w:history="1">
+        <w:t xml:space="preserve">After testing the functionality, delete all orders that are made using test environment credentials and set the Gateway URL to </w:t>
+      </w:r>
+      <w:hyperlink r:id="rId28" w:history="1">
         <w:r>
           <w:rPr>
             <w:rStyle w:val="Hyperlink"/>
           </w:rPr>
-          <w:t>https://test1.maksuturva.fi</w:t>
+          <w:t>https://www.maksuturva.fi</w:t>
         </w:r>
       </w:hyperlink>
       <w:r>
-        <w:t xml:space="preserve">) it is possible to try the full online bank payment and invoice payment process without using actual money. Test environment uses different credentials than Svea Payments production environment, and test environment service needs to be ordered separately from the existing Svea Payments service. More information about testing is available at </w:t>
-      </w:r>
-      <w:hyperlink r:id="rId24" w:history="1">
-        <w:r>
-          <w:rPr>
-            <w:rStyle w:val="Hyperlink"/>
-          </w:rPr>
-          <w:t>http://docs.maksuturva.fi</w:t>
-        </w:r>
-      </w:hyperlink>
-      <w:r>
-        <w:t>.</w:t>
+        <w:t xml:space="preserve"> . Also change the credentials to match the production environment credentials.</w:t>
       </w:r>
     </w:p>
     <w:p>
@@ -6331,7 +6446,7 @@
       <w:pPr>
         <w:pStyle w:val="Heading1"/>
       </w:pPr>
-      <w:bookmarkStart w:id="170" w:name="_Toc130053860"/>
+      <w:bookmarkStart w:id="163" w:name="_Toc132741092"/>
       <w:r>
         <w:lastRenderedPageBreak/>
         <w:t>C</w:t>
@@ -6342,7 +6457,7 @@
       <w:r>
         <w:t>and payment</w:t>
       </w:r>
-      <w:bookmarkEnd w:id="170"/>
+      <w:bookmarkEnd w:id="163"/>
     </w:p>
     <w:p>
       <w:pPr>
@@ -6359,12 +6474,28 @@
       <w:r>
         <w:t>If needed, you can reorder the payment methods on the Payment / Payment Methods WooCommerce admin page by using up and down icons.</w:t>
       </w:r>
+      <w:r>
+        <w:br/>
+      </w:r>
+      <w:r>
+        <w:br/>
+        <w:t>Also check the example picture of Collated payment methods view in section 6.1</w:t>
+      </w:r>
+      <w:r>
+        <w:t>5</w:t>
+      </w:r>
+      <w:r>
+        <w:t>.</w:t>
+      </w:r>
     </w:p>
     <w:p>
       <w:pPr>
         <w:pStyle w:val="Textbody"/>
       </w:pPr>
       <w:r>
+        <w:rPr>
+          <w:noProof/>
+        </w:rPr>
         <w:drawing>
           <wp:inline distT="0" distB="0" distL="0" distR="0" wp14:anchorId="2EF30768" wp14:editId="4A1C1911">
             <wp:extent cx="4086225" cy="4751793"/>
@@ -6381,7 +6512,7 @@
                     <pic:cNvPicPr/>
                   </pic:nvPicPr>
                   <pic:blipFill>
-                    <a:blip r:embed="rId25"/>
+                    <a:blip r:embed="rId29"/>
                     <a:stretch>
                       <a:fillRect/>
                     </a:stretch>
@@ -6443,7 +6574,7 @@
                     <pic:cNvPicPr/>
                   </pic:nvPicPr>
                   <pic:blipFill>
-                    <a:blip r:embed="rId26"/>
+                    <a:blip r:embed="rId30"/>
                     <a:stretch>
                       <a:fillRect/>
                     </a:stretch>
@@ -6473,71 +6604,117 @@
       <w:pPr>
         <w:pStyle w:val="Heading1"/>
       </w:pPr>
-      <w:bookmarkStart w:id="171" w:name="_Toc11353215"/>
-      <w:bookmarkStart w:id="172" w:name="_Toc11353141"/>
-      <w:bookmarkStart w:id="173" w:name="_Toc11253842"/>
-      <w:bookmarkStart w:id="174" w:name="_Toc11144795"/>
-      <w:bookmarkStart w:id="175" w:name="_Toc10743706"/>
-      <w:bookmarkStart w:id="176" w:name="_Toc10741286"/>
-      <w:bookmarkStart w:id="177" w:name="_Toc10646660"/>
-      <w:bookmarkStart w:id="178" w:name="_Toc130053861"/>
+      <w:bookmarkStart w:id="164" w:name="_Toc11353215"/>
+      <w:bookmarkStart w:id="165" w:name="_Toc11353141"/>
+      <w:bookmarkStart w:id="166" w:name="_Toc11253842"/>
+      <w:bookmarkStart w:id="167" w:name="_Toc11144795"/>
+      <w:bookmarkStart w:id="168" w:name="_Toc10743706"/>
+      <w:bookmarkStart w:id="169" w:name="_Toc10741286"/>
+      <w:bookmarkStart w:id="170" w:name="_Toc10646660"/>
+      <w:bookmarkStart w:id="171" w:name="_Toc132741093"/>
       <w:r>
         <w:t>Administration</w:t>
       </w:r>
+      <w:bookmarkEnd w:id="164"/>
+      <w:bookmarkEnd w:id="165"/>
+      <w:bookmarkEnd w:id="166"/>
+      <w:bookmarkEnd w:id="167"/>
+      <w:bookmarkEnd w:id="168"/>
+      <w:bookmarkEnd w:id="169"/>
+      <w:bookmarkEnd w:id="170"/>
       <w:bookmarkEnd w:id="171"/>
+    </w:p>
+    <w:p>
+      <w:pPr>
+        <w:pStyle w:val="Textbody"/>
+      </w:pPr>
+      <w:r>
+        <w:t xml:space="preserve">When a customer chooses to place an order and is redirected to Svea Payments service, the order's status is "pending". </w:t>
+      </w:r>
+    </w:p>
+    <w:p>
+      <w:pPr>
+        <w:pStyle w:val="Textbody"/>
+      </w:pPr>
+      <w:r>
+        <w:t xml:space="preserve">After the payment is completed and the customer returns to the shop from Svea Payments, the status is changed to "processing". </w:t>
+      </w:r>
+    </w:p>
+    <w:p>
+      <w:pPr>
+        <w:pStyle w:val="Textbody"/>
+      </w:pPr>
+      <w:r>
+        <w:t>If an error occurs or the customer cancels the payment, customer is returned to the store, and the order status is changed to error or canceled.</w:t>
+      </w:r>
+    </w:p>
+    <w:p>
+      <w:pPr>
+        <w:pStyle w:val="Heading2"/>
+      </w:pPr>
+      <w:bookmarkStart w:id="172" w:name="__RefHeading__2172_1681451042"/>
+      <w:r>
+        <w:t xml:space="preserve"> </w:t>
+      </w:r>
+      <w:bookmarkStart w:id="173" w:name="_Toc132741094"/>
+      <w:r>
+        <w:t>Payment verification</w:t>
+      </w:r>
       <w:bookmarkEnd w:id="172"/>
       <w:bookmarkEnd w:id="173"/>
+    </w:p>
+    <w:p>
+      <w:pPr>
+        <w:pStyle w:val="Textbody"/>
+      </w:pPr>
+      <w:r>
+        <w:t xml:space="preserve">The Svea Payments Payment Gateway Plugin automatically verifies payments from Svea Payments and displays the status on the order page. </w:t>
+      </w:r>
+    </w:p>
+    <w:p>
+      <w:pPr>
+        <w:pStyle w:val="Textbody"/>
+      </w:pPr>
+      <w:r>
+        <w:t>If the order is still pending after a certain amount of time, it's most likely because the customer has left the payment gateway or closed the browser window in the middle of the payment process. In this case, it's OK for the admin to cancel the order manually.</w:t>
+      </w:r>
+    </w:p>
+    <w:p>
+      <w:pPr>
+        <w:pStyle w:val="Heading2"/>
+      </w:pPr>
+      <w:bookmarkStart w:id="174" w:name="_Toc10646661"/>
+      <w:bookmarkStart w:id="175" w:name="_Toc10741287"/>
+      <w:bookmarkStart w:id="176" w:name="_Toc10743707"/>
+      <w:bookmarkStart w:id="177" w:name="_Toc11144796"/>
+      <w:bookmarkStart w:id="178" w:name="_Toc11253843"/>
+      <w:bookmarkStart w:id="179" w:name="_Toc11353142"/>
+      <w:bookmarkStart w:id="180" w:name="_Toc11353216"/>
+      <w:r>
+        <w:t xml:space="preserve"> </w:t>
+      </w:r>
+      <w:bookmarkStart w:id="181" w:name="_Toc132741095"/>
+      <w:r>
+        <w:t>R</w:t>
+      </w:r>
       <w:bookmarkEnd w:id="174"/>
       <w:bookmarkEnd w:id="175"/>
       <w:bookmarkEnd w:id="176"/>
       <w:bookmarkEnd w:id="177"/>
       <w:bookmarkEnd w:id="178"/>
-    </w:p>
-    <w:p>
-      <w:pPr>
-        <w:pStyle w:val="Textbody"/>
-      </w:pPr>
-      <w:r>
-        <w:t xml:space="preserve">When a customer chooses to place an order and is redirected to Svea Payments service, the order's status is "pending". </w:t>
-      </w:r>
-    </w:p>
-    <w:p>
-      <w:pPr>
-        <w:pStyle w:val="Textbody"/>
-      </w:pPr>
-      <w:r>
-        <w:t xml:space="preserve">After the payment is completed and the customer returns to the shop from Svea Payments, the status is changed to "processing". </w:t>
-      </w:r>
-    </w:p>
-    <w:p>
-      <w:pPr>
-        <w:pStyle w:val="Textbody"/>
-      </w:pPr>
-      <w:r>
-        <w:t>If an error occurs or the customer cancels the payment, customer is returned to the store, and the order status is changed to error or canceled.</w:t>
-      </w:r>
-    </w:p>
-    <w:p>
-      <w:pPr>
-        <w:pStyle w:val="Heading2"/>
-      </w:pPr>
-      <w:bookmarkStart w:id="179" w:name="__RefHeading__2172_1681451042"/>
-      <w:r>
-        <w:t xml:space="preserve"> </w:t>
-      </w:r>
-      <w:bookmarkStart w:id="180" w:name="_Toc130053862"/>
-      <w:r>
-        <w:t>Payment verification</w:t>
-      </w:r>
       <w:bookmarkEnd w:id="179"/>
       <w:bookmarkEnd w:id="180"/>
+      <w:r>
+        <w:t>efunds</w:t>
+      </w:r>
+      <w:bookmarkEnd w:id="181"/>
     </w:p>
     <w:p>
       <w:pPr>
         <w:pStyle w:val="Textbody"/>
       </w:pPr>
       <w:r>
-        <w:t xml:space="preserve">The Svea Payments Payment Gateway Plugin automatically verifies payments from Svea Payments and displays the status on the order page. </w:t>
+        <w:t xml:space="preserve">The Svea Payment Gateway Plugin supports refunding the order. </w:t>
       </w:r>
     </w:p>
     <w:p>
@@ -6545,45 +6722,15 @@
         <w:pStyle w:val="Textbody"/>
       </w:pPr>
       <w:r>
-        <w:t>If the order is still pending after a certain amount of time, it's most likely because the customer has left the payment gateway or closed the browser window in the middle of the payment process. In this case, it's OK for the admin to cancel the order manually.</w:t>
-      </w:r>
-    </w:p>
-    <w:p>
-      <w:pPr>
-        <w:pStyle w:val="Heading2"/>
-      </w:pPr>
-      <w:bookmarkStart w:id="181" w:name="_Toc10646661"/>
-      <w:bookmarkStart w:id="182" w:name="_Toc10741287"/>
-      <w:bookmarkStart w:id="183" w:name="_Toc10743707"/>
-      <w:bookmarkStart w:id="184" w:name="_Toc11144796"/>
-      <w:bookmarkStart w:id="185" w:name="_Toc11253843"/>
-      <w:bookmarkStart w:id="186" w:name="_Toc11353142"/>
-      <w:bookmarkStart w:id="187" w:name="_Toc11353216"/>
-      <w:r>
-        <w:t xml:space="preserve"> </w:t>
-      </w:r>
-      <w:bookmarkStart w:id="188" w:name="_Toc130053863"/>
-      <w:r>
-        <w:t>R</w:t>
-      </w:r>
-      <w:bookmarkEnd w:id="181"/>
-      <w:bookmarkEnd w:id="182"/>
-      <w:bookmarkEnd w:id="183"/>
-      <w:bookmarkEnd w:id="184"/>
-      <w:bookmarkEnd w:id="185"/>
-      <w:bookmarkEnd w:id="186"/>
-      <w:bookmarkEnd w:id="187"/>
-      <w:r>
-        <w:t>efunds</w:t>
-      </w:r>
-      <w:bookmarkEnd w:id="188"/>
+        <w:t>After pressing the order page's refund button, there is an option for making the refund through Svea.</w:t>
+      </w:r>
     </w:p>
     <w:p>
       <w:pPr>
         <w:pStyle w:val="Textbody"/>
       </w:pPr>
       <w:r>
-        <w:t xml:space="preserve">The Svea Payment Gateway Plugin supports refunding the order. </w:t>
+        <w:t xml:space="preserve">If the payment is not already settled to the shop, the refund is done automatically after pressing the button. </w:t>
       </w:r>
     </w:p>
     <w:p>
@@ -6591,7 +6738,7 @@
         <w:pStyle w:val="Textbody"/>
       </w:pPr>
       <w:r>
-        <w:t>After pressing the order page's refund button, there is an option for making the refund through Svea.</w:t>
+        <w:t>If the payment is already settled, a message will appear to the order comments with payment details so that the shop can pay the refund back to Svea. Svea can then pay it back to the customer.</w:t>
       </w:r>
     </w:p>
     <w:p>
@@ -6599,22 +6746,6 @@
         <w:pStyle w:val="Textbody"/>
       </w:pPr>
       <w:r>
-        <w:t xml:space="preserve">If the payment is not already settled to the shop, the refund is done automatically after pressing the button. </w:t>
-      </w:r>
-    </w:p>
-    <w:p>
-      <w:pPr>
-        <w:pStyle w:val="Textbody"/>
-      </w:pPr>
-      <w:r>
-        <w:t>If the payment is already settled, a message will appear to the order comments with payment details so that the shop can pay the refund back to Svea. Svea can then pay it back to the customer.</w:t>
-      </w:r>
-    </w:p>
-    <w:p>
-      <w:pPr>
-        <w:pStyle w:val="Textbody"/>
-      </w:pPr>
-      <w:r>
         <w:t xml:space="preserve">If the order has been paid through online banking, the plugin will notify that the refund </w:t>
       </w:r>
       <w:proofErr w:type="gramStart"/>
@@ -6627,8 +6758,8 @@
       </w:r>
     </w:p>
     <w:sectPr>
-      <w:headerReference w:type="default" r:id="rId27"/>
-      <w:footerReference w:type="default" r:id="rId28"/>
+      <w:headerReference w:type="default" r:id="rId31"/>
+      <w:footerReference w:type="default" r:id="rId32"/>
       <w:pgSz w:w="11906" w:h="16838"/>
       <w:pgMar w:top="1702" w:right="1416" w:bottom="1258" w:left="851" w:header="900" w:footer="125" w:gutter="0"/>
       <w:cols w:space="708"/>
@@ -6639,7 +6770,7 @@
 </file>
 
 <file path=word/endnotes.xml><?xml version="1.0" encoding="utf-8"?>
-<w:endnotes xmlns:wpc="http://schemas.microsoft.com/office/word/2010/wordprocessingCanvas" xmlns:cx="http://schemas.microsoft.com/office/drawing/2014/chartex" xmlns:cx1="http://schemas.microsoft.com/office/drawing/2015/9/8/chartex" xmlns:cx2="http://schemas.microsoft.com/office/drawing/2015/10/21/chartex" xmlns:cx3="http://schemas.microsoft.com/office/drawing/2016/5/9/chartex" xmlns:cx4="http://schemas.microsoft.com/office/drawing/2016/5/10/chartex" xmlns:cx5="http://schemas.microsoft.com/office/drawing/2016/5/11/chartex" xmlns:cx6="http://schemas.microsoft.com/office/drawing/2016/5/12/chartex" xmlns:cx7="http://schemas.microsoft.com/office/drawing/2016/5/13/chartex" xmlns:cx8="http://schemas.microsoft.com/office/drawing/2016/5/14/chartex" xmlns:mc="http://schemas.openxmlformats.org/markup-compatibility/2006" xmlns:aink="http://schemas.microsoft.com/office/drawing/2016/ink" xmlns:am3d="http://schemas.microsoft.com/office/drawing/2017/model3d" xmlns:o="urn:schemas-microsoft-com:office:office" xmlns:oel="http://schemas.microsoft.com/office/2019/extlst" xmlns:r="http://schemas.openxmlformats.org/officeDocument/2006/relationships" xmlns:m="http://schemas.openxmlformats.org/officeDocument/2006/math" xmlns:v="urn:schemas-microsoft-com:vml" xmlns:wp14="http://schemas.microsoft.com/office/word/2010/wordprocessingDrawing" xmlns:wp="http://schemas.openxmlformats.org/drawingml/2006/wordprocessingDrawing" xmlns:w10="urn:schemas-microsoft-com:office:word" xmlns:w="http://schemas.openxmlformats.org/wordprocessingml/2006/main" xmlns:w14="http://schemas.microsoft.com/office/word/2010/wordml" xmlns:w15="http://schemas.microsoft.com/office/word/2012/wordml" xmlns:w16cex="http://schemas.microsoft.com/office/word/2018/wordml/cex" xmlns:w16cid="http://schemas.microsoft.com/office/word/2016/wordml/cid" xmlns:w16="http://schemas.microsoft.com/office/word/2018/wordml" xmlns:w16sdtdh="http://schemas.microsoft.com/office/word/2020/wordml/sdtdatahash" xmlns:w16se="http://schemas.microsoft.com/office/word/2015/wordml/symex" xmlns:wpg="http://schemas.microsoft.com/office/word/2010/wordprocessingGroup" xmlns:wpi="http://schemas.microsoft.com/office/word/2010/wordprocessingInk" xmlns:wne="http://schemas.microsoft.com/office/word/2006/wordml" xmlns:wps="http://schemas.microsoft.com/office/word/2010/wordprocessingShape" mc:Ignorable="w14 w15 w16se w16cid w16 w16cex w16sdtdh wp14">
+<w:endnotes xmlns:wpc="http://schemas.microsoft.com/office/word/2010/wordprocessingCanvas" xmlns:cx="http://schemas.microsoft.com/office/drawing/2014/chartex" xmlns:cx1="http://schemas.microsoft.com/office/drawing/2015/9/8/chartex" xmlns:cx2="http://schemas.microsoft.com/office/drawing/2015/10/21/chartex" xmlns:cx3="http://schemas.microsoft.com/office/drawing/2016/5/9/chartex" xmlns:cx4="http://schemas.microsoft.com/office/drawing/2016/5/10/chartex" xmlns:cx5="http://schemas.microsoft.com/office/drawing/2016/5/11/chartex" xmlns:cx6="http://schemas.microsoft.com/office/drawing/2016/5/12/chartex" xmlns:cx7="http://schemas.microsoft.com/office/drawing/2016/5/13/chartex" xmlns:cx8="http://schemas.microsoft.com/office/drawing/2016/5/14/chartex" xmlns:mc="http://schemas.openxmlformats.org/markup-compatibility/2006" xmlns:aink="http://schemas.microsoft.com/office/drawing/2016/ink" xmlns:am3d="http://schemas.microsoft.com/office/drawing/2017/model3d" xmlns:o="urn:schemas-microsoft-com:office:office" xmlns:oel="http://schemas.microsoft.com/office/2019/extlst" xmlns:r="http://schemas.openxmlformats.org/officeDocument/2006/relationships" xmlns:m="http://schemas.openxmlformats.org/officeDocument/2006/math" xmlns:v="urn:schemas-microsoft-com:vml" xmlns:wp14="http://schemas.microsoft.com/office/word/2010/wordprocessingDrawing" xmlns:wp="http://schemas.openxmlformats.org/drawingml/2006/wordprocessingDrawing" xmlns:w10="urn:schemas-microsoft-com:office:word" xmlns:w="http://schemas.openxmlformats.org/wordprocessingml/2006/main" xmlns:w14="http://schemas.microsoft.com/office/word/2010/wordml" xmlns:w15="http://schemas.microsoft.com/office/word/2012/wordml" xmlns:w16cex="http://schemas.microsoft.com/office/word/2018/wordml/cex" xmlns:w16cid="http://schemas.microsoft.com/office/word/2016/wordml/cid" xmlns:w16="http://schemas.microsoft.com/office/word/2018/wordml" xmlns:w16du="http://schemas.microsoft.com/office/word/2023/wordml/word16du" xmlns:w16sdtdh="http://schemas.microsoft.com/office/word/2020/wordml/sdtdatahash" xmlns:w16se="http://schemas.microsoft.com/office/word/2015/wordml/symex" xmlns:wpg="http://schemas.microsoft.com/office/word/2010/wordprocessingGroup" xmlns:wpi="http://schemas.microsoft.com/office/word/2010/wordprocessingInk" xmlns:wne="http://schemas.microsoft.com/office/word/2006/wordml" xmlns:wps="http://schemas.microsoft.com/office/word/2010/wordprocessingShape" mc:Ignorable="w14 w15 w16se w16cid w16 w16cex w16sdtdh wp14">
   <w:endnote w:type="separator" w:id="-1">
     <w:p>
       <w:r>
@@ -6658,7 +6789,7 @@
 </file>
 
 <file path=word/footer1.xml><?xml version="1.0" encoding="utf-8"?>
-<w:ftr xmlns:wpc="http://schemas.microsoft.com/office/word/2010/wordprocessingCanvas" xmlns:cx="http://schemas.microsoft.com/office/drawing/2014/chartex" xmlns:cx1="http://schemas.microsoft.com/office/drawing/2015/9/8/chartex" xmlns:cx2="http://schemas.microsoft.com/office/drawing/2015/10/21/chartex" xmlns:cx3="http://schemas.microsoft.com/office/drawing/2016/5/9/chartex" xmlns:cx4="http://schemas.microsoft.com/office/drawing/2016/5/10/chartex" xmlns:cx5="http://schemas.microsoft.com/office/drawing/2016/5/11/chartex" xmlns:cx6="http://schemas.microsoft.com/office/drawing/2016/5/12/chartex" xmlns:cx7="http://schemas.microsoft.com/office/drawing/2016/5/13/chartex" xmlns:cx8="http://schemas.microsoft.com/office/drawing/2016/5/14/chartex" xmlns:mc="http://schemas.openxmlformats.org/markup-compatibility/2006" xmlns:aink="http://schemas.microsoft.com/office/drawing/2016/ink" xmlns:am3d="http://schemas.microsoft.com/office/drawing/2017/model3d" xmlns:o="urn:schemas-microsoft-com:office:office" xmlns:oel="http://schemas.microsoft.com/office/2019/extlst" xmlns:r="http://schemas.openxmlformats.org/officeDocument/2006/relationships" xmlns:m="http://schemas.openxmlformats.org/officeDocument/2006/math" xmlns:v="urn:schemas-microsoft-com:vml" xmlns:wp14="http://schemas.microsoft.com/office/word/2010/wordprocessingDrawing" xmlns:wp="http://schemas.openxmlformats.org/drawingml/2006/wordprocessingDrawing" xmlns:w10="urn:schemas-microsoft-com:office:word" xmlns:w="http://schemas.openxmlformats.org/wordprocessingml/2006/main" xmlns:w14="http://schemas.microsoft.com/office/word/2010/wordml" xmlns:w15="http://schemas.microsoft.com/office/word/2012/wordml" xmlns:w16cex="http://schemas.microsoft.com/office/word/2018/wordml/cex" xmlns:w16cid="http://schemas.microsoft.com/office/word/2016/wordml/cid" xmlns:w16="http://schemas.microsoft.com/office/word/2018/wordml" xmlns:w16sdtdh="http://schemas.microsoft.com/office/word/2020/wordml/sdtdatahash" xmlns:w16se="http://schemas.microsoft.com/office/word/2015/wordml/symex" xmlns:wpg="http://schemas.microsoft.com/office/word/2010/wordprocessingGroup" xmlns:wpi="http://schemas.microsoft.com/office/word/2010/wordprocessingInk" xmlns:wne="http://schemas.microsoft.com/office/word/2006/wordml" xmlns:wps="http://schemas.microsoft.com/office/word/2010/wordprocessingShape" mc:Ignorable="w14 w15 w16se w16cid w16 w16cex w16sdtdh wp14">
+<w:ftr xmlns:wpc="http://schemas.microsoft.com/office/word/2010/wordprocessingCanvas" xmlns:cx="http://schemas.microsoft.com/office/drawing/2014/chartex" xmlns:cx1="http://schemas.microsoft.com/office/drawing/2015/9/8/chartex" xmlns:cx2="http://schemas.microsoft.com/office/drawing/2015/10/21/chartex" xmlns:cx3="http://schemas.microsoft.com/office/drawing/2016/5/9/chartex" xmlns:cx4="http://schemas.microsoft.com/office/drawing/2016/5/10/chartex" xmlns:cx5="http://schemas.microsoft.com/office/drawing/2016/5/11/chartex" xmlns:cx6="http://schemas.microsoft.com/office/drawing/2016/5/12/chartex" xmlns:cx7="http://schemas.microsoft.com/office/drawing/2016/5/13/chartex" xmlns:cx8="http://schemas.microsoft.com/office/drawing/2016/5/14/chartex" xmlns:mc="http://schemas.openxmlformats.org/markup-compatibility/2006" xmlns:aink="http://schemas.microsoft.com/office/drawing/2016/ink" xmlns:am3d="http://schemas.microsoft.com/office/drawing/2017/model3d" xmlns:o="urn:schemas-microsoft-com:office:office" xmlns:oel="http://schemas.microsoft.com/office/2019/extlst" xmlns:r="http://schemas.openxmlformats.org/officeDocument/2006/relationships" xmlns:m="http://schemas.openxmlformats.org/officeDocument/2006/math" xmlns:v="urn:schemas-microsoft-com:vml" xmlns:wp14="http://schemas.microsoft.com/office/word/2010/wordprocessingDrawing" xmlns:wp="http://schemas.openxmlformats.org/drawingml/2006/wordprocessingDrawing" xmlns:w10="urn:schemas-microsoft-com:office:word" xmlns:w="http://schemas.openxmlformats.org/wordprocessingml/2006/main" xmlns:w14="http://schemas.microsoft.com/office/word/2010/wordml" xmlns:w15="http://schemas.microsoft.com/office/word/2012/wordml" xmlns:w16cex="http://schemas.microsoft.com/office/word/2018/wordml/cex" xmlns:w16cid="http://schemas.microsoft.com/office/word/2016/wordml/cid" xmlns:w16="http://schemas.microsoft.com/office/word/2018/wordml" xmlns:w16du="http://schemas.microsoft.com/office/word/2023/wordml/word16du" xmlns:w16sdtdh="http://schemas.microsoft.com/office/word/2020/wordml/sdtdatahash" xmlns:w16se="http://schemas.microsoft.com/office/word/2015/wordml/symex" xmlns:wpg="http://schemas.microsoft.com/office/word/2010/wordprocessingGroup" xmlns:wpi="http://schemas.microsoft.com/office/word/2010/wordprocessingInk" xmlns:wne="http://schemas.microsoft.com/office/word/2006/wordml" xmlns:wps="http://schemas.microsoft.com/office/word/2010/wordprocessingShape" mc:Ignorable="w14 w15 w16se w16cid w16 w16cex w16sdtdh wp14">
   <w:tbl>
     <w:tblPr>
       <w:tblStyle w:val="TableGrid"/>
@@ -6968,7 +7099,7 @@
 </file>
 
 <file path=word/footnotes.xml><?xml version="1.0" encoding="utf-8"?>
-<w:footnotes xmlns:wpc="http://schemas.microsoft.com/office/word/2010/wordprocessingCanvas" xmlns:cx="http://schemas.microsoft.com/office/drawing/2014/chartex" xmlns:cx1="http://schemas.microsoft.com/office/drawing/2015/9/8/chartex" xmlns:cx2="http://schemas.microsoft.com/office/drawing/2015/10/21/chartex" xmlns:cx3="http://schemas.microsoft.com/office/drawing/2016/5/9/chartex" xmlns:cx4="http://schemas.microsoft.com/office/drawing/2016/5/10/chartex" xmlns:cx5="http://schemas.microsoft.com/office/drawing/2016/5/11/chartex" xmlns:cx6="http://schemas.microsoft.com/office/drawing/2016/5/12/chartex" xmlns:cx7="http://schemas.microsoft.com/office/drawing/2016/5/13/chartex" xmlns:cx8="http://schemas.microsoft.com/office/drawing/2016/5/14/chartex" xmlns:mc="http://schemas.openxmlformats.org/markup-compatibility/2006" xmlns:aink="http://schemas.microsoft.com/office/drawing/2016/ink" xmlns:am3d="http://schemas.microsoft.com/office/drawing/2017/model3d" xmlns:o="urn:schemas-microsoft-com:office:office" xmlns:oel="http://schemas.microsoft.com/office/2019/extlst" xmlns:r="http://schemas.openxmlformats.org/officeDocument/2006/relationships" xmlns:m="http://schemas.openxmlformats.org/officeDocument/2006/math" xmlns:v="urn:schemas-microsoft-com:vml" xmlns:wp14="http://schemas.microsoft.com/office/word/2010/wordprocessingDrawing" xmlns:wp="http://schemas.openxmlformats.org/drawingml/2006/wordprocessingDrawing" xmlns:w10="urn:schemas-microsoft-com:office:word" xmlns:w="http://schemas.openxmlformats.org/wordprocessingml/2006/main" xmlns:w14="http://schemas.microsoft.com/office/word/2010/wordml" xmlns:w15="http://schemas.microsoft.com/office/word/2012/wordml" xmlns:w16cex="http://schemas.microsoft.com/office/word/2018/wordml/cex" xmlns:w16cid="http://schemas.microsoft.com/office/word/2016/wordml/cid" xmlns:w16="http://schemas.microsoft.com/office/word/2018/wordml" xmlns:w16sdtdh="http://schemas.microsoft.com/office/word/2020/wordml/sdtdatahash" xmlns:w16se="http://schemas.microsoft.com/office/word/2015/wordml/symex" xmlns:wpg="http://schemas.microsoft.com/office/word/2010/wordprocessingGroup" xmlns:wpi="http://schemas.microsoft.com/office/word/2010/wordprocessingInk" xmlns:wne="http://schemas.microsoft.com/office/word/2006/wordml" xmlns:wps="http://schemas.microsoft.com/office/word/2010/wordprocessingShape" mc:Ignorable="w14 w15 w16se w16cid w16 w16cex w16sdtdh wp14">
+<w:footnotes xmlns:wpc="http://schemas.microsoft.com/office/word/2010/wordprocessingCanvas" xmlns:cx="http://schemas.microsoft.com/office/drawing/2014/chartex" xmlns:cx1="http://schemas.microsoft.com/office/drawing/2015/9/8/chartex" xmlns:cx2="http://schemas.microsoft.com/office/drawing/2015/10/21/chartex" xmlns:cx3="http://schemas.microsoft.com/office/drawing/2016/5/9/chartex" xmlns:cx4="http://schemas.microsoft.com/office/drawing/2016/5/10/chartex" xmlns:cx5="http://schemas.microsoft.com/office/drawing/2016/5/11/chartex" xmlns:cx6="http://schemas.microsoft.com/office/drawing/2016/5/12/chartex" xmlns:cx7="http://schemas.microsoft.com/office/drawing/2016/5/13/chartex" xmlns:cx8="http://schemas.microsoft.com/office/drawing/2016/5/14/chartex" xmlns:mc="http://schemas.openxmlformats.org/markup-compatibility/2006" xmlns:aink="http://schemas.microsoft.com/office/drawing/2016/ink" xmlns:am3d="http://schemas.microsoft.com/office/drawing/2017/model3d" xmlns:o="urn:schemas-microsoft-com:office:office" xmlns:oel="http://schemas.microsoft.com/office/2019/extlst" xmlns:r="http://schemas.openxmlformats.org/officeDocument/2006/relationships" xmlns:m="http://schemas.openxmlformats.org/officeDocument/2006/math" xmlns:v="urn:schemas-microsoft-com:vml" xmlns:wp14="http://schemas.microsoft.com/office/word/2010/wordprocessingDrawing" xmlns:wp="http://schemas.openxmlformats.org/drawingml/2006/wordprocessingDrawing" xmlns:w10="urn:schemas-microsoft-com:office:word" xmlns:w="http://schemas.openxmlformats.org/wordprocessingml/2006/main" xmlns:w14="http://schemas.microsoft.com/office/word/2010/wordml" xmlns:w15="http://schemas.microsoft.com/office/word/2012/wordml" xmlns:w16cex="http://schemas.microsoft.com/office/word/2018/wordml/cex" xmlns:w16cid="http://schemas.microsoft.com/office/word/2016/wordml/cid" xmlns:w16="http://schemas.microsoft.com/office/word/2018/wordml" xmlns:w16du="http://schemas.microsoft.com/office/word/2023/wordml/word16du" xmlns:w16sdtdh="http://schemas.microsoft.com/office/word/2020/wordml/sdtdatahash" xmlns:w16se="http://schemas.microsoft.com/office/word/2015/wordml/symex" xmlns:wpg="http://schemas.microsoft.com/office/word/2010/wordprocessingGroup" xmlns:wpi="http://schemas.microsoft.com/office/word/2010/wordprocessingInk" xmlns:wne="http://schemas.microsoft.com/office/word/2006/wordml" xmlns:wps="http://schemas.microsoft.com/office/word/2010/wordprocessingShape" mc:Ignorable="w14 w15 w16se w16cid w16 w16cex w16sdtdh wp14">
   <w:footnote w:type="separator" w:id="-1">
     <w:p>
       <w:r>
@@ -6987,7 +7118,7 @@
 </file>
 
 <file path=word/header1.xml><?xml version="1.0" encoding="utf-8"?>
-<w:hdr xmlns:wpc="http://schemas.microsoft.com/office/word/2010/wordprocessingCanvas" xmlns:cx="http://schemas.microsoft.com/office/drawing/2014/chartex" xmlns:cx1="http://schemas.microsoft.com/office/drawing/2015/9/8/chartex" xmlns:cx2="http://schemas.microsoft.com/office/drawing/2015/10/21/chartex" xmlns:cx3="http://schemas.microsoft.com/office/drawing/2016/5/9/chartex" xmlns:cx4="http://schemas.microsoft.com/office/drawing/2016/5/10/chartex" xmlns:cx5="http://schemas.microsoft.com/office/drawing/2016/5/11/chartex" xmlns:cx6="http://schemas.microsoft.com/office/drawing/2016/5/12/chartex" xmlns:cx7="http://schemas.microsoft.com/office/drawing/2016/5/13/chartex" xmlns:cx8="http://schemas.microsoft.com/office/drawing/2016/5/14/chartex" xmlns:mc="http://schemas.openxmlformats.org/markup-compatibility/2006" xmlns:aink="http://schemas.microsoft.com/office/drawing/2016/ink" xmlns:am3d="http://schemas.microsoft.com/office/drawing/2017/model3d" xmlns:o="urn:schemas-microsoft-com:office:office" xmlns:oel="http://schemas.microsoft.com/office/2019/extlst" xmlns:r="http://schemas.openxmlformats.org/officeDocument/2006/relationships" xmlns:m="http://schemas.openxmlformats.org/officeDocument/2006/math" xmlns:v="urn:schemas-microsoft-com:vml" xmlns:wp14="http://schemas.microsoft.com/office/word/2010/wordprocessingDrawing" xmlns:wp="http://schemas.openxmlformats.org/drawingml/2006/wordprocessingDrawing" xmlns:w10="urn:schemas-microsoft-com:office:word" xmlns:w="http://schemas.openxmlformats.org/wordprocessingml/2006/main" xmlns:w14="http://schemas.microsoft.com/office/word/2010/wordml" xmlns:w15="http://schemas.microsoft.com/office/word/2012/wordml" xmlns:w16cex="http://schemas.microsoft.com/office/word/2018/wordml/cex" xmlns:w16cid="http://schemas.microsoft.com/office/word/2016/wordml/cid" xmlns:w16="http://schemas.microsoft.com/office/word/2018/wordml" xmlns:w16sdtdh="http://schemas.microsoft.com/office/word/2020/wordml/sdtdatahash" xmlns:w16se="http://schemas.microsoft.com/office/word/2015/wordml/symex" xmlns:wpg="http://schemas.microsoft.com/office/word/2010/wordprocessingGroup" xmlns:wpi="http://schemas.microsoft.com/office/word/2010/wordprocessingInk" xmlns:wne="http://schemas.microsoft.com/office/word/2006/wordml" xmlns:wps="http://schemas.microsoft.com/office/word/2010/wordprocessingShape" mc:Ignorable="w14 w15 w16se w16cid w16 w16cex w16sdtdh wp14">
+<w:hdr xmlns:wpc="http://schemas.microsoft.com/office/word/2010/wordprocessingCanvas" xmlns:cx="http://schemas.microsoft.com/office/drawing/2014/chartex" xmlns:cx1="http://schemas.microsoft.com/office/drawing/2015/9/8/chartex" xmlns:cx2="http://schemas.microsoft.com/office/drawing/2015/10/21/chartex" xmlns:cx3="http://schemas.microsoft.com/office/drawing/2016/5/9/chartex" xmlns:cx4="http://schemas.microsoft.com/office/drawing/2016/5/10/chartex" xmlns:cx5="http://schemas.microsoft.com/office/drawing/2016/5/11/chartex" xmlns:cx6="http://schemas.microsoft.com/office/drawing/2016/5/12/chartex" xmlns:cx7="http://schemas.microsoft.com/office/drawing/2016/5/13/chartex" xmlns:cx8="http://schemas.microsoft.com/office/drawing/2016/5/14/chartex" xmlns:mc="http://schemas.openxmlformats.org/markup-compatibility/2006" xmlns:aink="http://schemas.microsoft.com/office/drawing/2016/ink" xmlns:am3d="http://schemas.microsoft.com/office/drawing/2017/model3d" xmlns:o="urn:schemas-microsoft-com:office:office" xmlns:oel="http://schemas.microsoft.com/office/2019/extlst" xmlns:r="http://schemas.openxmlformats.org/officeDocument/2006/relationships" xmlns:m="http://schemas.openxmlformats.org/officeDocument/2006/math" xmlns:v="urn:schemas-microsoft-com:vml" xmlns:wp14="http://schemas.microsoft.com/office/word/2010/wordprocessingDrawing" xmlns:wp="http://schemas.openxmlformats.org/drawingml/2006/wordprocessingDrawing" xmlns:w10="urn:schemas-microsoft-com:office:word" xmlns:w="http://schemas.openxmlformats.org/wordprocessingml/2006/main" xmlns:w14="http://schemas.microsoft.com/office/word/2010/wordml" xmlns:w15="http://schemas.microsoft.com/office/word/2012/wordml" xmlns:w16cex="http://schemas.microsoft.com/office/word/2018/wordml/cex" xmlns:w16cid="http://schemas.microsoft.com/office/word/2016/wordml/cid" xmlns:w16="http://schemas.microsoft.com/office/word/2018/wordml" xmlns:w16du="http://schemas.microsoft.com/office/word/2023/wordml/word16du" xmlns:w16sdtdh="http://schemas.microsoft.com/office/word/2020/wordml/sdtdatahash" xmlns:w16se="http://schemas.microsoft.com/office/word/2015/wordml/symex" xmlns:wpg="http://schemas.microsoft.com/office/word/2010/wordprocessingGroup" xmlns:wpi="http://schemas.microsoft.com/office/word/2010/wordprocessingInk" xmlns:wne="http://schemas.microsoft.com/office/word/2006/wordml" xmlns:wps="http://schemas.microsoft.com/office/word/2010/wordprocessingShape" mc:Ignorable="w14 w15 w16se w16cid w16 w16cex w16sdtdh wp14">
   <w:p>
     <w:pPr>
       <w:pStyle w:val="Header"/>
@@ -7114,7 +7245,7 @@
         <w:sz w:val="20"/>
         <w:szCs w:val="20"/>
       </w:rPr>
-      <w:t>18</w:t>
+      <w:t>17</w:t>
     </w:r>
     <w:r>
       <w:rPr>
@@ -7130,7 +7261,7 @@
         <w:sz w:val="20"/>
         <w:szCs w:val="20"/>
       </w:rPr>
-      <w:t>3</w:t>
+      <w:t>4</w:t>
     </w:r>
     <w:r>
       <w:rPr>
@@ -7161,7 +7292,7 @@
 </file>
 
 <file path=word/numbering.xml><?xml version="1.0" encoding="utf-8"?>
-<w:numbering xmlns:wpc="http://schemas.microsoft.com/office/word/2010/wordprocessingCanvas" xmlns:cx="http://schemas.microsoft.com/office/drawing/2014/chartex" xmlns:cx1="http://schemas.microsoft.com/office/drawing/2015/9/8/chartex" xmlns:cx2="http://schemas.microsoft.com/office/drawing/2015/10/21/chartex" xmlns:cx3="http://schemas.microsoft.com/office/drawing/2016/5/9/chartex" xmlns:cx4="http://schemas.microsoft.com/office/drawing/2016/5/10/chartex" xmlns:cx5="http://schemas.microsoft.com/office/drawing/2016/5/11/chartex" xmlns:cx6="http://schemas.microsoft.com/office/drawing/2016/5/12/chartex" xmlns:cx7="http://schemas.microsoft.com/office/drawing/2016/5/13/chartex" xmlns:cx8="http://schemas.microsoft.com/office/drawing/2016/5/14/chartex" xmlns:mc="http://schemas.openxmlformats.org/markup-compatibility/2006" xmlns:aink="http://schemas.microsoft.com/office/drawing/2016/ink" xmlns:am3d="http://schemas.microsoft.com/office/drawing/2017/model3d" xmlns:o="urn:schemas-microsoft-com:office:office" xmlns:oel="http://schemas.microsoft.com/office/2019/extlst" xmlns:r="http://schemas.openxmlformats.org/officeDocument/2006/relationships" xmlns:m="http://schemas.openxmlformats.org/officeDocument/2006/math" xmlns:v="urn:schemas-microsoft-com:vml" xmlns:wp14="http://schemas.microsoft.com/office/word/2010/wordprocessingDrawing" xmlns:wp="http://schemas.openxmlformats.org/drawingml/2006/wordprocessingDrawing" xmlns:w10="urn:schemas-microsoft-com:office:word" xmlns:w="http://schemas.openxmlformats.org/wordprocessingml/2006/main" xmlns:w14="http://schemas.microsoft.com/office/word/2010/wordml" xmlns:w15="http://schemas.microsoft.com/office/word/2012/wordml" xmlns:w16cex="http://schemas.microsoft.com/office/word/2018/wordml/cex" xmlns:w16cid="http://schemas.microsoft.com/office/word/2016/wordml/cid" xmlns:w16="http://schemas.microsoft.com/office/word/2018/wordml" xmlns:w16sdtdh="http://schemas.microsoft.com/office/word/2020/wordml/sdtdatahash" xmlns:w16se="http://schemas.microsoft.com/office/word/2015/wordml/symex" xmlns:wpg="http://schemas.microsoft.com/office/word/2010/wordprocessingGroup" xmlns:wpi="http://schemas.microsoft.com/office/word/2010/wordprocessingInk" xmlns:wne="http://schemas.microsoft.com/office/word/2006/wordml" xmlns:wps="http://schemas.microsoft.com/office/word/2010/wordprocessingShape" mc:Ignorable="w14 w15 w16se w16cid w16 w16cex w16sdtdh wp14">
+<w:numbering xmlns:wpc="http://schemas.microsoft.com/office/word/2010/wordprocessingCanvas" xmlns:cx="http://schemas.microsoft.com/office/drawing/2014/chartex" xmlns:cx1="http://schemas.microsoft.com/office/drawing/2015/9/8/chartex" xmlns:cx2="http://schemas.microsoft.com/office/drawing/2015/10/21/chartex" xmlns:cx3="http://schemas.microsoft.com/office/drawing/2016/5/9/chartex" xmlns:cx4="http://schemas.microsoft.com/office/drawing/2016/5/10/chartex" xmlns:cx5="http://schemas.microsoft.com/office/drawing/2016/5/11/chartex" xmlns:cx6="http://schemas.microsoft.com/office/drawing/2016/5/12/chartex" xmlns:cx7="http://schemas.microsoft.com/office/drawing/2016/5/13/chartex" xmlns:cx8="http://schemas.microsoft.com/office/drawing/2016/5/14/chartex" xmlns:mc="http://schemas.openxmlformats.org/markup-compatibility/2006" xmlns:aink="http://schemas.microsoft.com/office/drawing/2016/ink" xmlns:am3d="http://schemas.microsoft.com/office/drawing/2017/model3d" xmlns:o="urn:schemas-microsoft-com:office:office" xmlns:oel="http://schemas.microsoft.com/office/2019/extlst" xmlns:r="http://schemas.openxmlformats.org/officeDocument/2006/relationships" xmlns:m="http://schemas.openxmlformats.org/officeDocument/2006/math" xmlns:v="urn:schemas-microsoft-com:vml" xmlns:wp14="http://schemas.microsoft.com/office/word/2010/wordprocessingDrawing" xmlns:wp="http://schemas.openxmlformats.org/drawingml/2006/wordprocessingDrawing" xmlns:w10="urn:schemas-microsoft-com:office:word" xmlns:w="http://schemas.openxmlformats.org/wordprocessingml/2006/main" xmlns:w14="http://schemas.microsoft.com/office/word/2010/wordml" xmlns:w15="http://schemas.microsoft.com/office/word/2012/wordml" xmlns:w16cex="http://schemas.microsoft.com/office/word/2018/wordml/cex" xmlns:w16cid="http://schemas.microsoft.com/office/word/2016/wordml/cid" xmlns:w16="http://schemas.microsoft.com/office/word/2018/wordml" xmlns:w16du="http://schemas.microsoft.com/office/word/2023/wordml/word16du" xmlns:w16sdtdh="http://schemas.microsoft.com/office/word/2020/wordml/sdtdatahash" xmlns:w16se="http://schemas.microsoft.com/office/word/2015/wordml/symex" xmlns:wpg="http://schemas.microsoft.com/office/word/2010/wordprocessingGroup" xmlns:wpi="http://schemas.microsoft.com/office/word/2010/wordprocessingInk" xmlns:wne="http://schemas.microsoft.com/office/word/2006/wordml" xmlns:wps="http://schemas.microsoft.com/office/word/2010/wordprocessingShape" mc:Ignorable="w14 w15 w16se w16cid w16 w16cex w16sdtdh wp14">
   <w:abstractNum w:abstractNumId="0" w15:restartNumberingAfterBreak="0">
     <w:nsid w:val="0C794220"/>
     <w:multiLevelType w:val="multilevel"/>

</xml_diff>

<commit_message>
HPOS release version information update
</commit_message>
<xml_diff>
--- a/docs/Svea_Payment_Gateway_Manual.docx
+++ b/docs/Svea_Payment_Gateway_Manual.docx
@@ -5488,18 +5488,18 @@
       <w:pPr>
         <w:pStyle w:val="Heading2"/>
       </w:pPr>
-      <w:bookmarkStart w:id="92" w:name="_Toc11353205"/>
-      <w:bookmarkStart w:id="93" w:name="_Toc11353131"/>
-      <w:bookmarkStart w:id="94" w:name="_Toc11253832"/>
-      <w:bookmarkStart w:id="95" w:name="_Toc11144785"/>
-      <w:bookmarkStart w:id="96" w:name="_Toc10743696"/>
-      <w:bookmarkStart w:id="97" w:name="_Toc10741276"/>
-      <w:bookmarkStart w:id="98" w:name="_Toc10646650"/>
-      <w:bookmarkStart w:id="99" w:name="_Toc154429559"/>
+      <w:bookmarkStart w:id="92" w:name="_Toc154429559"/>
+      <w:bookmarkStart w:id="93" w:name="_Toc11353205"/>
+      <w:bookmarkStart w:id="94" w:name="_Toc11353131"/>
+      <w:bookmarkStart w:id="95" w:name="_Toc11253832"/>
+      <w:bookmarkStart w:id="96" w:name="_Toc11144785"/>
+      <w:bookmarkStart w:id="97" w:name="_Toc10743696"/>
+      <w:bookmarkStart w:id="98" w:name="_Toc10741276"/>
+      <w:bookmarkStart w:id="99" w:name="_Toc10646650"/>
       <w:r>
         <w:t>Payment handling fees</w:t>
       </w:r>
-      <w:bookmarkEnd w:id="99"/>
+      <w:bookmarkEnd w:id="92"/>
     </w:p>
     <w:p>
       <w:pPr>
@@ -5563,13 +5563,13 @@
       <w:r>
         <w:t>d</w:t>
       </w:r>
-      <w:bookmarkEnd w:id="92"/>
       <w:bookmarkEnd w:id="93"/>
       <w:bookmarkEnd w:id="94"/>
       <w:bookmarkEnd w:id="95"/>
       <w:bookmarkEnd w:id="96"/>
       <w:bookmarkEnd w:id="97"/>
       <w:bookmarkEnd w:id="98"/>
+      <w:bookmarkEnd w:id="99"/>
       <w:bookmarkEnd w:id="101"/>
     </w:p>
     <w:p>
@@ -6983,14 +6983,14 @@
       <w:pPr>
         <w:pStyle w:val="Heading1"/>
       </w:pPr>
-      <w:bookmarkStart w:id="182" w:name="_Toc154429577"/>
-      <w:bookmarkStart w:id="183" w:name="_About_HPOS"/>
-      <w:bookmarkEnd w:id="183"/>
+      <w:bookmarkStart w:id="182" w:name="_About_HPOS"/>
+      <w:bookmarkStart w:id="183" w:name="_Toc154429577"/>
+      <w:bookmarkEnd w:id="182"/>
       <w:r>
         <w:lastRenderedPageBreak/>
         <w:t>About HPOS</w:t>
       </w:r>
-      <w:bookmarkEnd w:id="182"/>
+      <w:bookmarkEnd w:id="183"/>
     </w:p>
     <w:p>
       <w:pPr>
@@ -7089,7 +7089,23 @@
         <w:pStyle w:val="Textbody"/>
       </w:pPr>
       <w:r>
-        <w:t>It’s advised that you use HPOS in compatibility mode. The settings can be found at WooCommerce Settings / Advanced / Features tab. Preferred settings:</w:t>
+        <w:t xml:space="preserve">It’s advised that you </w:t>
+      </w:r>
+      <w:r>
+        <w:rPr>
+          <w:b/>
+          <w:bCs/>
+        </w:rPr>
+        <w:t>use HPOS in compatibility mode</w:t>
+      </w:r>
+      <w:r>
+        <w:t xml:space="preserve">. </w:t>
+      </w:r>
+      <w:r>
+        <w:t xml:space="preserve">This allows maximum compatibility with all plugins. </w:t>
+      </w:r>
+      <w:r>
+        <w:t>The settings can be found at WooCommerce Settings / Advanced / Features tab. Preferred settings:</w:t>
       </w:r>
     </w:p>
     <w:p>
@@ -7677,7 +7693,7 @@
         <w:sz w:val="20"/>
         <w:szCs w:val="20"/>
       </w:rPr>
-      <w:t>27</w:t>
+      <w:t>3</w:t>
     </w:r>
     <w:r>
       <w:rPr>
@@ -7693,7 +7709,7 @@
         <w:sz w:val="20"/>
         <w:szCs w:val="20"/>
       </w:rPr>
-      <w:t>12</w:t>
+      <w:t>1</w:t>
     </w:r>
     <w:r>
       <w:rPr>
@@ -7717,7 +7733,7 @@
         <w:sz w:val="20"/>
         <w:szCs w:val="20"/>
       </w:rPr>
-      <w:t>3</w:t>
+      <w:t>4</w:t>
     </w:r>
   </w:p>
 </w:hdr>

</xml_diff>

<commit_message>
Added instructions about blocks mode
</commit_message>
<xml_diff>
--- a/docs/Svea_Payment_Gateway_Manual.docx
+++ b/docs/Svea_Payment_Gateway_Manual.docx
@@ -359,7 +359,7 @@
           <w:iCs/>
           <w:szCs w:val="22"/>
         </w:rPr>
-        <w:t>0</w:t>
+        <w:t>1</w:t>
       </w:r>
     </w:p>
     <w:p>
@@ -4033,15 +4033,7 @@
               <w:pStyle w:val="TableContents"/>
             </w:pPr>
             <w:r>
-              <w:t xml:space="preserve">Template files used by the module both in the </w:t>
-            </w:r>
-            <w:proofErr w:type="gramStart"/>
-            <w:r>
-              <w:t>back-end</w:t>
-            </w:r>
-            <w:proofErr w:type="gramEnd"/>
-            <w:r>
-              <w:t xml:space="preserve"> and front-end</w:t>
+              <w:t>Template files used by the module both in the back-end and front-end</w:t>
             </w:r>
           </w:p>
         </w:tc>
@@ -4893,21 +4885,13 @@
         </w:numPr>
       </w:pPr>
       <w:r>
-        <w:t xml:space="preserve">Go to WooCommerce / Settings / </w:t>
-      </w:r>
-      <w:proofErr w:type="gramStart"/>
-      <w:r>
-        <w:t>Payments</w:t>
+        <w:t>Go to WooCommerce / Settings / Payments</w:t>
       </w:r>
       <w:r>
         <w:t>,</w:t>
       </w:r>
       <w:r>
-        <w:t xml:space="preserve"> and</w:t>
-      </w:r>
-      <w:proofErr w:type="gramEnd"/>
-      <w:r>
-        <w:t xml:space="preserve"> enable Svea payment methods you want </w:t>
+        <w:t xml:space="preserve"> and enable Svea payment methods you want </w:t>
       </w:r>
       <w:r>
         <w:lastRenderedPageBreak/>
@@ -5235,13 +5219,8 @@
         </w:numPr>
       </w:pPr>
       <w:r>
-        <w:t xml:space="preserve">Settings / General / Enable taxes: enable tax </w:t>
-      </w:r>
-      <w:proofErr w:type="gramStart"/>
-      <w:r>
-        <w:t>calculation</w:t>
-      </w:r>
-      <w:proofErr w:type="gramEnd"/>
+        <w:t>Settings / General / Enable taxes: enable tax calculation</w:t>
+      </w:r>
     </w:p>
     <w:p>
       <w:pPr>
@@ -5252,13 +5231,8 @@
         </w:numPr>
       </w:pPr>
       <w:r>
-        <w:t xml:space="preserve">Settings / General / Currency options: only euro is </w:t>
-      </w:r>
-      <w:proofErr w:type="gramStart"/>
-      <w:r>
-        <w:t>supported</w:t>
-      </w:r>
-      <w:proofErr w:type="gramEnd"/>
+        <w:t>Settings / General / Currency options: only euro is supported</w:t>
+      </w:r>
     </w:p>
     <w:p>
       <w:pPr>
@@ -5269,13 +5243,8 @@
         </w:numPr>
       </w:pPr>
       <w:r>
-        <w:t xml:space="preserve">Settings / Tax / Prices entered with tax: </w:t>
-      </w:r>
-      <w:proofErr w:type="gramStart"/>
-      <w:r>
-        <w:t>Yes</w:t>
-      </w:r>
-      <w:proofErr w:type="gramEnd"/>
+        <w:t>Settings / Tax / Prices entered with tax: Yes</w:t>
+      </w:r>
     </w:p>
     <w:p>
       <w:pPr>
@@ -5286,13 +5255,8 @@
         </w:numPr>
       </w:pPr>
       <w:r>
-        <w:t xml:space="preserve">Settings / Tax / Display prices in the shop: Including </w:t>
-      </w:r>
-      <w:proofErr w:type="gramStart"/>
-      <w:r>
-        <w:t>tax</w:t>
-      </w:r>
-      <w:proofErr w:type="gramEnd"/>
+        <w:t>Settings / Tax / Display prices in the shop: Including tax</w:t>
+      </w:r>
     </w:p>
     <w:p>
       <w:pPr>
@@ -5303,13 +5267,8 @@
         </w:numPr>
       </w:pPr>
       <w:r>
-        <w:t xml:space="preserve">Settings / Tax / Display prices during cart and checkout: Including </w:t>
-      </w:r>
-      <w:proofErr w:type="gramStart"/>
-      <w:r>
-        <w:t>tax</w:t>
-      </w:r>
-      <w:proofErr w:type="gramEnd"/>
+        <w:t>Settings / Tax / Display prices during cart and checkout: Including tax</w:t>
+      </w:r>
     </w:p>
     <w:p>
       <w:pPr>
@@ -5708,15 +5667,7 @@
         </w:r>
       </w:hyperlink>
       <w:r>
-        <w:t xml:space="preserve">. Remember to change the URL to </w:t>
-      </w:r>
-      <w:proofErr w:type="gramStart"/>
-      <w:r>
-        <w:t>refer back</w:t>
-      </w:r>
-      <w:proofErr w:type="gramEnd"/>
-      <w:r>
-        <w:t xml:space="preserve"> to production mode before opening your store to real customers.</w:t>
+        <w:t>. Remember to change the URL to refer back to production mode before opening your store to real customers.</w:t>
       </w:r>
     </w:p>
     <w:p>
@@ -5796,7 +5747,6 @@
       <w:r>
         <w:t xml:space="preserve"> confirmation on status change to </w:t>
       </w:r>
-      <w:proofErr w:type="gramStart"/>
       <w:r>
         <w:t>s</w:t>
       </w:r>
@@ -5804,7 +5754,6 @@
         <w:t>tatus</w:t>
       </w:r>
       <w:bookmarkEnd w:id="126"/>
-      <w:proofErr w:type="gramEnd"/>
     </w:p>
     <w:p>
       <w:pPr>
@@ -5877,14 +5826,9 @@
       </w:pPr>
       <w:bookmarkStart w:id="127" w:name="_Toc154429566"/>
       <w:r>
-        <w:t xml:space="preserve">Send delivery confirmation only for specific payment </w:t>
-      </w:r>
-      <w:proofErr w:type="gramStart"/>
-      <w:r>
-        <w:t>methods</w:t>
+        <w:t>Send delivery confirmation only for specific payment methods</w:t>
       </w:r>
       <w:bookmarkEnd w:id="127"/>
-      <w:proofErr w:type="gramEnd"/>
     </w:p>
     <w:p>
       <w:pPr>
@@ -5905,37 +5849,15 @@
         <w:rPr>
           <w:rFonts w:ascii="Courier New" w:hAnsi="Courier New" w:cs="Courier New"/>
         </w:rPr>
-        <w:t>FI</w:t>
-      </w:r>
-      <w:proofErr w:type="gramStart"/>
-      <w:r>
-        <w:rPr>
-          <w:rFonts w:ascii="Courier New" w:hAnsi="Courier New" w:cs="Courier New"/>
-        </w:rPr>
-        <w:t>01,FI</w:t>
-      </w:r>
-      <w:proofErr w:type="gramEnd"/>
-      <w:r>
-        <w:rPr>
-          <w:rFonts w:ascii="Courier New" w:hAnsi="Courier New" w:cs="Courier New"/>
-        </w:rPr>
-        <w:t>02</w:t>
-      </w:r>
-    </w:p>
-    <w:p>
-      <w:pPr>
-        <w:pStyle w:val="Textbody"/>
-      </w:pPr>
-      <w:r>
-        <w:t xml:space="preserve">If this payment method code list is empty and delivery confirmation is activated, the delivery confirmation is set for </w:t>
-      </w:r>
-      <w:proofErr w:type="gramStart"/>
-      <w:r>
-        <w:t>the all</w:t>
-      </w:r>
-      <w:proofErr w:type="gramEnd"/>
-      <w:r>
-        <w:t xml:space="preserve"> payment methods.</w:t>
+        <w:t>FI01,FI02</w:t>
+      </w:r>
+    </w:p>
+    <w:p>
+      <w:pPr>
+        <w:pStyle w:val="Textbody"/>
+      </w:pPr>
+      <w:r>
+        <w:t>If this payment method code list is empty and delivery confirmation is activated, the delivery confirmation is set for the all payment methods.</w:t>
       </w:r>
     </w:p>
     <w:p>
@@ -6968,15 +6890,7 @@
         <w:pStyle w:val="Textbody"/>
       </w:pPr>
       <w:r>
-        <w:t xml:space="preserve">If the order has been paid through online banking, the plugin will notify that the refund </w:t>
-      </w:r>
-      <w:proofErr w:type="gramStart"/>
-      <w:r>
-        <w:t>has to</w:t>
-      </w:r>
-      <w:proofErr w:type="gramEnd"/>
-      <w:r>
-        <w:t xml:space="preserve"> be done directly in Svea Extranet. It is possible to add additional information, such as IBAN, required for refund of online banking payments.</w:t>
+        <w:t>If the order has been paid through online banking, the plugin will notify that the refund has to be done directly in Svea Extranet. It is possible to add additional information, such as IBAN, required for refund of online banking payments.</w:t>
       </w:r>
     </w:p>
     <w:p>
@@ -7166,36 +7080,295 @@
         <w:pStyle w:val="Textbody"/>
       </w:pPr>
       <w:r>
-        <w:t xml:space="preserve">When you enable HPOS </w:t>
-      </w:r>
-      <w:proofErr w:type="gramStart"/>
-      <w:r>
-        <w:t>mode</w:t>
-      </w:r>
-      <w:proofErr w:type="gramEnd"/>
-      <w:r>
-        <w:t xml:space="preserve"> first time, the WooCommerce will run a migration job for database to synchronize orders from old structure to new tables.</w:t>
-      </w:r>
-    </w:p>
-    <w:p>
-      <w:pPr>
-        <w:pStyle w:val="Textbody"/>
-        <w:rPr>
-          <w:lang w:val="en-FI"/>
-        </w:rPr>
+        <w:t>When you enable HPOS mode first time, the WooCommerce will run a migration job for database to synchronize orders from old structure to new tables.</w:t>
+      </w:r>
+    </w:p>
+    <w:p>
+      <w:pPr>
+        <w:pStyle w:val="Textbody"/>
       </w:pPr>
       <w:r>
         <w:t xml:space="preserve">See more: </w:t>
       </w:r>
-      <w:proofErr w:type="gramStart"/>
-      <w:r>
-        <w:t>https://woo.com/document/high-performance-order-storage/</w:t>
-      </w:r>
-      <w:proofErr w:type="gramEnd"/>
+      <w:hyperlink r:id="rId32" w:history="1">
+        <w:r>
+          <w:rPr>
+            <w:rStyle w:val="Hyperlink"/>
+          </w:rPr>
+          <w:t>https://woo.com/document/high-performance-order-storage/</w:t>
+        </w:r>
+      </w:hyperlink>
+    </w:p>
+    <w:p>
+      <w:pPr>
+        <w:widowControl/>
+        <w:suppressAutoHyphens w:val="0"/>
+        <w:autoSpaceDN/>
+        <w:spacing w:after="160" w:line="259" w:lineRule="auto"/>
+        <w:textAlignment w:val="auto"/>
+        <w:rPr>
+          <w:rFonts w:ascii="Arial" w:eastAsia="Droid Sans Fallback" w:hAnsi="Arial" w:cs="Lohit Hindi"/>
+          <w:b/>
+          <w:bCs/>
+          <w:sz w:val="28"/>
+          <w:szCs w:val="28"/>
+          <w:highlight w:val="lightGray"/>
+        </w:rPr>
+      </w:pPr>
+      <w:r>
+        <w:rPr>
+          <w:highlight w:val="lightGray"/>
+        </w:rPr>
+        <w:br w:type="page"/>
+      </w:r>
+    </w:p>
+    <w:p>
+      <w:pPr>
+        <w:pStyle w:val="Heading1"/>
+      </w:pPr>
+      <w:r>
+        <w:lastRenderedPageBreak/>
+        <w:t>WooCommerce 8.3+ Blocks mode theme compatibility</w:t>
+      </w:r>
+    </w:p>
+    <w:p>
+      <w:pPr>
+        <w:pStyle w:val="Textbody"/>
+      </w:pPr>
+      <w:r>
+        <w:t>WooCommerce 8.3+ installations have new blocks mode themes activated by default. Currently</w:t>
+      </w:r>
+      <w:r>
+        <w:t>,</w:t>
+      </w:r>
+      <w:r>
+        <w:t xml:space="preserve"> the payment module is incompatible with this blocks mode</w:t>
+      </w:r>
+      <w:r>
+        <w:t>,</w:t>
+      </w:r>
+      <w:r>
+        <w:t xml:space="preserve"> but you can enable the </w:t>
+      </w:r>
+      <w:r>
+        <w:t>Classic</w:t>
+      </w:r>
+      <w:r>
+        <w:t xml:space="preserve"> mode </w:t>
+      </w:r>
+      <w:r>
+        <w:t xml:space="preserve">for the checkout page </w:t>
+      </w:r>
+      <w:r>
+        <w:t>as follows:</w:t>
+      </w:r>
+    </w:p>
+    <w:p>
+      <w:pPr>
+        <w:pStyle w:val="Textbody"/>
+        <w:numPr>
+          <w:ilvl w:val="0"/>
+          <w:numId w:val="20"/>
+        </w:numPr>
+      </w:pPr>
+      <w:r>
+        <w:t>Add temporarily WooCommerce Cash On Delivery payment method in WooCommerce payments page</w:t>
+      </w:r>
+    </w:p>
+    <w:p>
+      <w:pPr>
+        <w:pStyle w:val="Textbody"/>
+        <w:numPr>
+          <w:ilvl w:val="0"/>
+          <w:numId w:val="20"/>
+        </w:numPr>
+      </w:pPr>
+      <w:r>
+        <w:t>Edit checkout page: Appearance / Editor / Pages / Checkout</w:t>
+      </w:r>
+    </w:p>
+    <w:p>
+      <w:pPr>
+        <w:pStyle w:val="Textbody"/>
+        <w:numPr>
+          <w:ilvl w:val="0"/>
+          <w:numId w:val="20"/>
+        </w:numPr>
+      </w:pPr>
+      <w:r>
+        <w:t xml:space="preserve">Click </w:t>
+      </w:r>
+      <w:r>
+        <w:rPr>
+          <w:b/>
+          <w:bCs/>
+        </w:rPr>
+        <w:t>Payment Options block</w:t>
+      </w:r>
+      <w:r>
+        <w:t xml:space="preserve"> and </w:t>
+      </w:r>
+      <w:r>
+        <w:t xml:space="preserve">on the </w:t>
+      </w:r>
+      <w:r>
+        <w:t>right</w:t>
+      </w:r>
+      <w:r>
+        <w:t>-</w:t>
+      </w:r>
+      <w:r>
+        <w:t>side bar Blocks tab, and you get following warn</w:t>
+      </w:r>
+      <w:r>
+        <w:t>ing about extension support as image below.</w:t>
+      </w:r>
+    </w:p>
+    <w:p>
+      <w:pPr>
+        <w:pStyle w:val="Textbody"/>
+        <w:numPr>
+          <w:ilvl w:val="0"/>
+          <w:numId w:val="20"/>
+        </w:numPr>
+      </w:pPr>
+      <w:r>
+        <w:t>C</w:t>
+      </w:r>
+      <w:r>
+        <w:t xml:space="preserve">lick </w:t>
+      </w:r>
+      <w:r>
+        <w:rPr>
+          <w:b/>
+          <w:bCs/>
+        </w:rPr>
+        <w:t>Switch to classic checkout</w:t>
+      </w:r>
+      <w:r>
+        <w:t xml:space="preserve"> button to transform checkout page to classic checkout page.</w:t>
+      </w:r>
+    </w:p>
+    <w:p>
+      <w:pPr>
+        <w:pStyle w:val="Textbody"/>
+        <w:ind w:left="720"/>
+        <w:rPr>
+          <w:lang w:val="en-GB"/>
+        </w:rPr>
+      </w:pPr>
+      <w:r>
+        <w:drawing>
+          <wp:inline distT="0" distB="0" distL="0" distR="0" wp14:anchorId="19A28D1E" wp14:editId="2C2115D9">
+            <wp:extent cx="1962785" cy="5288202"/>
+            <wp:effectExtent l="0" t="0" r="0" b="8255"/>
+            <wp:docPr id="559376192" name="Picture 1" descr="A screenshot of a phone&#10;&#10;Description automatically generated"/>
+            <wp:cNvGraphicFramePr>
+              <a:graphicFrameLocks xmlns:a="http://schemas.openxmlformats.org/drawingml/2006/main" noChangeAspect="1"/>
+            </wp:cNvGraphicFramePr>
+            <a:graphic xmlns:a="http://schemas.openxmlformats.org/drawingml/2006/main">
+              <a:graphicData uri="http://schemas.openxmlformats.org/drawingml/2006/picture">
+                <pic:pic xmlns:pic="http://schemas.openxmlformats.org/drawingml/2006/picture">
+                  <pic:nvPicPr>
+                    <pic:cNvPr id="559376192" name="Picture 1" descr="A screenshot of a phone&#10;&#10;Description automatically generated"/>
+                    <pic:cNvPicPr/>
+                  </pic:nvPicPr>
+                  <pic:blipFill>
+                    <a:blip r:embed="rId33"/>
+                    <a:stretch>
+                      <a:fillRect/>
+                    </a:stretch>
+                  </pic:blipFill>
+                  <pic:spPr>
+                    <a:xfrm>
+                      <a:off x="0" y="0"/>
+                      <a:ext cx="1967115" cy="5299868"/>
+                    </a:xfrm>
+                    <a:prstGeom prst="rect">
+                      <a:avLst/>
+                    </a:prstGeom>
+                  </pic:spPr>
+                </pic:pic>
+              </a:graphicData>
+            </a:graphic>
+          </wp:inline>
+        </w:drawing>
+      </w:r>
+    </w:p>
+    <w:p>
+      <w:pPr>
+        <w:pStyle w:val="Textbody"/>
+        <w:numPr>
+          <w:ilvl w:val="0"/>
+          <w:numId w:val="20"/>
+        </w:numPr>
+        <w:rPr>
+          <w:lang w:val="en-GB"/>
+        </w:rPr>
+      </w:pPr>
+      <w:r>
+        <w:rPr>
+          <w:lang w:val="en-GB"/>
+        </w:rPr>
+        <w:t xml:space="preserve">Click </w:t>
+      </w:r>
+      <w:r>
+        <w:rPr>
+          <w:b/>
+          <w:bCs/>
+          <w:lang w:val="en-GB"/>
+        </w:rPr>
+        <w:t>Save</w:t>
+      </w:r>
+      <w:r>
+        <w:rPr>
+          <w:lang w:val="en-GB"/>
+        </w:rPr>
+        <w:t xml:space="preserve"> Page upper right corner. If there is a dialog middle in the screen</w:t>
+      </w:r>
+      <w:r>
+        <w:rPr>
+          <w:lang w:val="en-GB"/>
+        </w:rPr>
+        <w:t xml:space="preserve">, </w:t>
+      </w:r>
+      <w:r>
+        <w:rPr>
+          <w:u w:val="single"/>
+          <w:lang w:val="en-GB"/>
+        </w:rPr>
+        <w:t xml:space="preserve">don’t click </w:t>
+      </w:r>
+      <w:r>
+        <w:rPr>
+          <w:u w:val="single"/>
+          <w:lang w:val="en-GB"/>
+        </w:rPr>
+        <w:t xml:space="preserve">it’s </w:t>
+      </w:r>
+      <w:r>
+        <w:rPr>
+          <w:u w:val="single"/>
+          <w:lang w:val="en-GB"/>
+        </w:rPr>
+        <w:t>Transform to blocks</w:t>
+      </w:r>
+      <w:r>
+        <w:rPr>
+          <w:lang w:val="en-GB"/>
+        </w:rPr>
+        <w:t xml:space="preserve"> button as this will revert changes.</w:t>
+      </w:r>
+      <w:r>
+        <w:rPr>
+          <w:lang w:val="en-GB"/>
+        </w:rPr>
+        <w:br/>
+      </w:r>
     </w:p>
     <w:sectPr>
-      <w:headerReference w:type="default" r:id="rId32"/>
-      <w:footerReference w:type="default" r:id="rId33"/>
+      <w:headerReference w:type="default" r:id="rId34"/>
+      <w:footerReference w:type="default" r:id="rId35"/>
       <w:pgSz w:w="11906" w:h="16838"/>
       <w:pgMar w:top="1702" w:right="1416" w:bottom="1258" w:left="851" w:header="900" w:footer="125" w:gutter="0"/>
       <w:cols w:space="708"/>
@@ -7693,7 +7866,7 @@
         <w:sz w:val="20"/>
         <w:szCs w:val="20"/>
       </w:rPr>
-      <w:t>3</w:t>
+      <w:t>4</w:t>
     </w:r>
     <w:r>
       <w:rPr>
@@ -9085,6 +9258,95 @@
     </w:lvl>
   </w:abstractNum>
   <w:abstractNum w:abstractNumId="17" w15:restartNumberingAfterBreak="0">
+    <w:nsid w:val="6E156B21"/>
+    <w:multiLevelType w:val="hybridMultilevel"/>
+    <w:tmpl w:val="F7FAE6A4"/>
+    <w:lvl w:ilvl="0" w:tplc="20000011">
+      <w:start w:val="1"/>
+      <w:numFmt w:val="decimal"/>
+      <w:lvlText w:val="%1)"/>
+      <w:lvlJc w:val="left"/>
+      <w:pPr>
+        <w:ind w:left="720" w:hanging="360"/>
+      </w:pPr>
+      <w:rPr>
+        <w:rFonts w:hint="default"/>
+      </w:rPr>
+    </w:lvl>
+    <w:lvl w:ilvl="1" w:tplc="20000019" w:tentative="1">
+      <w:start w:val="1"/>
+      <w:numFmt w:val="lowerLetter"/>
+      <w:lvlText w:val="%2."/>
+      <w:lvlJc w:val="left"/>
+      <w:pPr>
+        <w:ind w:left="1440" w:hanging="360"/>
+      </w:pPr>
+    </w:lvl>
+    <w:lvl w:ilvl="2" w:tplc="2000001B" w:tentative="1">
+      <w:start w:val="1"/>
+      <w:numFmt w:val="lowerRoman"/>
+      <w:lvlText w:val="%3."/>
+      <w:lvlJc w:val="right"/>
+      <w:pPr>
+        <w:ind w:left="2160" w:hanging="180"/>
+      </w:pPr>
+    </w:lvl>
+    <w:lvl w:ilvl="3" w:tplc="2000000F" w:tentative="1">
+      <w:start w:val="1"/>
+      <w:numFmt w:val="decimal"/>
+      <w:lvlText w:val="%4."/>
+      <w:lvlJc w:val="left"/>
+      <w:pPr>
+        <w:ind w:left="2880" w:hanging="360"/>
+      </w:pPr>
+    </w:lvl>
+    <w:lvl w:ilvl="4" w:tplc="20000019" w:tentative="1">
+      <w:start w:val="1"/>
+      <w:numFmt w:val="lowerLetter"/>
+      <w:lvlText w:val="%5."/>
+      <w:lvlJc w:val="left"/>
+      <w:pPr>
+        <w:ind w:left="3600" w:hanging="360"/>
+      </w:pPr>
+    </w:lvl>
+    <w:lvl w:ilvl="5" w:tplc="2000001B" w:tentative="1">
+      <w:start w:val="1"/>
+      <w:numFmt w:val="lowerRoman"/>
+      <w:lvlText w:val="%6."/>
+      <w:lvlJc w:val="right"/>
+      <w:pPr>
+        <w:ind w:left="4320" w:hanging="180"/>
+      </w:pPr>
+    </w:lvl>
+    <w:lvl w:ilvl="6" w:tplc="2000000F" w:tentative="1">
+      <w:start w:val="1"/>
+      <w:numFmt w:val="decimal"/>
+      <w:lvlText w:val="%7."/>
+      <w:lvlJc w:val="left"/>
+      <w:pPr>
+        <w:ind w:left="5040" w:hanging="360"/>
+      </w:pPr>
+    </w:lvl>
+    <w:lvl w:ilvl="7" w:tplc="20000019" w:tentative="1">
+      <w:start w:val="1"/>
+      <w:numFmt w:val="lowerLetter"/>
+      <w:lvlText w:val="%8."/>
+      <w:lvlJc w:val="left"/>
+      <w:pPr>
+        <w:ind w:left="5760" w:hanging="360"/>
+      </w:pPr>
+    </w:lvl>
+    <w:lvl w:ilvl="8" w:tplc="2000001B" w:tentative="1">
+      <w:start w:val="1"/>
+      <w:numFmt w:val="lowerRoman"/>
+      <w:lvlText w:val="%9."/>
+      <w:lvlJc w:val="right"/>
+      <w:pPr>
+        <w:ind w:left="6480" w:hanging="180"/>
+      </w:pPr>
+    </w:lvl>
+  </w:abstractNum>
+  <w:abstractNum w:abstractNumId="18" w15:restartNumberingAfterBreak="0">
     <w:nsid w:val="70B658C9"/>
     <w:multiLevelType w:val="multilevel"/>
     <w:tmpl w:val="C6EAB140"/>
@@ -9150,7 +9412,7 @@
       <w:lvlJc w:val="left"/>
     </w:lvl>
   </w:abstractNum>
-  <w:abstractNum w:abstractNumId="18" w15:restartNumberingAfterBreak="0">
+  <w:abstractNum w:abstractNumId="19" w15:restartNumberingAfterBreak="0">
     <w:nsid w:val="77AD766C"/>
     <w:multiLevelType w:val="multilevel"/>
     <w:tmpl w:val="99AA7BC6"/>
@@ -9267,7 +9529,7 @@
     <w:abstractNumId w:val="15"/>
   </w:num>
   <w:num w:numId="5" w16cid:durableId="819611193">
-    <w:abstractNumId w:val="17"/>
+    <w:abstractNumId w:val="18"/>
   </w:num>
   <w:num w:numId="6" w16cid:durableId="485588963">
     <w:abstractNumId w:val="10"/>
@@ -9294,7 +9556,7 @@
     <w:abstractNumId w:val="6"/>
   </w:num>
   <w:num w:numId="14" w16cid:durableId="688410081">
-    <w:abstractNumId w:val="18"/>
+    <w:abstractNumId w:val="19"/>
   </w:num>
   <w:num w:numId="15" w16cid:durableId="607733873">
     <w:abstractNumId w:val="16"/>
@@ -9310,6 +9572,9 @@
   </w:num>
   <w:num w:numId="19" w16cid:durableId="1203977936">
     <w:abstractNumId w:val="0"/>
+  </w:num>
+  <w:num w:numId="20" w16cid:durableId="1108425367">
+    <w:abstractNumId w:val="17"/>
   </w:num>
 </w:numbering>
 </file>

</xml_diff>

<commit_message>
Version information and upgrade instructions updated
</commit_message>
<xml_diff>
--- a/docs/Svea_Payment_Gateway_Manual.docx
+++ b/docs/Svea_Payment_Gateway_Manual.docx
@@ -359,7 +359,7 @@
           <w:iCs/>
           <w:szCs w:val="22"/>
         </w:rPr>
-        <w:t>0</w:t>
+        <w:t>2</w:t>
       </w:r>
     </w:p>
     <w:p>
@@ -419,7 +419,7 @@
         </w:rPr>
         <w:fldChar w:fldCharType="separate"/>
       </w:r>
-      <w:hyperlink w:anchor="_Toc154429547" w:history="1">
+      <w:hyperlink w:anchor="_Toc161082848" w:history="1">
         <w:r>
           <w:rPr>
             <w:rStyle w:val="Hyperlink"/>
@@ -461,7 +461,7 @@
           <w:rPr>
             <w:noProof/>
           </w:rPr>
-          <w:instrText xml:space="preserve"> PAGEREF _Toc154429547 \h </w:instrText>
+          <w:instrText xml:space="preserve"> PAGEREF _Toc161082848 \h </w:instrText>
         </w:r>
         <w:r>
           <w:rPr>
@@ -504,7 +504,7 @@
           <w14:ligatures w14:val="standardContextual"/>
         </w:rPr>
       </w:pPr>
-      <w:hyperlink w:anchor="_Toc154429548" w:history="1">
+      <w:hyperlink w:anchor="_Toc161082849" w:history="1">
         <w:r>
           <w:rPr>
             <w:rStyle w:val="Hyperlink"/>
@@ -546,7 +546,7 @@
           <w:rPr>
             <w:noProof/>
           </w:rPr>
-          <w:instrText xml:space="preserve"> PAGEREF _Toc154429548 \h </w:instrText>
+          <w:instrText xml:space="preserve"> PAGEREF _Toc161082849 \h </w:instrText>
         </w:r>
         <w:r>
           <w:rPr>
@@ -589,7 +589,7 @@
           <w14:ligatures w14:val="standardContextual"/>
         </w:rPr>
       </w:pPr>
-      <w:hyperlink w:anchor="_Toc154429549" w:history="1">
+      <w:hyperlink w:anchor="_Toc161082850" w:history="1">
         <w:r>
           <w:rPr>
             <w:rStyle w:val="Hyperlink"/>
@@ -631,7 +631,7 @@
           <w:rPr>
             <w:noProof/>
           </w:rPr>
-          <w:instrText xml:space="preserve"> PAGEREF _Toc154429549 \h </w:instrText>
+          <w:instrText xml:space="preserve"> PAGEREF _Toc161082850 \h </w:instrText>
         </w:r>
         <w:r>
           <w:rPr>
@@ -674,7 +674,7 @@
           <w14:ligatures w14:val="standardContextual"/>
         </w:rPr>
       </w:pPr>
-      <w:hyperlink w:anchor="_Toc154429550" w:history="1">
+      <w:hyperlink w:anchor="_Toc161082851" w:history="1">
         <w:r>
           <w:rPr>
             <w:rStyle w:val="Hyperlink"/>
@@ -716,7 +716,7 @@
           <w:rPr>
             <w:noProof/>
           </w:rPr>
-          <w:instrText xml:space="preserve"> PAGEREF _Toc154429550 \h </w:instrText>
+          <w:instrText xml:space="preserve"> PAGEREF _Toc161082851 \h </w:instrText>
         </w:r>
         <w:r>
           <w:rPr>
@@ -759,7 +759,7 @@
           <w14:ligatures w14:val="standardContextual"/>
         </w:rPr>
       </w:pPr>
-      <w:hyperlink w:anchor="_Toc154429551" w:history="1">
+      <w:hyperlink w:anchor="_Toc161082852" w:history="1">
         <w:r>
           <w:rPr>
             <w:rStyle w:val="Hyperlink"/>
@@ -801,7 +801,7 @@
           <w:rPr>
             <w:noProof/>
           </w:rPr>
-          <w:instrText xml:space="preserve"> PAGEREF _Toc154429551 \h </w:instrText>
+          <w:instrText xml:space="preserve"> PAGEREF _Toc161082852 \h </w:instrText>
         </w:r>
         <w:r>
           <w:rPr>
@@ -844,7 +844,7 @@
           <w14:ligatures w14:val="standardContextual"/>
         </w:rPr>
       </w:pPr>
-      <w:hyperlink w:anchor="_Toc154429552" w:history="1">
+      <w:hyperlink w:anchor="_Toc161082853" w:history="1">
         <w:r>
           <w:rPr>
             <w:rStyle w:val="Hyperlink"/>
@@ -886,7 +886,7 @@
           <w:rPr>
             <w:noProof/>
           </w:rPr>
-          <w:instrText xml:space="preserve"> PAGEREF _Toc154429552 \h </w:instrText>
+          <w:instrText xml:space="preserve"> PAGEREF _Toc161082853 \h </w:instrText>
         </w:r>
         <w:r>
           <w:rPr>
@@ -929,7 +929,7 @@
           <w14:ligatures w14:val="standardContextual"/>
         </w:rPr>
       </w:pPr>
-      <w:hyperlink w:anchor="_Toc154429553" w:history="1">
+      <w:hyperlink w:anchor="_Toc161082854" w:history="1">
         <w:r>
           <w:rPr>
             <w:rStyle w:val="Hyperlink"/>
@@ -971,7 +971,7 @@
           <w:rPr>
             <w:noProof/>
           </w:rPr>
-          <w:instrText xml:space="preserve"> PAGEREF _Toc154429553 \h </w:instrText>
+          <w:instrText xml:space="preserve"> PAGEREF _Toc161082854 \h </w:instrText>
         </w:r>
         <w:r>
           <w:rPr>
@@ -1014,7 +1014,7 @@
           <w14:ligatures w14:val="standardContextual"/>
         </w:rPr>
       </w:pPr>
-      <w:hyperlink w:anchor="_Toc154429554" w:history="1">
+      <w:hyperlink w:anchor="_Toc161082855" w:history="1">
         <w:r>
           <w:rPr>
             <w:rStyle w:val="Hyperlink"/>
@@ -1056,7 +1056,7 @@
           <w:rPr>
             <w:noProof/>
           </w:rPr>
-          <w:instrText xml:space="preserve"> PAGEREF _Toc154429554 \h </w:instrText>
+          <w:instrText xml:space="preserve"> PAGEREF _Toc161082855 \h </w:instrText>
         </w:r>
         <w:r>
           <w:rPr>
@@ -1099,7 +1099,7 @@
           <w14:ligatures w14:val="standardContextual"/>
         </w:rPr>
       </w:pPr>
-      <w:hyperlink w:anchor="_Toc154429555" w:history="1">
+      <w:hyperlink w:anchor="_Toc161082856" w:history="1">
         <w:r>
           <w:rPr>
             <w:rStyle w:val="Hyperlink"/>
@@ -1141,7 +1141,7 @@
           <w:rPr>
             <w:noProof/>
           </w:rPr>
-          <w:instrText xml:space="preserve"> PAGEREF _Toc154429555 \h </w:instrText>
+          <w:instrText xml:space="preserve"> PAGEREF _Toc161082856 \h </w:instrText>
         </w:r>
         <w:r>
           <w:rPr>
@@ -1184,7 +1184,7 @@
           <w14:ligatures w14:val="standardContextual"/>
         </w:rPr>
       </w:pPr>
-      <w:hyperlink w:anchor="_Toc154429556" w:history="1">
+      <w:hyperlink w:anchor="_Toc161082857" w:history="1">
         <w:r>
           <w:rPr>
             <w:rStyle w:val="Hyperlink"/>
@@ -1226,7 +1226,7 @@
           <w:rPr>
             <w:noProof/>
           </w:rPr>
-          <w:instrText xml:space="preserve"> PAGEREF _Toc154429556 \h </w:instrText>
+          <w:instrText xml:space="preserve"> PAGEREF _Toc161082857 \h </w:instrText>
         </w:r>
         <w:r>
           <w:rPr>
@@ -1269,7 +1269,7 @@
           <w14:ligatures w14:val="standardContextual"/>
         </w:rPr>
       </w:pPr>
-      <w:hyperlink w:anchor="_Toc154429557" w:history="1">
+      <w:hyperlink w:anchor="_Toc161082858" w:history="1">
         <w:r>
           <w:rPr>
             <w:rStyle w:val="Hyperlink"/>
@@ -1311,7 +1311,7 @@
           <w:rPr>
             <w:noProof/>
           </w:rPr>
-          <w:instrText xml:space="preserve"> PAGEREF _Toc154429557 \h </w:instrText>
+          <w:instrText xml:space="preserve"> PAGEREF _Toc161082858 \h </w:instrText>
         </w:r>
         <w:r>
           <w:rPr>
@@ -1354,7 +1354,7 @@
           <w14:ligatures w14:val="standardContextual"/>
         </w:rPr>
       </w:pPr>
-      <w:hyperlink w:anchor="_Toc154429558" w:history="1">
+      <w:hyperlink w:anchor="_Toc161082859" w:history="1">
         <w:r>
           <w:rPr>
             <w:rStyle w:val="Hyperlink"/>
@@ -1396,7 +1396,7 @@
           <w:rPr>
             <w:noProof/>
           </w:rPr>
-          <w:instrText xml:space="preserve"> PAGEREF _Toc154429558 \h </w:instrText>
+          <w:instrText xml:space="preserve"> PAGEREF _Toc161082859 \h </w:instrText>
         </w:r>
         <w:r>
           <w:rPr>
@@ -1439,7 +1439,7 @@
           <w14:ligatures w14:val="standardContextual"/>
         </w:rPr>
       </w:pPr>
-      <w:hyperlink w:anchor="_Toc154429559" w:history="1">
+      <w:hyperlink w:anchor="_Toc161082860" w:history="1">
         <w:r>
           <w:rPr>
             <w:rStyle w:val="Hyperlink"/>
@@ -1481,7 +1481,7 @@
           <w:rPr>
             <w:noProof/>
           </w:rPr>
-          <w:instrText xml:space="preserve"> PAGEREF _Toc154429559 \h </w:instrText>
+          <w:instrText xml:space="preserve"> PAGEREF _Toc161082860 \h </w:instrText>
         </w:r>
         <w:r>
           <w:rPr>
@@ -1524,7 +1524,7 @@
           <w14:ligatures w14:val="standardContextual"/>
         </w:rPr>
       </w:pPr>
-      <w:hyperlink w:anchor="_Toc154429560" w:history="1">
+      <w:hyperlink w:anchor="_Toc161082861" w:history="1">
         <w:r>
           <w:rPr>
             <w:rStyle w:val="Hyperlink"/>
@@ -1566,7 +1566,7 @@
           <w:rPr>
             <w:noProof/>
           </w:rPr>
-          <w:instrText xml:space="preserve"> PAGEREF _Toc154429560 \h </w:instrText>
+          <w:instrText xml:space="preserve"> PAGEREF _Toc161082861 \h </w:instrText>
         </w:r>
         <w:r>
           <w:rPr>
@@ -1609,7 +1609,7 @@
           <w14:ligatures w14:val="standardContextual"/>
         </w:rPr>
       </w:pPr>
-      <w:hyperlink w:anchor="_Toc154429561" w:history="1">
+      <w:hyperlink w:anchor="_Toc161082862" w:history="1">
         <w:r>
           <w:rPr>
             <w:rStyle w:val="Hyperlink"/>
@@ -1651,7 +1651,7 @@
           <w:rPr>
             <w:noProof/>
           </w:rPr>
-          <w:instrText xml:space="preserve"> PAGEREF _Toc154429561 \h </w:instrText>
+          <w:instrText xml:space="preserve"> PAGEREF _Toc161082862 \h </w:instrText>
         </w:r>
         <w:r>
           <w:rPr>
@@ -1694,7 +1694,7 @@
           <w14:ligatures w14:val="standardContextual"/>
         </w:rPr>
       </w:pPr>
-      <w:hyperlink w:anchor="_Toc154429562" w:history="1">
+      <w:hyperlink w:anchor="_Toc161082863" w:history="1">
         <w:r>
           <w:rPr>
             <w:rStyle w:val="Hyperlink"/>
@@ -1736,7 +1736,7 @@
           <w:rPr>
             <w:noProof/>
           </w:rPr>
-          <w:instrText xml:space="preserve"> PAGEREF _Toc154429562 \h </w:instrText>
+          <w:instrText xml:space="preserve"> PAGEREF _Toc161082863 \h </w:instrText>
         </w:r>
         <w:r>
           <w:rPr>
@@ -1779,7 +1779,7 @@
           <w14:ligatures w14:val="standardContextual"/>
         </w:rPr>
       </w:pPr>
-      <w:hyperlink w:anchor="_Toc154429563" w:history="1">
+      <w:hyperlink w:anchor="_Toc161082864" w:history="1">
         <w:r>
           <w:rPr>
             <w:rStyle w:val="Hyperlink"/>
@@ -1821,7 +1821,7 @@
           <w:rPr>
             <w:noProof/>
           </w:rPr>
-          <w:instrText xml:space="preserve"> PAGEREF _Toc154429563 \h </w:instrText>
+          <w:instrText xml:space="preserve"> PAGEREF _Toc161082864 \h </w:instrText>
         </w:r>
         <w:r>
           <w:rPr>
@@ -1864,7 +1864,7 @@
           <w14:ligatures w14:val="standardContextual"/>
         </w:rPr>
       </w:pPr>
-      <w:hyperlink w:anchor="_Toc154429564" w:history="1">
+      <w:hyperlink w:anchor="_Toc161082865" w:history="1">
         <w:r>
           <w:rPr>
             <w:rStyle w:val="Hyperlink"/>
@@ -1906,7 +1906,7 @@
           <w:rPr>
             <w:noProof/>
           </w:rPr>
-          <w:instrText xml:space="preserve"> PAGEREF _Toc154429564 \h </w:instrText>
+          <w:instrText xml:space="preserve"> PAGEREF _Toc161082865 \h </w:instrText>
         </w:r>
         <w:r>
           <w:rPr>
@@ -1949,7 +1949,7 @@
           <w14:ligatures w14:val="standardContextual"/>
         </w:rPr>
       </w:pPr>
-      <w:hyperlink w:anchor="_Toc154429565" w:history="1">
+      <w:hyperlink w:anchor="_Toc161082866" w:history="1">
         <w:r>
           <w:rPr>
             <w:rStyle w:val="Hyperlink"/>
@@ -1991,7 +1991,7 @@
           <w:rPr>
             <w:noProof/>
           </w:rPr>
-          <w:instrText xml:space="preserve"> PAGEREF _Toc154429565 \h </w:instrText>
+          <w:instrText xml:space="preserve"> PAGEREF _Toc161082866 \h </w:instrText>
         </w:r>
         <w:r>
           <w:rPr>
@@ -2034,7 +2034,7 @@
           <w14:ligatures w14:val="standardContextual"/>
         </w:rPr>
       </w:pPr>
-      <w:hyperlink w:anchor="_Toc154429566" w:history="1">
+      <w:hyperlink w:anchor="_Toc161082867" w:history="1">
         <w:r>
           <w:rPr>
             <w:rStyle w:val="Hyperlink"/>
@@ -2076,7 +2076,7 @@
           <w:rPr>
             <w:noProof/>
           </w:rPr>
-          <w:instrText xml:space="preserve"> PAGEREF _Toc154429566 \h </w:instrText>
+          <w:instrText xml:space="preserve"> PAGEREF _Toc161082867 \h </w:instrText>
         </w:r>
         <w:r>
           <w:rPr>
@@ -2119,7 +2119,7 @@
           <w14:ligatures w14:val="standardContextual"/>
         </w:rPr>
       </w:pPr>
-      <w:hyperlink w:anchor="_Toc154429567" w:history="1">
+      <w:hyperlink w:anchor="_Toc161082868" w:history="1">
         <w:r>
           <w:rPr>
             <w:rStyle w:val="Hyperlink"/>
@@ -2143,7 +2143,7 @@
             <w:rStyle w:val="Hyperlink"/>
             <w:noProof/>
           </w:rPr>
-          <w:t>Svea Payments encoding (deprecated, will be removed soon)</w:t>
+          <w:t>Part Payment widget</w:t>
         </w:r>
         <w:r>
           <w:rPr>
@@ -2161,7 +2161,7 @@
           <w:rPr>
             <w:noProof/>
           </w:rPr>
-          <w:instrText xml:space="preserve"> PAGEREF _Toc154429567 \h </w:instrText>
+          <w:instrText xml:space="preserve"> PAGEREF _Toc161082868 \h </w:instrText>
         </w:r>
         <w:r>
           <w:rPr>
@@ -2204,7 +2204,7 @@
           <w14:ligatures w14:val="standardContextual"/>
         </w:rPr>
       </w:pPr>
-      <w:hyperlink w:anchor="_Toc154429568" w:history="1">
+      <w:hyperlink w:anchor="_Toc161082869" w:history="1">
         <w:r>
           <w:rPr>
             <w:rStyle w:val="Hyperlink"/>
@@ -2228,7 +2228,7 @@
             <w:rStyle w:val="Hyperlink"/>
             <w:noProof/>
           </w:rPr>
-          <w:t>Part Payment widget</w:t>
+          <w:t>Collated payment method view</w:t>
         </w:r>
         <w:r>
           <w:rPr>
@@ -2246,7 +2246,7 @@
           <w:rPr>
             <w:noProof/>
           </w:rPr>
-          <w:instrText xml:space="preserve"> PAGEREF _Toc154429568 \h </w:instrText>
+          <w:instrText xml:space="preserve"> PAGEREF _Toc161082869 \h </w:instrText>
         </w:r>
         <w:r>
           <w:rPr>
@@ -2275,9 +2275,9 @@
     </w:p>
     <w:p>
       <w:pPr>
-        <w:pStyle w:val="TOC2"/>
+        <w:pStyle w:val="TOC1"/>
         <w:tabs>
-          <w:tab w:val="left" w:pos="960"/>
+          <w:tab w:val="left" w:pos="480"/>
           <w:tab w:val="right" w:leader="dot" w:pos="9629"/>
         </w:tabs>
         <w:rPr>
@@ -2289,13 +2289,13 @@
           <w14:ligatures w14:val="standardContextual"/>
         </w:rPr>
       </w:pPr>
-      <w:hyperlink w:anchor="_Toc154429569" w:history="1">
+      <w:hyperlink w:anchor="_Toc161082870" w:history="1">
         <w:r>
           <w:rPr>
             <w:rStyle w:val="Hyperlink"/>
             <w:noProof/>
           </w:rPr>
-          <w:t>6.15</w:t>
+          <w:t>7</w:t>
         </w:r>
         <w:r>
           <w:rPr>
@@ -2313,7 +2313,7 @@
             <w:rStyle w:val="Hyperlink"/>
             <w:noProof/>
           </w:rPr>
-          <w:t>Collated payment method view</w:t>
+          <w:t>Language customization</w:t>
         </w:r>
         <w:r>
           <w:rPr>
@@ -2331,7 +2331,7 @@
           <w:rPr>
             <w:noProof/>
           </w:rPr>
-          <w:instrText xml:space="preserve"> PAGEREF _Toc154429569 \h </w:instrText>
+          <w:instrText xml:space="preserve"> PAGEREF _Toc161082870 \h </w:instrText>
         </w:r>
         <w:r>
           <w:rPr>
@@ -2348,7 +2348,7 @@
           <w:rPr>
             <w:noProof/>
           </w:rPr>
-          <w:t>11</w:t>
+          <w:t>12</w:t>
         </w:r>
         <w:r>
           <w:rPr>
@@ -2374,13 +2374,13 @@
           <w14:ligatures w14:val="standardContextual"/>
         </w:rPr>
       </w:pPr>
-      <w:hyperlink w:anchor="_Toc154429570" w:history="1">
+      <w:hyperlink w:anchor="_Toc161082871" w:history="1">
         <w:r>
           <w:rPr>
             <w:rStyle w:val="Hyperlink"/>
             <w:noProof/>
           </w:rPr>
-          <w:t>7</w:t>
+          <w:t>8</w:t>
         </w:r>
         <w:r>
           <w:rPr>
@@ -2398,7 +2398,7 @@
             <w:rStyle w:val="Hyperlink"/>
             <w:noProof/>
           </w:rPr>
-          <w:t>Language customization</w:t>
+          <w:t>Testing the installation</w:t>
         </w:r>
         <w:r>
           <w:rPr>
@@ -2416,7 +2416,7 @@
           <w:rPr>
             <w:noProof/>
           </w:rPr>
-          <w:instrText xml:space="preserve"> PAGEREF _Toc154429570 \h </w:instrText>
+          <w:instrText xml:space="preserve"> PAGEREF _Toc161082871 \h </w:instrText>
         </w:r>
         <w:r>
           <w:rPr>
@@ -2433,7 +2433,7 @@
           <w:rPr>
             <w:noProof/>
           </w:rPr>
-          <w:t>13</w:t>
+          <w:t>12</w:t>
         </w:r>
         <w:r>
           <w:rPr>
@@ -2445,9 +2445,9 @@
     </w:p>
     <w:p>
       <w:pPr>
-        <w:pStyle w:val="TOC1"/>
+        <w:pStyle w:val="TOC2"/>
         <w:tabs>
-          <w:tab w:val="left" w:pos="480"/>
+          <w:tab w:val="left" w:pos="960"/>
           <w:tab w:val="right" w:leader="dot" w:pos="9629"/>
         </w:tabs>
         <w:rPr>
@@ -2459,13 +2459,13 @@
           <w14:ligatures w14:val="standardContextual"/>
         </w:rPr>
       </w:pPr>
-      <w:hyperlink w:anchor="_Toc154429571" w:history="1">
+      <w:hyperlink w:anchor="_Toc161082872" w:history="1">
         <w:r>
           <w:rPr>
             <w:rStyle w:val="Hyperlink"/>
             <w:noProof/>
           </w:rPr>
-          <w:t>8</w:t>
+          <w:t>8.1</w:t>
         </w:r>
         <w:r>
           <w:rPr>
@@ -2483,7 +2483,7 @@
             <w:rStyle w:val="Hyperlink"/>
             <w:noProof/>
           </w:rPr>
-          <w:t>Testing the installation</w:t>
+          <w:t>Testing in Svea Payments test environment</w:t>
         </w:r>
         <w:r>
           <w:rPr>
@@ -2501,7 +2501,7 @@
           <w:rPr>
             <w:noProof/>
           </w:rPr>
-          <w:instrText xml:space="preserve"> PAGEREF _Toc154429571 \h </w:instrText>
+          <w:instrText xml:space="preserve"> PAGEREF _Toc161082872 \h </w:instrText>
         </w:r>
         <w:r>
           <w:rPr>
@@ -2518,7 +2518,7 @@
           <w:rPr>
             <w:noProof/>
           </w:rPr>
-          <w:t>13</w:t>
+          <w:t>12</w:t>
         </w:r>
         <w:r>
           <w:rPr>
@@ -2530,9 +2530,9 @@
     </w:p>
     <w:p>
       <w:pPr>
-        <w:pStyle w:val="TOC2"/>
+        <w:pStyle w:val="TOC1"/>
         <w:tabs>
-          <w:tab w:val="left" w:pos="960"/>
+          <w:tab w:val="left" w:pos="480"/>
           <w:tab w:val="right" w:leader="dot" w:pos="9629"/>
         </w:tabs>
         <w:rPr>
@@ -2544,13 +2544,13 @@
           <w14:ligatures w14:val="standardContextual"/>
         </w:rPr>
       </w:pPr>
-      <w:hyperlink w:anchor="_Toc154429572" w:history="1">
+      <w:hyperlink w:anchor="_Toc161082873" w:history="1">
         <w:r>
           <w:rPr>
             <w:rStyle w:val="Hyperlink"/>
             <w:noProof/>
           </w:rPr>
-          <w:t>8.1</w:t>
+          <w:t>9</w:t>
         </w:r>
         <w:r>
           <w:rPr>
@@ -2568,7 +2568,7 @@
             <w:rStyle w:val="Hyperlink"/>
             <w:noProof/>
           </w:rPr>
-          <w:t>Testing in Svea Payments test environment</w:t>
+          <w:t>Checkout and payment</w:t>
         </w:r>
         <w:r>
           <w:rPr>
@@ -2586,7 +2586,7 @@
           <w:rPr>
             <w:noProof/>
           </w:rPr>
-          <w:instrText xml:space="preserve"> PAGEREF _Toc154429572 \h </w:instrText>
+          <w:instrText xml:space="preserve"> PAGEREF _Toc161082873 \h </w:instrText>
         </w:r>
         <w:r>
           <w:rPr>
@@ -2617,7 +2617,7 @@
       <w:pPr>
         <w:pStyle w:val="TOC1"/>
         <w:tabs>
-          <w:tab w:val="left" w:pos="480"/>
+          <w:tab w:val="left" w:pos="720"/>
           <w:tab w:val="right" w:leader="dot" w:pos="9629"/>
         </w:tabs>
         <w:rPr>
@@ -2629,13 +2629,13 @@
           <w14:ligatures w14:val="standardContextual"/>
         </w:rPr>
       </w:pPr>
-      <w:hyperlink w:anchor="_Toc154429573" w:history="1">
+      <w:hyperlink w:anchor="_Toc161082874" w:history="1">
         <w:r>
           <w:rPr>
             <w:rStyle w:val="Hyperlink"/>
             <w:noProof/>
           </w:rPr>
-          <w:t>9</w:t>
+          <w:t>10</w:t>
         </w:r>
         <w:r>
           <w:rPr>
@@ -2653,7 +2653,7 @@
             <w:rStyle w:val="Hyperlink"/>
             <w:noProof/>
           </w:rPr>
-          <w:t>Checkout and payment</w:t>
+          <w:t>Administration</w:t>
         </w:r>
         <w:r>
           <w:rPr>
@@ -2671,7 +2671,7 @@
           <w:rPr>
             <w:noProof/>
           </w:rPr>
-          <w:instrText xml:space="preserve"> PAGEREF _Toc154429573 \h </w:instrText>
+          <w:instrText xml:space="preserve"> PAGEREF _Toc161082874 \h </w:instrText>
         </w:r>
         <w:r>
           <w:rPr>
@@ -2700,9 +2700,9 @@
     </w:p>
     <w:p>
       <w:pPr>
-        <w:pStyle w:val="TOC1"/>
+        <w:pStyle w:val="TOC2"/>
         <w:tabs>
-          <w:tab w:val="left" w:pos="720"/>
+          <w:tab w:val="left" w:pos="960"/>
           <w:tab w:val="right" w:leader="dot" w:pos="9629"/>
         </w:tabs>
         <w:rPr>
@@ -2714,13 +2714,13 @@
           <w14:ligatures w14:val="standardContextual"/>
         </w:rPr>
       </w:pPr>
-      <w:hyperlink w:anchor="_Toc154429574" w:history="1">
+      <w:hyperlink w:anchor="_Toc161082875" w:history="1">
         <w:r>
           <w:rPr>
             <w:rStyle w:val="Hyperlink"/>
             <w:noProof/>
           </w:rPr>
-          <w:t>10</w:t>
+          <w:t>10.1</w:t>
         </w:r>
         <w:r>
           <w:rPr>
@@ -2738,7 +2738,7 @@
             <w:rStyle w:val="Hyperlink"/>
             <w:noProof/>
           </w:rPr>
-          <w:t>Administration</w:t>
+          <w:t>Payment verification</w:t>
         </w:r>
         <w:r>
           <w:rPr>
@@ -2756,7 +2756,7 @@
           <w:rPr>
             <w:noProof/>
           </w:rPr>
-          <w:instrText xml:space="preserve"> PAGEREF _Toc154429574 \h </w:instrText>
+          <w:instrText xml:space="preserve"> PAGEREF _Toc161082875 \h </w:instrText>
         </w:r>
         <w:r>
           <w:rPr>
@@ -2773,7 +2773,7 @@
           <w:rPr>
             <w:noProof/>
           </w:rPr>
-          <w:t>15</w:t>
+          <w:t>14</w:t>
         </w:r>
         <w:r>
           <w:rPr>
@@ -2799,13 +2799,13 @@
           <w14:ligatures w14:val="standardContextual"/>
         </w:rPr>
       </w:pPr>
-      <w:hyperlink w:anchor="_Toc154429575" w:history="1">
+      <w:hyperlink w:anchor="_Toc161082876" w:history="1">
         <w:r>
           <w:rPr>
             <w:rStyle w:val="Hyperlink"/>
             <w:noProof/>
           </w:rPr>
-          <w:t>10.1</w:t>
+          <w:t>10.2</w:t>
         </w:r>
         <w:r>
           <w:rPr>
@@ -2823,7 +2823,7 @@
             <w:rStyle w:val="Hyperlink"/>
             <w:noProof/>
           </w:rPr>
-          <w:t>Payment verification</w:t>
+          <w:t>Refunds</w:t>
         </w:r>
         <w:r>
           <w:rPr>
@@ -2841,7 +2841,7 @@
           <w:rPr>
             <w:noProof/>
           </w:rPr>
-          <w:instrText xml:space="preserve"> PAGEREF _Toc154429575 \h </w:instrText>
+          <w:instrText xml:space="preserve"> PAGEREF _Toc161082876 \h </w:instrText>
         </w:r>
         <w:r>
           <w:rPr>
@@ -2858,7 +2858,7 @@
           <w:rPr>
             <w:noProof/>
           </w:rPr>
-          <w:t>15</w:t>
+          <w:t>14</w:t>
         </w:r>
         <w:r>
           <w:rPr>
@@ -2870,9 +2870,9 @@
     </w:p>
     <w:p>
       <w:pPr>
-        <w:pStyle w:val="TOC2"/>
+        <w:pStyle w:val="TOC1"/>
         <w:tabs>
-          <w:tab w:val="left" w:pos="960"/>
+          <w:tab w:val="left" w:pos="480"/>
           <w:tab w:val="right" w:leader="dot" w:pos="9629"/>
         </w:tabs>
         <w:rPr>
@@ -2884,13 +2884,13 @@
           <w14:ligatures w14:val="standardContextual"/>
         </w:rPr>
       </w:pPr>
-      <w:hyperlink w:anchor="_Toc154429576" w:history="1">
+      <w:hyperlink w:anchor="_Toc161082877" w:history="1">
         <w:r>
           <w:rPr>
             <w:rStyle w:val="Hyperlink"/>
             <w:noProof/>
           </w:rPr>
-          <w:t>10.2</w:t>
+          <w:t>11</w:t>
         </w:r>
         <w:r>
           <w:rPr>
@@ -2908,7 +2908,7 @@
             <w:rStyle w:val="Hyperlink"/>
             <w:noProof/>
           </w:rPr>
-          <w:t>Refunds</w:t>
+          <w:t>About HPOS</w:t>
         </w:r>
         <w:r>
           <w:rPr>
@@ -2926,7 +2926,7 @@
           <w:rPr>
             <w:noProof/>
           </w:rPr>
-          <w:instrText xml:space="preserve"> PAGEREF _Toc154429576 \h </w:instrText>
+          <w:instrText xml:space="preserve"> PAGEREF _Toc161082877 \h </w:instrText>
         </w:r>
         <w:r>
           <w:rPr>
@@ -2957,7 +2957,7 @@
       <w:pPr>
         <w:pStyle w:val="TOC1"/>
         <w:tabs>
-          <w:tab w:val="left" w:pos="480"/>
+          <w:tab w:val="left" w:pos="720"/>
           <w:tab w:val="right" w:leader="dot" w:pos="9629"/>
         </w:tabs>
         <w:rPr>
@@ -2969,13 +2969,13 @@
           <w14:ligatures w14:val="standardContextual"/>
         </w:rPr>
       </w:pPr>
-      <w:hyperlink w:anchor="_Toc154429577" w:history="1">
+      <w:hyperlink w:anchor="_Toc161082878" w:history="1">
         <w:r>
           <w:rPr>
             <w:rStyle w:val="Hyperlink"/>
             <w:noProof/>
           </w:rPr>
-          <w:t>11</w:t>
+          <w:t>12</w:t>
         </w:r>
         <w:r>
           <w:rPr>
@@ -2993,7 +2993,7 @@
             <w:rStyle w:val="Hyperlink"/>
             <w:noProof/>
           </w:rPr>
-          <w:t>About HPOS</w:t>
+          <w:t>WooCommerce 8.3+ Blocks mode theme compatibility</w:t>
         </w:r>
         <w:r>
           <w:rPr>
@@ -3011,7 +3011,7 @@
           <w:rPr>
             <w:noProof/>
           </w:rPr>
-          <w:instrText xml:space="preserve"> PAGEREF _Toc154429577 \h </w:instrText>
+          <w:instrText xml:space="preserve"> PAGEREF _Toc161082878 \h </w:instrText>
         </w:r>
         <w:r>
           <w:rPr>
@@ -3081,7 +3081,7 @@
       <w:pPr>
         <w:pStyle w:val="Heading1"/>
       </w:pPr>
-      <w:bookmarkStart w:id="8" w:name="_Toc154429547"/>
+      <w:bookmarkStart w:id="8" w:name="_Toc161082848"/>
       <w:r>
         <w:lastRenderedPageBreak/>
         <w:t>Changes</w:t>
@@ -3170,7 +3170,7 @@
       <w:pPr>
         <w:pStyle w:val="Heading1"/>
       </w:pPr>
-      <w:bookmarkStart w:id="16" w:name="_Toc154429548"/>
+      <w:bookmarkStart w:id="16" w:name="_Toc161082849"/>
       <w:r>
         <w:t xml:space="preserve">Service </w:t>
       </w:r>
@@ -3234,7 +3234,7 @@
       <w:bookmarkStart w:id="21" w:name="_Toc10743687"/>
       <w:bookmarkStart w:id="22" w:name="_Toc10741267"/>
       <w:bookmarkStart w:id="23" w:name="_Toc10646641"/>
-      <w:bookmarkStart w:id="24" w:name="_Toc154429549"/>
+      <w:bookmarkStart w:id="24" w:name="_Toc161082850"/>
       <w:r>
         <w:t>System requirements</w:t>
       </w:r>
@@ -3675,7 +3675,7 @@
       <w:bookmarkStart w:id="29" w:name="_Toc11253824"/>
       <w:bookmarkStart w:id="30" w:name="_Toc11353123"/>
       <w:bookmarkStart w:id="31" w:name="_Toc11353197"/>
-      <w:bookmarkStart w:id="32" w:name="_Toc154429550"/>
+      <w:bookmarkStart w:id="32" w:name="_Toc161082851"/>
       <w:r>
         <w:t xml:space="preserve">Package </w:t>
       </w:r>
@@ -4391,7 +4391,7 @@
       <w:pPr>
         <w:pStyle w:val="Heading1"/>
       </w:pPr>
-      <w:bookmarkStart w:id="40" w:name="_Toc154429551"/>
+      <w:bookmarkStart w:id="40" w:name="_Toc161082852"/>
       <w:r>
         <w:t>Installation</w:t>
       </w:r>
@@ -4439,7 +4439,7 @@
       <w:bookmarkStart w:id="45" w:name="_Toc11253827"/>
       <w:bookmarkStart w:id="46" w:name="_Toc11353126"/>
       <w:bookmarkStart w:id="47" w:name="_Toc11353200"/>
-      <w:bookmarkStart w:id="48" w:name="_Toc154429552"/>
+      <w:bookmarkStart w:id="48" w:name="_Toc161082853"/>
       <w:r>
         <w:t xml:space="preserve">Installing the </w:t>
       </w:r>
@@ -5019,7 +5019,7 @@
       <w:bookmarkStart w:id="54" w:name="_Toc10741270"/>
       <w:bookmarkStart w:id="55" w:name="_Toc10646644"/>
       <w:bookmarkStart w:id="56" w:name="__RefHeading__1414_1801812706"/>
-      <w:bookmarkStart w:id="57" w:name="_Toc154429553"/>
+      <w:bookmarkStart w:id="57" w:name="_Toc161082854"/>
       <w:r>
         <w:t xml:space="preserve">Upgrading </w:t>
       </w:r>
@@ -5046,13 +5046,120 @@
       <w:r>
         <w:t>It's wise to take back up of your database and files.</w:t>
       </w:r>
-    </w:p>
-    <w:p>
-      <w:pPr>
-        <w:pStyle w:val="Textbody"/>
-      </w:pPr>
-      <w:r>
-        <w:t>To upgrade the plugin, use Installation process described in the Chapter 5.1</w:t>
+      <w:r>
+        <w:t xml:space="preserve"> The configuration and payment information are saved on the webstore database. </w:t>
+      </w:r>
+    </w:p>
+    <w:p>
+      <w:pPr>
+        <w:pStyle w:val="Textbody"/>
+      </w:pPr>
+      <w:r>
+        <w:t xml:space="preserve">Check the current version of the Svea Payment Gateway. </w:t>
+      </w:r>
+    </w:p>
+    <w:p>
+      <w:pPr>
+        <w:pStyle w:val="Textbody"/>
+        <w:numPr>
+          <w:ilvl w:val="0"/>
+          <w:numId w:val="21"/>
+        </w:numPr>
+      </w:pPr>
+      <w:r>
+        <w:t>If it’s older than 2.4.0 it’s recommende</w:t>
+      </w:r>
+      <w:r>
+        <w:t>d that you Deactivate and Delete the older module first as the package structure was different in earlier versions and straightforward upgrade is not supported.</w:t>
+      </w:r>
+    </w:p>
+    <w:p>
+      <w:pPr>
+        <w:pStyle w:val="Textbody"/>
+        <w:numPr>
+          <w:ilvl w:val="0"/>
+          <w:numId w:val="21"/>
+        </w:numPr>
+      </w:pPr>
+      <w:r>
+        <w:t>If the current version is 2.4.0 and above, w</w:t>
+      </w:r>
+      <w:r>
+        <w:t xml:space="preserve">hen uploading the release package, WooCommerce will notice that you have the plugin installed already and it will upgrade the current version to </w:t>
+      </w:r>
+      <w:r>
+        <w:t xml:space="preserve">a </w:t>
+      </w:r>
+      <w:r>
+        <w:t>new one.</w:t>
+      </w:r>
+    </w:p>
+    <w:p>
+      <w:pPr>
+        <w:pStyle w:val="Textbody"/>
+      </w:pPr>
+      <w:r>
+        <w:drawing>
+          <wp:inline distT="0" distB="0" distL="0" distR="0" wp14:anchorId="5BE7A292" wp14:editId="2D26658B">
+            <wp:extent cx="6120765" cy="1069340"/>
+            <wp:effectExtent l="0" t="0" r="0" b="0"/>
+            <wp:docPr id="759114553" name="Picture 1" descr="A screenshot of a computer&#10;&#10;Description automatically generated"/>
+            <wp:cNvGraphicFramePr>
+              <a:graphicFrameLocks xmlns:a="http://schemas.openxmlformats.org/drawingml/2006/main" noChangeAspect="1"/>
+            </wp:cNvGraphicFramePr>
+            <a:graphic xmlns:a="http://schemas.openxmlformats.org/drawingml/2006/main">
+              <a:graphicData uri="http://schemas.openxmlformats.org/drawingml/2006/picture">
+                <pic:pic xmlns:pic="http://schemas.openxmlformats.org/drawingml/2006/picture">
+                  <pic:nvPicPr>
+                    <pic:cNvPr id="759114553" name="Picture 1" descr="A screenshot of a computer&#10;&#10;Description automatically generated"/>
+                    <pic:cNvPicPr/>
+                  </pic:nvPicPr>
+                  <pic:blipFill>
+                    <a:blip r:embed="rId16"/>
+                    <a:stretch>
+                      <a:fillRect/>
+                    </a:stretch>
+                  </pic:blipFill>
+                  <pic:spPr>
+                    <a:xfrm>
+                      <a:off x="0" y="0"/>
+                      <a:ext cx="6120765" cy="1069340"/>
+                    </a:xfrm>
+                    <a:prstGeom prst="rect">
+                      <a:avLst/>
+                    </a:prstGeom>
+                  </pic:spPr>
+                </pic:pic>
+              </a:graphicData>
+            </a:graphic>
+          </wp:inline>
+        </w:drawing>
+      </w:r>
+    </w:p>
+    <w:p>
+      <w:pPr>
+        <w:pStyle w:val="Textbody"/>
+      </w:pPr>
+      <w:r>
+        <w:t xml:space="preserve">To </w:t>
+      </w:r>
+      <w:r>
+        <w:t>continue</w:t>
+      </w:r>
+      <w:r>
+        <w:t xml:space="preserve"> the plugin</w:t>
+      </w:r>
+      <w:r>
+        <w:t xml:space="preserve"> upgrade</w:t>
+      </w:r>
+      <w:r>
+        <w:t>, use</w:t>
+      </w:r>
+      <w:r>
+        <w:t xml:space="preserve"> the</w:t>
+      </w:r>
+      <w:r>
+        <w:t xml:space="preserve"> Installation process described in the Chapter 5.1</w:t>
       </w:r>
       <w:r>
         <w:t xml:space="preserve">. </w:t>
@@ -5064,55 +5171,17 @@
         <w:br/>
         <w:t xml:space="preserve">The configuration </w:t>
       </w:r>
-      <w:proofErr w:type="gramStart"/>
-      <w:r>
-        <w:t>is migrated</w:t>
-      </w:r>
-      <w:proofErr w:type="gramEnd"/>
-      <w:r>
-        <w:t xml:space="preserve"> automatically in the upgrading process, so you can skip chapter 6 configuration step after uploading a new version of the plugin module.</w:t>
-      </w:r>
-    </w:p>
-    <w:p>
-      <w:pPr>
-        <w:pStyle w:val="Textbody"/>
-      </w:pPr>
-      <w:r>
-        <w:t xml:space="preserve">When uploading the release package zip, </w:t>
-      </w:r>
-      <w:r>
-        <w:t>WooCommerce will notice that you have the plugin installed already and</w:t>
-      </w:r>
-      <w:r>
-        <w:t xml:space="preserve"> that it will</w:t>
-      </w:r>
-      <w:r>
-        <w:t xml:space="preserve"> upgrade the current version</w:t>
-      </w:r>
-      <w:r>
-        <w:t xml:space="preserve"> to </w:t>
-      </w:r>
-      <w:proofErr w:type="gramStart"/>
-      <w:r>
-        <w:t>new</w:t>
-      </w:r>
-      <w:proofErr w:type="gramEnd"/>
-      <w:r>
-        <w:t xml:space="preserve"> one</w:t>
-      </w:r>
-      <w:r>
-        <w:t>.</w:t>
-      </w:r>
-    </w:p>
-    <w:p>
-      <w:pPr>
-        <w:pStyle w:val="Textbody"/>
-      </w:pPr>
-      <w:r>
-        <w:rPr>
-          <w:noProof/>
-        </w:rPr>
-        <w:t>(example image to be updated)</w:t>
+      <w:r>
+        <w:t xml:space="preserve">will be </w:t>
+      </w:r>
+      <w:r>
+        <w:t xml:space="preserve">migrated automatically in the upgrading process, so you can skip chapter 6 </w:t>
+      </w:r>
+      <w:r>
+        <w:t>C</w:t>
+      </w:r>
+      <w:r>
+        <w:t>onfiguration step after uploading a new version of the plugin module.</w:t>
       </w:r>
     </w:p>
     <w:p>
@@ -5146,7 +5215,7 @@
       <w:pPr>
         <w:pStyle w:val="Heading1"/>
       </w:pPr>
-      <w:bookmarkStart w:id="66" w:name="_Toc154429554"/>
+      <w:bookmarkStart w:id="66" w:name="_Toc161082855"/>
       <w:r>
         <w:lastRenderedPageBreak/>
         <w:t>Configuration</w:t>
@@ -5217,7 +5286,7 @@
                     <pic:cNvPicPr/>
                   </pic:nvPicPr>
                   <pic:blipFill>
-                    <a:blip r:embed="rId16"/>
+                    <a:blip r:embed="rId17"/>
                     <a:stretch>
                       <a:fillRect/>
                     </a:stretch>
@@ -5362,7 +5431,7 @@
                     <pic:cNvPicPr/>
                   </pic:nvPicPr>
                   <pic:blipFill>
-                    <a:blip r:embed="rId17"/>
+                    <a:blip r:embed="rId18"/>
                     <a:stretch>
                       <a:fillRect/>
                     </a:stretch>
@@ -5394,7 +5463,7 @@
       <w:bookmarkStart w:id="71" w:name="_Toc10743693"/>
       <w:bookmarkStart w:id="72" w:name="_Toc10741273"/>
       <w:bookmarkStart w:id="73" w:name="_Toc10646647"/>
-      <w:bookmarkStart w:id="74" w:name="_Toc154429555"/>
+      <w:bookmarkStart w:id="74" w:name="_Toc161082856"/>
       <w:r>
         <w:lastRenderedPageBreak/>
         <w:t>Enable / Disable</w:t>
@@ -5427,7 +5496,7 @@
       <w:bookmarkStart w:id="79" w:name="_Toc10743694"/>
       <w:bookmarkStart w:id="80" w:name="_Toc10741274"/>
       <w:bookmarkStart w:id="81" w:name="_Toc10646648"/>
-      <w:bookmarkStart w:id="82" w:name="_Toc154429556"/>
+      <w:bookmarkStart w:id="82" w:name="_Toc161082857"/>
       <w:r>
         <w:t>Title</w:t>
       </w:r>
@@ -5459,7 +5528,7 @@
       <w:bookmarkStart w:id="87" w:name="_Toc10743695"/>
       <w:bookmarkStart w:id="88" w:name="_Toc10741275"/>
       <w:bookmarkStart w:id="89" w:name="_Toc10646649"/>
-      <w:bookmarkStart w:id="90" w:name="_Toc154429557"/>
+      <w:bookmarkStart w:id="90" w:name="_Toc161082858"/>
       <w:r>
         <w:t>Customer message</w:t>
       </w:r>
@@ -5484,7 +5553,7 @@
       <w:pPr>
         <w:pStyle w:val="Heading2"/>
       </w:pPr>
-      <w:bookmarkStart w:id="91" w:name="_Toc154429558"/>
+      <w:bookmarkStart w:id="91" w:name="_Toc161082859"/>
       <w:r>
         <w:t>Redirect to Svea’s Payment Method Selection Page</w:t>
       </w:r>
@@ -5514,18 +5583,18 @@
       <w:pPr>
         <w:pStyle w:val="Heading2"/>
       </w:pPr>
-      <w:bookmarkStart w:id="92" w:name="_Toc154429559"/>
-      <w:bookmarkStart w:id="93" w:name="_Toc11353205"/>
-      <w:bookmarkStart w:id="94" w:name="_Toc11353131"/>
-      <w:bookmarkStart w:id="95" w:name="_Toc11253832"/>
-      <w:bookmarkStart w:id="96" w:name="_Toc11144785"/>
-      <w:bookmarkStart w:id="97" w:name="_Toc10743696"/>
-      <w:bookmarkStart w:id="98" w:name="_Toc10741276"/>
-      <w:bookmarkStart w:id="99" w:name="_Toc10646650"/>
+      <w:bookmarkStart w:id="92" w:name="_Toc11353205"/>
+      <w:bookmarkStart w:id="93" w:name="_Toc11353131"/>
+      <w:bookmarkStart w:id="94" w:name="_Toc11253832"/>
+      <w:bookmarkStart w:id="95" w:name="_Toc11144785"/>
+      <w:bookmarkStart w:id="96" w:name="_Toc10743696"/>
+      <w:bookmarkStart w:id="97" w:name="_Toc10741276"/>
+      <w:bookmarkStart w:id="98" w:name="_Toc10646650"/>
+      <w:bookmarkStart w:id="99" w:name="_Toc161082860"/>
       <w:r>
         <w:t>Payment handling fees</w:t>
       </w:r>
-      <w:bookmarkEnd w:id="92"/>
+      <w:bookmarkEnd w:id="99"/>
     </w:p>
     <w:p>
       <w:pPr>
@@ -5561,7 +5630,7 @@
       <w:pPr>
         <w:pStyle w:val="Heading2"/>
       </w:pPr>
-      <w:bookmarkStart w:id="100" w:name="_Toc154429560"/>
+      <w:bookmarkStart w:id="100" w:name="_Toc161082861"/>
       <w:r>
         <w:t>Payment handling fee tax class</w:t>
       </w:r>
@@ -5579,7 +5648,7 @@
       <w:pPr>
         <w:pStyle w:val="Heading2"/>
       </w:pPr>
-      <w:bookmarkStart w:id="101" w:name="_Toc154429561"/>
+      <w:bookmarkStart w:id="101" w:name="_Toc161082862"/>
       <w:r>
         <w:t xml:space="preserve">Seller </w:t>
       </w:r>
@@ -5589,13 +5658,13 @@
       <w:r>
         <w:t>d</w:t>
       </w:r>
+      <w:bookmarkEnd w:id="92"/>
       <w:bookmarkEnd w:id="93"/>
       <w:bookmarkEnd w:id="94"/>
       <w:bookmarkEnd w:id="95"/>
       <w:bookmarkEnd w:id="96"/>
       <w:bookmarkEnd w:id="97"/>
       <w:bookmarkEnd w:id="98"/>
-      <w:bookmarkEnd w:id="99"/>
       <w:bookmarkEnd w:id="101"/>
     </w:p>
     <w:p>
@@ -5617,7 +5686,7 @@
       <w:bookmarkStart w:id="106" w:name="_Toc10743697"/>
       <w:bookmarkStart w:id="107" w:name="_Toc10741277"/>
       <w:bookmarkStart w:id="108" w:name="_Toc10646651"/>
-      <w:bookmarkStart w:id="109" w:name="_Toc154429562"/>
+      <w:bookmarkStart w:id="109" w:name="_Toc161082863"/>
       <w:r>
         <w:t>Secret Key and Secret key version</w:t>
       </w:r>
@@ -5683,7 +5752,7 @@
       <w:bookmarkStart w:id="114" w:name="_Toc10743698"/>
       <w:bookmarkStart w:id="115" w:name="_Toc10741278"/>
       <w:bookmarkStart w:id="116" w:name="_Toc10646652"/>
-      <w:bookmarkStart w:id="117" w:name="_Toc154429563"/>
+      <w:bookmarkStart w:id="117" w:name="_Toc161082864"/>
       <w:r>
         <w:t>Gateway</w:t>
       </w:r>
@@ -5706,7 +5775,7 @@
       <w:r>
         <w:t xml:space="preserve">Svea Payments production environment (where the customers can make actual payments) uses an SSL-secured connection in a URL </w:t>
       </w:r>
-      <w:hyperlink r:id="rId18" w:history="1">
+      <w:hyperlink r:id="rId19" w:history="1">
         <w:r>
           <w:rPr>
             <w:rStyle w:val="Hyperlink"/>
@@ -5725,7 +5794,7 @@
       <w:r>
         <w:t xml:space="preserve">If you are testing the service using Svea Payments test environment (where you can walk through the whole payment process without using actual money), the connection uses URL </w:t>
       </w:r>
-      <w:hyperlink r:id="rId19" w:history="1">
+      <w:hyperlink r:id="rId20" w:history="1">
         <w:r>
           <w:rPr>
             <w:rStyle w:val="Hyperlink"/>
@@ -5764,7 +5833,7 @@
       <w:bookmarkStart w:id="122" w:name="_Toc10743699"/>
       <w:bookmarkStart w:id="123" w:name="_Toc10741279"/>
       <w:bookmarkStart w:id="124" w:name="_Toc10646653"/>
-      <w:bookmarkStart w:id="125" w:name="_Toc154429564"/>
+      <w:bookmarkStart w:id="125" w:name="_Toc161082865"/>
       <w:r>
         <w:lastRenderedPageBreak/>
         <w:t>Payment</w:t>
@@ -5812,7 +5881,7 @@
       <w:r>
         <w:t xml:space="preserve"> </w:t>
       </w:r>
-      <w:bookmarkStart w:id="126" w:name="_Toc154429565"/>
+      <w:bookmarkStart w:id="126" w:name="_Toc161082866"/>
       <w:r>
         <w:t xml:space="preserve">Send </w:t>
       </w:r>
@@ -5901,7 +5970,7 @@
       <w:pPr>
         <w:pStyle w:val="Heading2"/>
       </w:pPr>
-      <w:bookmarkStart w:id="127" w:name="_Toc154429566"/>
+      <w:bookmarkStart w:id="127" w:name="_Toc161082867"/>
       <w:r>
         <w:t xml:space="preserve">Send delivery confirmation only for specific payment </w:t>
       </w:r>
@@ -5968,118 +6037,41 @@
       <w:pPr>
         <w:pStyle w:val="Heading2"/>
       </w:pPr>
-      <w:bookmarkStart w:id="128" w:name="_Toc11353210"/>
-      <w:bookmarkStart w:id="129" w:name="_Toc11353136"/>
-      <w:bookmarkStart w:id="130" w:name="_Toc11253837"/>
-      <w:bookmarkStart w:id="131" w:name="_Toc11144790"/>
-      <w:bookmarkStart w:id="132" w:name="_Toc10743701"/>
-      <w:bookmarkStart w:id="133" w:name="_Toc10741281"/>
-      <w:bookmarkStart w:id="134" w:name="_Toc10646655"/>
-      <w:bookmarkStart w:id="135" w:name="_Toc154429567"/>
-      <w:r>
-        <w:t>Svea Payments encoding</w:t>
+      <w:bookmarkStart w:id="128" w:name="_Toc161082868"/>
+      <w:r>
+        <w:t>Part Payment widget</w:t>
       </w:r>
       <w:bookmarkEnd w:id="128"/>
-      <w:bookmarkEnd w:id="129"/>
-      <w:bookmarkEnd w:id="130"/>
-      <w:bookmarkEnd w:id="131"/>
-      <w:bookmarkEnd w:id="132"/>
-      <w:bookmarkEnd w:id="133"/>
-      <w:bookmarkEnd w:id="134"/>
-      <w:r>
-        <w:t xml:space="preserve"> (deprecated, will be removed soon)</w:t>
-      </w:r>
-      <w:bookmarkEnd w:id="135"/>
-    </w:p>
-    <w:p>
-      <w:pPr>
-        <w:pStyle w:val="Textbody"/>
-        <w:rPr>
-          <w:strike/>
-        </w:rPr>
-      </w:pPr>
-      <w:r>
-        <w:rPr>
-          <w:strike/>
-        </w:rPr>
-        <w:t xml:space="preserve">Svea Payments accept two possible character encodings. Even if you are using a different encoding, the plugin will attempt to convert the data from your WordPress encoding to the encoding set on this configuration. You might need to test which of them works better for your encoding by using the sandbox-mode. The possible values are 'ISO-8859-1' and 'UTF-8', and they are selected from radio button options. </w:t>
-      </w:r>
-    </w:p>
-    <w:p>
-      <w:pPr>
-        <w:pStyle w:val="Textbody"/>
-      </w:pPr>
-      <w:r>
-        <w:t>The default and preferred value for this setting are 'UTF-8'.</w:t>
-      </w:r>
-    </w:p>
-    <w:p>
-      <w:pPr>
-        <w:pStyle w:val="Textbody"/>
-        <w:rPr>
-          <w:rFonts w:eastAsia="Droid Sans Fallback" w:cs="Lohit Hindi"/>
-          <w:b/>
-          <w:bCs/>
+    </w:p>
+    <w:p>
+      <w:pPr>
+        <w:pStyle w:val="Textbody"/>
+      </w:pPr>
+      <w:r>
+        <w:t>Part Payment widge</w:t>
+      </w:r>
+      <w:r>
+        <w:t>t</w:t>
+      </w:r>
+      <w:r>
+        <w:t xml:space="preserve"> can be added </w:t>
+      </w:r>
+      <w:r>
+        <w:t>on</w:t>
+      </w:r>
+      <w:r>
+        <w:t xml:space="preserve"> the</w:t>
+      </w:r>
+      <w:r>
+        <w:t xml:space="preserve"> WooCommerce catalog</w:t>
+      </w:r>
+      <w:r>
+        <w:t xml:space="preserve"> </w:t>
+      </w:r>
+      <w:r>
+        <w:rPr>
           <w:i/>
           <w:iCs/>
-          <w:strike/>
-          <w:sz w:val="28"/>
-          <w:szCs w:val="28"/>
-        </w:rPr>
-      </w:pPr>
-      <w:r>
-        <w:rPr>
-          <w:strike/>
-        </w:rPr>
-        <w:t>Wrong encoding might cause the hash verification to fail in the Svea Payments service. If you get errors in the Svea Payments service page informing you that the hash value is invalid, you should check if changing the encoding value fixes the problem.</w:t>
-      </w:r>
-      <w:r>
-        <w:rPr>
-          <w:strike/>
-        </w:rPr>
-        <w:br w:type="page"/>
-      </w:r>
-    </w:p>
-    <w:p>
-      <w:pPr>
-        <w:pStyle w:val="Heading2"/>
-      </w:pPr>
-      <w:bookmarkStart w:id="136" w:name="_Toc154429568"/>
-      <w:r>
-        <w:lastRenderedPageBreak/>
-        <w:t>Part Payment widget</w:t>
-      </w:r>
-      <w:bookmarkEnd w:id="136"/>
-    </w:p>
-    <w:p>
-      <w:pPr>
-        <w:pStyle w:val="Textbody"/>
-      </w:pPr>
-      <w:r>
-        <w:t>Part Payment widge</w:t>
-      </w:r>
-      <w:r>
-        <w:t>t</w:t>
-      </w:r>
-      <w:r>
-        <w:t xml:space="preserve"> can be added </w:t>
-      </w:r>
-      <w:r>
-        <w:t>on</w:t>
-      </w:r>
-      <w:r>
-        <w:t xml:space="preserve"> the</w:t>
-      </w:r>
-      <w:r>
-        <w:t xml:space="preserve"> WooCommerce catalog</w:t>
-      </w:r>
-      <w:r>
-        <w:t xml:space="preserve"> </w:t>
-      </w:r>
-      <w:r>
-        <w:rPr>
-          <w:i/>
-          <w:iCs/>
         </w:rPr>
         <w:t>single product page</w:t>
       </w:r>
@@ -6107,9 +6099,9 @@
           <w:noProof/>
         </w:rPr>
         <w:drawing>
-          <wp:inline distT="0" distB="0" distL="0" distR="0" wp14:anchorId="5FB8CD69" wp14:editId="3D25B71F">
-            <wp:extent cx="4629150" cy="649781"/>
-            <wp:effectExtent l="0" t="0" r="0" b="0"/>
+          <wp:inline distT="0" distB="0" distL="0" distR="0" wp14:anchorId="5FB8CD69" wp14:editId="7E52467D">
+            <wp:extent cx="3238500" cy="454580"/>
+            <wp:effectExtent l="0" t="0" r="0" b="3175"/>
             <wp:docPr id="3" name="Picture 3" descr="Text&#10;&#10;Description automatically generated"/>
             <wp:cNvGraphicFramePr>
               <a:graphicFrameLocks xmlns:a="http://schemas.openxmlformats.org/drawingml/2006/main" noChangeAspect="1"/>
@@ -6122,7 +6114,7 @@
                     <pic:cNvPicPr/>
                   </pic:nvPicPr>
                   <pic:blipFill>
-                    <a:blip r:embed="rId20"/>
+                    <a:blip r:embed="rId21"/>
                     <a:stretch>
                       <a:fillRect/>
                     </a:stretch>
@@ -6130,7 +6122,7 @@
                   <pic:spPr>
                     <a:xfrm>
                       <a:off x="0" y="0"/>
-                      <a:ext cx="4669263" cy="655412"/>
+                      <a:ext cx="3312746" cy="465002"/>
                     </a:xfrm>
                     <a:prstGeom prst="rect">
                       <a:avLst/>
@@ -6155,9 +6147,9 @@
           <w:noProof/>
         </w:rPr>
         <w:drawing>
-          <wp:inline distT="0" distB="0" distL="0" distR="0" wp14:anchorId="1A1104CC" wp14:editId="0AAD0508">
-            <wp:extent cx="4776787" cy="3313868"/>
-            <wp:effectExtent l="0" t="0" r="5080" b="1270"/>
+          <wp:inline distT="0" distB="0" distL="0" distR="0" wp14:anchorId="1A1104CC" wp14:editId="1825CD16">
+            <wp:extent cx="3249386" cy="2254243"/>
+            <wp:effectExtent l="0" t="0" r="8255" b="0"/>
             <wp:docPr id="5" name="Picture 5" descr="Graphical user interface, application&#10;&#10;Description automatically generated"/>
             <wp:cNvGraphicFramePr>
               <a:graphicFrameLocks xmlns:a="http://schemas.openxmlformats.org/drawingml/2006/main" noChangeAspect="1"/>
@@ -6170,7 +6162,7 @@
                     <pic:cNvPicPr/>
                   </pic:nvPicPr>
                   <pic:blipFill>
-                    <a:blip r:embed="rId21"/>
+                    <a:blip r:embed="rId22"/>
                     <a:stretch>
                       <a:fillRect/>
                     </a:stretch>
@@ -6178,7 +6170,7 @@
                   <pic:spPr>
                     <a:xfrm>
                       <a:off x="0" y="0"/>
-                      <a:ext cx="4784387" cy="3319141"/>
+                      <a:ext cx="3260899" cy="2262230"/>
                     </a:xfrm>
                     <a:prstGeom prst="rect">
                       <a:avLst/>
@@ -6190,19 +6182,6 @@
           </wp:inline>
         </w:drawing>
       </w:r>
-    </w:p>
-    <w:p>
-      <w:pPr>
-        <w:widowControl/>
-        <w:suppressAutoHyphens w:val="0"/>
-        <w:autoSpaceDN/>
-        <w:spacing w:after="160" w:line="259" w:lineRule="auto"/>
-        <w:textAlignment w:val="auto"/>
-        <w:rPr>
-          <w:rFonts w:ascii="Arial" w:eastAsia="Arial" w:hAnsi="Arial" w:cs="Arial"/>
-          <w:sz w:val="22"/>
-        </w:rPr>
-      </w:pPr>
       <w:r>
         <w:br w:type="page"/>
       </w:r>
@@ -6211,12 +6190,12 @@
       <w:pPr>
         <w:pStyle w:val="Heading2"/>
       </w:pPr>
-      <w:bookmarkStart w:id="137" w:name="_Toc154429569"/>
+      <w:bookmarkStart w:id="129" w:name="_Toc161082869"/>
       <w:r>
         <w:lastRenderedPageBreak/>
         <w:t>Collated payment method view</w:t>
       </w:r>
-      <w:bookmarkEnd w:id="137"/>
+      <w:bookmarkEnd w:id="129"/>
     </w:p>
     <w:p>
       <w:pPr>
@@ -6291,7 +6270,7 @@
                     <pic:cNvPicPr/>
                   </pic:nvPicPr>
                   <pic:blipFill>
-                    <a:blip r:embed="rId22"/>
+                    <a:blip r:embed="rId23"/>
                     <a:stretch>
                       <a:fillRect/>
                     </a:stretch>
@@ -6337,85 +6316,6 @@
             <wp:extent cx="3709987" cy="3161613"/>
             <wp:effectExtent l="0" t="0" r="5080" b="1270"/>
             <wp:docPr id="7" name="Picture 7"/>
-            <wp:cNvGraphicFramePr>
-              <a:graphicFrameLocks xmlns:a="http://schemas.openxmlformats.org/drawingml/2006/main" noChangeAspect="1"/>
-            </wp:cNvGraphicFramePr>
-            <a:graphic xmlns:a="http://schemas.openxmlformats.org/drawingml/2006/main">
-              <a:graphicData uri="http://schemas.openxmlformats.org/drawingml/2006/picture">
-                <pic:pic xmlns:pic="http://schemas.openxmlformats.org/drawingml/2006/picture">
-                  <pic:nvPicPr>
-                    <pic:cNvPr id="1" name=""/>
-                    <pic:cNvPicPr/>
-                  </pic:nvPicPr>
-                  <pic:blipFill>
-                    <a:blip r:embed="rId23"/>
-                    <a:stretch>
-                      <a:fillRect/>
-                    </a:stretch>
-                  </pic:blipFill>
-                  <pic:spPr>
-                    <a:xfrm>
-                      <a:off x="0" y="0"/>
-                      <a:ext cx="3738780" cy="3186151"/>
-                    </a:xfrm>
-                    <a:prstGeom prst="rect">
-                      <a:avLst/>
-                    </a:prstGeom>
-                  </pic:spPr>
-                </pic:pic>
-              </a:graphicData>
-            </a:graphic>
-          </wp:inline>
-        </w:drawing>
-      </w:r>
-    </w:p>
-    <w:p>
-      <w:pPr>
-        <w:widowControl/>
-        <w:suppressAutoHyphens w:val="0"/>
-        <w:autoSpaceDN/>
-        <w:spacing w:after="160" w:line="259" w:lineRule="auto"/>
-        <w:textAlignment w:val="auto"/>
-        <w:rPr>
-          <w:rFonts w:ascii="Arial" w:eastAsia="Arial" w:hAnsi="Arial" w:cs="Arial"/>
-          <w:sz w:val="22"/>
-        </w:rPr>
-      </w:pPr>
-      <w:r>
-        <w:br w:type="page"/>
-      </w:r>
-    </w:p>
-    <w:p>
-      <w:pPr>
-        <w:pStyle w:val="Textbody"/>
-      </w:pPr>
-      <w:r>
-        <w:lastRenderedPageBreak/>
-        <w:t>Checkout page</w:t>
-      </w:r>
-      <w:r>
-        <w:t xml:space="preserve"> example</w:t>
-      </w:r>
-      <w:r>
-        <w:t>:</w:t>
-      </w:r>
-    </w:p>
-    <w:p>
-      <w:pPr>
-        <w:pStyle w:val="Textbody"/>
-      </w:pPr>
-      <w:r>
-        <w:br/>
-      </w:r>
-      <w:r>
-        <w:rPr>
-          <w:noProof/>
-        </w:rPr>
-        <w:drawing>
-          <wp:inline distT="0" distB="0" distL="0" distR="0" wp14:anchorId="2930CE18" wp14:editId="6C7F9809">
-            <wp:extent cx="6120765" cy="6779260"/>
-            <wp:effectExtent l="0" t="0" r="0" b="2540"/>
-            <wp:docPr id="9" name="Picture 9"/>
             <wp:cNvGraphicFramePr>
               <a:graphicFrameLocks xmlns:a="http://schemas.openxmlformats.org/drawingml/2006/main" noChangeAspect="1"/>
             </wp:cNvGraphicFramePr>
@@ -6435,6 +6335,85 @@
                   <pic:spPr>
                     <a:xfrm>
                       <a:off x="0" y="0"/>
+                      <a:ext cx="3738780" cy="3186151"/>
+                    </a:xfrm>
+                    <a:prstGeom prst="rect">
+                      <a:avLst/>
+                    </a:prstGeom>
+                  </pic:spPr>
+                </pic:pic>
+              </a:graphicData>
+            </a:graphic>
+          </wp:inline>
+        </w:drawing>
+      </w:r>
+    </w:p>
+    <w:p>
+      <w:pPr>
+        <w:widowControl/>
+        <w:suppressAutoHyphens w:val="0"/>
+        <w:autoSpaceDN/>
+        <w:spacing w:after="160" w:line="259" w:lineRule="auto"/>
+        <w:textAlignment w:val="auto"/>
+        <w:rPr>
+          <w:rFonts w:ascii="Arial" w:eastAsia="Arial" w:hAnsi="Arial" w:cs="Arial"/>
+          <w:sz w:val="22"/>
+        </w:rPr>
+      </w:pPr>
+      <w:r>
+        <w:br w:type="page"/>
+      </w:r>
+    </w:p>
+    <w:p>
+      <w:pPr>
+        <w:pStyle w:val="Textbody"/>
+      </w:pPr>
+      <w:r>
+        <w:lastRenderedPageBreak/>
+        <w:t>Checkout page</w:t>
+      </w:r>
+      <w:r>
+        <w:t xml:space="preserve"> example</w:t>
+      </w:r>
+      <w:r>
+        <w:t>:</w:t>
+      </w:r>
+    </w:p>
+    <w:p>
+      <w:pPr>
+        <w:pStyle w:val="Textbody"/>
+      </w:pPr>
+      <w:r>
+        <w:br/>
+      </w:r>
+      <w:r>
+        <w:rPr>
+          <w:noProof/>
+        </w:rPr>
+        <w:drawing>
+          <wp:inline distT="0" distB="0" distL="0" distR="0" wp14:anchorId="2930CE18" wp14:editId="6C7F9809">
+            <wp:extent cx="6120765" cy="6779260"/>
+            <wp:effectExtent l="0" t="0" r="0" b="2540"/>
+            <wp:docPr id="9" name="Picture 9"/>
+            <wp:cNvGraphicFramePr>
+              <a:graphicFrameLocks xmlns:a="http://schemas.openxmlformats.org/drawingml/2006/main" noChangeAspect="1"/>
+            </wp:cNvGraphicFramePr>
+            <a:graphic xmlns:a="http://schemas.openxmlformats.org/drawingml/2006/main">
+              <a:graphicData uri="http://schemas.openxmlformats.org/drawingml/2006/picture">
+                <pic:pic xmlns:pic="http://schemas.openxmlformats.org/drawingml/2006/picture">
+                  <pic:nvPicPr>
+                    <pic:cNvPr id="1" name=""/>
+                    <pic:cNvPicPr/>
+                  </pic:nvPicPr>
+                  <pic:blipFill>
+                    <a:blip r:embed="rId25"/>
+                    <a:stretch>
+                      <a:fillRect/>
+                    </a:stretch>
+                  </pic:blipFill>
+                  <pic:spPr>
+                    <a:xfrm>
+                      <a:off x="0" y="0"/>
                       <a:ext cx="6120765" cy="6779260"/>
                     </a:xfrm>
                     <a:prstGeom prst="rect">
@@ -6463,13 +6442,13 @@
           <w:szCs w:val="28"/>
         </w:rPr>
       </w:pPr>
-      <w:bookmarkStart w:id="138" w:name="_Toc11353211"/>
-      <w:bookmarkStart w:id="139" w:name="_Toc11353137"/>
-      <w:bookmarkStart w:id="140" w:name="_Toc11253838"/>
-      <w:bookmarkStart w:id="141" w:name="_Toc11144791"/>
-      <w:bookmarkStart w:id="142" w:name="_Toc10743702"/>
-      <w:bookmarkStart w:id="143" w:name="_Toc10741282"/>
-      <w:bookmarkStart w:id="144" w:name="_Toc10646656"/>
+      <w:bookmarkStart w:id="130" w:name="_Toc11353211"/>
+      <w:bookmarkStart w:id="131" w:name="_Toc11353137"/>
+      <w:bookmarkStart w:id="132" w:name="_Toc11253838"/>
+      <w:bookmarkStart w:id="133" w:name="_Toc11144791"/>
+      <w:bookmarkStart w:id="134" w:name="_Toc10743702"/>
+      <w:bookmarkStart w:id="135" w:name="_Toc10741282"/>
+      <w:bookmarkStart w:id="136" w:name="_Toc10646656"/>
       <w:r>
         <w:br w:type="page"/>
       </w:r>
@@ -6478,10 +6457,96 @@
       <w:pPr>
         <w:pStyle w:val="Heading1"/>
       </w:pPr>
-      <w:bookmarkStart w:id="145" w:name="_Toc154429570"/>
+      <w:bookmarkStart w:id="137" w:name="_Toc161082870"/>
       <w:r>
         <w:lastRenderedPageBreak/>
         <w:t>Language customization</w:t>
+      </w:r>
+      <w:bookmarkEnd w:id="130"/>
+      <w:bookmarkEnd w:id="131"/>
+      <w:bookmarkEnd w:id="132"/>
+      <w:bookmarkEnd w:id="133"/>
+      <w:bookmarkEnd w:id="134"/>
+      <w:bookmarkEnd w:id="135"/>
+      <w:bookmarkEnd w:id="136"/>
+      <w:bookmarkEnd w:id="137"/>
+    </w:p>
+    <w:p>
+      <w:pPr>
+        <w:pStyle w:val="Textbody"/>
+      </w:pPr>
+      <w:r>
+        <w:t>Payment Gateway Module can be translated into different languages, and individual texts can be altered by editing .po -files in the languages directory and compiling them as corresponding .</w:t>
+      </w:r>
+      <w:proofErr w:type="spellStart"/>
+      <w:r>
+        <w:t>mo</w:t>
+      </w:r>
+      <w:proofErr w:type="spellEnd"/>
+      <w:r>
+        <w:t xml:space="preserve"> -files. </w:t>
+      </w:r>
+    </w:p>
+    <w:p>
+      <w:pPr>
+        <w:pStyle w:val="Textbody"/>
+      </w:pPr>
+      <w:r>
+        <w:t xml:space="preserve">One standard tool for this in Windows- and Mac-environments is </w:t>
+      </w:r>
+      <w:proofErr w:type="spellStart"/>
+      <w:r>
+        <w:t>Poedit</w:t>
+      </w:r>
+      <w:proofErr w:type="spellEnd"/>
+      <w:r>
+        <w:t xml:space="preserve"> (</w:t>
+      </w:r>
+      <w:hyperlink r:id="rId26" w:history="1">
+        <w:r>
+          <w:t>poedit.net</w:t>
+        </w:r>
+      </w:hyperlink>
+      <w:r>
+        <w:t xml:space="preserve">). Remember to add the new and altered files to the plugin zip-archive and reinstall the Plugin to WordPress (See section </w:t>
+      </w:r>
+      <w:r>
+        <w:fldChar w:fldCharType="begin"/>
+      </w:r>
+      <w:r>
+        <w:instrText xml:space="preserve"> PAGEREF __RefHeading__1414_1801812706 </w:instrText>
+      </w:r>
+      <w:r>
+        <w:fldChar w:fldCharType="separate"/>
+      </w:r>
+      <w:r>
+        <w:rPr>
+          <w:noProof/>
+        </w:rPr>
+        <w:t>5</w:t>
+      </w:r>
+      <w:r>
+        <w:fldChar w:fldCharType="end"/>
+      </w:r>
+      <w:r>
+        <w:t>).</w:t>
+      </w:r>
+    </w:p>
+    <w:p>
+      <w:pPr>
+        <w:pStyle w:val="Heading1"/>
+      </w:pPr>
+      <w:bookmarkStart w:id="138" w:name="_Toc11353212"/>
+      <w:bookmarkStart w:id="139" w:name="_Toc11353138"/>
+      <w:bookmarkStart w:id="140" w:name="_Toc11253839"/>
+      <w:bookmarkStart w:id="141" w:name="_Toc11144792"/>
+      <w:bookmarkStart w:id="142" w:name="_Toc10743703"/>
+      <w:bookmarkStart w:id="143" w:name="_Toc10741283"/>
+      <w:bookmarkStart w:id="144" w:name="_Toc10646657"/>
+      <w:bookmarkStart w:id="145" w:name="__RefHeading__1978_1771778893"/>
+      <w:bookmarkStart w:id="146" w:name="_Toc161082871"/>
+      <w:r>
+        <w:t>Testing the installation</w:t>
       </w:r>
       <w:bookmarkEnd w:id="138"/>
       <w:bookmarkEnd w:id="139"/>
@@ -6491,85 +6556,31 @@
       <w:bookmarkEnd w:id="143"/>
       <w:bookmarkEnd w:id="144"/>
       <w:bookmarkEnd w:id="145"/>
-    </w:p>
-    <w:p>
-      <w:pPr>
-        <w:pStyle w:val="Textbody"/>
-      </w:pPr>
-      <w:r>
-        <w:t>Payment Gateway Module can be translated into different languages, and individual texts can be altered by editing .po -files in the languages directory and compiling them as corresponding .</w:t>
-      </w:r>
-      <w:proofErr w:type="spellStart"/>
-      <w:r>
-        <w:t>mo</w:t>
-      </w:r>
-      <w:proofErr w:type="spellEnd"/>
-      <w:r>
-        <w:t xml:space="preserve"> -files. </w:t>
-      </w:r>
-    </w:p>
-    <w:p>
-      <w:pPr>
-        <w:pStyle w:val="Textbody"/>
-      </w:pPr>
-      <w:r>
-        <w:t xml:space="preserve">One standard tool for this in Windows- and Mac-environments is </w:t>
-      </w:r>
-      <w:proofErr w:type="spellStart"/>
-      <w:r>
-        <w:t>Poedit</w:t>
-      </w:r>
-      <w:proofErr w:type="spellEnd"/>
-      <w:r>
-        <w:t xml:space="preserve"> (</w:t>
-      </w:r>
-      <w:hyperlink r:id="rId25" w:history="1">
-        <w:r>
-          <w:t>poedit.net</w:t>
-        </w:r>
-      </w:hyperlink>
-      <w:r>
-        <w:t xml:space="preserve">). Remember to add the new and altered files to the plugin zip-archive and reinstall the Plugin to WordPress (See section </w:t>
-      </w:r>
-      <w:r>
-        <w:fldChar w:fldCharType="begin"/>
-      </w:r>
-      <w:r>
-        <w:instrText xml:space="preserve"> PAGEREF __RefHeading__1414_1801812706 </w:instrText>
-      </w:r>
-      <w:r>
-        <w:fldChar w:fldCharType="separate"/>
-      </w:r>
-      <w:r>
-        <w:rPr>
-          <w:noProof/>
-        </w:rPr>
-        <w:t>5</w:t>
-      </w:r>
-      <w:r>
-        <w:fldChar w:fldCharType="end"/>
-      </w:r>
-      <w:r>
-        <w:t>).</w:t>
-      </w:r>
-    </w:p>
-    <w:p>
-      <w:pPr>
-        <w:pStyle w:val="Heading1"/>
-      </w:pPr>
-      <w:bookmarkStart w:id="146" w:name="_Toc11353212"/>
-      <w:bookmarkStart w:id="147" w:name="_Toc11353138"/>
-      <w:bookmarkStart w:id="148" w:name="_Toc11253839"/>
-      <w:bookmarkStart w:id="149" w:name="_Toc11144792"/>
-      <w:bookmarkStart w:id="150" w:name="_Toc10743703"/>
-      <w:bookmarkStart w:id="151" w:name="_Toc10741283"/>
-      <w:bookmarkStart w:id="152" w:name="_Toc10646657"/>
-      <w:bookmarkStart w:id="153" w:name="__RefHeading__1978_1771778893"/>
-      <w:bookmarkStart w:id="154" w:name="_Toc154429571"/>
-      <w:r>
-        <w:t>Testing the installation</w:t>
-      </w:r>
       <w:bookmarkEnd w:id="146"/>
+    </w:p>
+    <w:p>
+      <w:pPr>
+        <w:pStyle w:val="Textbody"/>
+      </w:pPr>
+      <w:r>
+        <w:t>It is strongly encouraged that the Svea Payments payment gateway plugin is thoroughly tested before taking it into use in on production web store. It is essential to verify that customer, product information, prices, taxes, and discount and payment message hash calculation is transmitted correctly to Svea Payments.</w:t>
+      </w:r>
+    </w:p>
+    <w:p>
+      <w:pPr>
+        <w:pStyle w:val="Heading2"/>
+      </w:pPr>
+      <w:bookmarkStart w:id="147" w:name="_Toc11353213"/>
+      <w:bookmarkStart w:id="148" w:name="_Toc11353139"/>
+      <w:bookmarkStart w:id="149" w:name="_Toc11253840"/>
+      <w:bookmarkStart w:id="150" w:name="_Toc11144793"/>
+      <w:bookmarkStart w:id="151" w:name="_Toc10743704"/>
+      <w:bookmarkStart w:id="152" w:name="_Toc10741284"/>
+      <w:bookmarkStart w:id="153" w:name="_Toc10646658"/>
+      <w:bookmarkStart w:id="154" w:name="_Toc161082872"/>
+      <w:r>
+        <w:t>Testing in Svea Payments test environment</w:t>
+      </w:r>
       <w:bookmarkEnd w:id="147"/>
       <w:bookmarkEnd w:id="148"/>
       <w:bookmarkEnd w:id="149"/>
@@ -6584,41 +6595,9 @@
         <w:pStyle w:val="Textbody"/>
       </w:pPr>
       <w:r>
-        <w:t>It is strongly encouraged that the Svea Payments payment gateway plugin is thoroughly tested before taking it into use in on production web store. It is essential to verify that customer, product information, prices, taxes, and discount and payment message hash calculation is transmitted correctly to Svea Payments.</w:t>
-      </w:r>
-    </w:p>
-    <w:p>
-      <w:pPr>
-        <w:pStyle w:val="Heading2"/>
-      </w:pPr>
-      <w:bookmarkStart w:id="155" w:name="_Toc11353213"/>
-      <w:bookmarkStart w:id="156" w:name="_Toc11353139"/>
-      <w:bookmarkStart w:id="157" w:name="_Toc11253840"/>
-      <w:bookmarkStart w:id="158" w:name="_Toc11144793"/>
-      <w:bookmarkStart w:id="159" w:name="_Toc10743704"/>
-      <w:bookmarkStart w:id="160" w:name="_Toc10741284"/>
-      <w:bookmarkStart w:id="161" w:name="_Toc10646658"/>
-      <w:bookmarkStart w:id="162" w:name="_Toc154429572"/>
-      <w:r>
-        <w:t>Testing in Svea Payments test environment</w:t>
-      </w:r>
-      <w:bookmarkEnd w:id="155"/>
-      <w:bookmarkEnd w:id="156"/>
-      <w:bookmarkEnd w:id="157"/>
-      <w:bookmarkEnd w:id="158"/>
-      <w:bookmarkEnd w:id="159"/>
-      <w:bookmarkEnd w:id="160"/>
-      <w:bookmarkEnd w:id="161"/>
-      <w:bookmarkEnd w:id="162"/>
-    </w:p>
-    <w:p>
-      <w:pPr>
-        <w:pStyle w:val="Textbody"/>
-      </w:pPr>
-      <w:r>
         <w:t>Use Svea Payment test environment (</w:t>
       </w:r>
-      <w:hyperlink r:id="rId26" w:history="1">
+      <w:hyperlink r:id="rId27" w:history="1">
         <w:r>
           <w:rPr>
             <w:rStyle w:val="Hyperlink"/>
@@ -6640,7 +6619,7 @@
       <w:r>
         <w:t xml:space="preserve">est environment uses different credentials than Svea Payments production environment, and test environment service needs to be ordered separately from the existing Svea Payments service. More information about testing is available at </w:t>
       </w:r>
-      <w:hyperlink r:id="rId27" w:history="1">
+      <w:hyperlink r:id="rId28" w:history="1">
         <w:r>
           <w:rPr>
             <w:rStyle w:val="Hyperlink"/>
@@ -6659,7 +6638,7 @@
       <w:r>
         <w:t xml:space="preserve">After testing the functionality, delete all orders that are made using test environment credentials and set the Gateway URL to </w:t>
       </w:r>
-      <w:hyperlink r:id="rId28" w:history="1">
+      <w:hyperlink r:id="rId29" w:history="1">
         <w:r>
           <w:rPr>
             <w:rStyle w:val="Hyperlink"/>
@@ -6694,7 +6673,7 @@
       <w:pPr>
         <w:pStyle w:val="Heading1"/>
       </w:pPr>
-      <w:bookmarkStart w:id="163" w:name="_Toc154429573"/>
+      <w:bookmarkStart w:id="155" w:name="_Toc161082873"/>
       <w:r>
         <w:lastRenderedPageBreak/>
         <w:t>C</w:t>
@@ -6705,7 +6684,7 @@
       <w:r>
         <w:t>and payment</w:t>
       </w:r>
-      <w:bookmarkEnd w:id="163"/>
+      <w:bookmarkEnd w:id="155"/>
     </w:p>
     <w:p>
       <w:pPr>
@@ -6760,7 +6739,7 @@
                     <pic:cNvPicPr/>
                   </pic:nvPicPr>
                   <pic:blipFill>
-                    <a:blip r:embed="rId29"/>
+                    <a:blip r:embed="rId30"/>
                     <a:stretch>
                       <a:fillRect/>
                     </a:stretch>
@@ -6822,7 +6801,7 @@
                     <pic:cNvPicPr/>
                   </pic:nvPicPr>
                   <pic:blipFill>
-                    <a:blip r:embed="rId30"/>
+                    <a:blip r:embed="rId31"/>
                     <a:stretch>
                       <a:fillRect/>
                     </a:stretch>
@@ -6852,192 +6831,192 @@
       <w:pPr>
         <w:pStyle w:val="Heading1"/>
       </w:pPr>
-      <w:bookmarkStart w:id="164" w:name="_Toc11353215"/>
-      <w:bookmarkStart w:id="165" w:name="_Toc11353141"/>
-      <w:bookmarkStart w:id="166" w:name="_Toc11253842"/>
-      <w:bookmarkStart w:id="167" w:name="_Toc11144795"/>
-      <w:bookmarkStart w:id="168" w:name="_Toc10743706"/>
-      <w:bookmarkStart w:id="169" w:name="_Toc10741286"/>
-      <w:bookmarkStart w:id="170" w:name="_Toc10646660"/>
-      <w:bookmarkStart w:id="171" w:name="_Toc154429574"/>
+      <w:bookmarkStart w:id="156" w:name="_Toc11353215"/>
+      <w:bookmarkStart w:id="157" w:name="_Toc11353141"/>
+      <w:bookmarkStart w:id="158" w:name="_Toc11253842"/>
+      <w:bookmarkStart w:id="159" w:name="_Toc11144795"/>
+      <w:bookmarkStart w:id="160" w:name="_Toc10743706"/>
+      <w:bookmarkStart w:id="161" w:name="_Toc10741286"/>
+      <w:bookmarkStart w:id="162" w:name="_Toc10646660"/>
+      <w:bookmarkStart w:id="163" w:name="_Toc161082874"/>
       <w:r>
         <w:t>Administration</w:t>
+      </w:r>
+      <w:bookmarkEnd w:id="156"/>
+      <w:bookmarkEnd w:id="157"/>
+      <w:bookmarkEnd w:id="158"/>
+      <w:bookmarkEnd w:id="159"/>
+      <w:bookmarkEnd w:id="160"/>
+      <w:bookmarkEnd w:id="161"/>
+      <w:bookmarkEnd w:id="162"/>
+      <w:bookmarkEnd w:id="163"/>
+    </w:p>
+    <w:p>
+      <w:pPr>
+        <w:pStyle w:val="Textbody"/>
+      </w:pPr>
+      <w:r>
+        <w:t xml:space="preserve">When a customer chooses to place an order and is redirected to Svea Payments service, the order's status is "pending". </w:t>
+      </w:r>
+    </w:p>
+    <w:p>
+      <w:pPr>
+        <w:pStyle w:val="Textbody"/>
+      </w:pPr>
+      <w:r>
+        <w:t xml:space="preserve">After the payment is completed and the customer returns to the shop from Svea Payments, the status is changed to "processing". </w:t>
+      </w:r>
+    </w:p>
+    <w:p>
+      <w:pPr>
+        <w:pStyle w:val="Textbody"/>
+      </w:pPr>
+      <w:r>
+        <w:t xml:space="preserve">If an error occurs or the customer cancels the payment, </w:t>
+      </w:r>
+      <w:proofErr w:type="gramStart"/>
+      <w:r>
+        <w:t>customer</w:t>
+      </w:r>
+      <w:proofErr w:type="gramEnd"/>
+      <w:r>
+        <w:t xml:space="preserve"> is returned to the store, and the order status is changed to error or canceled.</w:t>
+      </w:r>
+    </w:p>
+    <w:p>
+      <w:pPr>
+        <w:pStyle w:val="Heading2"/>
+      </w:pPr>
+      <w:bookmarkStart w:id="164" w:name="__RefHeading__2172_1681451042"/>
+      <w:r>
+        <w:t xml:space="preserve"> </w:t>
+      </w:r>
+      <w:bookmarkStart w:id="165" w:name="_Toc161082875"/>
+      <w:r>
+        <w:t>Payment verification</w:t>
       </w:r>
       <w:bookmarkEnd w:id="164"/>
       <w:bookmarkEnd w:id="165"/>
+    </w:p>
+    <w:p>
+      <w:pPr>
+        <w:pStyle w:val="Textbody"/>
+      </w:pPr>
+      <w:r>
+        <w:t xml:space="preserve">The Svea Payments Payment Gateway Plugin automatically verifies payments from Svea Payments and displays the status on the order page. </w:t>
+      </w:r>
+    </w:p>
+    <w:p>
+      <w:pPr>
+        <w:pStyle w:val="Textbody"/>
+      </w:pPr>
+      <w:r>
+        <w:t>If the order is still pending after a certain amount of time, it's most likely because the customer has left the payment gateway or closed the browser window in the middle of the payment process. In this case, it's OK for the admin to cancel the order manually.</w:t>
+      </w:r>
+    </w:p>
+    <w:p>
+      <w:pPr>
+        <w:pStyle w:val="Heading2"/>
+      </w:pPr>
+      <w:bookmarkStart w:id="166" w:name="_Toc10646661"/>
+      <w:bookmarkStart w:id="167" w:name="_Toc10741287"/>
+      <w:bookmarkStart w:id="168" w:name="_Toc10743707"/>
+      <w:bookmarkStart w:id="169" w:name="_Toc11144796"/>
+      <w:bookmarkStart w:id="170" w:name="_Toc11253843"/>
+      <w:bookmarkStart w:id="171" w:name="_Toc11353142"/>
+      <w:bookmarkStart w:id="172" w:name="_Toc11353216"/>
+      <w:r>
+        <w:t xml:space="preserve"> </w:t>
+      </w:r>
+      <w:bookmarkStart w:id="173" w:name="_Toc161082876"/>
+      <w:r>
+        <w:t>R</w:t>
+      </w:r>
       <w:bookmarkEnd w:id="166"/>
       <w:bookmarkEnd w:id="167"/>
       <w:bookmarkEnd w:id="168"/>
       <w:bookmarkEnd w:id="169"/>
       <w:bookmarkEnd w:id="170"/>
       <w:bookmarkEnd w:id="171"/>
-    </w:p>
-    <w:p>
-      <w:pPr>
-        <w:pStyle w:val="Textbody"/>
-      </w:pPr>
-      <w:r>
-        <w:t xml:space="preserve">When a customer chooses to place an order and is redirected to Svea Payments service, the order's status is "pending". </w:t>
-      </w:r>
-    </w:p>
-    <w:p>
-      <w:pPr>
-        <w:pStyle w:val="Textbody"/>
-      </w:pPr>
-      <w:r>
-        <w:t xml:space="preserve">After the payment is completed and the customer returns to the shop from Svea Payments, the status is changed to "processing". </w:t>
-      </w:r>
-    </w:p>
-    <w:p>
-      <w:pPr>
-        <w:pStyle w:val="Textbody"/>
-      </w:pPr>
-      <w:r>
-        <w:t xml:space="preserve">If an error occurs or the customer cancels the payment, </w:t>
-      </w:r>
+      <w:bookmarkEnd w:id="172"/>
+      <w:r>
+        <w:t>efunds</w:t>
+      </w:r>
+      <w:bookmarkEnd w:id="173"/>
+    </w:p>
+    <w:p>
+      <w:pPr>
+        <w:pStyle w:val="Textbody"/>
+      </w:pPr>
+      <w:r>
+        <w:t xml:space="preserve">The Svea Payment Gateway Plugin supports refunding the order. </w:t>
+      </w:r>
+    </w:p>
+    <w:p>
+      <w:pPr>
+        <w:pStyle w:val="Textbody"/>
+      </w:pPr>
       <w:proofErr w:type="gramStart"/>
       <w:r>
-        <w:t>customer</w:t>
+        <w:t>After pressing the order page's refund button, there</w:t>
       </w:r>
       <w:proofErr w:type="gramEnd"/>
       <w:r>
-        <w:t xml:space="preserve"> is returned to the store, and the order status is changed to error or canceled.</w:t>
-      </w:r>
-    </w:p>
-    <w:p>
-      <w:pPr>
-        <w:pStyle w:val="Heading2"/>
-      </w:pPr>
-      <w:bookmarkStart w:id="172" w:name="__RefHeading__2172_1681451042"/>
-      <w:r>
-        <w:t xml:space="preserve"> </w:t>
-      </w:r>
-      <w:bookmarkStart w:id="173" w:name="_Toc154429575"/>
-      <w:r>
-        <w:t>Payment verification</w:t>
-      </w:r>
-      <w:bookmarkEnd w:id="172"/>
-      <w:bookmarkEnd w:id="173"/>
-    </w:p>
-    <w:p>
-      <w:pPr>
-        <w:pStyle w:val="Textbody"/>
-      </w:pPr>
-      <w:r>
-        <w:t xml:space="preserve">The Svea Payments Payment Gateway Plugin automatically verifies payments from Svea Payments and displays the status on the order page. </w:t>
-      </w:r>
-    </w:p>
-    <w:p>
-      <w:pPr>
-        <w:pStyle w:val="Textbody"/>
-      </w:pPr>
-      <w:r>
-        <w:t>If the order is still pending after a certain amount of time, it's most likely because the customer has left the payment gateway or closed the browser window in the middle of the payment process. In this case, it's OK for the admin to cancel the order manually.</w:t>
-      </w:r>
-    </w:p>
-    <w:p>
-      <w:pPr>
-        <w:pStyle w:val="Heading2"/>
-      </w:pPr>
-      <w:bookmarkStart w:id="174" w:name="_Toc10646661"/>
-      <w:bookmarkStart w:id="175" w:name="_Toc10741287"/>
-      <w:bookmarkStart w:id="176" w:name="_Toc10743707"/>
-      <w:bookmarkStart w:id="177" w:name="_Toc11144796"/>
-      <w:bookmarkStart w:id="178" w:name="_Toc11253843"/>
-      <w:bookmarkStart w:id="179" w:name="_Toc11353142"/>
-      <w:bookmarkStart w:id="180" w:name="_Toc11353216"/>
-      <w:r>
-        <w:t xml:space="preserve"> </w:t>
-      </w:r>
-      <w:bookmarkStart w:id="181" w:name="_Toc154429576"/>
-      <w:r>
-        <w:t>R</w:t>
-      </w:r>
+        <w:t xml:space="preserve"> is an option for making the refund through Svea.</w:t>
+      </w:r>
+    </w:p>
+    <w:p>
+      <w:pPr>
+        <w:pStyle w:val="Textbody"/>
+      </w:pPr>
+      <w:r>
+        <w:t xml:space="preserve">If the payment is not already settled to the shop, the refund is done automatically after pressing the button. </w:t>
+      </w:r>
+    </w:p>
+    <w:p>
+      <w:pPr>
+        <w:pStyle w:val="Textbody"/>
+      </w:pPr>
+      <w:r>
+        <w:t xml:space="preserve">If the payment is already settled, a message will appear </w:t>
+      </w:r>
+      <w:proofErr w:type="gramStart"/>
+      <w:r>
+        <w:t>to</w:t>
+      </w:r>
+      <w:proofErr w:type="gramEnd"/>
+      <w:r>
+        <w:t xml:space="preserve"> the order comments with payment details so that the shop can pay the refund back to Svea. Svea can then pay it back to the customer.</w:t>
+      </w:r>
+    </w:p>
+    <w:p>
+      <w:pPr>
+        <w:pStyle w:val="Textbody"/>
+      </w:pPr>
+      <w:r>
+        <w:t xml:space="preserve">If the order has been paid through online banking, the plugin will notify that the refund </w:t>
+      </w:r>
+      <w:proofErr w:type="gramStart"/>
+      <w:r>
+        <w:t>has to</w:t>
+      </w:r>
+      <w:proofErr w:type="gramEnd"/>
+      <w:r>
+        <w:t xml:space="preserve"> be done directly in Svea Extranet. It is possible to add additional information, such as IBAN, required for refund of online banking payments.</w:t>
+      </w:r>
+    </w:p>
+    <w:p>
+      <w:pPr>
+        <w:pStyle w:val="Heading1"/>
+      </w:pPr>
+      <w:bookmarkStart w:id="174" w:name="_About_HPOS"/>
+      <w:bookmarkStart w:id="175" w:name="_Toc161082877"/>
       <w:bookmarkEnd w:id="174"/>
-      <w:bookmarkEnd w:id="175"/>
-      <w:bookmarkEnd w:id="176"/>
-      <w:bookmarkEnd w:id="177"/>
-      <w:bookmarkEnd w:id="178"/>
-      <w:bookmarkEnd w:id="179"/>
-      <w:bookmarkEnd w:id="180"/>
-      <w:r>
-        <w:t>efunds</w:t>
-      </w:r>
-      <w:bookmarkEnd w:id="181"/>
-    </w:p>
-    <w:p>
-      <w:pPr>
-        <w:pStyle w:val="Textbody"/>
-      </w:pPr>
-      <w:r>
-        <w:t xml:space="preserve">The Svea Payment Gateway Plugin supports refunding the order. </w:t>
-      </w:r>
-    </w:p>
-    <w:p>
-      <w:pPr>
-        <w:pStyle w:val="Textbody"/>
-      </w:pPr>
-      <w:proofErr w:type="gramStart"/>
-      <w:r>
-        <w:t>After pressing the order page's refund button, there</w:t>
-      </w:r>
-      <w:proofErr w:type="gramEnd"/>
-      <w:r>
-        <w:t xml:space="preserve"> is an option for making the refund through Svea.</w:t>
-      </w:r>
-    </w:p>
-    <w:p>
-      <w:pPr>
-        <w:pStyle w:val="Textbody"/>
-      </w:pPr>
-      <w:r>
-        <w:t xml:space="preserve">If the payment is not already settled to the shop, the refund is done automatically after pressing the button. </w:t>
-      </w:r>
-    </w:p>
-    <w:p>
-      <w:pPr>
-        <w:pStyle w:val="Textbody"/>
-      </w:pPr>
-      <w:r>
-        <w:t xml:space="preserve">If the payment is already settled, a message will appear </w:t>
-      </w:r>
-      <w:proofErr w:type="gramStart"/>
-      <w:r>
-        <w:t>to</w:t>
-      </w:r>
-      <w:proofErr w:type="gramEnd"/>
-      <w:r>
-        <w:t xml:space="preserve"> the order comments with payment details so that the shop can pay the refund back to Svea. Svea can then pay it back to the customer.</w:t>
-      </w:r>
-    </w:p>
-    <w:p>
-      <w:pPr>
-        <w:pStyle w:val="Textbody"/>
-      </w:pPr>
-      <w:r>
-        <w:t xml:space="preserve">If the order has been paid through online banking, the plugin will notify that the refund </w:t>
-      </w:r>
-      <w:proofErr w:type="gramStart"/>
-      <w:r>
-        <w:t>has to</w:t>
-      </w:r>
-      <w:proofErr w:type="gramEnd"/>
-      <w:r>
-        <w:t xml:space="preserve"> be done directly in Svea Extranet. It is possible to add additional information, such as IBAN, required for refund of online banking payments.</w:t>
-      </w:r>
-    </w:p>
-    <w:p>
-      <w:pPr>
-        <w:pStyle w:val="Heading1"/>
-      </w:pPr>
-      <w:bookmarkStart w:id="182" w:name="_About_HPOS"/>
-      <w:bookmarkStart w:id="183" w:name="_Toc154429577"/>
-      <w:bookmarkEnd w:id="182"/>
       <w:r>
         <w:lastRenderedPageBreak/>
         <w:t>About HPOS</w:t>
       </w:r>
-      <w:bookmarkEnd w:id="183"/>
+      <w:bookmarkEnd w:id="175"/>
     </w:p>
     <w:p>
       <w:pPr>
@@ -7179,7 +7158,7 @@
                     <pic:cNvPicPr/>
                   </pic:nvPicPr>
                   <pic:blipFill>
-                    <a:blip r:embed="rId31"/>
+                    <a:blip r:embed="rId32"/>
                     <a:stretch>
                       <a:fillRect/>
                     </a:stretch>
@@ -7231,7 +7210,7 @@
       <w:r>
         <w:t xml:space="preserve">See more: </w:t>
       </w:r>
-      <w:hyperlink r:id="rId32" w:history="1">
+      <w:hyperlink r:id="rId33" w:history="1">
         <w:r>
           <w:rPr>
             <w:rStyle w:val="Hyperlink"/>
@@ -7267,10 +7246,12 @@
       <w:pPr>
         <w:pStyle w:val="Heading1"/>
       </w:pPr>
+      <w:bookmarkStart w:id="176" w:name="_Toc161082878"/>
       <w:r>
         <w:lastRenderedPageBreak/>
         <w:t>WooCommerce 8.3+ Blocks mode theme compatibility</w:t>
       </w:r>
+      <w:bookmarkEnd w:id="176"/>
     </w:p>
     <w:p>
       <w:pPr>
@@ -7443,7 +7424,7 @@
                     <pic:cNvPicPr/>
                   </pic:nvPicPr>
                   <pic:blipFill>
-                    <a:blip r:embed="rId33"/>
+                    <a:blip r:embed="rId34"/>
                     <a:stretch>
                       <a:fillRect/>
                     </a:stretch>
@@ -7536,8 +7517,8 @@
       </w:r>
     </w:p>
     <w:sectPr>
-      <w:headerReference w:type="default" r:id="rId34"/>
-      <w:footerReference w:type="default" r:id="rId35"/>
+      <w:headerReference w:type="default" r:id="rId35"/>
+      <w:footerReference w:type="default" r:id="rId36"/>
       <w:pgSz w:w="11906" w:h="16838"/>
       <w:pgMar w:top="1702" w:right="1416" w:bottom="1258" w:left="851" w:header="900" w:footer="125" w:gutter="0"/>
       <w:cols w:space="708"/>
@@ -8037,7 +8018,7 @@
         <w:sz w:val="20"/>
         <w:szCs w:val="20"/>
       </w:rPr>
-      <w:t>5</w:t>
+      <w:t>11</w:t>
     </w:r>
     <w:r>
       <w:rPr>
@@ -8053,7 +8034,7 @@
         <w:sz w:val="20"/>
         <w:szCs w:val="20"/>
       </w:rPr>
-      <w:t>2</w:t>
+      <w:t>3</w:t>
     </w:r>
     <w:r>
       <w:rPr>
@@ -9076,6 +9057,119 @@
     </w:lvl>
   </w:abstractNum>
   <w:abstractNum w:abstractNumId="12" w15:restartNumberingAfterBreak="0">
+    <w:nsid w:val="4A487EE2"/>
+    <w:multiLevelType w:val="hybridMultilevel"/>
+    <w:tmpl w:val="E2F2F2F4"/>
+    <w:lvl w:ilvl="0" w:tplc="20000001">
+      <w:start w:val="1"/>
+      <w:numFmt w:val="bullet"/>
+      <w:lvlText w:val=""/>
+      <w:lvlJc w:val="left"/>
+      <w:pPr>
+        <w:ind w:left="720" w:hanging="360"/>
+      </w:pPr>
+      <w:rPr>
+        <w:rFonts w:ascii="Symbol" w:hAnsi="Symbol" w:hint="default"/>
+      </w:rPr>
+    </w:lvl>
+    <w:lvl w:ilvl="1" w:tplc="20000003" w:tentative="1">
+      <w:start w:val="1"/>
+      <w:numFmt w:val="bullet"/>
+      <w:lvlText w:val="o"/>
+      <w:lvlJc w:val="left"/>
+      <w:pPr>
+        <w:ind w:left="1440" w:hanging="360"/>
+      </w:pPr>
+      <w:rPr>
+        <w:rFonts w:ascii="Courier New" w:hAnsi="Courier New" w:cs="Courier New" w:hint="default"/>
+      </w:rPr>
+    </w:lvl>
+    <w:lvl w:ilvl="2" w:tplc="20000005" w:tentative="1">
+      <w:start w:val="1"/>
+      <w:numFmt w:val="bullet"/>
+      <w:lvlText w:val=""/>
+      <w:lvlJc w:val="left"/>
+      <w:pPr>
+        <w:ind w:left="2160" w:hanging="360"/>
+      </w:pPr>
+      <w:rPr>
+        <w:rFonts w:ascii="Wingdings" w:hAnsi="Wingdings" w:hint="default"/>
+      </w:rPr>
+    </w:lvl>
+    <w:lvl w:ilvl="3" w:tplc="20000001" w:tentative="1">
+      <w:start w:val="1"/>
+      <w:numFmt w:val="bullet"/>
+      <w:lvlText w:val=""/>
+      <w:lvlJc w:val="left"/>
+      <w:pPr>
+        <w:ind w:left="2880" w:hanging="360"/>
+      </w:pPr>
+      <w:rPr>
+        <w:rFonts w:ascii="Symbol" w:hAnsi="Symbol" w:hint="default"/>
+      </w:rPr>
+    </w:lvl>
+    <w:lvl w:ilvl="4" w:tplc="20000003" w:tentative="1">
+      <w:start w:val="1"/>
+      <w:numFmt w:val="bullet"/>
+      <w:lvlText w:val="o"/>
+      <w:lvlJc w:val="left"/>
+      <w:pPr>
+        <w:ind w:left="3600" w:hanging="360"/>
+      </w:pPr>
+      <w:rPr>
+        <w:rFonts w:ascii="Courier New" w:hAnsi="Courier New" w:cs="Courier New" w:hint="default"/>
+      </w:rPr>
+    </w:lvl>
+    <w:lvl w:ilvl="5" w:tplc="20000005" w:tentative="1">
+      <w:start w:val="1"/>
+      <w:numFmt w:val="bullet"/>
+      <w:lvlText w:val=""/>
+      <w:lvlJc w:val="left"/>
+      <w:pPr>
+        <w:ind w:left="4320" w:hanging="360"/>
+      </w:pPr>
+      <w:rPr>
+        <w:rFonts w:ascii="Wingdings" w:hAnsi="Wingdings" w:hint="default"/>
+      </w:rPr>
+    </w:lvl>
+    <w:lvl w:ilvl="6" w:tplc="20000001" w:tentative="1">
+      <w:start w:val="1"/>
+      <w:numFmt w:val="bullet"/>
+      <w:lvlText w:val=""/>
+      <w:lvlJc w:val="left"/>
+      <w:pPr>
+        <w:ind w:left="5040" w:hanging="360"/>
+      </w:pPr>
+      <w:rPr>
+        <w:rFonts w:ascii="Symbol" w:hAnsi="Symbol" w:hint="default"/>
+      </w:rPr>
+    </w:lvl>
+    <w:lvl w:ilvl="7" w:tplc="20000003" w:tentative="1">
+      <w:start w:val="1"/>
+      <w:numFmt w:val="bullet"/>
+      <w:lvlText w:val="o"/>
+      <w:lvlJc w:val="left"/>
+      <w:pPr>
+        <w:ind w:left="5760" w:hanging="360"/>
+      </w:pPr>
+      <w:rPr>
+        <w:rFonts w:ascii="Courier New" w:hAnsi="Courier New" w:cs="Courier New" w:hint="default"/>
+      </w:rPr>
+    </w:lvl>
+    <w:lvl w:ilvl="8" w:tplc="20000005" w:tentative="1">
+      <w:start w:val="1"/>
+      <w:numFmt w:val="bullet"/>
+      <w:lvlText w:val=""/>
+      <w:lvlJc w:val="left"/>
+      <w:pPr>
+        <w:ind w:left="6480" w:hanging="360"/>
+      </w:pPr>
+      <w:rPr>
+        <w:rFonts w:ascii="Wingdings" w:hAnsi="Wingdings" w:hint="default"/>
+      </w:rPr>
+    </w:lvl>
+  </w:abstractNum>
+  <w:abstractNum w:abstractNumId="13" w15:restartNumberingAfterBreak="0">
     <w:nsid w:val="4D1B3763"/>
     <w:multiLevelType w:val="multilevel"/>
     <w:tmpl w:val="0438274E"/>
@@ -9141,7 +9235,7 @@
       <w:lvlJc w:val="left"/>
     </w:lvl>
   </w:abstractNum>
-  <w:abstractNum w:abstractNumId="13" w15:restartNumberingAfterBreak="0">
+  <w:abstractNum w:abstractNumId="14" w15:restartNumberingAfterBreak="0">
     <w:nsid w:val="4F635A91"/>
     <w:multiLevelType w:val="multilevel"/>
     <w:tmpl w:val="51CEAFA0"/>
@@ -9207,7 +9301,7 @@
       <w:lvlJc w:val="left"/>
     </w:lvl>
   </w:abstractNum>
-  <w:abstractNum w:abstractNumId="14" w15:restartNumberingAfterBreak="0">
+  <w:abstractNum w:abstractNumId="15" w15:restartNumberingAfterBreak="0">
     <w:nsid w:val="51031C0B"/>
     <w:multiLevelType w:val="multilevel"/>
     <w:tmpl w:val="3738AF18"/>
@@ -9273,7 +9367,7 @@
       <w:lvlJc w:val="left"/>
     </w:lvl>
   </w:abstractNum>
-  <w:abstractNum w:abstractNumId="15" w15:restartNumberingAfterBreak="0">
+  <w:abstractNum w:abstractNumId="16" w15:restartNumberingAfterBreak="0">
     <w:nsid w:val="5DDA2CE8"/>
     <w:multiLevelType w:val="multilevel"/>
     <w:tmpl w:val="D95A0C22"/>
@@ -9339,7 +9433,7 @@
       <w:lvlJc w:val="left"/>
     </w:lvl>
   </w:abstractNum>
-  <w:abstractNum w:abstractNumId="16" w15:restartNumberingAfterBreak="0">
+  <w:abstractNum w:abstractNumId="17" w15:restartNumberingAfterBreak="0">
     <w:nsid w:val="62214FB2"/>
     <w:multiLevelType w:val="hybridMultilevel"/>
     <w:tmpl w:val="E50A5D60"/>
@@ -9428,7 +9522,7 @@
       </w:pPr>
     </w:lvl>
   </w:abstractNum>
-  <w:abstractNum w:abstractNumId="17" w15:restartNumberingAfterBreak="0">
+  <w:abstractNum w:abstractNumId="18" w15:restartNumberingAfterBreak="0">
     <w:nsid w:val="6E156B21"/>
     <w:multiLevelType w:val="hybridMultilevel"/>
     <w:tmpl w:val="F7FAE6A4"/>
@@ -9517,7 +9611,7 @@
       </w:pPr>
     </w:lvl>
   </w:abstractNum>
-  <w:abstractNum w:abstractNumId="18" w15:restartNumberingAfterBreak="0">
+  <w:abstractNum w:abstractNumId="19" w15:restartNumberingAfterBreak="0">
     <w:nsid w:val="70B658C9"/>
     <w:multiLevelType w:val="multilevel"/>
     <w:tmpl w:val="C6EAB140"/>
@@ -9583,7 +9677,7 @@
       <w:lvlJc w:val="left"/>
     </w:lvl>
   </w:abstractNum>
-  <w:abstractNum w:abstractNumId="19" w15:restartNumberingAfterBreak="0">
+  <w:abstractNum w:abstractNumId="20" w15:restartNumberingAfterBreak="0">
     <w:nsid w:val="77AD766C"/>
     <w:multiLevelType w:val="multilevel"/>
     <w:tmpl w:val="99AA7BC6"/>
@@ -9694,13 +9788,13 @@
     <w:abstractNumId w:val="1"/>
   </w:num>
   <w:num w:numId="3" w16cid:durableId="1144548612">
-    <w:abstractNumId w:val="14"/>
+    <w:abstractNumId w:val="15"/>
   </w:num>
   <w:num w:numId="4" w16cid:durableId="1153985476">
-    <w:abstractNumId w:val="15"/>
+    <w:abstractNumId w:val="16"/>
   </w:num>
   <w:num w:numId="5" w16cid:durableId="819611193">
-    <w:abstractNumId w:val="18"/>
+    <w:abstractNumId w:val="19"/>
   </w:num>
   <w:num w:numId="6" w16cid:durableId="485588963">
     <w:abstractNumId w:val="10"/>
@@ -9712,13 +9806,13 @@
     <w:abstractNumId w:val="7"/>
   </w:num>
   <w:num w:numId="9" w16cid:durableId="1271670068">
-    <w:abstractNumId w:val="12"/>
+    <w:abstractNumId w:val="13"/>
   </w:num>
   <w:num w:numId="10" w16cid:durableId="1893349717">
     <w:abstractNumId w:val="3"/>
   </w:num>
   <w:num w:numId="11" w16cid:durableId="101613260">
-    <w:abstractNumId w:val="13"/>
+    <w:abstractNumId w:val="14"/>
   </w:num>
   <w:num w:numId="12" w16cid:durableId="787814308">
     <w:abstractNumId w:val="2"/>
@@ -9727,10 +9821,10 @@
     <w:abstractNumId w:val="6"/>
   </w:num>
   <w:num w:numId="14" w16cid:durableId="688410081">
-    <w:abstractNumId w:val="19"/>
+    <w:abstractNumId w:val="20"/>
   </w:num>
   <w:num w:numId="15" w16cid:durableId="607733873">
-    <w:abstractNumId w:val="16"/>
+    <w:abstractNumId w:val="17"/>
   </w:num>
   <w:num w:numId="16" w16cid:durableId="249506583">
     <w:abstractNumId w:val="5"/>
@@ -9745,7 +9839,10 @@
     <w:abstractNumId w:val="0"/>
   </w:num>
   <w:num w:numId="20" w16cid:durableId="1108425367">
-    <w:abstractNumId w:val="17"/>
+    <w:abstractNumId w:val="18"/>
+  </w:num>
+  <w:num w:numId="21" w16cid:durableId="1015184250">
+    <w:abstractNumId w:val="12"/>
   </w:num>
 </w:numbering>
 </file>

</xml_diff>

<commit_message>
Documentation about Wordpress blocks updated
</commit_message>
<xml_diff>
--- a/docs/Svea_Payment_Gateway_Manual.docx
+++ b/docs/Svea_Payment_Gateway_Manual.docx
@@ -1,6 +1,6 @@
 
 <file path=word/document.xml><?xml version="1.0" encoding="utf-8"?>
-<w:document xmlns:wpc="http://schemas.microsoft.com/office/word/2010/wordprocessingCanvas" xmlns:cx="http://schemas.microsoft.com/office/drawing/2014/chartex" xmlns:cx1="http://schemas.microsoft.com/office/drawing/2015/9/8/chartex" xmlns:cx2="http://schemas.microsoft.com/office/drawing/2015/10/21/chartex" xmlns:cx3="http://schemas.microsoft.com/office/drawing/2016/5/9/chartex" xmlns:cx4="http://schemas.microsoft.com/office/drawing/2016/5/10/chartex" xmlns:cx5="http://schemas.microsoft.com/office/drawing/2016/5/11/chartex" xmlns:cx6="http://schemas.microsoft.com/office/drawing/2016/5/12/chartex" xmlns:cx7="http://schemas.microsoft.com/office/drawing/2016/5/13/chartex" xmlns:cx8="http://schemas.microsoft.com/office/drawing/2016/5/14/chartex" xmlns:mc="http://schemas.openxmlformats.org/markup-compatibility/2006" xmlns:aink="http://schemas.microsoft.com/office/drawing/2016/ink" xmlns:am3d="http://schemas.microsoft.com/office/drawing/2017/model3d" xmlns:o="urn:schemas-microsoft-com:office:office" xmlns:oel="http://schemas.microsoft.com/office/2019/extlst" xmlns:r="http://schemas.openxmlformats.org/officeDocument/2006/relationships" xmlns:m="http://schemas.openxmlformats.org/officeDocument/2006/math" xmlns:v="urn:schemas-microsoft-com:vml" xmlns:wp14="http://schemas.microsoft.com/office/word/2010/wordprocessingDrawing" xmlns:wp="http://schemas.openxmlformats.org/drawingml/2006/wordprocessingDrawing" xmlns:w10="urn:schemas-microsoft-com:office:word" xmlns:w="http://schemas.openxmlformats.org/wordprocessingml/2006/main" xmlns:w14="http://schemas.microsoft.com/office/word/2010/wordml" xmlns:w15="http://schemas.microsoft.com/office/word/2012/wordml" xmlns:w16cex="http://schemas.microsoft.com/office/word/2018/wordml/cex" xmlns:w16cid="http://schemas.microsoft.com/office/word/2016/wordml/cid" xmlns:w16="http://schemas.microsoft.com/office/word/2018/wordml" xmlns:w16du="http://schemas.microsoft.com/office/word/2023/wordml/word16du" xmlns:w16sdtdh="http://schemas.microsoft.com/office/word/2020/wordml/sdtdatahash" xmlns:w16se="http://schemas.microsoft.com/office/word/2015/wordml/symex" xmlns:wpg="http://schemas.microsoft.com/office/word/2010/wordprocessingGroup" xmlns:wpi="http://schemas.microsoft.com/office/word/2010/wordprocessingInk" xmlns:wne="http://schemas.microsoft.com/office/word/2006/wordml" xmlns:wps="http://schemas.microsoft.com/office/word/2010/wordprocessingShape" mc:Ignorable="w14 w15 w16se w16cid w16 w16cex w16sdtdh w16du wp14">
+<w:document xmlns:wpc="http://schemas.microsoft.com/office/word/2010/wordprocessingCanvas" xmlns:cx="http://schemas.microsoft.com/office/drawing/2014/chartex" xmlns:cx1="http://schemas.microsoft.com/office/drawing/2015/9/8/chartex" xmlns:cx2="http://schemas.microsoft.com/office/drawing/2015/10/21/chartex" xmlns:cx3="http://schemas.microsoft.com/office/drawing/2016/5/9/chartex" xmlns:cx4="http://schemas.microsoft.com/office/drawing/2016/5/10/chartex" xmlns:cx5="http://schemas.microsoft.com/office/drawing/2016/5/11/chartex" xmlns:cx6="http://schemas.microsoft.com/office/drawing/2016/5/12/chartex" xmlns:cx7="http://schemas.microsoft.com/office/drawing/2016/5/13/chartex" xmlns:cx8="http://schemas.microsoft.com/office/drawing/2016/5/14/chartex" xmlns:mc="http://schemas.openxmlformats.org/markup-compatibility/2006" xmlns:aink="http://schemas.microsoft.com/office/drawing/2016/ink" xmlns:am3d="http://schemas.microsoft.com/office/drawing/2017/model3d" xmlns:o="urn:schemas-microsoft-com:office:office" xmlns:oel="http://schemas.microsoft.com/office/2019/extlst" xmlns:r="http://schemas.openxmlformats.org/officeDocument/2006/relationships" xmlns:m="http://schemas.openxmlformats.org/officeDocument/2006/math" xmlns:v="urn:schemas-microsoft-com:vml" xmlns:wp14="http://schemas.microsoft.com/office/word/2010/wordprocessingDrawing" xmlns:wp="http://schemas.openxmlformats.org/drawingml/2006/wordprocessingDrawing" xmlns:w10="urn:schemas-microsoft-com:office:word" xmlns:w="http://schemas.openxmlformats.org/wordprocessingml/2006/main" xmlns:w14="http://schemas.microsoft.com/office/word/2010/wordml" xmlns:w15="http://schemas.microsoft.com/office/word/2012/wordml" xmlns:w16cex="http://schemas.microsoft.com/office/word/2018/wordml/cex" xmlns:w16cid="http://schemas.microsoft.com/office/word/2016/wordml/cid" xmlns:w16="http://schemas.microsoft.com/office/word/2018/wordml" xmlns:w16du="http://schemas.microsoft.com/office/word/2023/wordml/word16du" xmlns:w16sdtdh="http://schemas.microsoft.com/office/word/2020/wordml/sdtdatahash" xmlns:w16sdtfl="http://schemas.microsoft.com/office/word/2024/wordml/sdtformatlock" xmlns:w16se="http://schemas.microsoft.com/office/word/2015/wordml/symex" xmlns:wpg="http://schemas.microsoft.com/office/word/2010/wordprocessingGroup" xmlns:wpi="http://schemas.microsoft.com/office/word/2010/wordprocessingInk" xmlns:wne="http://schemas.microsoft.com/office/word/2006/wordml" xmlns:wps="http://schemas.microsoft.com/office/word/2010/wordprocessingShape" mc:Ignorable="w14 w15 w16se w16cid w16 w16cex w16sdtdh w16sdtfl w16du wp14">
   <w:body>
     <w:p>
       <w:pPr>
@@ -396,7 +396,7 @@
           <w:noProof/>
           <w:kern w:val="2"/>
           <w:szCs w:val="24"/>
-          <w:lang w:val="en-FI" w:eastAsia="en-FI" w:bidi="ar-SA"/>
+          <w:lang w:val="en-FI" w:eastAsia="en-GB" w:bidi="ar-SA"/>
           <w14:ligatures w14:val="standardContextual"/>
         </w:rPr>
       </w:pPr>
@@ -419,7 +419,7 @@
         </w:rPr>
         <w:fldChar w:fldCharType="separate"/>
       </w:r>
-      <w:hyperlink w:anchor="_Toc161082848" w:history="1">
+      <w:hyperlink w:anchor="_Toc185852854" w:history="1">
         <w:r>
           <w:rPr>
             <w:rStyle w:val="Hyperlink"/>
@@ -433,7 +433,7 @@
             <w:noProof/>
             <w:kern w:val="2"/>
             <w:szCs w:val="24"/>
-            <w:lang w:val="en-FI" w:eastAsia="en-FI" w:bidi="ar-SA"/>
+            <w:lang w:val="en-FI" w:eastAsia="en-GB" w:bidi="ar-SA"/>
             <w14:ligatures w14:val="standardContextual"/>
           </w:rPr>
           <w:tab/>
@@ -461,7 +461,7 @@
           <w:rPr>
             <w:noProof/>
           </w:rPr>
-          <w:instrText xml:space="preserve"> PAGEREF _Toc161082848 \h </w:instrText>
+          <w:instrText xml:space="preserve"> PAGEREF _Toc185852854 \h </w:instrText>
         </w:r>
         <w:r>
           <w:rPr>
@@ -500,11 +500,11 @@
           <w:noProof/>
           <w:kern w:val="2"/>
           <w:szCs w:val="24"/>
-          <w:lang w:val="en-FI" w:eastAsia="en-FI" w:bidi="ar-SA"/>
+          <w:lang w:val="en-FI" w:eastAsia="en-GB" w:bidi="ar-SA"/>
           <w14:ligatures w14:val="standardContextual"/>
         </w:rPr>
       </w:pPr>
-      <w:hyperlink w:anchor="_Toc161082849" w:history="1">
+      <w:hyperlink w:anchor="_Toc185852855" w:history="1">
         <w:r>
           <w:rPr>
             <w:rStyle w:val="Hyperlink"/>
@@ -518,7 +518,7 @@
             <w:noProof/>
             <w:kern w:val="2"/>
             <w:szCs w:val="24"/>
-            <w:lang w:val="en-FI" w:eastAsia="en-FI" w:bidi="ar-SA"/>
+            <w:lang w:val="en-FI" w:eastAsia="en-GB" w:bidi="ar-SA"/>
             <w14:ligatures w14:val="standardContextual"/>
           </w:rPr>
           <w:tab/>
@@ -546,7 +546,7 @@
           <w:rPr>
             <w:noProof/>
           </w:rPr>
-          <w:instrText xml:space="preserve"> PAGEREF _Toc161082849 \h </w:instrText>
+          <w:instrText xml:space="preserve"> PAGEREF _Toc185852855 \h </w:instrText>
         </w:r>
         <w:r>
           <w:rPr>
@@ -585,11 +585,11 @@
           <w:noProof/>
           <w:kern w:val="2"/>
           <w:szCs w:val="24"/>
-          <w:lang w:val="en-FI" w:eastAsia="en-FI" w:bidi="ar-SA"/>
+          <w:lang w:val="en-FI" w:eastAsia="en-GB" w:bidi="ar-SA"/>
           <w14:ligatures w14:val="standardContextual"/>
         </w:rPr>
       </w:pPr>
-      <w:hyperlink w:anchor="_Toc161082850" w:history="1">
+      <w:hyperlink w:anchor="_Toc185852856" w:history="1">
         <w:r>
           <w:rPr>
             <w:rStyle w:val="Hyperlink"/>
@@ -603,7 +603,7 @@
             <w:noProof/>
             <w:kern w:val="2"/>
             <w:szCs w:val="24"/>
-            <w:lang w:val="en-FI" w:eastAsia="en-FI" w:bidi="ar-SA"/>
+            <w:lang w:val="en-FI" w:eastAsia="en-GB" w:bidi="ar-SA"/>
             <w14:ligatures w14:val="standardContextual"/>
           </w:rPr>
           <w:tab/>
@@ -631,7 +631,7 @@
           <w:rPr>
             <w:noProof/>
           </w:rPr>
-          <w:instrText xml:space="preserve"> PAGEREF _Toc161082850 \h </w:instrText>
+          <w:instrText xml:space="preserve"> PAGEREF _Toc185852856 \h </w:instrText>
         </w:r>
         <w:r>
           <w:rPr>
@@ -670,11 +670,11 @@
           <w:noProof/>
           <w:kern w:val="2"/>
           <w:szCs w:val="24"/>
-          <w:lang w:val="en-FI" w:eastAsia="en-FI" w:bidi="ar-SA"/>
+          <w:lang w:val="en-FI" w:eastAsia="en-GB" w:bidi="ar-SA"/>
           <w14:ligatures w14:val="standardContextual"/>
         </w:rPr>
       </w:pPr>
-      <w:hyperlink w:anchor="_Toc161082851" w:history="1">
+      <w:hyperlink w:anchor="_Toc185852857" w:history="1">
         <w:r>
           <w:rPr>
             <w:rStyle w:val="Hyperlink"/>
@@ -688,7 +688,7 @@
             <w:noProof/>
             <w:kern w:val="2"/>
             <w:szCs w:val="24"/>
-            <w:lang w:val="en-FI" w:eastAsia="en-FI" w:bidi="ar-SA"/>
+            <w:lang w:val="en-FI" w:eastAsia="en-GB" w:bidi="ar-SA"/>
             <w14:ligatures w14:val="standardContextual"/>
           </w:rPr>
           <w:tab/>
@@ -716,7 +716,7 @@
           <w:rPr>
             <w:noProof/>
           </w:rPr>
-          <w:instrText xml:space="preserve"> PAGEREF _Toc161082851 \h </w:instrText>
+          <w:instrText xml:space="preserve"> PAGEREF _Toc185852857 \h </w:instrText>
         </w:r>
         <w:r>
           <w:rPr>
@@ -755,11 +755,11 @@
           <w:noProof/>
           <w:kern w:val="2"/>
           <w:szCs w:val="24"/>
-          <w:lang w:val="en-FI" w:eastAsia="en-FI" w:bidi="ar-SA"/>
+          <w:lang w:val="en-FI" w:eastAsia="en-GB" w:bidi="ar-SA"/>
           <w14:ligatures w14:val="standardContextual"/>
         </w:rPr>
       </w:pPr>
-      <w:hyperlink w:anchor="_Toc161082852" w:history="1">
+      <w:hyperlink w:anchor="_Toc185852858" w:history="1">
         <w:r>
           <w:rPr>
             <w:rStyle w:val="Hyperlink"/>
@@ -773,7 +773,7 @@
             <w:noProof/>
             <w:kern w:val="2"/>
             <w:szCs w:val="24"/>
-            <w:lang w:val="en-FI" w:eastAsia="en-FI" w:bidi="ar-SA"/>
+            <w:lang w:val="en-FI" w:eastAsia="en-GB" w:bidi="ar-SA"/>
             <w14:ligatures w14:val="standardContextual"/>
           </w:rPr>
           <w:tab/>
@@ -801,7 +801,7 @@
           <w:rPr>
             <w:noProof/>
           </w:rPr>
-          <w:instrText xml:space="preserve"> PAGEREF _Toc161082852 \h </w:instrText>
+          <w:instrText xml:space="preserve"> PAGEREF _Toc185852858 \h </w:instrText>
         </w:r>
         <w:r>
           <w:rPr>
@@ -840,11 +840,11 @@
           <w:noProof/>
           <w:kern w:val="2"/>
           <w:szCs w:val="24"/>
-          <w:lang w:val="en-FI" w:eastAsia="en-FI" w:bidi="ar-SA"/>
+          <w:lang w:val="en-FI" w:eastAsia="en-GB" w:bidi="ar-SA"/>
           <w14:ligatures w14:val="standardContextual"/>
         </w:rPr>
       </w:pPr>
-      <w:hyperlink w:anchor="_Toc161082853" w:history="1">
+      <w:hyperlink w:anchor="_Toc185852859" w:history="1">
         <w:r>
           <w:rPr>
             <w:rStyle w:val="Hyperlink"/>
@@ -858,7 +858,7 @@
             <w:noProof/>
             <w:kern w:val="2"/>
             <w:szCs w:val="24"/>
-            <w:lang w:val="en-FI" w:eastAsia="en-FI" w:bidi="ar-SA"/>
+            <w:lang w:val="en-FI" w:eastAsia="en-GB" w:bidi="ar-SA"/>
             <w14:ligatures w14:val="standardContextual"/>
           </w:rPr>
           <w:tab/>
@@ -886,7 +886,7 @@
           <w:rPr>
             <w:noProof/>
           </w:rPr>
-          <w:instrText xml:space="preserve"> PAGEREF _Toc161082853 \h </w:instrText>
+          <w:instrText xml:space="preserve"> PAGEREF _Toc185852859 \h </w:instrText>
         </w:r>
         <w:r>
           <w:rPr>
@@ -925,11 +925,11 @@
           <w:noProof/>
           <w:kern w:val="2"/>
           <w:szCs w:val="24"/>
-          <w:lang w:val="en-FI" w:eastAsia="en-FI" w:bidi="ar-SA"/>
+          <w:lang w:val="en-FI" w:eastAsia="en-GB" w:bidi="ar-SA"/>
           <w14:ligatures w14:val="standardContextual"/>
         </w:rPr>
       </w:pPr>
-      <w:hyperlink w:anchor="_Toc161082854" w:history="1">
+      <w:hyperlink w:anchor="_Toc185852860" w:history="1">
         <w:r>
           <w:rPr>
             <w:rStyle w:val="Hyperlink"/>
@@ -943,7 +943,7 @@
             <w:noProof/>
             <w:kern w:val="2"/>
             <w:szCs w:val="24"/>
-            <w:lang w:val="en-FI" w:eastAsia="en-FI" w:bidi="ar-SA"/>
+            <w:lang w:val="en-FI" w:eastAsia="en-GB" w:bidi="ar-SA"/>
             <w14:ligatures w14:val="standardContextual"/>
           </w:rPr>
           <w:tab/>
@@ -971,7 +971,7 @@
           <w:rPr>
             <w:noProof/>
           </w:rPr>
-          <w:instrText xml:space="preserve"> PAGEREF _Toc161082854 \h </w:instrText>
+          <w:instrText xml:space="preserve"> PAGEREF _Toc185852860 \h </w:instrText>
         </w:r>
         <w:r>
           <w:rPr>
@@ -1010,11 +1010,11 @@
           <w:noProof/>
           <w:kern w:val="2"/>
           <w:szCs w:val="24"/>
-          <w:lang w:val="en-FI" w:eastAsia="en-FI" w:bidi="ar-SA"/>
+          <w:lang w:val="en-FI" w:eastAsia="en-GB" w:bidi="ar-SA"/>
           <w14:ligatures w14:val="standardContextual"/>
         </w:rPr>
       </w:pPr>
-      <w:hyperlink w:anchor="_Toc161082855" w:history="1">
+      <w:hyperlink w:anchor="_Toc185852861" w:history="1">
         <w:r>
           <w:rPr>
             <w:rStyle w:val="Hyperlink"/>
@@ -1028,7 +1028,7 @@
             <w:noProof/>
             <w:kern w:val="2"/>
             <w:szCs w:val="24"/>
-            <w:lang w:val="en-FI" w:eastAsia="en-FI" w:bidi="ar-SA"/>
+            <w:lang w:val="en-FI" w:eastAsia="en-GB" w:bidi="ar-SA"/>
             <w14:ligatures w14:val="standardContextual"/>
           </w:rPr>
           <w:tab/>
@@ -1056,7 +1056,7 @@
           <w:rPr>
             <w:noProof/>
           </w:rPr>
-          <w:instrText xml:space="preserve"> PAGEREF _Toc161082855 \h </w:instrText>
+          <w:instrText xml:space="preserve"> PAGEREF _Toc185852861 \h </w:instrText>
         </w:r>
         <w:r>
           <w:rPr>
@@ -1095,11 +1095,11 @@
           <w:noProof/>
           <w:kern w:val="2"/>
           <w:szCs w:val="24"/>
-          <w:lang w:val="en-FI" w:eastAsia="en-FI" w:bidi="ar-SA"/>
+          <w:lang w:val="en-FI" w:eastAsia="en-GB" w:bidi="ar-SA"/>
           <w14:ligatures w14:val="standardContextual"/>
         </w:rPr>
       </w:pPr>
-      <w:hyperlink w:anchor="_Toc161082856" w:history="1">
+      <w:hyperlink w:anchor="_Toc185852862" w:history="1">
         <w:r>
           <w:rPr>
             <w:rStyle w:val="Hyperlink"/>
@@ -1113,7 +1113,7 @@
             <w:noProof/>
             <w:kern w:val="2"/>
             <w:szCs w:val="24"/>
-            <w:lang w:val="en-FI" w:eastAsia="en-FI" w:bidi="ar-SA"/>
+            <w:lang w:val="en-FI" w:eastAsia="en-GB" w:bidi="ar-SA"/>
             <w14:ligatures w14:val="standardContextual"/>
           </w:rPr>
           <w:tab/>
@@ -1141,7 +1141,7 @@
           <w:rPr>
             <w:noProof/>
           </w:rPr>
-          <w:instrText xml:space="preserve"> PAGEREF _Toc161082856 \h </w:instrText>
+          <w:instrText xml:space="preserve"> PAGEREF _Toc185852862 \h </w:instrText>
         </w:r>
         <w:r>
           <w:rPr>
@@ -1180,11 +1180,11 @@
           <w:noProof/>
           <w:kern w:val="2"/>
           <w:szCs w:val="24"/>
-          <w:lang w:val="en-FI" w:eastAsia="en-FI" w:bidi="ar-SA"/>
+          <w:lang w:val="en-FI" w:eastAsia="en-GB" w:bidi="ar-SA"/>
           <w14:ligatures w14:val="standardContextual"/>
         </w:rPr>
       </w:pPr>
-      <w:hyperlink w:anchor="_Toc161082857" w:history="1">
+      <w:hyperlink w:anchor="_Toc185852863" w:history="1">
         <w:r>
           <w:rPr>
             <w:rStyle w:val="Hyperlink"/>
@@ -1198,7 +1198,7 @@
             <w:noProof/>
             <w:kern w:val="2"/>
             <w:szCs w:val="24"/>
-            <w:lang w:val="en-FI" w:eastAsia="en-FI" w:bidi="ar-SA"/>
+            <w:lang w:val="en-FI" w:eastAsia="en-GB" w:bidi="ar-SA"/>
             <w14:ligatures w14:val="standardContextual"/>
           </w:rPr>
           <w:tab/>
@@ -1226,7 +1226,7 @@
           <w:rPr>
             <w:noProof/>
           </w:rPr>
-          <w:instrText xml:space="preserve"> PAGEREF _Toc161082857 \h </w:instrText>
+          <w:instrText xml:space="preserve"> PAGEREF _Toc185852863 \h </w:instrText>
         </w:r>
         <w:r>
           <w:rPr>
@@ -1265,11 +1265,11 @@
           <w:noProof/>
           <w:kern w:val="2"/>
           <w:szCs w:val="24"/>
-          <w:lang w:val="en-FI" w:eastAsia="en-FI" w:bidi="ar-SA"/>
+          <w:lang w:val="en-FI" w:eastAsia="en-GB" w:bidi="ar-SA"/>
           <w14:ligatures w14:val="standardContextual"/>
         </w:rPr>
       </w:pPr>
-      <w:hyperlink w:anchor="_Toc161082858" w:history="1">
+      <w:hyperlink w:anchor="_Toc185852864" w:history="1">
         <w:r>
           <w:rPr>
             <w:rStyle w:val="Hyperlink"/>
@@ -1283,7 +1283,7 @@
             <w:noProof/>
             <w:kern w:val="2"/>
             <w:szCs w:val="24"/>
-            <w:lang w:val="en-FI" w:eastAsia="en-FI" w:bidi="ar-SA"/>
+            <w:lang w:val="en-FI" w:eastAsia="en-GB" w:bidi="ar-SA"/>
             <w14:ligatures w14:val="standardContextual"/>
           </w:rPr>
           <w:tab/>
@@ -1311,7 +1311,7 @@
           <w:rPr>
             <w:noProof/>
           </w:rPr>
-          <w:instrText xml:space="preserve"> PAGEREF _Toc161082858 \h </w:instrText>
+          <w:instrText xml:space="preserve"> PAGEREF _Toc185852864 \h </w:instrText>
         </w:r>
         <w:r>
           <w:rPr>
@@ -1350,11 +1350,11 @@
           <w:noProof/>
           <w:kern w:val="2"/>
           <w:szCs w:val="24"/>
-          <w:lang w:val="en-FI" w:eastAsia="en-FI" w:bidi="ar-SA"/>
+          <w:lang w:val="en-FI" w:eastAsia="en-GB" w:bidi="ar-SA"/>
           <w14:ligatures w14:val="standardContextual"/>
         </w:rPr>
       </w:pPr>
-      <w:hyperlink w:anchor="_Toc161082859" w:history="1">
+      <w:hyperlink w:anchor="_Toc185852865" w:history="1">
         <w:r>
           <w:rPr>
             <w:rStyle w:val="Hyperlink"/>
@@ -1368,7 +1368,7 @@
             <w:noProof/>
             <w:kern w:val="2"/>
             <w:szCs w:val="24"/>
-            <w:lang w:val="en-FI" w:eastAsia="en-FI" w:bidi="ar-SA"/>
+            <w:lang w:val="en-FI" w:eastAsia="en-GB" w:bidi="ar-SA"/>
             <w14:ligatures w14:val="standardContextual"/>
           </w:rPr>
           <w:tab/>
@@ -1396,7 +1396,7 @@
           <w:rPr>
             <w:noProof/>
           </w:rPr>
-          <w:instrText xml:space="preserve"> PAGEREF _Toc161082859 \h </w:instrText>
+          <w:instrText xml:space="preserve"> PAGEREF _Toc185852865 \h </w:instrText>
         </w:r>
         <w:r>
           <w:rPr>
@@ -1435,11 +1435,11 @@
           <w:noProof/>
           <w:kern w:val="2"/>
           <w:szCs w:val="24"/>
-          <w:lang w:val="en-FI" w:eastAsia="en-FI" w:bidi="ar-SA"/>
+          <w:lang w:val="en-FI" w:eastAsia="en-GB" w:bidi="ar-SA"/>
           <w14:ligatures w14:val="standardContextual"/>
         </w:rPr>
       </w:pPr>
-      <w:hyperlink w:anchor="_Toc161082860" w:history="1">
+      <w:hyperlink w:anchor="_Toc185852866" w:history="1">
         <w:r>
           <w:rPr>
             <w:rStyle w:val="Hyperlink"/>
@@ -1453,7 +1453,7 @@
             <w:noProof/>
             <w:kern w:val="2"/>
             <w:szCs w:val="24"/>
-            <w:lang w:val="en-FI" w:eastAsia="en-FI" w:bidi="ar-SA"/>
+            <w:lang w:val="en-FI" w:eastAsia="en-GB" w:bidi="ar-SA"/>
             <w14:ligatures w14:val="standardContextual"/>
           </w:rPr>
           <w:tab/>
@@ -1481,7 +1481,7 @@
           <w:rPr>
             <w:noProof/>
           </w:rPr>
-          <w:instrText xml:space="preserve"> PAGEREF _Toc161082860 \h </w:instrText>
+          <w:instrText xml:space="preserve"> PAGEREF _Toc185852866 \h </w:instrText>
         </w:r>
         <w:r>
           <w:rPr>
@@ -1520,11 +1520,11 @@
           <w:noProof/>
           <w:kern w:val="2"/>
           <w:szCs w:val="24"/>
-          <w:lang w:val="en-FI" w:eastAsia="en-FI" w:bidi="ar-SA"/>
+          <w:lang w:val="en-FI" w:eastAsia="en-GB" w:bidi="ar-SA"/>
           <w14:ligatures w14:val="standardContextual"/>
         </w:rPr>
       </w:pPr>
-      <w:hyperlink w:anchor="_Toc161082861" w:history="1">
+      <w:hyperlink w:anchor="_Toc185852867" w:history="1">
         <w:r>
           <w:rPr>
             <w:rStyle w:val="Hyperlink"/>
@@ -1538,7 +1538,7 @@
             <w:noProof/>
             <w:kern w:val="2"/>
             <w:szCs w:val="24"/>
-            <w:lang w:val="en-FI" w:eastAsia="en-FI" w:bidi="ar-SA"/>
+            <w:lang w:val="en-FI" w:eastAsia="en-GB" w:bidi="ar-SA"/>
             <w14:ligatures w14:val="standardContextual"/>
           </w:rPr>
           <w:tab/>
@@ -1566,7 +1566,7 @@
           <w:rPr>
             <w:noProof/>
           </w:rPr>
-          <w:instrText xml:space="preserve"> PAGEREF _Toc161082861 \h </w:instrText>
+          <w:instrText xml:space="preserve"> PAGEREF _Toc185852867 \h </w:instrText>
         </w:r>
         <w:r>
           <w:rPr>
@@ -1605,11 +1605,11 @@
           <w:noProof/>
           <w:kern w:val="2"/>
           <w:szCs w:val="24"/>
-          <w:lang w:val="en-FI" w:eastAsia="en-FI" w:bidi="ar-SA"/>
+          <w:lang w:val="en-FI" w:eastAsia="en-GB" w:bidi="ar-SA"/>
           <w14:ligatures w14:val="standardContextual"/>
         </w:rPr>
       </w:pPr>
-      <w:hyperlink w:anchor="_Toc161082862" w:history="1">
+      <w:hyperlink w:anchor="_Toc185852868" w:history="1">
         <w:r>
           <w:rPr>
             <w:rStyle w:val="Hyperlink"/>
@@ -1623,7 +1623,7 @@
             <w:noProof/>
             <w:kern w:val="2"/>
             <w:szCs w:val="24"/>
-            <w:lang w:val="en-FI" w:eastAsia="en-FI" w:bidi="ar-SA"/>
+            <w:lang w:val="en-FI" w:eastAsia="en-GB" w:bidi="ar-SA"/>
             <w14:ligatures w14:val="standardContextual"/>
           </w:rPr>
           <w:tab/>
@@ -1651,7 +1651,7 @@
           <w:rPr>
             <w:noProof/>
           </w:rPr>
-          <w:instrText xml:space="preserve"> PAGEREF _Toc161082862 \h </w:instrText>
+          <w:instrText xml:space="preserve"> PAGEREF _Toc185852868 \h </w:instrText>
         </w:r>
         <w:r>
           <w:rPr>
@@ -1690,11 +1690,11 @@
           <w:noProof/>
           <w:kern w:val="2"/>
           <w:szCs w:val="24"/>
-          <w:lang w:val="en-FI" w:eastAsia="en-FI" w:bidi="ar-SA"/>
+          <w:lang w:val="en-FI" w:eastAsia="en-GB" w:bidi="ar-SA"/>
           <w14:ligatures w14:val="standardContextual"/>
         </w:rPr>
       </w:pPr>
-      <w:hyperlink w:anchor="_Toc161082863" w:history="1">
+      <w:hyperlink w:anchor="_Toc185852869" w:history="1">
         <w:r>
           <w:rPr>
             <w:rStyle w:val="Hyperlink"/>
@@ -1708,7 +1708,7 @@
             <w:noProof/>
             <w:kern w:val="2"/>
             <w:szCs w:val="24"/>
-            <w:lang w:val="en-FI" w:eastAsia="en-FI" w:bidi="ar-SA"/>
+            <w:lang w:val="en-FI" w:eastAsia="en-GB" w:bidi="ar-SA"/>
             <w14:ligatures w14:val="standardContextual"/>
           </w:rPr>
           <w:tab/>
@@ -1736,7 +1736,7 @@
           <w:rPr>
             <w:noProof/>
           </w:rPr>
-          <w:instrText xml:space="preserve"> PAGEREF _Toc161082863 \h </w:instrText>
+          <w:instrText xml:space="preserve"> PAGEREF _Toc185852869 \h </w:instrText>
         </w:r>
         <w:r>
           <w:rPr>
@@ -1775,11 +1775,11 @@
           <w:noProof/>
           <w:kern w:val="2"/>
           <w:szCs w:val="24"/>
-          <w:lang w:val="en-FI" w:eastAsia="en-FI" w:bidi="ar-SA"/>
+          <w:lang w:val="en-FI" w:eastAsia="en-GB" w:bidi="ar-SA"/>
           <w14:ligatures w14:val="standardContextual"/>
         </w:rPr>
       </w:pPr>
-      <w:hyperlink w:anchor="_Toc161082864" w:history="1">
+      <w:hyperlink w:anchor="_Toc185852870" w:history="1">
         <w:r>
           <w:rPr>
             <w:rStyle w:val="Hyperlink"/>
@@ -1793,7 +1793,7 @@
             <w:noProof/>
             <w:kern w:val="2"/>
             <w:szCs w:val="24"/>
-            <w:lang w:val="en-FI" w:eastAsia="en-FI" w:bidi="ar-SA"/>
+            <w:lang w:val="en-FI" w:eastAsia="en-GB" w:bidi="ar-SA"/>
             <w14:ligatures w14:val="standardContextual"/>
           </w:rPr>
           <w:tab/>
@@ -1821,7 +1821,7 @@
           <w:rPr>
             <w:noProof/>
           </w:rPr>
-          <w:instrText xml:space="preserve"> PAGEREF _Toc161082864 \h </w:instrText>
+          <w:instrText xml:space="preserve"> PAGEREF _Toc185852870 \h </w:instrText>
         </w:r>
         <w:r>
           <w:rPr>
@@ -1860,11 +1860,11 @@
           <w:noProof/>
           <w:kern w:val="2"/>
           <w:szCs w:val="24"/>
-          <w:lang w:val="en-FI" w:eastAsia="en-FI" w:bidi="ar-SA"/>
+          <w:lang w:val="en-FI" w:eastAsia="en-GB" w:bidi="ar-SA"/>
           <w14:ligatures w14:val="standardContextual"/>
         </w:rPr>
       </w:pPr>
-      <w:hyperlink w:anchor="_Toc161082865" w:history="1">
+      <w:hyperlink w:anchor="_Toc185852871" w:history="1">
         <w:r>
           <w:rPr>
             <w:rStyle w:val="Hyperlink"/>
@@ -1878,7 +1878,7 @@
             <w:noProof/>
             <w:kern w:val="2"/>
             <w:szCs w:val="24"/>
-            <w:lang w:val="en-FI" w:eastAsia="en-FI" w:bidi="ar-SA"/>
+            <w:lang w:val="en-FI" w:eastAsia="en-GB" w:bidi="ar-SA"/>
             <w14:ligatures w14:val="standardContextual"/>
           </w:rPr>
           <w:tab/>
@@ -1906,7 +1906,7 @@
           <w:rPr>
             <w:noProof/>
           </w:rPr>
-          <w:instrText xml:space="preserve"> PAGEREF _Toc161082865 \h </w:instrText>
+          <w:instrText xml:space="preserve"> PAGEREF _Toc185852871 \h </w:instrText>
         </w:r>
         <w:r>
           <w:rPr>
@@ -1945,11 +1945,11 @@
           <w:noProof/>
           <w:kern w:val="2"/>
           <w:szCs w:val="24"/>
-          <w:lang w:val="en-FI" w:eastAsia="en-FI" w:bidi="ar-SA"/>
+          <w:lang w:val="en-FI" w:eastAsia="en-GB" w:bidi="ar-SA"/>
           <w14:ligatures w14:val="standardContextual"/>
         </w:rPr>
       </w:pPr>
-      <w:hyperlink w:anchor="_Toc161082866" w:history="1">
+      <w:hyperlink w:anchor="_Toc185852872" w:history="1">
         <w:r>
           <w:rPr>
             <w:rStyle w:val="Hyperlink"/>
@@ -1963,7 +1963,7 @@
             <w:noProof/>
             <w:kern w:val="2"/>
             <w:szCs w:val="24"/>
-            <w:lang w:val="en-FI" w:eastAsia="en-FI" w:bidi="ar-SA"/>
+            <w:lang w:val="en-FI" w:eastAsia="en-GB" w:bidi="ar-SA"/>
             <w14:ligatures w14:val="standardContextual"/>
           </w:rPr>
           <w:tab/>
@@ -1991,7 +1991,7 @@
           <w:rPr>
             <w:noProof/>
           </w:rPr>
-          <w:instrText xml:space="preserve"> PAGEREF _Toc161082866 \h </w:instrText>
+          <w:instrText xml:space="preserve"> PAGEREF _Toc185852872 \h </w:instrText>
         </w:r>
         <w:r>
           <w:rPr>
@@ -2030,11 +2030,11 @@
           <w:noProof/>
           <w:kern w:val="2"/>
           <w:szCs w:val="24"/>
-          <w:lang w:val="en-FI" w:eastAsia="en-FI" w:bidi="ar-SA"/>
+          <w:lang w:val="en-FI" w:eastAsia="en-GB" w:bidi="ar-SA"/>
           <w14:ligatures w14:val="standardContextual"/>
         </w:rPr>
       </w:pPr>
-      <w:hyperlink w:anchor="_Toc161082867" w:history="1">
+      <w:hyperlink w:anchor="_Toc185852873" w:history="1">
         <w:r>
           <w:rPr>
             <w:rStyle w:val="Hyperlink"/>
@@ -2048,7 +2048,7 @@
             <w:noProof/>
             <w:kern w:val="2"/>
             <w:szCs w:val="24"/>
-            <w:lang w:val="en-FI" w:eastAsia="en-FI" w:bidi="ar-SA"/>
+            <w:lang w:val="en-FI" w:eastAsia="en-GB" w:bidi="ar-SA"/>
             <w14:ligatures w14:val="standardContextual"/>
           </w:rPr>
           <w:tab/>
@@ -2076,7 +2076,7 @@
           <w:rPr>
             <w:noProof/>
           </w:rPr>
-          <w:instrText xml:space="preserve"> PAGEREF _Toc161082867 \h </w:instrText>
+          <w:instrText xml:space="preserve"> PAGEREF _Toc185852873 \h </w:instrText>
         </w:r>
         <w:r>
           <w:rPr>
@@ -2115,11 +2115,11 @@
           <w:noProof/>
           <w:kern w:val="2"/>
           <w:szCs w:val="24"/>
-          <w:lang w:val="en-FI" w:eastAsia="en-FI" w:bidi="ar-SA"/>
+          <w:lang w:val="en-FI" w:eastAsia="en-GB" w:bidi="ar-SA"/>
           <w14:ligatures w14:val="standardContextual"/>
         </w:rPr>
       </w:pPr>
-      <w:hyperlink w:anchor="_Toc161082868" w:history="1">
+      <w:hyperlink w:anchor="_Toc185852874" w:history="1">
         <w:r>
           <w:rPr>
             <w:rStyle w:val="Hyperlink"/>
@@ -2133,7 +2133,7 @@
             <w:noProof/>
             <w:kern w:val="2"/>
             <w:szCs w:val="24"/>
-            <w:lang w:val="en-FI" w:eastAsia="en-FI" w:bidi="ar-SA"/>
+            <w:lang w:val="en-FI" w:eastAsia="en-GB" w:bidi="ar-SA"/>
             <w14:ligatures w14:val="standardContextual"/>
           </w:rPr>
           <w:tab/>
@@ -2161,7 +2161,7 @@
           <w:rPr>
             <w:noProof/>
           </w:rPr>
-          <w:instrText xml:space="preserve"> PAGEREF _Toc161082868 \h </w:instrText>
+          <w:instrText xml:space="preserve"> PAGEREF _Toc185852874 \h </w:instrText>
         </w:r>
         <w:r>
           <w:rPr>
@@ -2200,11 +2200,11 @@
           <w:noProof/>
           <w:kern w:val="2"/>
           <w:szCs w:val="24"/>
-          <w:lang w:val="en-FI" w:eastAsia="en-FI" w:bidi="ar-SA"/>
+          <w:lang w:val="en-FI" w:eastAsia="en-GB" w:bidi="ar-SA"/>
           <w14:ligatures w14:val="standardContextual"/>
         </w:rPr>
       </w:pPr>
-      <w:hyperlink w:anchor="_Toc161082869" w:history="1">
+      <w:hyperlink w:anchor="_Toc185852875" w:history="1">
         <w:r>
           <w:rPr>
             <w:rStyle w:val="Hyperlink"/>
@@ -2218,7 +2218,7 @@
             <w:noProof/>
             <w:kern w:val="2"/>
             <w:szCs w:val="24"/>
-            <w:lang w:val="en-FI" w:eastAsia="en-FI" w:bidi="ar-SA"/>
+            <w:lang w:val="en-FI" w:eastAsia="en-GB" w:bidi="ar-SA"/>
             <w14:ligatures w14:val="standardContextual"/>
           </w:rPr>
           <w:tab/>
@@ -2246,7 +2246,7 @@
           <w:rPr>
             <w:noProof/>
           </w:rPr>
-          <w:instrText xml:space="preserve"> PAGEREF _Toc161082869 \h </w:instrText>
+          <w:instrText xml:space="preserve"> PAGEREF _Toc185852875 \h </w:instrText>
         </w:r>
         <w:r>
           <w:rPr>
@@ -2285,11 +2285,11 @@
           <w:noProof/>
           <w:kern w:val="2"/>
           <w:szCs w:val="24"/>
-          <w:lang w:val="en-FI" w:eastAsia="en-FI" w:bidi="ar-SA"/>
+          <w:lang w:val="en-FI" w:eastAsia="en-GB" w:bidi="ar-SA"/>
           <w14:ligatures w14:val="standardContextual"/>
         </w:rPr>
       </w:pPr>
-      <w:hyperlink w:anchor="_Toc161082870" w:history="1">
+      <w:hyperlink w:anchor="_Toc185852876" w:history="1">
         <w:r>
           <w:rPr>
             <w:rStyle w:val="Hyperlink"/>
@@ -2303,7 +2303,7 @@
             <w:noProof/>
             <w:kern w:val="2"/>
             <w:szCs w:val="24"/>
-            <w:lang w:val="en-FI" w:eastAsia="en-FI" w:bidi="ar-SA"/>
+            <w:lang w:val="en-FI" w:eastAsia="en-GB" w:bidi="ar-SA"/>
             <w14:ligatures w14:val="standardContextual"/>
           </w:rPr>
           <w:tab/>
@@ -2331,7 +2331,7 @@
           <w:rPr>
             <w:noProof/>
           </w:rPr>
-          <w:instrText xml:space="preserve"> PAGEREF _Toc161082870 \h </w:instrText>
+          <w:instrText xml:space="preserve"> PAGEREF _Toc185852876 \h </w:instrText>
         </w:r>
         <w:r>
           <w:rPr>
@@ -2370,11 +2370,11 @@
           <w:noProof/>
           <w:kern w:val="2"/>
           <w:szCs w:val="24"/>
-          <w:lang w:val="en-FI" w:eastAsia="en-FI" w:bidi="ar-SA"/>
+          <w:lang w:val="en-FI" w:eastAsia="en-GB" w:bidi="ar-SA"/>
           <w14:ligatures w14:val="standardContextual"/>
         </w:rPr>
       </w:pPr>
-      <w:hyperlink w:anchor="_Toc161082871" w:history="1">
+      <w:hyperlink w:anchor="_Toc185852877" w:history="1">
         <w:r>
           <w:rPr>
             <w:rStyle w:val="Hyperlink"/>
@@ -2388,7 +2388,7 @@
             <w:noProof/>
             <w:kern w:val="2"/>
             <w:szCs w:val="24"/>
-            <w:lang w:val="en-FI" w:eastAsia="en-FI" w:bidi="ar-SA"/>
+            <w:lang w:val="en-FI" w:eastAsia="en-GB" w:bidi="ar-SA"/>
             <w14:ligatures w14:val="standardContextual"/>
           </w:rPr>
           <w:tab/>
@@ -2416,7 +2416,7 @@
           <w:rPr>
             <w:noProof/>
           </w:rPr>
-          <w:instrText xml:space="preserve"> PAGEREF _Toc161082871 \h </w:instrText>
+          <w:instrText xml:space="preserve"> PAGEREF _Toc185852877 \h </w:instrText>
         </w:r>
         <w:r>
           <w:rPr>
@@ -2455,11 +2455,11 @@
           <w:noProof/>
           <w:kern w:val="2"/>
           <w:szCs w:val="24"/>
-          <w:lang w:val="en-FI" w:eastAsia="en-FI" w:bidi="ar-SA"/>
+          <w:lang w:val="en-FI" w:eastAsia="en-GB" w:bidi="ar-SA"/>
           <w14:ligatures w14:val="standardContextual"/>
         </w:rPr>
       </w:pPr>
-      <w:hyperlink w:anchor="_Toc161082872" w:history="1">
+      <w:hyperlink w:anchor="_Toc185852878" w:history="1">
         <w:r>
           <w:rPr>
             <w:rStyle w:val="Hyperlink"/>
@@ -2473,7 +2473,7 @@
             <w:noProof/>
             <w:kern w:val="2"/>
             <w:szCs w:val="24"/>
-            <w:lang w:val="en-FI" w:eastAsia="en-FI" w:bidi="ar-SA"/>
+            <w:lang w:val="en-FI" w:eastAsia="en-GB" w:bidi="ar-SA"/>
             <w14:ligatures w14:val="standardContextual"/>
           </w:rPr>
           <w:tab/>
@@ -2501,7 +2501,7 @@
           <w:rPr>
             <w:noProof/>
           </w:rPr>
-          <w:instrText xml:space="preserve"> PAGEREF _Toc161082872 \h </w:instrText>
+          <w:instrText xml:space="preserve"> PAGEREF _Toc185852878 \h </w:instrText>
         </w:r>
         <w:r>
           <w:rPr>
@@ -2540,11 +2540,11 @@
           <w:noProof/>
           <w:kern w:val="2"/>
           <w:szCs w:val="24"/>
-          <w:lang w:val="en-FI" w:eastAsia="en-FI" w:bidi="ar-SA"/>
+          <w:lang w:val="en-FI" w:eastAsia="en-GB" w:bidi="ar-SA"/>
           <w14:ligatures w14:val="standardContextual"/>
         </w:rPr>
       </w:pPr>
-      <w:hyperlink w:anchor="_Toc161082873" w:history="1">
+      <w:hyperlink w:anchor="_Toc185852879" w:history="1">
         <w:r>
           <w:rPr>
             <w:rStyle w:val="Hyperlink"/>
@@ -2558,7 +2558,7 @@
             <w:noProof/>
             <w:kern w:val="2"/>
             <w:szCs w:val="24"/>
-            <w:lang w:val="en-FI" w:eastAsia="en-FI" w:bidi="ar-SA"/>
+            <w:lang w:val="en-FI" w:eastAsia="en-GB" w:bidi="ar-SA"/>
             <w14:ligatures w14:val="standardContextual"/>
           </w:rPr>
           <w:tab/>
@@ -2586,7 +2586,7 @@
           <w:rPr>
             <w:noProof/>
           </w:rPr>
-          <w:instrText xml:space="preserve"> PAGEREF _Toc161082873 \h </w:instrText>
+          <w:instrText xml:space="preserve"> PAGEREF _Toc185852879 \h </w:instrText>
         </w:r>
         <w:r>
           <w:rPr>
@@ -2625,11 +2625,11 @@
           <w:noProof/>
           <w:kern w:val="2"/>
           <w:szCs w:val="24"/>
-          <w:lang w:val="en-FI" w:eastAsia="en-FI" w:bidi="ar-SA"/>
+          <w:lang w:val="en-FI" w:eastAsia="en-GB" w:bidi="ar-SA"/>
           <w14:ligatures w14:val="standardContextual"/>
         </w:rPr>
       </w:pPr>
-      <w:hyperlink w:anchor="_Toc161082874" w:history="1">
+      <w:hyperlink w:anchor="_Toc185852880" w:history="1">
         <w:r>
           <w:rPr>
             <w:rStyle w:val="Hyperlink"/>
@@ -2643,7 +2643,7 @@
             <w:noProof/>
             <w:kern w:val="2"/>
             <w:szCs w:val="24"/>
-            <w:lang w:val="en-FI" w:eastAsia="en-FI" w:bidi="ar-SA"/>
+            <w:lang w:val="en-FI" w:eastAsia="en-GB" w:bidi="ar-SA"/>
             <w14:ligatures w14:val="standardContextual"/>
           </w:rPr>
           <w:tab/>
@@ -2671,7 +2671,7 @@
           <w:rPr>
             <w:noProof/>
           </w:rPr>
-          <w:instrText xml:space="preserve"> PAGEREF _Toc161082874 \h </w:instrText>
+          <w:instrText xml:space="preserve"> PAGEREF _Toc185852880 \h </w:instrText>
         </w:r>
         <w:r>
           <w:rPr>
@@ -2710,11 +2710,11 @@
           <w:noProof/>
           <w:kern w:val="2"/>
           <w:szCs w:val="24"/>
-          <w:lang w:val="en-FI" w:eastAsia="en-FI" w:bidi="ar-SA"/>
+          <w:lang w:val="en-FI" w:eastAsia="en-GB" w:bidi="ar-SA"/>
           <w14:ligatures w14:val="standardContextual"/>
         </w:rPr>
       </w:pPr>
-      <w:hyperlink w:anchor="_Toc161082875" w:history="1">
+      <w:hyperlink w:anchor="_Toc185852881" w:history="1">
         <w:r>
           <w:rPr>
             <w:rStyle w:val="Hyperlink"/>
@@ -2728,7 +2728,7 @@
             <w:noProof/>
             <w:kern w:val="2"/>
             <w:szCs w:val="24"/>
-            <w:lang w:val="en-FI" w:eastAsia="en-FI" w:bidi="ar-SA"/>
+            <w:lang w:val="en-FI" w:eastAsia="en-GB" w:bidi="ar-SA"/>
             <w14:ligatures w14:val="standardContextual"/>
           </w:rPr>
           <w:tab/>
@@ -2756,7 +2756,7 @@
           <w:rPr>
             <w:noProof/>
           </w:rPr>
-          <w:instrText xml:space="preserve"> PAGEREF _Toc161082875 \h </w:instrText>
+          <w:instrText xml:space="preserve"> PAGEREF _Toc185852881 \h </w:instrText>
         </w:r>
         <w:r>
           <w:rPr>
@@ -2795,11 +2795,11 @@
           <w:noProof/>
           <w:kern w:val="2"/>
           <w:szCs w:val="24"/>
-          <w:lang w:val="en-FI" w:eastAsia="en-FI" w:bidi="ar-SA"/>
+          <w:lang w:val="en-FI" w:eastAsia="en-GB" w:bidi="ar-SA"/>
           <w14:ligatures w14:val="standardContextual"/>
         </w:rPr>
       </w:pPr>
-      <w:hyperlink w:anchor="_Toc161082876" w:history="1">
+      <w:hyperlink w:anchor="_Toc185852882" w:history="1">
         <w:r>
           <w:rPr>
             <w:rStyle w:val="Hyperlink"/>
@@ -2813,7 +2813,7 @@
             <w:noProof/>
             <w:kern w:val="2"/>
             <w:szCs w:val="24"/>
-            <w:lang w:val="en-FI" w:eastAsia="en-FI" w:bidi="ar-SA"/>
+            <w:lang w:val="en-FI" w:eastAsia="en-GB" w:bidi="ar-SA"/>
             <w14:ligatures w14:val="standardContextual"/>
           </w:rPr>
           <w:tab/>
@@ -2841,7 +2841,7 @@
           <w:rPr>
             <w:noProof/>
           </w:rPr>
-          <w:instrText xml:space="preserve"> PAGEREF _Toc161082876 \h </w:instrText>
+          <w:instrText xml:space="preserve"> PAGEREF _Toc185852882 \h </w:instrText>
         </w:r>
         <w:r>
           <w:rPr>
@@ -2880,11 +2880,11 @@
           <w:noProof/>
           <w:kern w:val="2"/>
           <w:szCs w:val="24"/>
-          <w:lang w:val="en-FI" w:eastAsia="en-FI" w:bidi="ar-SA"/>
+          <w:lang w:val="en-FI" w:eastAsia="en-GB" w:bidi="ar-SA"/>
           <w14:ligatures w14:val="standardContextual"/>
         </w:rPr>
       </w:pPr>
-      <w:hyperlink w:anchor="_Toc161082877" w:history="1">
+      <w:hyperlink w:anchor="_Toc185852883" w:history="1">
         <w:r>
           <w:rPr>
             <w:rStyle w:val="Hyperlink"/>
@@ -2898,7 +2898,7 @@
             <w:noProof/>
             <w:kern w:val="2"/>
             <w:szCs w:val="24"/>
-            <w:lang w:val="en-FI" w:eastAsia="en-FI" w:bidi="ar-SA"/>
+            <w:lang w:val="en-FI" w:eastAsia="en-GB" w:bidi="ar-SA"/>
             <w14:ligatures w14:val="standardContextual"/>
           </w:rPr>
           <w:tab/>
@@ -2926,7 +2926,7 @@
           <w:rPr>
             <w:noProof/>
           </w:rPr>
-          <w:instrText xml:space="preserve"> PAGEREF _Toc161082877 \h </w:instrText>
+          <w:instrText xml:space="preserve"> PAGEREF _Toc185852883 \h </w:instrText>
         </w:r>
         <w:r>
           <w:rPr>
@@ -2965,11 +2965,11 @@
           <w:noProof/>
           <w:kern w:val="2"/>
           <w:szCs w:val="24"/>
-          <w:lang w:val="en-FI" w:eastAsia="en-FI" w:bidi="ar-SA"/>
+          <w:lang w:val="en-FI" w:eastAsia="en-GB" w:bidi="ar-SA"/>
           <w14:ligatures w14:val="standardContextual"/>
         </w:rPr>
       </w:pPr>
-      <w:hyperlink w:anchor="_Toc161082878" w:history="1">
+      <w:hyperlink w:anchor="_Toc185852884" w:history="1">
         <w:r>
           <w:rPr>
             <w:rStyle w:val="Hyperlink"/>
@@ -2983,7 +2983,7 @@
             <w:noProof/>
             <w:kern w:val="2"/>
             <w:szCs w:val="24"/>
-            <w:lang w:val="en-FI" w:eastAsia="en-FI" w:bidi="ar-SA"/>
+            <w:lang w:val="en-FI" w:eastAsia="en-GB" w:bidi="ar-SA"/>
             <w14:ligatures w14:val="standardContextual"/>
           </w:rPr>
           <w:tab/>
@@ -3011,7 +3011,7 @@
           <w:rPr>
             <w:noProof/>
           </w:rPr>
-          <w:instrText xml:space="preserve"> PAGEREF _Toc161082878 \h </w:instrText>
+          <w:instrText xml:space="preserve"> PAGEREF _Toc185852884 \h </w:instrText>
         </w:r>
         <w:r>
           <w:rPr>
@@ -3081,7 +3081,7 @@
       <w:pPr>
         <w:pStyle w:val="Heading1"/>
       </w:pPr>
-      <w:bookmarkStart w:id="8" w:name="_Toc161082848"/>
+      <w:bookmarkStart w:id="8" w:name="_Toc185852854"/>
       <w:r>
         <w:lastRenderedPageBreak/>
         <w:t>Changes</w:t>
@@ -3134,7 +3134,35 @@
           <w:rPr>
             <w:rStyle w:val="Hyperlink"/>
           </w:rPr>
-          <w:t>Releases · maksuturva/woocommerce_payment_module (github.com)</w:t>
+          <w:t xml:space="preserve">Releases · </w:t>
+        </w:r>
+        <w:proofErr w:type="spellStart"/>
+        <w:r>
+          <w:rPr>
+            <w:rStyle w:val="Hyperlink"/>
+          </w:rPr>
+          <w:t>maksuturva</w:t>
+        </w:r>
+        <w:proofErr w:type="spellEnd"/>
+        <w:r>
+          <w:rPr>
+            <w:rStyle w:val="Hyperlink"/>
+          </w:rPr>
+          <w:t>/</w:t>
+        </w:r>
+        <w:proofErr w:type="spellStart"/>
+        <w:r>
+          <w:rPr>
+            <w:rStyle w:val="Hyperlink"/>
+          </w:rPr>
+          <w:t>woocommerce_payment_module</w:t>
+        </w:r>
+        <w:proofErr w:type="spellEnd"/>
+        <w:r>
+          <w:rPr>
+            <w:rStyle w:val="Hyperlink"/>
+          </w:rPr>
+          <w:t xml:space="preserve"> (github.com)</w:t>
         </w:r>
       </w:hyperlink>
     </w:p>
@@ -3142,7 +3170,7 @@
       <w:pPr>
         <w:pStyle w:val="Heading1"/>
       </w:pPr>
-      <w:bookmarkStart w:id="16" w:name="_Toc161082849"/>
+      <w:bookmarkStart w:id="16" w:name="_Toc185852855"/>
       <w:r>
         <w:t>Service requirements</w:t>
       </w:r>
@@ -3201,7 +3229,7 @@
       <w:bookmarkStart w:id="21" w:name="_Toc10743687"/>
       <w:bookmarkStart w:id="22" w:name="_Toc10741267"/>
       <w:bookmarkStart w:id="23" w:name="_Toc10646641"/>
-      <w:bookmarkStart w:id="24" w:name="_Toc161082850"/>
+      <w:bookmarkStart w:id="24" w:name="_Toc185852856"/>
       <w:r>
         <w:t>System requirements</w:t>
       </w:r>
@@ -3224,7 +3252,7 @@
     </w:p>
     <w:tbl>
       <w:tblPr>
-        <w:tblW w:w="4000" w:type="pct"/>
+        <w:tblW w:w="4192" w:type="pct"/>
         <w:jc w:val="center"/>
         <w:tblLayout w:type="fixed"/>
         <w:tblCellMar>
@@ -3235,7 +3263,7 @@
       </w:tblPr>
       <w:tblGrid>
         <w:gridCol w:w="2204"/>
-        <w:gridCol w:w="5502"/>
+        <w:gridCol w:w="5872"/>
       </w:tblGrid>
       <w:tr>
         <w:trPr>
@@ -3243,7 +3271,7 @@
         </w:trPr>
         <w:tc>
           <w:tcPr>
-            <w:tcW w:w="2280" w:type="dxa"/>
+            <w:tcW w:w="2204" w:type="dxa"/>
             <w:tcBorders>
               <w:top w:val="single" w:sz="2" w:space="0" w:color="000000"/>
               <w:left w:val="single" w:sz="2" w:space="0" w:color="000000"/>
@@ -3276,7 +3304,7 @@
         </w:tc>
         <w:tc>
           <w:tcPr>
-            <w:tcW w:w="5698" w:type="dxa"/>
+            <w:tcW w:w="5873" w:type="dxa"/>
             <w:tcBorders>
               <w:top w:val="single" w:sz="2" w:space="0" w:color="000000"/>
               <w:left w:val="single" w:sz="2" w:space="0" w:color="000000"/>
@@ -3315,7 +3343,7 @@
         </w:trPr>
         <w:tc>
           <w:tcPr>
-            <w:tcW w:w="2280" w:type="dxa"/>
+            <w:tcW w:w="2204" w:type="dxa"/>
             <w:tcBorders>
               <w:left w:val="single" w:sz="2" w:space="0" w:color="000000"/>
               <w:bottom w:val="single" w:sz="2" w:space="0" w:color="000000"/>
@@ -3338,7 +3366,7 @@
         </w:tc>
         <w:tc>
           <w:tcPr>
-            <w:tcW w:w="5698" w:type="dxa"/>
+            <w:tcW w:w="5873" w:type="dxa"/>
             <w:tcBorders>
               <w:left w:val="single" w:sz="2" w:space="0" w:color="000000"/>
               <w:bottom w:val="single" w:sz="2" w:space="0" w:color="000000"/>
@@ -3374,7 +3402,7 @@
         </w:trPr>
         <w:tc>
           <w:tcPr>
-            <w:tcW w:w="2280" w:type="dxa"/>
+            <w:tcW w:w="2204" w:type="dxa"/>
             <w:tcBorders>
               <w:left w:val="single" w:sz="2" w:space="0" w:color="000000"/>
               <w:bottom w:val="single" w:sz="2" w:space="0" w:color="000000"/>
@@ -3397,7 +3425,7 @@
         </w:tc>
         <w:tc>
           <w:tcPr>
-            <w:tcW w:w="5698" w:type="dxa"/>
+            <w:tcW w:w="5873" w:type="dxa"/>
             <w:tcBorders>
               <w:left w:val="single" w:sz="2" w:space="0" w:color="000000"/>
               <w:bottom w:val="single" w:sz="2" w:space="0" w:color="000000"/>
@@ -3433,7 +3461,7 @@
         </w:trPr>
         <w:tc>
           <w:tcPr>
-            <w:tcW w:w="2280" w:type="dxa"/>
+            <w:tcW w:w="2204" w:type="dxa"/>
             <w:tcBorders>
               <w:left w:val="single" w:sz="2" w:space="0" w:color="000000"/>
               <w:bottom w:val="single" w:sz="2" w:space="0" w:color="000000"/>
@@ -3456,7 +3484,7 @@
         </w:tc>
         <w:tc>
           <w:tcPr>
-            <w:tcW w:w="5698" w:type="dxa"/>
+            <w:tcW w:w="5873" w:type="dxa"/>
             <w:tcBorders>
               <w:left w:val="single" w:sz="2" w:space="0" w:color="000000"/>
               <w:bottom w:val="single" w:sz="2" w:space="0" w:color="000000"/>
@@ -3492,7 +3520,7 @@
         </w:trPr>
         <w:tc>
           <w:tcPr>
-            <w:tcW w:w="2280" w:type="dxa"/>
+            <w:tcW w:w="2204" w:type="dxa"/>
             <w:tcBorders>
               <w:left w:val="single" w:sz="2" w:space="0" w:color="000000"/>
               <w:bottom w:val="single" w:sz="2" w:space="0" w:color="000000"/>
@@ -3509,13 +3537,21 @@
               <w:pStyle w:val="TableContents"/>
             </w:pPr>
             <w:r>
-              <w:t>PHP cURL Module</w:t>
+              <w:t xml:space="preserve">PHP </w:t>
+            </w:r>
+            <w:proofErr w:type="spellStart"/>
+            <w:r>
+              <w:t>cURL</w:t>
+            </w:r>
+            <w:proofErr w:type="spellEnd"/>
+            <w:r>
+              <w:t xml:space="preserve"> Module</w:t>
             </w:r>
           </w:p>
         </w:tc>
         <w:tc>
           <w:tcPr>
-            <w:tcW w:w="5698" w:type="dxa"/>
+            <w:tcW w:w="5873" w:type="dxa"/>
             <w:tcBorders>
               <w:left w:val="single" w:sz="2" w:space="0" w:color="000000"/>
               <w:bottom w:val="single" w:sz="2" w:space="0" w:color="000000"/>
@@ -3548,7 +3584,7 @@
         </w:trPr>
         <w:tc>
           <w:tcPr>
-            <w:tcW w:w="2280" w:type="dxa"/>
+            <w:tcW w:w="2204" w:type="dxa"/>
             <w:tcBorders>
               <w:left w:val="single" w:sz="2" w:space="0" w:color="000000"/>
               <w:bottom w:val="single" w:sz="2" w:space="0" w:color="000000"/>
@@ -3565,13 +3601,21 @@
               <w:pStyle w:val="Standard"/>
             </w:pPr>
             <w:r>
-              <w:t>PHP mbstring module</w:t>
+              <w:t xml:space="preserve">PHP </w:t>
+            </w:r>
+            <w:proofErr w:type="spellStart"/>
+            <w:r>
+              <w:t>mbstring</w:t>
+            </w:r>
+            <w:proofErr w:type="spellEnd"/>
+            <w:r>
+              <w:t xml:space="preserve"> module</w:t>
             </w:r>
           </w:p>
         </w:tc>
         <w:tc>
           <w:tcPr>
-            <w:tcW w:w="5698" w:type="dxa"/>
+            <w:tcW w:w="5873" w:type="dxa"/>
             <w:tcBorders>
               <w:left w:val="single" w:sz="2" w:space="0" w:color="000000"/>
               <w:bottom w:val="single" w:sz="2" w:space="0" w:color="000000"/>
@@ -3607,6 +3651,39 @@
     <w:p>
       <w:pPr>
         <w:pStyle w:val="Textbody"/>
+        <w:rPr>
+          <w:b/>
+          <w:bCs/>
+        </w:rPr>
+      </w:pPr>
+      <w:r>
+        <w:rPr>
+          <w:b/>
+          <w:bCs/>
+        </w:rPr>
+        <w:t>Please note that the payment module is not WooCommerce Blocks theme compatible yet.</w:t>
+      </w:r>
+      <w:r>
+        <w:rPr>
+          <w:b/>
+          <w:bCs/>
+        </w:rPr>
+        <w:t xml:space="preserve"> Use classic cart and checkout instead. See section </w:t>
+      </w:r>
+      <w:hyperlink w:anchor="_WooCommerce_8.3+_Blocks" w:history="1">
+        <w:r>
+          <w:rPr>
+            <w:rStyle w:val="Hyperlink"/>
+            <w:b/>
+            <w:bCs/>
+          </w:rPr>
+          <w:t>WooCommerce 8.3+ Blocks mode theme compatibility</w:t>
+        </w:r>
+      </w:hyperlink>
+    </w:p>
+    <w:p>
+      <w:pPr>
+        <w:pStyle w:val="Textbody"/>
       </w:pPr>
       <w:r>
         <w:t>There is no guarantee that the plugin is fully functional in any other environment.</w:t>
@@ -3626,7 +3703,7 @@
       <w:bookmarkStart w:id="29" w:name="_Toc11253824"/>
       <w:bookmarkStart w:id="30" w:name="_Toc11353123"/>
       <w:bookmarkStart w:id="31" w:name="_Toc11353197"/>
-      <w:bookmarkStart w:id="32" w:name="_Toc161082851"/>
+      <w:bookmarkStart w:id="32" w:name="_Toc185852857"/>
       <w:r>
         <w:t>Package contents</w:t>
       </w:r>
@@ -3649,7 +3726,7 @@
     </w:p>
     <w:tbl>
       <w:tblPr>
-        <w:tblW w:w="4000" w:type="pct"/>
+        <w:tblW w:w="4413" w:type="pct"/>
         <w:jc w:val="center"/>
         <w:tblLayout w:type="fixed"/>
         <w:tblCellMar>
@@ -3660,7 +3737,7 @@
       </w:tblPr>
       <w:tblGrid>
         <w:gridCol w:w="3083"/>
-        <w:gridCol w:w="4623"/>
+        <w:gridCol w:w="5419"/>
       </w:tblGrid>
       <w:tr>
         <w:trPr>
@@ -3701,7 +3778,7 @@
         </w:tc>
         <w:tc>
           <w:tcPr>
-            <w:tcW w:w="4623" w:type="dxa"/>
+            <w:tcW w:w="5419" w:type="dxa"/>
             <w:tcBorders>
               <w:top w:val="single" w:sz="2" w:space="0" w:color="000000"/>
               <w:left w:val="single" w:sz="2" w:space="0" w:color="000000"/>
@@ -3763,7 +3840,7 @@
         </w:tc>
         <w:tc>
           <w:tcPr>
-            <w:tcW w:w="4623" w:type="dxa"/>
+            <w:tcW w:w="5419" w:type="dxa"/>
             <w:tcBorders>
               <w:left w:val="single" w:sz="2" w:space="0" w:color="000000"/>
               <w:bottom w:val="single" w:sz="2" w:space="0" w:color="000000"/>
@@ -3815,7 +3892,7 @@
         </w:tc>
         <w:tc>
           <w:tcPr>
-            <w:tcW w:w="4623" w:type="dxa"/>
+            <w:tcW w:w="5419" w:type="dxa"/>
             <w:tcBorders>
               <w:left w:val="single" w:sz="2" w:space="0" w:color="000000"/>
               <w:bottom w:val="single" w:sz="2" w:space="0" w:color="000000"/>
@@ -3867,7 +3944,7 @@
         </w:tc>
         <w:tc>
           <w:tcPr>
-            <w:tcW w:w="4623" w:type="dxa"/>
+            <w:tcW w:w="5419" w:type="dxa"/>
             <w:tcBorders>
               <w:left w:val="single" w:sz="2" w:space="0" w:color="000000"/>
               <w:bottom w:val="single" w:sz="2" w:space="0" w:color="000000"/>
@@ -3919,7 +3996,7 @@
         </w:tc>
         <w:tc>
           <w:tcPr>
-            <w:tcW w:w="4623" w:type="dxa"/>
+            <w:tcW w:w="5419" w:type="dxa"/>
             <w:tcBorders>
               <w:left w:val="single" w:sz="2" w:space="0" w:color="000000"/>
               <w:bottom w:val="single" w:sz="2" w:space="0" w:color="000000"/>
@@ -3971,7 +4048,7 @@
         </w:tc>
         <w:tc>
           <w:tcPr>
-            <w:tcW w:w="4623" w:type="dxa"/>
+            <w:tcW w:w="5419" w:type="dxa"/>
             <w:tcBorders>
               <w:left w:val="single" w:sz="2" w:space="0" w:color="000000"/>
               <w:bottom w:val="single" w:sz="2" w:space="0" w:color="000000"/>
@@ -3989,7 +4066,15 @@
               <w:pStyle w:val="TableContents"/>
             </w:pPr>
             <w:r>
-              <w:t>Template files used by the module both in the back-end and front-end</w:t>
+              <w:t xml:space="preserve">Template files used by the module both in the </w:t>
+            </w:r>
+            <w:proofErr w:type="gramStart"/>
+            <w:r>
+              <w:t>back-end</w:t>
+            </w:r>
+            <w:proofErr w:type="gramEnd"/>
+            <w:r>
+              <w:t xml:space="preserve"> and front-end</w:t>
             </w:r>
           </w:p>
         </w:tc>
@@ -4023,7 +4108,7 @@
         </w:tc>
         <w:tc>
           <w:tcPr>
-            <w:tcW w:w="4623" w:type="dxa"/>
+            <w:tcW w:w="5419" w:type="dxa"/>
             <w:tcBorders>
               <w:left w:val="single" w:sz="2" w:space="0" w:color="000000"/>
               <w:bottom w:val="single" w:sz="2" w:space="0" w:color="000000"/>
@@ -4075,7 +4160,7 @@
         </w:tc>
         <w:tc>
           <w:tcPr>
-            <w:tcW w:w="4623" w:type="dxa"/>
+            <w:tcW w:w="5419" w:type="dxa"/>
             <w:tcBorders>
               <w:left w:val="single" w:sz="2" w:space="0" w:color="000000"/>
               <w:bottom w:val="single" w:sz="2" w:space="0" w:color="000000"/>
@@ -4127,7 +4212,7 @@
         </w:tc>
         <w:tc>
           <w:tcPr>
-            <w:tcW w:w="4623" w:type="dxa"/>
+            <w:tcW w:w="5419" w:type="dxa"/>
             <w:tcBorders>
               <w:left w:val="single" w:sz="2" w:space="0" w:color="000000"/>
               <w:bottom w:val="single" w:sz="2" w:space="0" w:color="000000"/>
@@ -4179,7 +4264,7 @@
         </w:tc>
         <w:tc>
           <w:tcPr>
-            <w:tcW w:w="4623" w:type="dxa"/>
+            <w:tcW w:w="5419" w:type="dxa"/>
             <w:tcBorders>
               <w:left w:val="single" w:sz="2" w:space="0" w:color="000000"/>
               <w:bottom w:val="single" w:sz="2" w:space="0" w:color="000000"/>
@@ -4202,103 +4287,6 @@
           </w:p>
         </w:tc>
       </w:tr>
-      <w:tr>
-        <w:trPr>
-          <w:jc w:val="center"/>
-        </w:trPr>
-        <w:tc>
-          <w:tcPr>
-            <w:tcW w:w="3083" w:type="dxa"/>
-            <w:tcBorders>
-              <w:left w:val="single" w:sz="2" w:space="0" w:color="000000"/>
-            </w:tcBorders>
-            <w:tcMar>
-              <w:top w:w="55" w:type="dxa"/>
-              <w:left w:w="55" w:type="dxa"/>
-              <w:bottom w:w="55" w:type="dxa"/>
-              <w:right w:w="55" w:type="dxa"/>
-            </w:tcMar>
-          </w:tcPr>
-          <w:p>
-            <w:pPr>
-              <w:pStyle w:val="TableContents"/>
-            </w:pPr>
-            <w:r>
-              <w:t>wc-maksuturva.php</w:t>
-            </w:r>
-          </w:p>
-        </w:tc>
-        <w:tc>
-          <w:tcPr>
-            <w:tcW w:w="4623" w:type="dxa"/>
-            <w:tcBorders>
-              <w:left w:val="single" w:sz="2" w:space="0" w:color="000000"/>
-              <w:right w:val="single" w:sz="2" w:space="0" w:color="000000"/>
-            </w:tcBorders>
-            <w:tcMar>
-              <w:top w:w="55" w:type="dxa"/>
-              <w:left w:w="55" w:type="dxa"/>
-              <w:bottom w:w="55" w:type="dxa"/>
-              <w:right w:w="55" w:type="dxa"/>
-            </w:tcMar>
-          </w:tcPr>
-          <w:p>
-            <w:pPr>
-              <w:pStyle w:val="TableContents"/>
-            </w:pPr>
-            <w:r>
-              <w:t>Main class</w:t>
-            </w:r>
-          </w:p>
-        </w:tc>
-      </w:tr>
-      <w:tr>
-        <w:trPr>
-          <w:trHeight w:val="18"/>
-          <w:jc w:val="center"/>
-        </w:trPr>
-        <w:tc>
-          <w:tcPr>
-            <w:tcW w:w="3083" w:type="dxa"/>
-            <w:tcBorders>
-              <w:left w:val="single" w:sz="2" w:space="0" w:color="000000"/>
-              <w:bottom w:val="single" w:sz="2" w:space="0" w:color="000000"/>
-            </w:tcBorders>
-            <w:tcMar>
-              <w:top w:w="55" w:type="dxa"/>
-              <w:left w:w="55" w:type="dxa"/>
-              <w:bottom w:w="55" w:type="dxa"/>
-              <w:right w:w="55" w:type="dxa"/>
-            </w:tcMar>
-          </w:tcPr>
-          <w:p>
-            <w:pPr>
-              <w:pStyle w:val="TableContents"/>
-            </w:pPr>
-          </w:p>
-        </w:tc>
-        <w:tc>
-          <w:tcPr>
-            <w:tcW w:w="4623" w:type="dxa"/>
-            <w:tcBorders>
-              <w:left w:val="single" w:sz="2" w:space="0" w:color="000000"/>
-              <w:bottom w:val="single" w:sz="2" w:space="0" w:color="000000"/>
-              <w:right w:val="single" w:sz="2" w:space="0" w:color="000000"/>
-            </w:tcBorders>
-            <w:tcMar>
-              <w:top w:w="55" w:type="dxa"/>
-              <w:left w:w="55" w:type="dxa"/>
-              <w:bottom w:w="55" w:type="dxa"/>
-              <w:right w:w="55" w:type="dxa"/>
-            </w:tcMar>
-          </w:tcPr>
-          <w:p>
-            <w:pPr>
-              <w:pStyle w:val="TableContents"/>
-            </w:pPr>
-          </w:p>
-        </w:tc>
-      </w:tr>
     </w:tbl>
     <w:p>
       <w:pPr>
@@ -4327,7 +4315,7 @@
       <w:pPr>
         <w:pStyle w:val="Heading1"/>
       </w:pPr>
-      <w:bookmarkStart w:id="40" w:name="_Toc161082852"/>
+      <w:bookmarkStart w:id="40" w:name="_Toc185852858"/>
       <w:r>
         <w:t>Installation</w:t>
       </w:r>
@@ -4375,7 +4363,7 @@
       <w:bookmarkStart w:id="45" w:name="_Toc11253827"/>
       <w:bookmarkStart w:id="46" w:name="_Toc11353126"/>
       <w:bookmarkStart w:id="47" w:name="_Toc11353200"/>
-      <w:bookmarkStart w:id="48" w:name="_Toc161082853"/>
+      <w:bookmarkStart w:id="48" w:name="_Toc185852859"/>
       <w:r>
         <w:t xml:space="preserve">Installing the </w:t>
       </w:r>
@@ -4449,36 +4437,31 @@
       <w:r>
         <w:t>(</w:t>
       </w:r>
+      <w:proofErr w:type="spellStart"/>
       <w:r>
         <w:rPr>
           <w:i/>
           <w:iCs/>
         </w:rPr>
-        <w:t>Lisää uusi</w:t>
-      </w:r>
+        <w:t>Lisää</w:t>
+      </w:r>
+      <w:proofErr w:type="spellEnd"/>
       <w:r>
         <w:rPr>
           <w:i/>
           <w:iCs/>
         </w:rPr>
-        <w:t>)</w:t>
-      </w:r>
-      <w:r>
-        <w:t xml:space="preserve"> and then </w:t>
-      </w:r>
-      <w:r>
-        <w:t xml:space="preserve">Upload Plugin </w:t>
-      </w:r>
-      <w:r>
-        <w:t>(</w:t>
-      </w:r>
+        <w:t xml:space="preserve"> </w:t>
+      </w:r>
+      <w:proofErr w:type="spellStart"/>
       <w:r>
         <w:rPr>
           <w:i/>
           <w:iCs/>
         </w:rPr>
-        <w:t>Lataa lisäosa</w:t>
-      </w:r>
+        <w:t>uusi</w:t>
+      </w:r>
+      <w:proofErr w:type="spellEnd"/>
       <w:r>
         <w:rPr>
           <w:i/>
@@ -4487,62 +4470,114 @@
         <w:t>)</w:t>
       </w:r>
       <w:r>
-        <w:t xml:space="preserve">. </w:t>
-      </w:r>
-      <w:r>
-        <w:br/>
-      </w:r>
-      <w:r>
-        <w:br/>
-      </w:r>
-      <w:r>
-        <w:t xml:space="preserve">Choose the </w:t>
-      </w:r>
-      <w:r>
-        <w:t xml:space="preserve">downloaded </w:t>
-      </w:r>
-      <w:r>
-        <w:t>zip</w:t>
-      </w:r>
-      <w:r>
-        <w:t xml:space="preserve"> release package</w:t>
-      </w:r>
-      <w:r>
-        <w:t xml:space="preserve"> file</w:t>
-      </w:r>
-      <w:r>
-        <w:t xml:space="preserve"> </w:t>
-      </w:r>
-      <w:r>
-        <w:t>and select</w:t>
-      </w:r>
-      <w:r>
-        <w:t xml:space="preserve"> Install Now </w:t>
+        <w:t xml:space="preserve"> and then </w:t>
+      </w:r>
+      <w:r>
+        <w:t xml:space="preserve">Upload Plugin </w:t>
       </w:r>
       <w:r>
         <w:t>(</w:t>
       </w:r>
+      <w:proofErr w:type="spellStart"/>
       <w:r>
         <w:rPr>
           <w:i/>
           <w:iCs/>
         </w:rPr>
-        <w:t xml:space="preserve">Asenna </w:t>
-      </w:r>
+        <w:t>Lataa</w:t>
+      </w:r>
+      <w:proofErr w:type="spellEnd"/>
       <w:r>
         <w:rPr>
           <w:i/>
           <w:iCs/>
         </w:rPr>
-        <w:t>n</w:t>
-      </w:r>
+        <w:t xml:space="preserve"> </w:t>
+      </w:r>
+      <w:proofErr w:type="spellStart"/>
       <w:r>
         <w:rPr>
           <w:i/>
           <w:iCs/>
         </w:rPr>
+        <w:t>lisäosa</w:t>
+      </w:r>
+      <w:proofErr w:type="spellEnd"/>
+      <w:r>
+        <w:rPr>
+          <w:i/>
+          <w:iCs/>
+        </w:rPr>
+        <w:t>)</w:t>
+      </w:r>
+      <w:r>
+        <w:t xml:space="preserve">. </w:t>
+      </w:r>
+      <w:r>
+        <w:br/>
+      </w:r>
+      <w:r>
+        <w:br/>
+      </w:r>
+      <w:r>
+        <w:t xml:space="preserve">Choose the </w:t>
+      </w:r>
+      <w:r>
+        <w:t xml:space="preserve">downloaded </w:t>
+      </w:r>
+      <w:r>
+        <w:t>zip</w:t>
+      </w:r>
+      <w:r>
+        <w:t xml:space="preserve"> release package</w:t>
+      </w:r>
+      <w:r>
+        <w:t xml:space="preserve"> file</w:t>
+      </w:r>
+      <w:r>
+        <w:t xml:space="preserve"> </w:t>
+      </w:r>
+      <w:r>
+        <w:t>and select</w:t>
+      </w:r>
+      <w:r>
+        <w:t xml:space="preserve"> Install Now </w:t>
+      </w:r>
+      <w:r>
+        <w:t>(</w:t>
+      </w:r>
+      <w:proofErr w:type="spellStart"/>
+      <w:r>
+        <w:rPr>
+          <w:i/>
+          <w:iCs/>
+        </w:rPr>
+        <w:t>Asenna</w:t>
+      </w:r>
+      <w:proofErr w:type="spellEnd"/>
+      <w:r>
+        <w:rPr>
+          <w:i/>
+          <w:iCs/>
+        </w:rPr>
+        <w:t xml:space="preserve"> </w:t>
+      </w:r>
+      <w:proofErr w:type="spellStart"/>
+      <w:r>
+        <w:rPr>
+          <w:i/>
+          <w:iCs/>
+        </w:rPr>
+        <w:t>n</w:t>
+      </w:r>
+      <w:r>
+        <w:rPr>
+          <w:i/>
+          <w:iCs/>
+        </w:rPr>
         <w:t>yt</w:t>
       </w:r>
+      <w:proofErr w:type="spellEnd"/>
       <w:r>
         <w:rPr>
           <w:i/>
@@ -4677,6 +4712,7 @@
       <w:r>
         <w:t>(</w:t>
       </w:r>
+      <w:proofErr w:type="spellStart"/>
       <w:r>
         <w:rPr>
           <w:i/>
@@ -4691,6 +4727,7 @@
         </w:rPr>
         <w:t>ktivoi</w:t>
       </w:r>
+      <w:proofErr w:type="spellEnd"/>
       <w:r>
         <w:rPr>
           <w:i/>
@@ -4790,13 +4827,21 @@
         </w:numPr>
       </w:pPr>
       <w:r>
-        <w:t>Go to WooCommerce / Settings / Payments</w:t>
+        <w:t xml:space="preserve">Go to WooCommerce / Settings / </w:t>
+      </w:r>
+      <w:proofErr w:type="gramStart"/>
+      <w:r>
+        <w:t>Payments</w:t>
       </w:r>
       <w:r>
         <w:t>,</w:t>
       </w:r>
       <w:r>
-        <w:t xml:space="preserve"> and enable Svea payment methods you want </w:t>
+        <w:t xml:space="preserve"> and</w:t>
+      </w:r>
+      <w:proofErr w:type="gramEnd"/>
+      <w:r>
+        <w:t xml:space="preserve"> enable Svea payment methods you want </w:t>
       </w:r>
       <w:r>
         <w:lastRenderedPageBreak/>
@@ -4898,7 +4943,7 @@
       <w:bookmarkStart w:id="54" w:name="_Toc10741270"/>
       <w:bookmarkStart w:id="55" w:name="_Toc10646644"/>
       <w:bookmarkStart w:id="56" w:name="__RefHeading__1414_1801812706"/>
-      <w:bookmarkStart w:id="57" w:name="_Toc161082854"/>
+      <w:bookmarkStart w:id="57" w:name="_Toc185852860"/>
       <w:r>
         <w:t xml:space="preserve">Upgrading </w:t>
       </w:r>
@@ -5091,7 +5136,7 @@
       <w:pPr>
         <w:pStyle w:val="Heading1"/>
       </w:pPr>
-      <w:bookmarkStart w:id="66" w:name="_Toc161082855"/>
+      <w:bookmarkStart w:id="66" w:name="_Toc185852861"/>
       <w:r>
         <w:lastRenderedPageBreak/>
         <w:t>Configuration</w:t>
@@ -5267,10 +5312,10 @@
         </w:rPr>
         <w:lastRenderedPageBreak/>
         <w:drawing>
-          <wp:inline distT="0" distB="0" distL="0" distR="0" wp14:anchorId="785D7563" wp14:editId="346D43B0">
-            <wp:extent cx="5292725" cy="8812530"/>
-            <wp:effectExtent l="0" t="0" r="3175" b="7620"/>
-            <wp:docPr id="6" name="Picture 6" descr="Graphical user interface, application&#10;&#10;Description automatically generated"/>
+          <wp:inline distT="0" distB="0" distL="0" distR="0" wp14:anchorId="0B19698A" wp14:editId="58BA3606">
+            <wp:extent cx="5295265" cy="8812530"/>
+            <wp:effectExtent l="0" t="0" r="635" b="1270"/>
+            <wp:docPr id="277451812" name="Picture 1" descr="A screenshot of a computer&#10;&#10;Description automatically generated"/>
             <wp:cNvGraphicFramePr>
               <a:graphicFrameLocks xmlns:a="http://schemas.openxmlformats.org/drawingml/2006/main" noChangeAspect="1"/>
             </wp:cNvGraphicFramePr>
@@ -5278,11 +5323,17 @@
               <a:graphicData uri="http://schemas.openxmlformats.org/drawingml/2006/picture">
                 <pic:pic xmlns:pic="http://schemas.openxmlformats.org/drawingml/2006/picture">
                   <pic:nvPicPr>
-                    <pic:cNvPr id="6" name="Picture 6" descr="Graphical user interface, application&#10;&#10;Description automatically generated"/>
+                    <pic:cNvPr id="277451812" name="Picture 1" descr="A screenshot of a computer&#10;&#10;Description automatically generated"/>
                     <pic:cNvPicPr/>
                   </pic:nvPicPr>
                   <pic:blipFill>
-                    <a:blip r:embed="rId18"/>
+                    <a:blip r:embed="rId18">
+                      <a:extLst>
+                        <a:ext uri="{28A0092B-C50C-407E-A947-70E740481C1C}">
+                          <a14:useLocalDpi xmlns:a14="http://schemas.microsoft.com/office/drawing/2010/main" val="0"/>
+                        </a:ext>
+                      </a:extLst>
+                    </a:blip>
                     <a:stretch>
                       <a:fillRect/>
                     </a:stretch>
@@ -5290,7 +5341,7 @@
                   <pic:spPr>
                     <a:xfrm>
                       <a:off x="0" y="0"/>
-                      <a:ext cx="5292725" cy="8812530"/>
+                      <a:ext cx="5295265" cy="8812530"/>
                     </a:xfrm>
                     <a:prstGeom prst="rect">
                       <a:avLst/>
@@ -5314,7 +5365,7 @@
       <w:bookmarkStart w:id="71" w:name="_Toc10743693"/>
       <w:bookmarkStart w:id="72" w:name="_Toc10741273"/>
       <w:bookmarkStart w:id="73" w:name="_Toc10646647"/>
-      <w:bookmarkStart w:id="74" w:name="_Toc161082856"/>
+      <w:bookmarkStart w:id="74" w:name="_Toc185852862"/>
       <w:r>
         <w:lastRenderedPageBreak/>
         <w:t>Enable / Disable</w:t>
@@ -5347,7 +5398,7 @@
       <w:bookmarkStart w:id="79" w:name="_Toc10743694"/>
       <w:bookmarkStart w:id="80" w:name="_Toc10741274"/>
       <w:bookmarkStart w:id="81" w:name="_Toc10646648"/>
-      <w:bookmarkStart w:id="82" w:name="_Toc161082857"/>
+      <w:bookmarkStart w:id="82" w:name="_Toc185852863"/>
       <w:r>
         <w:t>Title</w:t>
       </w:r>
@@ -5379,7 +5430,7 @@
       <w:bookmarkStart w:id="87" w:name="_Toc10743695"/>
       <w:bookmarkStart w:id="88" w:name="_Toc10741275"/>
       <w:bookmarkStart w:id="89" w:name="_Toc10646649"/>
-      <w:bookmarkStart w:id="90" w:name="_Toc161082858"/>
+      <w:bookmarkStart w:id="90" w:name="_Toc185852864"/>
       <w:r>
         <w:t>Customer message</w:t>
       </w:r>
@@ -5404,7 +5455,7 @@
       <w:pPr>
         <w:pStyle w:val="Heading2"/>
       </w:pPr>
-      <w:bookmarkStart w:id="91" w:name="_Toc161082859"/>
+      <w:bookmarkStart w:id="91" w:name="_Toc185852865"/>
       <w:r>
         <w:t>Redirect to Svea’s Payment Method Selection Page</w:t>
       </w:r>
@@ -5434,18 +5485,18 @@
       <w:pPr>
         <w:pStyle w:val="Heading2"/>
       </w:pPr>
-      <w:bookmarkStart w:id="92" w:name="_Toc161082860"/>
-      <w:bookmarkStart w:id="93" w:name="_Toc11353205"/>
-      <w:bookmarkStart w:id="94" w:name="_Toc11353131"/>
-      <w:bookmarkStart w:id="95" w:name="_Toc11253832"/>
-      <w:bookmarkStart w:id="96" w:name="_Toc11144785"/>
-      <w:bookmarkStart w:id="97" w:name="_Toc10743696"/>
-      <w:bookmarkStart w:id="98" w:name="_Toc10741276"/>
-      <w:bookmarkStart w:id="99" w:name="_Toc10646650"/>
+      <w:bookmarkStart w:id="92" w:name="_Toc11353205"/>
+      <w:bookmarkStart w:id="93" w:name="_Toc11353131"/>
+      <w:bookmarkStart w:id="94" w:name="_Toc11253832"/>
+      <w:bookmarkStart w:id="95" w:name="_Toc11144785"/>
+      <w:bookmarkStart w:id="96" w:name="_Toc10743696"/>
+      <w:bookmarkStart w:id="97" w:name="_Toc10741276"/>
+      <w:bookmarkStart w:id="98" w:name="_Toc10646650"/>
+      <w:bookmarkStart w:id="99" w:name="_Toc185852866"/>
       <w:r>
         <w:t>Payment handling fees</w:t>
       </w:r>
-      <w:bookmarkEnd w:id="92"/>
+      <w:bookmarkEnd w:id="99"/>
     </w:p>
     <w:p>
       <w:pPr>
@@ -5481,7 +5532,7 @@
       <w:pPr>
         <w:pStyle w:val="Heading2"/>
       </w:pPr>
-      <w:bookmarkStart w:id="100" w:name="_Toc161082861"/>
+      <w:bookmarkStart w:id="100" w:name="_Toc185852867"/>
       <w:r>
         <w:t>Payment handling fee tax class</w:t>
       </w:r>
@@ -5499,7 +5550,7 @@
       <w:pPr>
         <w:pStyle w:val="Heading2"/>
       </w:pPr>
-      <w:bookmarkStart w:id="101" w:name="_Toc161082862"/>
+      <w:bookmarkStart w:id="101" w:name="_Toc185852868"/>
       <w:r>
         <w:t xml:space="preserve">Seller </w:t>
       </w:r>
@@ -5509,13 +5560,13 @@
       <w:r>
         <w:t>d</w:t>
       </w:r>
+      <w:bookmarkEnd w:id="92"/>
       <w:bookmarkEnd w:id="93"/>
       <w:bookmarkEnd w:id="94"/>
       <w:bookmarkEnd w:id="95"/>
       <w:bookmarkEnd w:id="96"/>
       <w:bookmarkEnd w:id="97"/>
       <w:bookmarkEnd w:id="98"/>
-      <w:bookmarkEnd w:id="99"/>
       <w:bookmarkEnd w:id="101"/>
     </w:p>
     <w:p>
@@ -5537,7 +5588,7 @@
       <w:bookmarkStart w:id="106" w:name="_Toc10743697"/>
       <w:bookmarkStart w:id="107" w:name="_Toc10741277"/>
       <w:bookmarkStart w:id="108" w:name="_Toc10646651"/>
-      <w:bookmarkStart w:id="109" w:name="_Toc161082863"/>
+      <w:bookmarkStart w:id="109" w:name="_Toc185852869"/>
       <w:r>
         <w:t>Secret Key and Secret key version</w:t>
       </w:r>
@@ -5603,7 +5654,7 @@
       <w:bookmarkStart w:id="114" w:name="_Toc10743698"/>
       <w:bookmarkStart w:id="115" w:name="_Toc10741278"/>
       <w:bookmarkStart w:id="116" w:name="_Toc10646652"/>
-      <w:bookmarkStart w:id="117" w:name="_Toc161082864"/>
+      <w:bookmarkStart w:id="117" w:name="_Toc185852870"/>
       <w:r>
         <w:t>Gateway</w:t>
       </w:r>
@@ -5654,7 +5705,15 @@
         </w:r>
       </w:hyperlink>
       <w:r>
-        <w:t>. Remember to change the URL to refer back to production mode before opening your store to real customers.</w:t>
+        <w:t xml:space="preserve">. Remember to change the URL to </w:t>
+      </w:r>
+      <w:proofErr w:type="gramStart"/>
+      <w:r>
+        <w:t>refer back</w:t>
+      </w:r>
+      <w:proofErr w:type="gramEnd"/>
+      <w:r>
+        <w:t xml:space="preserve"> to production mode before opening your store to real customers.</w:t>
       </w:r>
     </w:p>
     <w:p>
@@ -5676,7 +5735,7 @@
       <w:bookmarkStart w:id="122" w:name="_Toc10743699"/>
       <w:bookmarkStart w:id="123" w:name="_Toc10741279"/>
       <w:bookmarkStart w:id="124" w:name="_Toc10646653"/>
-      <w:bookmarkStart w:id="125" w:name="_Toc161082865"/>
+      <w:bookmarkStart w:id="125" w:name="_Toc185852871"/>
       <w:r>
         <w:lastRenderedPageBreak/>
         <w:t>Payment</w:t>
@@ -5724,7 +5783,7 @@
       <w:r>
         <w:t xml:space="preserve"> </w:t>
       </w:r>
-      <w:bookmarkStart w:id="126" w:name="_Toc161082866"/>
+      <w:bookmarkStart w:id="126" w:name="_Toc185852872"/>
       <w:r>
         <w:t xml:space="preserve">Send </w:t>
       </w:r>
@@ -5747,7 +5806,23 @@
         <w:pStyle w:val="Textbody"/>
       </w:pPr>
       <w:r>
-        <w:t>If you have delivery confirmation (toimitustietojen vahvistaminen) feature option enabled with Svea Payments</w:t>
+        <w:t>If you have delivery confirmation (</w:t>
+      </w:r>
+      <w:proofErr w:type="spellStart"/>
+      <w:r>
+        <w:t>toimitustietojen</w:t>
+      </w:r>
+      <w:proofErr w:type="spellEnd"/>
+      <w:r>
+        <w:t xml:space="preserve"> </w:t>
+      </w:r>
+      <w:proofErr w:type="spellStart"/>
+      <w:r>
+        <w:t>vahvistaminen</w:t>
+      </w:r>
+      <w:proofErr w:type="spellEnd"/>
+      <w:r>
+        <w:t>) feature option enabled with Svea Payments</w:t>
       </w:r>
       <w:r>
         <w:t xml:space="preserve"> service</w:t>
@@ -5795,7 +5870,7 @@
       <w:pPr>
         <w:pStyle w:val="Heading2"/>
       </w:pPr>
-      <w:bookmarkStart w:id="127" w:name="_Toc161082867"/>
+      <w:bookmarkStart w:id="127" w:name="_Toc185852873"/>
       <w:r>
         <w:t>Send delivery confirmation only for specific payment methods</w:t>
       </w:r>
@@ -5820,22 +5895,44 @@
         <w:rPr>
           <w:rFonts w:ascii="Courier New" w:hAnsi="Courier New" w:cs="Courier New"/>
         </w:rPr>
-        <w:t>FI01,FI02</w:t>
-      </w:r>
-    </w:p>
-    <w:p>
-      <w:pPr>
-        <w:pStyle w:val="Textbody"/>
-      </w:pPr>
-      <w:r>
-        <w:t>If this payment method code list is empty and delivery confirmation is activated, the delivery confirmation is set for the all payment methods.</w:t>
+        <w:t>FI</w:t>
+      </w:r>
+      <w:proofErr w:type="gramStart"/>
+      <w:r>
+        <w:rPr>
+          <w:rFonts w:ascii="Courier New" w:hAnsi="Courier New" w:cs="Courier New"/>
+        </w:rPr>
+        <w:t>01,FI</w:t>
+      </w:r>
+      <w:proofErr w:type="gramEnd"/>
+      <w:r>
+        <w:rPr>
+          <w:rFonts w:ascii="Courier New" w:hAnsi="Courier New" w:cs="Courier New"/>
+        </w:rPr>
+        <w:t>02</w:t>
+      </w:r>
+    </w:p>
+    <w:p>
+      <w:pPr>
+        <w:pStyle w:val="Textbody"/>
+      </w:pPr>
+      <w:r>
+        <w:t xml:space="preserve">If this payment method code list is empty and delivery confirmation is activated, the delivery confirmation is set for </w:t>
+      </w:r>
+      <w:proofErr w:type="gramStart"/>
+      <w:r>
+        <w:t>the all</w:t>
+      </w:r>
+      <w:proofErr w:type="gramEnd"/>
+      <w:r>
+        <w:t xml:space="preserve"> payment methods.</w:t>
       </w:r>
     </w:p>
     <w:p>
       <w:pPr>
         <w:pStyle w:val="Heading2"/>
       </w:pPr>
-      <w:bookmarkStart w:id="128" w:name="_Toc161082868"/>
+      <w:bookmarkStart w:id="128" w:name="_Toc185852874"/>
       <w:r>
         <w:t>Part Payment widget</w:t>
       </w:r>
@@ -5988,7 +6085,7 @@
       <w:pPr>
         <w:pStyle w:val="Heading2"/>
       </w:pPr>
-      <w:bookmarkStart w:id="129" w:name="_Toc161082869"/>
+      <w:bookmarkStart w:id="129" w:name="_Toc185852875"/>
       <w:r>
         <w:lastRenderedPageBreak/>
         <w:t>Collated payment method view</w:t>
@@ -6255,7 +6352,7 @@
       <w:pPr>
         <w:pStyle w:val="Heading1"/>
       </w:pPr>
-      <w:bookmarkStart w:id="137" w:name="_Toc161082870"/>
+      <w:bookmarkStart w:id="137" w:name="_Toc185852876"/>
       <w:r>
         <w:lastRenderedPageBreak/>
         <w:t>Language customization</w:t>
@@ -6274,15 +6371,31 @@
         <w:pStyle w:val="Textbody"/>
       </w:pPr>
       <w:r>
-        <w:t xml:space="preserve">Payment Gateway Module can be translated into different languages, and individual texts can be altered by editing .po -files in the languages directory and compiling them as corresponding .mo -files. </w:t>
-      </w:r>
-    </w:p>
-    <w:p>
-      <w:pPr>
-        <w:pStyle w:val="Textbody"/>
-      </w:pPr>
-      <w:r>
-        <w:t>One standard tool for this in Windows- and Mac-environments is Poedit (</w:t>
+        <w:t>Payment Gateway Module can be translated into different languages, and individual texts can be altered by editing .po -files in the languages directory and compiling them as corresponding .</w:t>
+      </w:r>
+      <w:proofErr w:type="spellStart"/>
+      <w:r>
+        <w:t>mo</w:t>
+      </w:r>
+      <w:proofErr w:type="spellEnd"/>
+      <w:r>
+        <w:t xml:space="preserve"> -files. </w:t>
+      </w:r>
+    </w:p>
+    <w:p>
+      <w:pPr>
+        <w:pStyle w:val="Textbody"/>
+      </w:pPr>
+      <w:r>
+        <w:t xml:space="preserve">One standard tool for this in Windows- and Mac-environments is </w:t>
+      </w:r>
+      <w:proofErr w:type="spellStart"/>
+      <w:r>
+        <w:t>Poedit</w:t>
+      </w:r>
+      <w:proofErr w:type="spellEnd"/>
+      <w:r>
+        <w:t xml:space="preserve"> (</w:t>
       </w:r>
       <w:hyperlink r:id="rId26" w:history="1">
         <w:r>
@@ -6326,7 +6439,7 @@
       <w:bookmarkStart w:id="143" w:name="_Toc10741283"/>
       <w:bookmarkStart w:id="144" w:name="_Toc10646657"/>
       <w:bookmarkStart w:id="145" w:name="__RefHeading__1978_1771778893"/>
-      <w:bookmarkStart w:id="146" w:name="_Toc161082871"/>
+      <w:bookmarkStart w:id="146" w:name="_Toc185852877"/>
       <w:r>
         <w:t>Testing the installation</w:t>
       </w:r>
@@ -6359,7 +6472,7 @@
       <w:bookmarkStart w:id="151" w:name="_Toc10743704"/>
       <w:bookmarkStart w:id="152" w:name="_Toc10741284"/>
       <w:bookmarkStart w:id="153" w:name="_Toc10646658"/>
-      <w:bookmarkStart w:id="154" w:name="_Toc161082872"/>
+      <w:bookmarkStart w:id="154" w:name="_Toc185852878"/>
       <w:r>
         <w:t>Testing in Svea Payments test environment</w:t>
       </w:r>
@@ -6455,7 +6568,7 @@
       <w:pPr>
         <w:pStyle w:val="Heading1"/>
       </w:pPr>
-      <w:bookmarkStart w:id="155" w:name="_Toc161082873"/>
+      <w:bookmarkStart w:id="155" w:name="_Toc185852879"/>
       <w:r>
         <w:lastRenderedPageBreak/>
         <w:t>C</w:t>
@@ -6620,7 +6733,7 @@
       <w:bookmarkStart w:id="160" w:name="_Toc10743706"/>
       <w:bookmarkStart w:id="161" w:name="_Toc10741286"/>
       <w:bookmarkStart w:id="162" w:name="_Toc10646660"/>
-      <w:bookmarkStart w:id="163" w:name="_Toc161082874"/>
+      <w:bookmarkStart w:id="163" w:name="_Toc185852880"/>
       <w:r>
         <w:t>Administration</w:t>
       </w:r>
@@ -6665,7 +6778,7 @@
       <w:r>
         <w:t xml:space="preserve"> </w:t>
       </w:r>
-      <w:bookmarkStart w:id="165" w:name="_Toc161082875"/>
+      <w:bookmarkStart w:id="165" w:name="_Toc185852881"/>
       <w:r>
         <w:t>Payment verification</w:t>
       </w:r>
@@ -6702,7 +6815,7 @@
       <w:r>
         <w:t xml:space="preserve"> </w:t>
       </w:r>
-      <w:bookmarkStart w:id="173" w:name="_Toc161082876"/>
+      <w:bookmarkStart w:id="173" w:name="_Toc185852882"/>
       <w:r>
         <w:t>R</w:t>
       </w:r>
@@ -6764,7 +6877,15 @@
         <w:pStyle w:val="Textbody"/>
       </w:pPr>
       <w:r>
-        <w:t>If the order has been paid through online banking, the plugin will notify that the refund has to be done directly in Svea Extranet. It is possible to add additional information, such as IBAN, required for refund of online banking payments.</w:t>
+        <w:t xml:space="preserve">If the order has been paid through online banking, the plugin will notify that the refund </w:t>
+      </w:r>
+      <w:proofErr w:type="gramStart"/>
+      <w:r>
+        <w:t>has to</w:t>
+      </w:r>
+      <w:proofErr w:type="gramEnd"/>
+      <w:r>
+        <w:t xml:space="preserve"> be done directly in Svea Extranet. It is possible to add additional information, such as IBAN, required for refund of online banking payments.</w:t>
       </w:r>
     </w:p>
     <w:p>
@@ -6772,7 +6893,7 @@
         <w:pStyle w:val="Heading1"/>
       </w:pPr>
       <w:bookmarkStart w:id="174" w:name="_About_HPOS"/>
-      <w:bookmarkStart w:id="175" w:name="_Toc161082877"/>
+      <w:bookmarkStart w:id="175" w:name="_Toc185852883"/>
       <w:bookmarkEnd w:id="174"/>
       <w:r>
         <w:lastRenderedPageBreak/>
@@ -6813,8 +6934,13 @@
         </w:numPr>
       </w:pPr>
       <w:r>
-        <w:t>_wc_orders</w:t>
-      </w:r>
+        <w:t>_</w:t>
+      </w:r>
+      <w:proofErr w:type="spellStart"/>
+      <w:r>
+        <w:t>wc_orders</w:t>
+      </w:r>
+      <w:proofErr w:type="spellEnd"/>
     </w:p>
     <w:p>
       <w:pPr>
@@ -6825,8 +6951,13 @@
         </w:numPr>
       </w:pPr>
       <w:r>
-        <w:t>_wc_order_addresses</w:t>
-      </w:r>
+        <w:t>_</w:t>
+      </w:r>
+      <w:proofErr w:type="spellStart"/>
+      <w:r>
+        <w:t>wc_order_addresses</w:t>
+      </w:r>
+      <w:proofErr w:type="spellEnd"/>
     </w:p>
     <w:p>
       <w:pPr>
@@ -6837,8 +6968,13 @@
         </w:numPr>
       </w:pPr>
       <w:r>
-        <w:t>_wc_order_operational_data</w:t>
-      </w:r>
+        <w:t>_</w:t>
+      </w:r>
+      <w:proofErr w:type="spellStart"/>
+      <w:r>
+        <w:t>wc_order_operational_data</w:t>
+      </w:r>
+      <w:proofErr w:type="spellEnd"/>
     </w:p>
     <w:p>
       <w:pPr>
@@ -6849,8 +6985,13 @@
         </w:numPr>
       </w:pPr>
       <w:r>
-        <w:t>_wc_orders_meta</w:t>
-      </w:r>
+        <w:t>_</w:t>
+      </w:r>
+      <w:proofErr w:type="spellStart"/>
+      <w:r>
+        <w:t>wc_orders_meta</w:t>
+      </w:r>
+      <w:proofErr w:type="spellEnd"/>
     </w:p>
     <w:p>
       <w:pPr>
@@ -6980,25 +7121,55 @@
       <w:pPr>
         <w:pStyle w:val="Heading1"/>
       </w:pPr>
-      <w:bookmarkStart w:id="176" w:name="_Toc161082878"/>
+      <w:bookmarkStart w:id="176" w:name="_WooCommerce_8.3+_Blocks"/>
+      <w:bookmarkStart w:id="177" w:name="_Toc185852884"/>
+      <w:bookmarkEnd w:id="176"/>
       <w:r>
         <w:lastRenderedPageBreak/>
-        <w:t>WooCommerce 8.3+ Blocks mode theme compatibility</w:t>
-      </w:r>
-      <w:bookmarkEnd w:id="176"/>
-    </w:p>
-    <w:p>
-      <w:pPr>
-        <w:pStyle w:val="Textbody"/>
-      </w:pPr>
-      <w:r>
-        <w:t>WooCommerce 8.3+ installations have new blocks mode themes activated by default. Currently</w:t>
-      </w:r>
-      <w:r>
+        <w:t xml:space="preserve">WooCommerce 8.3+ Blocks theme </w:t>
+      </w:r>
+      <w:r>
+        <w:t>in</w:t>
+      </w:r>
+      <w:r>
+        <w:t>compatibility</w:t>
+      </w:r>
+      <w:bookmarkEnd w:id="177"/>
+    </w:p>
+    <w:p>
+      <w:pPr>
+        <w:pStyle w:val="Textbody"/>
+      </w:pPr>
+      <w:r>
+        <w:t xml:space="preserve">WooCommerce 8.3+ installations have new block themes activated by default. </w:t>
+      </w:r>
+      <w:r>
+        <w:rPr>
+          <w:b/>
+          <w:bCs/>
+        </w:rPr>
+        <w:t>Currently</w:t>
+      </w:r>
+      <w:r>
+        <w:rPr>
+          <w:b/>
+          <w:bCs/>
+        </w:rPr>
         <w:t>,</w:t>
       </w:r>
       <w:r>
-        <w:t xml:space="preserve"> the payment module is incompatible with this blocks mode</w:t>
+        <w:rPr>
+          <w:b/>
+          <w:bCs/>
+        </w:rPr>
+        <w:t xml:space="preserve"> the payment module is incompatible with </w:t>
+      </w:r>
+      <w:r>
+        <w:rPr>
+          <w:b/>
+          <w:bCs/>
+        </w:rPr>
+        <w:t>blocks</w:t>
       </w:r>
       <w:r>
         <w:t>,</w:t>
@@ -7013,7 +7184,13 @@
         <w:t xml:space="preserve"> mode </w:t>
       </w:r>
       <w:r>
-        <w:t xml:space="preserve">for the checkout page </w:t>
+        <w:t xml:space="preserve">for the </w:t>
+      </w:r>
+      <w:r>
+        <w:t xml:space="preserve">cart and </w:t>
+      </w:r>
+      <w:r>
+        <w:t xml:space="preserve">checkout page </w:t>
       </w:r>
       <w:r>
         <w:t>as follows:</w:t>
@@ -7028,7 +7205,7 @@
         </w:numPr>
       </w:pPr>
       <w:r>
-        <w:t>Add temporarily WooCommerce Cash On Delivery payment method in WooCommerce payments page</w:t>
+        <w:t>WordPress admin / Pages / select Checkout and Edit</w:t>
       </w:r>
     </w:p>
     <w:p>
@@ -7040,88 +7217,17 @@
         </w:numPr>
       </w:pPr>
       <w:r>
-        <w:t>Edit checkout page: Appearance / Editor / Pages / Checkout</w:t>
-      </w:r>
-    </w:p>
-    <w:p>
-      <w:pPr>
-        <w:pStyle w:val="Textbody"/>
-        <w:numPr>
-          <w:ilvl w:val="0"/>
-          <w:numId w:val="20"/>
-        </w:numPr>
-      </w:pPr>
-      <w:r>
-        <w:t xml:space="preserve">Click </w:t>
-      </w:r>
-      <w:r>
-        <w:rPr>
-          <w:b/>
-          <w:bCs/>
-        </w:rPr>
-        <w:t>Payment Options block</w:t>
-      </w:r>
-      <w:r>
-        <w:t xml:space="preserve"> and </w:t>
-      </w:r>
-      <w:r>
-        <w:t xml:space="preserve">on the </w:t>
-      </w:r>
-      <w:r>
-        <w:t>right</w:t>
-      </w:r>
-      <w:r>
-        <w:t>-</w:t>
-      </w:r>
-      <w:r>
-        <w:t>side bar Blocks tab, and you get following warn</w:t>
-      </w:r>
-      <w:r>
-        <w:t>ing about extension support as image below.</w:t>
-      </w:r>
-    </w:p>
-    <w:p>
-      <w:pPr>
-        <w:pStyle w:val="Textbody"/>
-        <w:numPr>
-          <w:ilvl w:val="0"/>
-          <w:numId w:val="20"/>
-        </w:numPr>
-      </w:pPr>
-      <w:r>
-        <w:t>C</w:t>
-      </w:r>
-      <w:r>
-        <w:t xml:space="preserve">lick </w:t>
-      </w:r>
-      <w:r>
-        <w:rPr>
-          <w:b/>
-          <w:bCs/>
-        </w:rPr>
-        <w:t>Switch to classic checkout</w:t>
-      </w:r>
-      <w:r>
-        <w:t xml:space="preserve"> button to transform checkout page to classic checkout page.</w:t>
-      </w:r>
-    </w:p>
-    <w:p>
-      <w:pPr>
-        <w:pStyle w:val="Textbody"/>
-        <w:ind w:left="720"/>
-        <w:rPr>
-          <w:lang w:val="en-GB"/>
-        </w:rPr>
-      </w:pPr>
-      <w:r>
-        <w:rPr>
-          <w:noProof/>
-        </w:rPr>
+        <w:t>Select checkout block and on top of it the vertical … menu, select Delete</w:t>
+      </w:r>
+      <w:r>
+        <w:br/>
+      </w:r>
+      <w:r>
         <w:drawing>
-          <wp:inline distT="0" distB="0" distL="0" distR="0" wp14:anchorId="19A28D1E" wp14:editId="2C2115D9">
-            <wp:extent cx="1962785" cy="5288202"/>
-            <wp:effectExtent l="0" t="0" r="0" b="8255"/>
-            <wp:docPr id="559376192" name="Picture 1" descr="A screenshot of a phone&#10;&#10;Description automatically generated"/>
+          <wp:inline distT="0" distB="0" distL="0" distR="0" wp14:anchorId="57B957AA" wp14:editId="55E54F52">
+            <wp:extent cx="6120765" cy="2411730"/>
+            <wp:effectExtent l="0" t="0" r="635" b="1270"/>
+            <wp:docPr id="1921592975" name="Picture 1" descr="A screenshot of a login page&#10;&#10;Description automatically generated"/>
             <wp:cNvGraphicFramePr>
               <a:graphicFrameLocks xmlns:a="http://schemas.openxmlformats.org/drawingml/2006/main" noChangeAspect="1"/>
             </wp:cNvGraphicFramePr>
@@ -7129,7 +7235,7 @@
               <a:graphicData uri="http://schemas.openxmlformats.org/drawingml/2006/picture">
                 <pic:pic xmlns:pic="http://schemas.openxmlformats.org/drawingml/2006/picture">
                   <pic:nvPicPr>
-                    <pic:cNvPr id="559376192" name="Picture 1" descr="A screenshot of a phone&#10;&#10;Description automatically generated"/>
+                    <pic:cNvPr id="1921592975" name="Picture 1" descr="A screenshot of a login page&#10;&#10;Description automatically generated"/>
                     <pic:cNvPicPr/>
                   </pic:nvPicPr>
                   <pic:blipFill>
@@ -7141,7 +7247,7 @@
                   <pic:spPr>
                     <a:xfrm>
                       <a:off x="0" y="0"/>
-                      <a:ext cx="1967115" cy="5299868"/>
+                      <a:ext cx="6120765" cy="2411730"/>
                     </a:xfrm>
                     <a:prstGeom prst="rect">
                       <a:avLst/>
@@ -7161,63 +7267,49 @@
           <w:ilvl w:val="0"/>
           <w:numId w:val="20"/>
         </w:numPr>
+      </w:pPr>
+      <w:r>
+        <w:t>Click top menu + icon (Toggle Block inserter) and search for Classic Checkout and click it.</w:t>
+      </w:r>
+    </w:p>
+    <w:p>
+      <w:pPr>
+        <w:pStyle w:val="Textbody"/>
+        <w:numPr>
+          <w:ilvl w:val="0"/>
+          <w:numId w:val="20"/>
+        </w:numPr>
+      </w:pPr>
+      <w:r>
+        <w:t>Click Save on the page top right corner and now Classic Checkout is activated.</w:t>
+      </w:r>
+    </w:p>
+    <w:p>
+      <w:pPr>
+        <w:pStyle w:val="Textbody"/>
+        <w:numPr>
+          <w:ilvl w:val="0"/>
+          <w:numId w:val="20"/>
+        </w:numPr>
+      </w:pPr>
+      <w:r>
+        <w:t xml:space="preserve">Repeat the same for </w:t>
+      </w:r>
+      <w:r>
+        <w:t xml:space="preserve">the </w:t>
+      </w:r>
+      <w:r>
+        <w:t>Cart page</w:t>
+      </w:r>
+    </w:p>
+    <w:p>
+      <w:pPr>
+        <w:pStyle w:val="Textbody"/>
+        <w:ind w:left="720"/>
         <w:rPr>
           <w:lang w:val="en-GB"/>
         </w:rPr>
       </w:pPr>
-      <w:r>
-        <w:rPr>
-          <w:lang w:val="en-GB"/>
-        </w:rPr>
-        <w:t xml:space="preserve">Click </w:t>
-      </w:r>
-      <w:r>
-        <w:rPr>
-          <w:b/>
-          <w:bCs/>
-          <w:lang w:val="en-GB"/>
-        </w:rPr>
-        <w:t>Save</w:t>
-      </w:r>
-      <w:r>
-        <w:rPr>
-          <w:lang w:val="en-GB"/>
-        </w:rPr>
-        <w:t xml:space="preserve"> Page upper right corner. If there is a dialog middle in the screen</w:t>
-      </w:r>
-      <w:r>
-        <w:rPr>
-          <w:lang w:val="en-GB"/>
-        </w:rPr>
-        <w:t xml:space="preserve">, </w:t>
-      </w:r>
-      <w:r>
-        <w:rPr>
-          <w:u w:val="single"/>
-          <w:lang w:val="en-GB"/>
-        </w:rPr>
-        <w:t xml:space="preserve">don’t click </w:t>
-      </w:r>
-      <w:r>
-        <w:rPr>
-          <w:u w:val="single"/>
-          <w:lang w:val="en-GB"/>
-        </w:rPr>
-        <w:t xml:space="preserve">it’s </w:t>
-      </w:r>
-      <w:r>
-        <w:rPr>
-          <w:u w:val="single"/>
-          <w:lang w:val="en-GB"/>
-        </w:rPr>
-        <w:t>Transform to blocks</w:t>
-      </w:r>
-      <w:r>
-        <w:rPr>
-          <w:lang w:val="en-GB"/>
-        </w:rPr>
-        <w:t xml:space="preserve"> button as this will revert changes.</w:t>
-      </w:r>
       <w:r>
         <w:rPr>
           <w:lang w:val="en-GB"/>
@@ -7238,7 +7330,7 @@
 </file>
 
 <file path=word/endnotes.xml><?xml version="1.0" encoding="utf-8"?>
-<w:endnotes xmlns:wpc="http://schemas.microsoft.com/office/word/2010/wordprocessingCanvas" xmlns:cx="http://schemas.microsoft.com/office/drawing/2014/chartex" xmlns:cx1="http://schemas.microsoft.com/office/drawing/2015/9/8/chartex" xmlns:cx2="http://schemas.microsoft.com/office/drawing/2015/10/21/chartex" xmlns:cx3="http://schemas.microsoft.com/office/drawing/2016/5/9/chartex" xmlns:cx4="http://schemas.microsoft.com/office/drawing/2016/5/10/chartex" xmlns:cx5="http://schemas.microsoft.com/office/drawing/2016/5/11/chartex" xmlns:cx6="http://schemas.microsoft.com/office/drawing/2016/5/12/chartex" xmlns:cx7="http://schemas.microsoft.com/office/drawing/2016/5/13/chartex" xmlns:cx8="http://schemas.microsoft.com/office/drawing/2016/5/14/chartex" xmlns:mc="http://schemas.openxmlformats.org/markup-compatibility/2006" xmlns:aink="http://schemas.microsoft.com/office/drawing/2016/ink" xmlns:am3d="http://schemas.microsoft.com/office/drawing/2017/model3d" xmlns:o="urn:schemas-microsoft-com:office:office" xmlns:oel="http://schemas.microsoft.com/office/2019/extlst" xmlns:r="http://schemas.openxmlformats.org/officeDocument/2006/relationships" xmlns:m="http://schemas.openxmlformats.org/officeDocument/2006/math" xmlns:v="urn:schemas-microsoft-com:vml" xmlns:wp14="http://schemas.microsoft.com/office/word/2010/wordprocessingDrawing" xmlns:wp="http://schemas.openxmlformats.org/drawingml/2006/wordprocessingDrawing" xmlns:w10="urn:schemas-microsoft-com:office:word" xmlns:w="http://schemas.openxmlformats.org/wordprocessingml/2006/main" xmlns:w14="http://schemas.microsoft.com/office/word/2010/wordml" xmlns:w15="http://schemas.microsoft.com/office/word/2012/wordml" xmlns:w16cex="http://schemas.microsoft.com/office/word/2018/wordml/cex" xmlns:w16cid="http://schemas.microsoft.com/office/word/2016/wordml/cid" xmlns:w16="http://schemas.microsoft.com/office/word/2018/wordml" xmlns:w16du="http://schemas.microsoft.com/office/word/2023/wordml/word16du" xmlns:w16sdtdh="http://schemas.microsoft.com/office/word/2020/wordml/sdtdatahash" xmlns:w16se="http://schemas.microsoft.com/office/word/2015/wordml/symex" xmlns:wpg="http://schemas.microsoft.com/office/word/2010/wordprocessingGroup" xmlns:wpi="http://schemas.microsoft.com/office/word/2010/wordprocessingInk" xmlns:wne="http://schemas.microsoft.com/office/word/2006/wordml" xmlns:wps="http://schemas.microsoft.com/office/word/2010/wordprocessingShape" mc:Ignorable="w14 w15 w16se w16cid w16 w16cex w16sdtdh w16du wp14">
+<w:endnotes xmlns:wpc="http://schemas.microsoft.com/office/word/2010/wordprocessingCanvas" xmlns:cx="http://schemas.microsoft.com/office/drawing/2014/chartex" xmlns:cx1="http://schemas.microsoft.com/office/drawing/2015/9/8/chartex" xmlns:cx2="http://schemas.microsoft.com/office/drawing/2015/10/21/chartex" xmlns:cx3="http://schemas.microsoft.com/office/drawing/2016/5/9/chartex" xmlns:cx4="http://schemas.microsoft.com/office/drawing/2016/5/10/chartex" xmlns:cx5="http://schemas.microsoft.com/office/drawing/2016/5/11/chartex" xmlns:cx6="http://schemas.microsoft.com/office/drawing/2016/5/12/chartex" xmlns:cx7="http://schemas.microsoft.com/office/drawing/2016/5/13/chartex" xmlns:cx8="http://schemas.microsoft.com/office/drawing/2016/5/14/chartex" xmlns:mc="http://schemas.openxmlformats.org/markup-compatibility/2006" xmlns:aink="http://schemas.microsoft.com/office/drawing/2016/ink" xmlns:am3d="http://schemas.microsoft.com/office/drawing/2017/model3d" xmlns:o="urn:schemas-microsoft-com:office:office" xmlns:oel="http://schemas.microsoft.com/office/2019/extlst" xmlns:r="http://schemas.openxmlformats.org/officeDocument/2006/relationships" xmlns:m="http://schemas.openxmlformats.org/officeDocument/2006/math" xmlns:v="urn:schemas-microsoft-com:vml" xmlns:wp14="http://schemas.microsoft.com/office/word/2010/wordprocessingDrawing" xmlns:wp="http://schemas.openxmlformats.org/drawingml/2006/wordprocessingDrawing" xmlns:w10="urn:schemas-microsoft-com:office:word" xmlns:w="http://schemas.openxmlformats.org/wordprocessingml/2006/main" xmlns:w14="http://schemas.microsoft.com/office/word/2010/wordml" xmlns:w15="http://schemas.microsoft.com/office/word/2012/wordml" xmlns:w16cex="http://schemas.microsoft.com/office/word/2018/wordml/cex" xmlns:w16cid="http://schemas.microsoft.com/office/word/2016/wordml/cid" xmlns:w16="http://schemas.microsoft.com/office/word/2018/wordml" xmlns:w16du="http://schemas.microsoft.com/office/word/2023/wordml/word16du" xmlns:w16sdtdh="http://schemas.microsoft.com/office/word/2020/wordml/sdtdatahash" xmlns:w16sdtfl="http://schemas.microsoft.com/office/word/2024/wordml/sdtformatlock" xmlns:w16se="http://schemas.microsoft.com/office/word/2015/wordml/symex" xmlns:wpg="http://schemas.microsoft.com/office/word/2010/wordprocessingGroup" xmlns:wpi="http://schemas.microsoft.com/office/word/2010/wordprocessingInk" xmlns:wne="http://schemas.microsoft.com/office/word/2006/wordml" xmlns:wps="http://schemas.microsoft.com/office/word/2010/wordprocessingShape" mc:Ignorable="w14 w15 w16se w16cid w16 w16cex w16sdtdh w16sdtfl w16du wp14">
   <w:endnote w:type="separator" w:id="-1">
     <w:p>
       <w:r>
@@ -7257,7 +7349,7 @@
 </file>
 
 <file path=word/footer1.xml><?xml version="1.0" encoding="utf-8"?>
-<w:ftr xmlns:wpc="http://schemas.microsoft.com/office/word/2010/wordprocessingCanvas" xmlns:cx="http://schemas.microsoft.com/office/drawing/2014/chartex" xmlns:cx1="http://schemas.microsoft.com/office/drawing/2015/9/8/chartex" xmlns:cx2="http://schemas.microsoft.com/office/drawing/2015/10/21/chartex" xmlns:cx3="http://schemas.microsoft.com/office/drawing/2016/5/9/chartex" xmlns:cx4="http://schemas.microsoft.com/office/drawing/2016/5/10/chartex" xmlns:cx5="http://schemas.microsoft.com/office/drawing/2016/5/11/chartex" xmlns:cx6="http://schemas.microsoft.com/office/drawing/2016/5/12/chartex" xmlns:cx7="http://schemas.microsoft.com/office/drawing/2016/5/13/chartex" xmlns:cx8="http://schemas.microsoft.com/office/drawing/2016/5/14/chartex" xmlns:mc="http://schemas.openxmlformats.org/markup-compatibility/2006" xmlns:aink="http://schemas.microsoft.com/office/drawing/2016/ink" xmlns:am3d="http://schemas.microsoft.com/office/drawing/2017/model3d" xmlns:o="urn:schemas-microsoft-com:office:office" xmlns:oel="http://schemas.microsoft.com/office/2019/extlst" xmlns:r="http://schemas.openxmlformats.org/officeDocument/2006/relationships" xmlns:m="http://schemas.openxmlformats.org/officeDocument/2006/math" xmlns:v="urn:schemas-microsoft-com:vml" xmlns:wp14="http://schemas.microsoft.com/office/word/2010/wordprocessingDrawing" xmlns:wp="http://schemas.openxmlformats.org/drawingml/2006/wordprocessingDrawing" xmlns:w10="urn:schemas-microsoft-com:office:word" xmlns:w="http://schemas.openxmlformats.org/wordprocessingml/2006/main" xmlns:w14="http://schemas.microsoft.com/office/word/2010/wordml" xmlns:w15="http://schemas.microsoft.com/office/word/2012/wordml" xmlns:w16cex="http://schemas.microsoft.com/office/word/2018/wordml/cex" xmlns:w16cid="http://schemas.microsoft.com/office/word/2016/wordml/cid" xmlns:w16="http://schemas.microsoft.com/office/word/2018/wordml" xmlns:w16du="http://schemas.microsoft.com/office/word/2023/wordml/word16du" xmlns:w16sdtdh="http://schemas.microsoft.com/office/word/2020/wordml/sdtdatahash" xmlns:w16se="http://schemas.microsoft.com/office/word/2015/wordml/symex" xmlns:wpg="http://schemas.microsoft.com/office/word/2010/wordprocessingGroup" xmlns:wpi="http://schemas.microsoft.com/office/word/2010/wordprocessingInk" xmlns:wne="http://schemas.microsoft.com/office/word/2006/wordml" xmlns:wps="http://schemas.microsoft.com/office/word/2010/wordprocessingShape" mc:Ignorable="w14 w15 w16se w16cid w16 w16cex w16sdtdh w16du wp14">
+<w:ftr xmlns:wpc="http://schemas.microsoft.com/office/word/2010/wordprocessingCanvas" xmlns:cx="http://schemas.microsoft.com/office/drawing/2014/chartex" xmlns:cx1="http://schemas.microsoft.com/office/drawing/2015/9/8/chartex" xmlns:cx2="http://schemas.microsoft.com/office/drawing/2015/10/21/chartex" xmlns:cx3="http://schemas.microsoft.com/office/drawing/2016/5/9/chartex" xmlns:cx4="http://schemas.microsoft.com/office/drawing/2016/5/10/chartex" xmlns:cx5="http://schemas.microsoft.com/office/drawing/2016/5/11/chartex" xmlns:cx6="http://schemas.microsoft.com/office/drawing/2016/5/12/chartex" xmlns:cx7="http://schemas.microsoft.com/office/drawing/2016/5/13/chartex" xmlns:cx8="http://schemas.microsoft.com/office/drawing/2016/5/14/chartex" xmlns:mc="http://schemas.openxmlformats.org/markup-compatibility/2006" xmlns:aink="http://schemas.microsoft.com/office/drawing/2016/ink" xmlns:am3d="http://schemas.microsoft.com/office/drawing/2017/model3d" xmlns:o="urn:schemas-microsoft-com:office:office" xmlns:oel="http://schemas.microsoft.com/office/2019/extlst" xmlns:r="http://schemas.openxmlformats.org/officeDocument/2006/relationships" xmlns:m="http://schemas.openxmlformats.org/officeDocument/2006/math" xmlns:v="urn:schemas-microsoft-com:vml" xmlns:wp14="http://schemas.microsoft.com/office/word/2010/wordprocessingDrawing" xmlns:wp="http://schemas.openxmlformats.org/drawingml/2006/wordprocessingDrawing" xmlns:w10="urn:schemas-microsoft-com:office:word" xmlns:w="http://schemas.openxmlformats.org/wordprocessingml/2006/main" xmlns:w14="http://schemas.microsoft.com/office/word/2010/wordml" xmlns:w15="http://schemas.microsoft.com/office/word/2012/wordml" xmlns:w16cex="http://schemas.microsoft.com/office/word/2018/wordml/cex" xmlns:w16cid="http://schemas.microsoft.com/office/word/2016/wordml/cid" xmlns:w16="http://schemas.microsoft.com/office/word/2018/wordml" xmlns:w16du="http://schemas.microsoft.com/office/word/2023/wordml/word16du" xmlns:w16sdtdh="http://schemas.microsoft.com/office/word/2020/wordml/sdtdatahash" xmlns:w16sdtfl="http://schemas.microsoft.com/office/word/2024/wordml/sdtformatlock" xmlns:w16se="http://schemas.microsoft.com/office/word/2015/wordml/symex" xmlns:wpg="http://schemas.microsoft.com/office/word/2010/wordprocessingGroup" xmlns:wpi="http://schemas.microsoft.com/office/word/2010/wordprocessingInk" xmlns:wne="http://schemas.microsoft.com/office/word/2006/wordml" xmlns:wps="http://schemas.microsoft.com/office/word/2010/wordprocessingShape" mc:Ignorable="w14 w15 w16se w16cid w16 w16cex w16sdtdh w16sdtfl w16du wp14">
   <w:tbl>
     <w:tblPr>
       <w:tblStyle w:val="TableGrid"/>
@@ -7365,7 +7457,18 @@
               <w:szCs w:val="14"/>
               <w:lang w:val="fi-FI"/>
             </w:rPr>
-            <w:t>Svea P</w:t>
+            <w:t xml:space="preserve">Svea </w:t>
+          </w:r>
+          <w:proofErr w:type="spellStart"/>
+          <w:r>
+            <w:rPr>
+              <w:rFonts w:ascii="Arial" w:hAnsi="Arial" w:cs="Arial"/>
+              <w:b/>
+              <w:sz w:val="14"/>
+              <w:szCs w:val="14"/>
+              <w:lang w:val="fi-FI"/>
+            </w:rPr>
+            <w:t>P</w:t>
           </w:r>
           <w:r>
             <w:rPr>
@@ -7377,6 +7480,7 @@
             </w:rPr>
             <w:t>ayments</w:t>
           </w:r>
+          <w:proofErr w:type="spellEnd"/>
           <w:r>
             <w:rPr>
               <w:rFonts w:ascii="Arial" w:hAnsi="Arial" w:cs="Arial"/>
@@ -7417,6 +7521,7 @@
             </w:rPr>
             <w:t xml:space="preserve"> </w:t>
           </w:r>
+          <w:proofErr w:type="gramStart"/>
           <w:r>
             <w:rPr>
               <w:rFonts w:ascii="Arial" w:hAnsi="Arial" w:cs="Arial"/>
@@ -7427,6 +7532,7 @@
             </w:rPr>
             <w:t>2121703-0</w:t>
           </w:r>
+          <w:proofErr w:type="gramEnd"/>
         </w:p>
         <w:p>
           <w:pPr>
@@ -7567,7 +7673,7 @@
 </file>
 
 <file path=word/footnotes.xml><?xml version="1.0" encoding="utf-8"?>
-<w:footnotes xmlns:wpc="http://schemas.microsoft.com/office/word/2010/wordprocessingCanvas" xmlns:cx="http://schemas.microsoft.com/office/drawing/2014/chartex" xmlns:cx1="http://schemas.microsoft.com/office/drawing/2015/9/8/chartex" xmlns:cx2="http://schemas.microsoft.com/office/drawing/2015/10/21/chartex" xmlns:cx3="http://schemas.microsoft.com/office/drawing/2016/5/9/chartex" xmlns:cx4="http://schemas.microsoft.com/office/drawing/2016/5/10/chartex" xmlns:cx5="http://schemas.microsoft.com/office/drawing/2016/5/11/chartex" xmlns:cx6="http://schemas.microsoft.com/office/drawing/2016/5/12/chartex" xmlns:cx7="http://schemas.microsoft.com/office/drawing/2016/5/13/chartex" xmlns:cx8="http://schemas.microsoft.com/office/drawing/2016/5/14/chartex" xmlns:mc="http://schemas.openxmlformats.org/markup-compatibility/2006" xmlns:aink="http://schemas.microsoft.com/office/drawing/2016/ink" xmlns:am3d="http://schemas.microsoft.com/office/drawing/2017/model3d" xmlns:o="urn:schemas-microsoft-com:office:office" xmlns:oel="http://schemas.microsoft.com/office/2019/extlst" xmlns:r="http://schemas.openxmlformats.org/officeDocument/2006/relationships" xmlns:m="http://schemas.openxmlformats.org/officeDocument/2006/math" xmlns:v="urn:schemas-microsoft-com:vml" xmlns:wp14="http://schemas.microsoft.com/office/word/2010/wordprocessingDrawing" xmlns:wp="http://schemas.openxmlformats.org/drawingml/2006/wordprocessingDrawing" xmlns:w10="urn:schemas-microsoft-com:office:word" xmlns:w="http://schemas.openxmlformats.org/wordprocessingml/2006/main" xmlns:w14="http://schemas.microsoft.com/office/word/2010/wordml" xmlns:w15="http://schemas.microsoft.com/office/word/2012/wordml" xmlns:w16cex="http://schemas.microsoft.com/office/word/2018/wordml/cex" xmlns:w16cid="http://schemas.microsoft.com/office/word/2016/wordml/cid" xmlns:w16="http://schemas.microsoft.com/office/word/2018/wordml" xmlns:w16du="http://schemas.microsoft.com/office/word/2023/wordml/word16du" xmlns:w16sdtdh="http://schemas.microsoft.com/office/word/2020/wordml/sdtdatahash" xmlns:w16se="http://schemas.microsoft.com/office/word/2015/wordml/symex" xmlns:wpg="http://schemas.microsoft.com/office/word/2010/wordprocessingGroup" xmlns:wpi="http://schemas.microsoft.com/office/word/2010/wordprocessingInk" xmlns:wne="http://schemas.microsoft.com/office/word/2006/wordml" xmlns:wps="http://schemas.microsoft.com/office/word/2010/wordprocessingShape" mc:Ignorable="w14 w15 w16se w16cid w16 w16cex w16sdtdh w16du wp14">
+<w:footnotes xmlns:wpc="http://schemas.microsoft.com/office/word/2010/wordprocessingCanvas" xmlns:cx="http://schemas.microsoft.com/office/drawing/2014/chartex" xmlns:cx1="http://schemas.microsoft.com/office/drawing/2015/9/8/chartex" xmlns:cx2="http://schemas.microsoft.com/office/drawing/2015/10/21/chartex" xmlns:cx3="http://schemas.microsoft.com/office/drawing/2016/5/9/chartex" xmlns:cx4="http://schemas.microsoft.com/office/drawing/2016/5/10/chartex" xmlns:cx5="http://schemas.microsoft.com/office/drawing/2016/5/11/chartex" xmlns:cx6="http://schemas.microsoft.com/office/drawing/2016/5/12/chartex" xmlns:cx7="http://schemas.microsoft.com/office/drawing/2016/5/13/chartex" xmlns:cx8="http://schemas.microsoft.com/office/drawing/2016/5/14/chartex" xmlns:mc="http://schemas.openxmlformats.org/markup-compatibility/2006" xmlns:aink="http://schemas.microsoft.com/office/drawing/2016/ink" xmlns:am3d="http://schemas.microsoft.com/office/drawing/2017/model3d" xmlns:o="urn:schemas-microsoft-com:office:office" xmlns:oel="http://schemas.microsoft.com/office/2019/extlst" xmlns:r="http://schemas.openxmlformats.org/officeDocument/2006/relationships" xmlns:m="http://schemas.openxmlformats.org/officeDocument/2006/math" xmlns:v="urn:schemas-microsoft-com:vml" xmlns:wp14="http://schemas.microsoft.com/office/word/2010/wordprocessingDrawing" xmlns:wp="http://schemas.openxmlformats.org/drawingml/2006/wordprocessingDrawing" xmlns:w10="urn:schemas-microsoft-com:office:word" xmlns:w="http://schemas.openxmlformats.org/wordprocessingml/2006/main" xmlns:w14="http://schemas.microsoft.com/office/word/2010/wordml" xmlns:w15="http://schemas.microsoft.com/office/word/2012/wordml" xmlns:w16cex="http://schemas.microsoft.com/office/word/2018/wordml/cex" xmlns:w16cid="http://schemas.microsoft.com/office/word/2016/wordml/cid" xmlns:w16="http://schemas.microsoft.com/office/word/2018/wordml" xmlns:w16du="http://schemas.microsoft.com/office/word/2023/wordml/word16du" xmlns:w16sdtdh="http://schemas.microsoft.com/office/word/2020/wordml/sdtdatahash" xmlns:w16sdtfl="http://schemas.microsoft.com/office/word/2024/wordml/sdtformatlock" xmlns:w16se="http://schemas.microsoft.com/office/word/2015/wordml/symex" xmlns:wpg="http://schemas.microsoft.com/office/word/2010/wordprocessingGroup" xmlns:wpi="http://schemas.microsoft.com/office/word/2010/wordprocessingInk" xmlns:wne="http://schemas.microsoft.com/office/word/2006/wordml" xmlns:wps="http://schemas.microsoft.com/office/word/2010/wordprocessingShape" mc:Ignorable="w14 w15 w16se w16cid w16 w16cex w16sdtdh w16sdtfl w16du wp14">
   <w:footnote w:type="separator" w:id="-1">
     <w:p>
       <w:r>
@@ -7586,7 +7692,7 @@
 </file>
 
 <file path=word/header1.xml><?xml version="1.0" encoding="utf-8"?>
-<w:hdr xmlns:wpc="http://schemas.microsoft.com/office/word/2010/wordprocessingCanvas" xmlns:cx="http://schemas.microsoft.com/office/drawing/2014/chartex" xmlns:cx1="http://schemas.microsoft.com/office/drawing/2015/9/8/chartex" xmlns:cx2="http://schemas.microsoft.com/office/drawing/2015/10/21/chartex" xmlns:cx3="http://schemas.microsoft.com/office/drawing/2016/5/9/chartex" xmlns:cx4="http://schemas.microsoft.com/office/drawing/2016/5/10/chartex" xmlns:cx5="http://schemas.microsoft.com/office/drawing/2016/5/11/chartex" xmlns:cx6="http://schemas.microsoft.com/office/drawing/2016/5/12/chartex" xmlns:cx7="http://schemas.microsoft.com/office/drawing/2016/5/13/chartex" xmlns:cx8="http://schemas.microsoft.com/office/drawing/2016/5/14/chartex" xmlns:mc="http://schemas.openxmlformats.org/markup-compatibility/2006" xmlns:aink="http://schemas.microsoft.com/office/drawing/2016/ink" xmlns:am3d="http://schemas.microsoft.com/office/drawing/2017/model3d" xmlns:o="urn:schemas-microsoft-com:office:office" xmlns:oel="http://schemas.microsoft.com/office/2019/extlst" xmlns:r="http://schemas.openxmlformats.org/officeDocument/2006/relationships" xmlns:m="http://schemas.openxmlformats.org/officeDocument/2006/math" xmlns:v="urn:schemas-microsoft-com:vml" xmlns:wp14="http://schemas.microsoft.com/office/word/2010/wordprocessingDrawing" xmlns:wp="http://schemas.openxmlformats.org/drawingml/2006/wordprocessingDrawing" xmlns:w10="urn:schemas-microsoft-com:office:word" xmlns:w="http://schemas.openxmlformats.org/wordprocessingml/2006/main" xmlns:w14="http://schemas.microsoft.com/office/word/2010/wordml" xmlns:w15="http://schemas.microsoft.com/office/word/2012/wordml" xmlns:w16cex="http://schemas.microsoft.com/office/word/2018/wordml/cex" xmlns:w16cid="http://schemas.microsoft.com/office/word/2016/wordml/cid" xmlns:w16="http://schemas.microsoft.com/office/word/2018/wordml" xmlns:w16du="http://schemas.microsoft.com/office/word/2023/wordml/word16du" xmlns:w16sdtdh="http://schemas.microsoft.com/office/word/2020/wordml/sdtdatahash" xmlns:w16se="http://schemas.microsoft.com/office/word/2015/wordml/symex" xmlns:wpg="http://schemas.microsoft.com/office/word/2010/wordprocessingGroup" xmlns:wpi="http://schemas.microsoft.com/office/word/2010/wordprocessingInk" xmlns:wne="http://schemas.microsoft.com/office/word/2006/wordml" xmlns:wps="http://schemas.microsoft.com/office/word/2010/wordprocessingShape" mc:Ignorable="w14 w15 w16se w16cid w16 w16cex w16sdtdh w16du wp14">
+<w:hdr xmlns:wpc="http://schemas.microsoft.com/office/word/2010/wordprocessingCanvas" xmlns:cx="http://schemas.microsoft.com/office/drawing/2014/chartex" xmlns:cx1="http://schemas.microsoft.com/office/drawing/2015/9/8/chartex" xmlns:cx2="http://schemas.microsoft.com/office/drawing/2015/10/21/chartex" xmlns:cx3="http://schemas.microsoft.com/office/drawing/2016/5/9/chartex" xmlns:cx4="http://schemas.microsoft.com/office/drawing/2016/5/10/chartex" xmlns:cx5="http://schemas.microsoft.com/office/drawing/2016/5/11/chartex" xmlns:cx6="http://schemas.microsoft.com/office/drawing/2016/5/12/chartex" xmlns:cx7="http://schemas.microsoft.com/office/drawing/2016/5/13/chartex" xmlns:cx8="http://schemas.microsoft.com/office/drawing/2016/5/14/chartex" xmlns:mc="http://schemas.openxmlformats.org/markup-compatibility/2006" xmlns:aink="http://schemas.microsoft.com/office/drawing/2016/ink" xmlns:am3d="http://schemas.microsoft.com/office/drawing/2017/model3d" xmlns:o="urn:schemas-microsoft-com:office:office" xmlns:oel="http://schemas.microsoft.com/office/2019/extlst" xmlns:r="http://schemas.openxmlformats.org/officeDocument/2006/relationships" xmlns:m="http://schemas.openxmlformats.org/officeDocument/2006/math" xmlns:v="urn:schemas-microsoft-com:vml" xmlns:wp14="http://schemas.microsoft.com/office/word/2010/wordprocessingDrawing" xmlns:wp="http://schemas.openxmlformats.org/drawingml/2006/wordprocessingDrawing" xmlns:w10="urn:schemas-microsoft-com:office:word" xmlns:w="http://schemas.openxmlformats.org/wordprocessingml/2006/main" xmlns:w14="http://schemas.microsoft.com/office/word/2010/wordml" xmlns:w15="http://schemas.microsoft.com/office/word/2012/wordml" xmlns:w16cex="http://schemas.microsoft.com/office/word/2018/wordml/cex" xmlns:w16cid="http://schemas.microsoft.com/office/word/2016/wordml/cid" xmlns:w16="http://schemas.microsoft.com/office/word/2018/wordml" xmlns:w16du="http://schemas.microsoft.com/office/word/2023/wordml/word16du" xmlns:w16sdtdh="http://schemas.microsoft.com/office/word/2020/wordml/sdtdatahash" xmlns:w16sdtfl="http://schemas.microsoft.com/office/word/2024/wordml/sdtformatlock" xmlns:w16se="http://schemas.microsoft.com/office/word/2015/wordml/symex" xmlns:wpg="http://schemas.microsoft.com/office/word/2010/wordprocessingGroup" xmlns:wpi="http://schemas.microsoft.com/office/word/2010/wordprocessingInk" xmlns:wne="http://schemas.microsoft.com/office/word/2006/wordml" xmlns:wps="http://schemas.microsoft.com/office/word/2010/wordprocessingShape" mc:Ignorable="w14 w15 w16se w16cid w16 w16cex w16sdtdh w16sdtfl w16du wp14">
   <w:p>
     <w:pPr>
       <w:pStyle w:val="Header"/>
@@ -7713,7 +7819,7 @@
         <w:sz w:val="20"/>
         <w:szCs w:val="20"/>
       </w:rPr>
-      <w:t>12</w:t>
+      <w:t>23</w:t>
     </w:r>
     <w:r>
       <w:rPr>
@@ -7760,7 +7866,7 @@
 </file>
 
 <file path=word/numbering.xml><?xml version="1.0" encoding="utf-8"?>
-<w:numbering xmlns:wpc="http://schemas.microsoft.com/office/word/2010/wordprocessingCanvas" xmlns:cx="http://schemas.microsoft.com/office/drawing/2014/chartex" xmlns:cx1="http://schemas.microsoft.com/office/drawing/2015/9/8/chartex" xmlns:cx2="http://schemas.microsoft.com/office/drawing/2015/10/21/chartex" xmlns:cx3="http://schemas.microsoft.com/office/drawing/2016/5/9/chartex" xmlns:cx4="http://schemas.microsoft.com/office/drawing/2016/5/10/chartex" xmlns:cx5="http://schemas.microsoft.com/office/drawing/2016/5/11/chartex" xmlns:cx6="http://schemas.microsoft.com/office/drawing/2016/5/12/chartex" xmlns:cx7="http://schemas.microsoft.com/office/drawing/2016/5/13/chartex" xmlns:cx8="http://schemas.microsoft.com/office/drawing/2016/5/14/chartex" xmlns:mc="http://schemas.openxmlformats.org/markup-compatibility/2006" xmlns:aink="http://schemas.microsoft.com/office/drawing/2016/ink" xmlns:am3d="http://schemas.microsoft.com/office/drawing/2017/model3d" xmlns:o="urn:schemas-microsoft-com:office:office" xmlns:oel="http://schemas.microsoft.com/office/2019/extlst" xmlns:r="http://schemas.openxmlformats.org/officeDocument/2006/relationships" xmlns:m="http://schemas.openxmlformats.org/officeDocument/2006/math" xmlns:v="urn:schemas-microsoft-com:vml" xmlns:wp14="http://schemas.microsoft.com/office/word/2010/wordprocessingDrawing" xmlns:wp="http://schemas.openxmlformats.org/drawingml/2006/wordprocessingDrawing" xmlns:w10="urn:schemas-microsoft-com:office:word" xmlns:w="http://schemas.openxmlformats.org/wordprocessingml/2006/main" xmlns:w14="http://schemas.microsoft.com/office/word/2010/wordml" xmlns:w15="http://schemas.microsoft.com/office/word/2012/wordml" xmlns:w16cex="http://schemas.microsoft.com/office/word/2018/wordml/cex" xmlns:w16cid="http://schemas.microsoft.com/office/word/2016/wordml/cid" xmlns:w16="http://schemas.microsoft.com/office/word/2018/wordml" xmlns:w16du="http://schemas.microsoft.com/office/word/2023/wordml/word16du" xmlns:w16sdtdh="http://schemas.microsoft.com/office/word/2020/wordml/sdtdatahash" xmlns:w16se="http://schemas.microsoft.com/office/word/2015/wordml/symex" xmlns:wpg="http://schemas.microsoft.com/office/word/2010/wordprocessingGroup" xmlns:wpi="http://schemas.microsoft.com/office/word/2010/wordprocessingInk" xmlns:wne="http://schemas.microsoft.com/office/word/2006/wordml" xmlns:wps="http://schemas.microsoft.com/office/word/2010/wordprocessingShape" mc:Ignorable="w14 w15 w16se w16cid w16 w16cex w16sdtdh w16du wp14">
+<w:numbering xmlns:wpc="http://schemas.microsoft.com/office/word/2010/wordprocessingCanvas" xmlns:cx="http://schemas.microsoft.com/office/drawing/2014/chartex" xmlns:cx1="http://schemas.microsoft.com/office/drawing/2015/9/8/chartex" xmlns:cx2="http://schemas.microsoft.com/office/drawing/2015/10/21/chartex" xmlns:cx3="http://schemas.microsoft.com/office/drawing/2016/5/9/chartex" xmlns:cx4="http://schemas.microsoft.com/office/drawing/2016/5/10/chartex" xmlns:cx5="http://schemas.microsoft.com/office/drawing/2016/5/11/chartex" xmlns:cx6="http://schemas.microsoft.com/office/drawing/2016/5/12/chartex" xmlns:cx7="http://schemas.microsoft.com/office/drawing/2016/5/13/chartex" xmlns:cx8="http://schemas.microsoft.com/office/drawing/2016/5/14/chartex" xmlns:mc="http://schemas.openxmlformats.org/markup-compatibility/2006" xmlns:aink="http://schemas.microsoft.com/office/drawing/2016/ink" xmlns:am3d="http://schemas.microsoft.com/office/drawing/2017/model3d" xmlns:o="urn:schemas-microsoft-com:office:office" xmlns:oel="http://schemas.microsoft.com/office/2019/extlst" xmlns:r="http://schemas.openxmlformats.org/officeDocument/2006/relationships" xmlns:m="http://schemas.openxmlformats.org/officeDocument/2006/math" xmlns:v="urn:schemas-microsoft-com:vml" xmlns:wp14="http://schemas.microsoft.com/office/word/2010/wordprocessingDrawing" xmlns:wp="http://schemas.openxmlformats.org/drawingml/2006/wordprocessingDrawing" xmlns:w10="urn:schemas-microsoft-com:office:word" xmlns:w="http://schemas.openxmlformats.org/wordprocessingml/2006/main" xmlns:w14="http://schemas.microsoft.com/office/word/2010/wordml" xmlns:w15="http://schemas.microsoft.com/office/word/2012/wordml" xmlns:w16cex="http://schemas.microsoft.com/office/word/2018/wordml/cex" xmlns:w16cid="http://schemas.microsoft.com/office/word/2016/wordml/cid" xmlns:w16="http://schemas.microsoft.com/office/word/2018/wordml" xmlns:w16du="http://schemas.microsoft.com/office/word/2023/wordml/word16du" xmlns:w16sdtdh="http://schemas.microsoft.com/office/word/2020/wordml/sdtdatahash" xmlns:w16sdtfl="http://schemas.microsoft.com/office/word/2024/wordml/sdtformatlock" xmlns:w16se="http://schemas.microsoft.com/office/word/2015/wordml/symex" xmlns:wpg="http://schemas.microsoft.com/office/word/2010/wordprocessingGroup" xmlns:wpi="http://schemas.microsoft.com/office/word/2010/wordprocessingInk" xmlns:wne="http://schemas.microsoft.com/office/word/2006/wordml" xmlns:wps="http://schemas.microsoft.com/office/word/2010/wordprocessingShape" mc:Ignorable="w14 w15 w16se w16cid w16 w16cex w16sdtdh w16sdtfl w16du wp14">
   <w:abstractNum w:abstractNumId="0" w15:restartNumberingAfterBreak="0">
     <w:nsid w:val="02E361A8"/>
     <w:multiLevelType w:val="hybridMultilevel"/>
@@ -9543,7 +9649,7 @@
 </file>
 
 <file path=word/styles.xml><?xml version="1.0" encoding="utf-8"?>
-<w:styles xmlns:mc="http://schemas.openxmlformats.org/markup-compatibility/2006" xmlns:r="http://schemas.openxmlformats.org/officeDocument/2006/relationships" xmlns:w="http://schemas.openxmlformats.org/wordprocessingml/2006/main" xmlns:w14="http://schemas.microsoft.com/office/word/2010/wordml" xmlns:w15="http://schemas.microsoft.com/office/word/2012/wordml" xmlns:w16cex="http://schemas.microsoft.com/office/word/2018/wordml/cex" xmlns:w16cid="http://schemas.microsoft.com/office/word/2016/wordml/cid" xmlns:w16="http://schemas.microsoft.com/office/word/2018/wordml" xmlns:w16du="http://schemas.microsoft.com/office/word/2023/wordml/word16du" xmlns:w16sdtdh="http://schemas.microsoft.com/office/word/2020/wordml/sdtdatahash" xmlns:w16se="http://schemas.microsoft.com/office/word/2015/wordml/symex" mc:Ignorable="w14 w15 w16se w16cid w16 w16cex w16sdtdh w16du">
+<w:styles xmlns:mc="http://schemas.openxmlformats.org/markup-compatibility/2006" xmlns:r="http://schemas.openxmlformats.org/officeDocument/2006/relationships" xmlns:w="http://schemas.openxmlformats.org/wordprocessingml/2006/main" xmlns:w14="http://schemas.microsoft.com/office/word/2010/wordml" xmlns:w15="http://schemas.microsoft.com/office/word/2012/wordml" xmlns:w16cex="http://schemas.microsoft.com/office/word/2018/wordml/cex" xmlns:w16cid="http://schemas.microsoft.com/office/word/2016/wordml/cid" xmlns:w16="http://schemas.microsoft.com/office/word/2018/wordml" xmlns:w16du="http://schemas.microsoft.com/office/word/2023/wordml/word16du" xmlns:w16sdtdh="http://schemas.microsoft.com/office/word/2020/wordml/sdtdatahash" xmlns:w16sdtfl="http://schemas.microsoft.com/office/word/2024/wordml/sdtformatlock" xmlns:w16se="http://schemas.microsoft.com/office/word/2015/wordml/symex" mc:Ignorable="w14 w15 w16se w16cid w16 w16cex w16sdtdh w16sdtfl w16du">
   <w:docDefaults>
     <w:rPrDefault>
       <w:rPr>

</xml_diff>

<commit_message>
Fix deliveryinfo for bulk actions
</commit_message>
<xml_diff>
--- a/docs/Svea_Payment_Gateway_Manual.docx
+++ b/docs/Svea_Payment_Gateway_Manual.docx
@@ -359,7 +359,15 @@
           <w:iCs/>
           <w:szCs w:val="22"/>
         </w:rPr>
-        <w:t>11</w:t>
+        <w:t>1</w:t>
+      </w:r>
+      <w:r>
+        <w:rPr>
+          <w:i/>
+          <w:iCs/>
+          <w:szCs w:val="22"/>
+        </w:rPr>
+        <w:t>2</w:t>
       </w:r>
     </w:p>
     <w:p>
@@ -396,7 +404,7 @@
           <w:noProof/>
           <w:kern w:val="2"/>
           <w:szCs w:val="24"/>
-          <w:lang w:val="en-FI" w:eastAsia="en-GB" w:bidi="ar-SA"/>
+          <w:lang w:eastAsia="en-GB" w:bidi="ar-SA"/>
           <w14:ligatures w14:val="standardContextual"/>
         </w:rPr>
       </w:pPr>
@@ -433,7 +441,7 @@
             <w:noProof/>
             <w:kern w:val="2"/>
             <w:szCs w:val="24"/>
-            <w:lang w:val="en-FI" w:eastAsia="en-GB" w:bidi="ar-SA"/>
+            <w:lang w:eastAsia="en-GB" w:bidi="ar-SA"/>
             <w14:ligatures w14:val="standardContextual"/>
           </w:rPr>
           <w:tab/>
@@ -500,7 +508,7 @@
           <w:noProof/>
           <w:kern w:val="2"/>
           <w:szCs w:val="24"/>
-          <w:lang w:val="en-FI" w:eastAsia="en-GB" w:bidi="ar-SA"/>
+          <w:lang w:eastAsia="en-GB" w:bidi="ar-SA"/>
           <w14:ligatures w14:val="standardContextual"/>
         </w:rPr>
       </w:pPr>
@@ -518,7 +526,7 @@
             <w:noProof/>
             <w:kern w:val="2"/>
             <w:szCs w:val="24"/>
-            <w:lang w:val="en-FI" w:eastAsia="en-GB" w:bidi="ar-SA"/>
+            <w:lang w:eastAsia="en-GB" w:bidi="ar-SA"/>
             <w14:ligatures w14:val="standardContextual"/>
           </w:rPr>
           <w:tab/>
@@ -585,7 +593,7 @@
           <w:noProof/>
           <w:kern w:val="2"/>
           <w:szCs w:val="24"/>
-          <w:lang w:val="en-FI" w:eastAsia="en-GB" w:bidi="ar-SA"/>
+          <w:lang w:eastAsia="en-GB" w:bidi="ar-SA"/>
           <w14:ligatures w14:val="standardContextual"/>
         </w:rPr>
       </w:pPr>
@@ -603,7 +611,7 @@
             <w:noProof/>
             <w:kern w:val="2"/>
             <w:szCs w:val="24"/>
-            <w:lang w:val="en-FI" w:eastAsia="en-GB" w:bidi="ar-SA"/>
+            <w:lang w:eastAsia="en-GB" w:bidi="ar-SA"/>
             <w14:ligatures w14:val="standardContextual"/>
           </w:rPr>
           <w:tab/>
@@ -670,7 +678,7 @@
           <w:noProof/>
           <w:kern w:val="2"/>
           <w:szCs w:val="24"/>
-          <w:lang w:val="en-FI" w:eastAsia="en-GB" w:bidi="ar-SA"/>
+          <w:lang w:eastAsia="en-GB" w:bidi="ar-SA"/>
           <w14:ligatures w14:val="standardContextual"/>
         </w:rPr>
       </w:pPr>
@@ -688,7 +696,7 @@
             <w:noProof/>
             <w:kern w:val="2"/>
             <w:szCs w:val="24"/>
-            <w:lang w:val="en-FI" w:eastAsia="en-GB" w:bidi="ar-SA"/>
+            <w:lang w:eastAsia="en-GB" w:bidi="ar-SA"/>
             <w14:ligatures w14:val="standardContextual"/>
           </w:rPr>
           <w:tab/>
@@ -755,7 +763,7 @@
           <w:noProof/>
           <w:kern w:val="2"/>
           <w:szCs w:val="24"/>
-          <w:lang w:val="en-FI" w:eastAsia="en-GB" w:bidi="ar-SA"/>
+          <w:lang w:eastAsia="en-GB" w:bidi="ar-SA"/>
           <w14:ligatures w14:val="standardContextual"/>
         </w:rPr>
       </w:pPr>
@@ -773,7 +781,7 @@
             <w:noProof/>
             <w:kern w:val="2"/>
             <w:szCs w:val="24"/>
-            <w:lang w:val="en-FI" w:eastAsia="en-GB" w:bidi="ar-SA"/>
+            <w:lang w:eastAsia="en-GB" w:bidi="ar-SA"/>
             <w14:ligatures w14:val="standardContextual"/>
           </w:rPr>
           <w:tab/>
@@ -840,7 +848,7 @@
           <w:noProof/>
           <w:kern w:val="2"/>
           <w:szCs w:val="24"/>
-          <w:lang w:val="en-FI" w:eastAsia="en-GB" w:bidi="ar-SA"/>
+          <w:lang w:eastAsia="en-GB" w:bidi="ar-SA"/>
           <w14:ligatures w14:val="standardContextual"/>
         </w:rPr>
       </w:pPr>
@@ -858,7 +866,7 @@
             <w:noProof/>
             <w:kern w:val="2"/>
             <w:szCs w:val="24"/>
-            <w:lang w:val="en-FI" w:eastAsia="en-GB" w:bidi="ar-SA"/>
+            <w:lang w:eastAsia="en-GB" w:bidi="ar-SA"/>
             <w14:ligatures w14:val="standardContextual"/>
           </w:rPr>
           <w:tab/>
@@ -925,7 +933,7 @@
           <w:noProof/>
           <w:kern w:val="2"/>
           <w:szCs w:val="24"/>
-          <w:lang w:val="en-FI" w:eastAsia="en-GB" w:bidi="ar-SA"/>
+          <w:lang w:eastAsia="en-GB" w:bidi="ar-SA"/>
           <w14:ligatures w14:val="standardContextual"/>
         </w:rPr>
       </w:pPr>
@@ -943,7 +951,7 @@
             <w:noProof/>
             <w:kern w:val="2"/>
             <w:szCs w:val="24"/>
-            <w:lang w:val="en-FI" w:eastAsia="en-GB" w:bidi="ar-SA"/>
+            <w:lang w:eastAsia="en-GB" w:bidi="ar-SA"/>
             <w14:ligatures w14:val="standardContextual"/>
           </w:rPr>
           <w:tab/>
@@ -1010,7 +1018,7 @@
           <w:noProof/>
           <w:kern w:val="2"/>
           <w:szCs w:val="24"/>
-          <w:lang w:val="en-FI" w:eastAsia="en-GB" w:bidi="ar-SA"/>
+          <w:lang w:eastAsia="en-GB" w:bidi="ar-SA"/>
           <w14:ligatures w14:val="standardContextual"/>
         </w:rPr>
       </w:pPr>
@@ -1028,7 +1036,7 @@
             <w:noProof/>
             <w:kern w:val="2"/>
             <w:szCs w:val="24"/>
-            <w:lang w:val="en-FI" w:eastAsia="en-GB" w:bidi="ar-SA"/>
+            <w:lang w:eastAsia="en-GB" w:bidi="ar-SA"/>
             <w14:ligatures w14:val="standardContextual"/>
           </w:rPr>
           <w:tab/>
@@ -1095,7 +1103,7 @@
           <w:noProof/>
           <w:kern w:val="2"/>
           <w:szCs w:val="24"/>
-          <w:lang w:val="en-FI" w:eastAsia="en-GB" w:bidi="ar-SA"/>
+          <w:lang w:eastAsia="en-GB" w:bidi="ar-SA"/>
           <w14:ligatures w14:val="standardContextual"/>
         </w:rPr>
       </w:pPr>
@@ -1113,7 +1121,7 @@
             <w:noProof/>
             <w:kern w:val="2"/>
             <w:szCs w:val="24"/>
-            <w:lang w:val="en-FI" w:eastAsia="en-GB" w:bidi="ar-SA"/>
+            <w:lang w:eastAsia="en-GB" w:bidi="ar-SA"/>
             <w14:ligatures w14:val="standardContextual"/>
           </w:rPr>
           <w:tab/>
@@ -1180,7 +1188,7 @@
           <w:noProof/>
           <w:kern w:val="2"/>
           <w:szCs w:val="24"/>
-          <w:lang w:val="en-FI" w:eastAsia="en-GB" w:bidi="ar-SA"/>
+          <w:lang w:eastAsia="en-GB" w:bidi="ar-SA"/>
           <w14:ligatures w14:val="standardContextual"/>
         </w:rPr>
       </w:pPr>
@@ -1198,7 +1206,7 @@
             <w:noProof/>
             <w:kern w:val="2"/>
             <w:szCs w:val="24"/>
-            <w:lang w:val="en-FI" w:eastAsia="en-GB" w:bidi="ar-SA"/>
+            <w:lang w:eastAsia="en-GB" w:bidi="ar-SA"/>
             <w14:ligatures w14:val="standardContextual"/>
           </w:rPr>
           <w:tab/>
@@ -1265,7 +1273,7 @@
           <w:noProof/>
           <w:kern w:val="2"/>
           <w:szCs w:val="24"/>
-          <w:lang w:val="en-FI" w:eastAsia="en-GB" w:bidi="ar-SA"/>
+          <w:lang w:eastAsia="en-GB" w:bidi="ar-SA"/>
           <w14:ligatures w14:val="standardContextual"/>
         </w:rPr>
       </w:pPr>
@@ -1283,7 +1291,7 @@
             <w:noProof/>
             <w:kern w:val="2"/>
             <w:szCs w:val="24"/>
-            <w:lang w:val="en-FI" w:eastAsia="en-GB" w:bidi="ar-SA"/>
+            <w:lang w:eastAsia="en-GB" w:bidi="ar-SA"/>
             <w14:ligatures w14:val="standardContextual"/>
           </w:rPr>
           <w:tab/>
@@ -1350,7 +1358,7 @@
           <w:noProof/>
           <w:kern w:val="2"/>
           <w:szCs w:val="24"/>
-          <w:lang w:val="en-FI" w:eastAsia="en-GB" w:bidi="ar-SA"/>
+          <w:lang w:eastAsia="en-GB" w:bidi="ar-SA"/>
           <w14:ligatures w14:val="standardContextual"/>
         </w:rPr>
       </w:pPr>
@@ -1368,7 +1376,7 @@
             <w:noProof/>
             <w:kern w:val="2"/>
             <w:szCs w:val="24"/>
-            <w:lang w:val="en-FI" w:eastAsia="en-GB" w:bidi="ar-SA"/>
+            <w:lang w:eastAsia="en-GB" w:bidi="ar-SA"/>
             <w14:ligatures w14:val="standardContextual"/>
           </w:rPr>
           <w:tab/>
@@ -1435,7 +1443,7 @@
           <w:noProof/>
           <w:kern w:val="2"/>
           <w:szCs w:val="24"/>
-          <w:lang w:val="en-FI" w:eastAsia="en-GB" w:bidi="ar-SA"/>
+          <w:lang w:eastAsia="en-GB" w:bidi="ar-SA"/>
           <w14:ligatures w14:val="standardContextual"/>
         </w:rPr>
       </w:pPr>
@@ -1453,7 +1461,7 @@
             <w:noProof/>
             <w:kern w:val="2"/>
             <w:szCs w:val="24"/>
-            <w:lang w:val="en-FI" w:eastAsia="en-GB" w:bidi="ar-SA"/>
+            <w:lang w:eastAsia="en-GB" w:bidi="ar-SA"/>
             <w14:ligatures w14:val="standardContextual"/>
           </w:rPr>
           <w:tab/>
@@ -1520,7 +1528,7 @@
           <w:noProof/>
           <w:kern w:val="2"/>
           <w:szCs w:val="24"/>
-          <w:lang w:val="en-FI" w:eastAsia="en-GB" w:bidi="ar-SA"/>
+          <w:lang w:eastAsia="en-GB" w:bidi="ar-SA"/>
           <w14:ligatures w14:val="standardContextual"/>
         </w:rPr>
       </w:pPr>
@@ -1538,7 +1546,7 @@
             <w:noProof/>
             <w:kern w:val="2"/>
             <w:szCs w:val="24"/>
-            <w:lang w:val="en-FI" w:eastAsia="en-GB" w:bidi="ar-SA"/>
+            <w:lang w:eastAsia="en-GB" w:bidi="ar-SA"/>
             <w14:ligatures w14:val="standardContextual"/>
           </w:rPr>
           <w:tab/>
@@ -1605,7 +1613,7 @@
           <w:noProof/>
           <w:kern w:val="2"/>
           <w:szCs w:val="24"/>
-          <w:lang w:val="en-FI" w:eastAsia="en-GB" w:bidi="ar-SA"/>
+          <w:lang w:eastAsia="en-GB" w:bidi="ar-SA"/>
           <w14:ligatures w14:val="standardContextual"/>
         </w:rPr>
       </w:pPr>
@@ -1623,7 +1631,7 @@
             <w:noProof/>
             <w:kern w:val="2"/>
             <w:szCs w:val="24"/>
-            <w:lang w:val="en-FI" w:eastAsia="en-GB" w:bidi="ar-SA"/>
+            <w:lang w:eastAsia="en-GB" w:bidi="ar-SA"/>
             <w14:ligatures w14:val="standardContextual"/>
           </w:rPr>
           <w:tab/>
@@ -1690,7 +1698,7 @@
           <w:noProof/>
           <w:kern w:val="2"/>
           <w:szCs w:val="24"/>
-          <w:lang w:val="en-FI" w:eastAsia="en-GB" w:bidi="ar-SA"/>
+          <w:lang w:eastAsia="en-GB" w:bidi="ar-SA"/>
           <w14:ligatures w14:val="standardContextual"/>
         </w:rPr>
       </w:pPr>
@@ -1708,7 +1716,7 @@
             <w:noProof/>
             <w:kern w:val="2"/>
             <w:szCs w:val="24"/>
-            <w:lang w:val="en-FI" w:eastAsia="en-GB" w:bidi="ar-SA"/>
+            <w:lang w:eastAsia="en-GB" w:bidi="ar-SA"/>
             <w14:ligatures w14:val="standardContextual"/>
           </w:rPr>
           <w:tab/>
@@ -1775,7 +1783,7 @@
           <w:noProof/>
           <w:kern w:val="2"/>
           <w:szCs w:val="24"/>
-          <w:lang w:val="en-FI" w:eastAsia="en-GB" w:bidi="ar-SA"/>
+          <w:lang w:eastAsia="en-GB" w:bidi="ar-SA"/>
           <w14:ligatures w14:val="standardContextual"/>
         </w:rPr>
       </w:pPr>
@@ -1793,7 +1801,7 @@
             <w:noProof/>
             <w:kern w:val="2"/>
             <w:szCs w:val="24"/>
-            <w:lang w:val="en-FI" w:eastAsia="en-GB" w:bidi="ar-SA"/>
+            <w:lang w:eastAsia="en-GB" w:bidi="ar-SA"/>
             <w14:ligatures w14:val="standardContextual"/>
           </w:rPr>
           <w:tab/>
@@ -1860,7 +1868,7 @@
           <w:noProof/>
           <w:kern w:val="2"/>
           <w:szCs w:val="24"/>
-          <w:lang w:val="en-FI" w:eastAsia="en-GB" w:bidi="ar-SA"/>
+          <w:lang w:eastAsia="en-GB" w:bidi="ar-SA"/>
           <w14:ligatures w14:val="standardContextual"/>
         </w:rPr>
       </w:pPr>
@@ -1878,7 +1886,7 @@
             <w:noProof/>
             <w:kern w:val="2"/>
             <w:szCs w:val="24"/>
-            <w:lang w:val="en-FI" w:eastAsia="en-GB" w:bidi="ar-SA"/>
+            <w:lang w:eastAsia="en-GB" w:bidi="ar-SA"/>
             <w14:ligatures w14:val="standardContextual"/>
           </w:rPr>
           <w:tab/>
@@ -1945,7 +1953,7 @@
           <w:noProof/>
           <w:kern w:val="2"/>
           <w:szCs w:val="24"/>
-          <w:lang w:val="en-FI" w:eastAsia="en-GB" w:bidi="ar-SA"/>
+          <w:lang w:eastAsia="en-GB" w:bidi="ar-SA"/>
           <w14:ligatures w14:val="standardContextual"/>
         </w:rPr>
       </w:pPr>
@@ -1963,7 +1971,7 @@
             <w:noProof/>
             <w:kern w:val="2"/>
             <w:szCs w:val="24"/>
-            <w:lang w:val="en-FI" w:eastAsia="en-GB" w:bidi="ar-SA"/>
+            <w:lang w:eastAsia="en-GB" w:bidi="ar-SA"/>
             <w14:ligatures w14:val="standardContextual"/>
           </w:rPr>
           <w:tab/>
@@ -2030,7 +2038,7 @@
           <w:noProof/>
           <w:kern w:val="2"/>
           <w:szCs w:val="24"/>
-          <w:lang w:val="en-FI" w:eastAsia="en-GB" w:bidi="ar-SA"/>
+          <w:lang w:eastAsia="en-GB" w:bidi="ar-SA"/>
           <w14:ligatures w14:val="standardContextual"/>
         </w:rPr>
       </w:pPr>
@@ -2048,7 +2056,7 @@
             <w:noProof/>
             <w:kern w:val="2"/>
             <w:szCs w:val="24"/>
-            <w:lang w:val="en-FI" w:eastAsia="en-GB" w:bidi="ar-SA"/>
+            <w:lang w:eastAsia="en-GB" w:bidi="ar-SA"/>
             <w14:ligatures w14:val="standardContextual"/>
           </w:rPr>
           <w:tab/>
@@ -2115,7 +2123,7 @@
           <w:noProof/>
           <w:kern w:val="2"/>
           <w:szCs w:val="24"/>
-          <w:lang w:val="en-FI" w:eastAsia="en-GB" w:bidi="ar-SA"/>
+          <w:lang w:eastAsia="en-GB" w:bidi="ar-SA"/>
           <w14:ligatures w14:val="standardContextual"/>
         </w:rPr>
       </w:pPr>
@@ -2133,7 +2141,7 @@
             <w:noProof/>
             <w:kern w:val="2"/>
             <w:szCs w:val="24"/>
-            <w:lang w:val="en-FI" w:eastAsia="en-GB" w:bidi="ar-SA"/>
+            <w:lang w:eastAsia="en-GB" w:bidi="ar-SA"/>
             <w14:ligatures w14:val="standardContextual"/>
           </w:rPr>
           <w:tab/>
@@ -2200,7 +2208,7 @@
           <w:noProof/>
           <w:kern w:val="2"/>
           <w:szCs w:val="24"/>
-          <w:lang w:val="en-FI" w:eastAsia="en-GB" w:bidi="ar-SA"/>
+          <w:lang w:eastAsia="en-GB" w:bidi="ar-SA"/>
           <w14:ligatures w14:val="standardContextual"/>
         </w:rPr>
       </w:pPr>
@@ -2218,7 +2226,7 @@
             <w:noProof/>
             <w:kern w:val="2"/>
             <w:szCs w:val="24"/>
-            <w:lang w:val="en-FI" w:eastAsia="en-GB" w:bidi="ar-SA"/>
+            <w:lang w:eastAsia="en-GB" w:bidi="ar-SA"/>
             <w14:ligatures w14:val="standardContextual"/>
           </w:rPr>
           <w:tab/>
@@ -2285,7 +2293,7 @@
           <w:noProof/>
           <w:kern w:val="2"/>
           <w:szCs w:val="24"/>
-          <w:lang w:val="en-FI" w:eastAsia="en-GB" w:bidi="ar-SA"/>
+          <w:lang w:eastAsia="en-GB" w:bidi="ar-SA"/>
           <w14:ligatures w14:val="standardContextual"/>
         </w:rPr>
       </w:pPr>
@@ -2303,7 +2311,7 @@
             <w:noProof/>
             <w:kern w:val="2"/>
             <w:szCs w:val="24"/>
-            <w:lang w:val="en-FI" w:eastAsia="en-GB" w:bidi="ar-SA"/>
+            <w:lang w:eastAsia="en-GB" w:bidi="ar-SA"/>
             <w14:ligatures w14:val="standardContextual"/>
           </w:rPr>
           <w:tab/>
@@ -2370,7 +2378,7 @@
           <w:noProof/>
           <w:kern w:val="2"/>
           <w:szCs w:val="24"/>
-          <w:lang w:val="en-FI" w:eastAsia="en-GB" w:bidi="ar-SA"/>
+          <w:lang w:eastAsia="en-GB" w:bidi="ar-SA"/>
           <w14:ligatures w14:val="standardContextual"/>
         </w:rPr>
       </w:pPr>
@@ -2388,7 +2396,7 @@
             <w:noProof/>
             <w:kern w:val="2"/>
             <w:szCs w:val="24"/>
-            <w:lang w:val="en-FI" w:eastAsia="en-GB" w:bidi="ar-SA"/>
+            <w:lang w:eastAsia="en-GB" w:bidi="ar-SA"/>
             <w14:ligatures w14:val="standardContextual"/>
           </w:rPr>
           <w:tab/>
@@ -2455,7 +2463,7 @@
           <w:noProof/>
           <w:kern w:val="2"/>
           <w:szCs w:val="24"/>
-          <w:lang w:val="en-FI" w:eastAsia="en-GB" w:bidi="ar-SA"/>
+          <w:lang w:eastAsia="en-GB" w:bidi="ar-SA"/>
           <w14:ligatures w14:val="standardContextual"/>
         </w:rPr>
       </w:pPr>
@@ -2473,7 +2481,7 @@
             <w:noProof/>
             <w:kern w:val="2"/>
             <w:szCs w:val="24"/>
-            <w:lang w:val="en-FI" w:eastAsia="en-GB" w:bidi="ar-SA"/>
+            <w:lang w:eastAsia="en-GB" w:bidi="ar-SA"/>
             <w14:ligatures w14:val="standardContextual"/>
           </w:rPr>
           <w:tab/>
@@ -2540,7 +2548,7 @@
           <w:noProof/>
           <w:kern w:val="2"/>
           <w:szCs w:val="24"/>
-          <w:lang w:val="en-FI" w:eastAsia="en-GB" w:bidi="ar-SA"/>
+          <w:lang w:eastAsia="en-GB" w:bidi="ar-SA"/>
           <w14:ligatures w14:val="standardContextual"/>
         </w:rPr>
       </w:pPr>
@@ -2558,7 +2566,7 @@
             <w:noProof/>
             <w:kern w:val="2"/>
             <w:szCs w:val="24"/>
-            <w:lang w:val="en-FI" w:eastAsia="en-GB" w:bidi="ar-SA"/>
+            <w:lang w:eastAsia="en-GB" w:bidi="ar-SA"/>
             <w14:ligatures w14:val="standardContextual"/>
           </w:rPr>
           <w:tab/>
@@ -2625,7 +2633,7 @@
           <w:noProof/>
           <w:kern w:val="2"/>
           <w:szCs w:val="24"/>
-          <w:lang w:val="en-FI" w:eastAsia="en-GB" w:bidi="ar-SA"/>
+          <w:lang w:eastAsia="en-GB" w:bidi="ar-SA"/>
           <w14:ligatures w14:val="standardContextual"/>
         </w:rPr>
       </w:pPr>
@@ -2643,7 +2651,7 @@
             <w:noProof/>
             <w:kern w:val="2"/>
             <w:szCs w:val="24"/>
-            <w:lang w:val="en-FI" w:eastAsia="en-GB" w:bidi="ar-SA"/>
+            <w:lang w:eastAsia="en-GB" w:bidi="ar-SA"/>
             <w14:ligatures w14:val="standardContextual"/>
           </w:rPr>
           <w:tab/>
@@ -2710,7 +2718,7 @@
           <w:noProof/>
           <w:kern w:val="2"/>
           <w:szCs w:val="24"/>
-          <w:lang w:val="en-FI" w:eastAsia="en-GB" w:bidi="ar-SA"/>
+          <w:lang w:eastAsia="en-GB" w:bidi="ar-SA"/>
           <w14:ligatures w14:val="standardContextual"/>
         </w:rPr>
       </w:pPr>
@@ -2728,7 +2736,7 @@
             <w:noProof/>
             <w:kern w:val="2"/>
             <w:szCs w:val="24"/>
-            <w:lang w:val="en-FI" w:eastAsia="en-GB" w:bidi="ar-SA"/>
+            <w:lang w:eastAsia="en-GB" w:bidi="ar-SA"/>
             <w14:ligatures w14:val="standardContextual"/>
           </w:rPr>
           <w:tab/>
@@ -2795,7 +2803,7 @@
           <w:noProof/>
           <w:kern w:val="2"/>
           <w:szCs w:val="24"/>
-          <w:lang w:val="en-FI" w:eastAsia="en-GB" w:bidi="ar-SA"/>
+          <w:lang w:eastAsia="en-GB" w:bidi="ar-SA"/>
           <w14:ligatures w14:val="standardContextual"/>
         </w:rPr>
       </w:pPr>
@@ -2813,7 +2821,7 @@
             <w:noProof/>
             <w:kern w:val="2"/>
             <w:szCs w:val="24"/>
-            <w:lang w:val="en-FI" w:eastAsia="en-GB" w:bidi="ar-SA"/>
+            <w:lang w:eastAsia="en-GB" w:bidi="ar-SA"/>
             <w14:ligatures w14:val="standardContextual"/>
           </w:rPr>
           <w:tab/>
@@ -2880,7 +2888,7 @@
           <w:noProof/>
           <w:kern w:val="2"/>
           <w:szCs w:val="24"/>
-          <w:lang w:val="en-FI" w:eastAsia="en-GB" w:bidi="ar-SA"/>
+          <w:lang w:eastAsia="en-GB" w:bidi="ar-SA"/>
           <w14:ligatures w14:val="standardContextual"/>
         </w:rPr>
       </w:pPr>
@@ -2898,7 +2906,7 @@
             <w:noProof/>
             <w:kern w:val="2"/>
             <w:szCs w:val="24"/>
-            <w:lang w:val="en-FI" w:eastAsia="en-GB" w:bidi="ar-SA"/>
+            <w:lang w:eastAsia="en-GB" w:bidi="ar-SA"/>
             <w14:ligatures w14:val="standardContextual"/>
           </w:rPr>
           <w:tab/>
@@ -2965,7 +2973,7 @@
           <w:noProof/>
           <w:kern w:val="2"/>
           <w:szCs w:val="24"/>
-          <w:lang w:val="en-FI" w:eastAsia="en-GB" w:bidi="ar-SA"/>
+          <w:lang w:eastAsia="en-GB" w:bidi="ar-SA"/>
           <w14:ligatures w14:val="standardContextual"/>
         </w:rPr>
       </w:pPr>
@@ -2983,7 +2991,7 @@
             <w:noProof/>
             <w:kern w:val="2"/>
             <w:szCs w:val="24"/>
-            <w:lang w:val="en-FI" w:eastAsia="en-GB" w:bidi="ar-SA"/>
+            <w:lang w:eastAsia="en-GB" w:bidi="ar-SA"/>
             <w14:ligatures w14:val="standardContextual"/>
           </w:rPr>
           <w:tab/>
@@ -5485,18 +5493,18 @@
       <w:pPr>
         <w:pStyle w:val="Heading2"/>
       </w:pPr>
-      <w:bookmarkStart w:id="92" w:name="_Toc11353205"/>
-      <w:bookmarkStart w:id="93" w:name="_Toc11353131"/>
-      <w:bookmarkStart w:id="94" w:name="_Toc11253832"/>
-      <w:bookmarkStart w:id="95" w:name="_Toc11144785"/>
-      <w:bookmarkStart w:id="96" w:name="_Toc10743696"/>
-      <w:bookmarkStart w:id="97" w:name="_Toc10741276"/>
-      <w:bookmarkStart w:id="98" w:name="_Toc10646650"/>
-      <w:bookmarkStart w:id="99" w:name="_Toc185852866"/>
+      <w:bookmarkStart w:id="92" w:name="_Toc185852866"/>
+      <w:bookmarkStart w:id="93" w:name="_Toc11353205"/>
+      <w:bookmarkStart w:id="94" w:name="_Toc11353131"/>
+      <w:bookmarkStart w:id="95" w:name="_Toc11253832"/>
+      <w:bookmarkStart w:id="96" w:name="_Toc11144785"/>
+      <w:bookmarkStart w:id="97" w:name="_Toc10743696"/>
+      <w:bookmarkStart w:id="98" w:name="_Toc10741276"/>
+      <w:bookmarkStart w:id="99" w:name="_Toc10646650"/>
       <w:r>
         <w:t>Payment handling fees</w:t>
       </w:r>
-      <w:bookmarkEnd w:id="99"/>
+      <w:bookmarkEnd w:id="92"/>
     </w:p>
     <w:p>
       <w:pPr>
@@ -5560,13 +5568,13 @@
       <w:r>
         <w:t>d</w:t>
       </w:r>
-      <w:bookmarkEnd w:id="92"/>
       <w:bookmarkEnd w:id="93"/>
       <w:bookmarkEnd w:id="94"/>
       <w:bookmarkEnd w:id="95"/>
       <w:bookmarkEnd w:id="96"/>
       <w:bookmarkEnd w:id="97"/>
       <w:bookmarkEnd w:id="98"/>
+      <w:bookmarkEnd w:id="99"/>
       <w:bookmarkEnd w:id="101"/>
     </w:p>
     <w:p>
@@ -5806,11 +5814,11 @@
         <w:pStyle w:val="Textbody"/>
       </w:pPr>
       <w:r>
-        <w:t>If you have delivery confirmation (</w:t>
+        <w:t>If the Delivery Confirmation (</w:t>
       </w:r>
       <w:proofErr w:type="spellStart"/>
       <w:r>
-        <w:t>toimitustietojen</w:t>
+        <w:t>Toimitustietojen</w:t>
       </w:r>
       <w:proofErr w:type="spellEnd"/>
       <w:r>
@@ -5822,48 +5830,23 @@
       </w:r>
       <w:proofErr w:type="spellEnd"/>
       <w:r>
-        <w:t>) feature option enabled with Svea Payments</w:t>
-      </w:r>
-      <w:r>
-        <w:t xml:space="preserve"> service</w:t>
-      </w:r>
-      <w:r>
-        <w:t>, use this dropdown</w:t>
-      </w:r>
-      <w:r>
-        <w:t xml:space="preserve"> to select status trigger</w:t>
-      </w:r>
-      <w:r>
-        <w:t xml:space="preserve"> when the updated order status and delivery information will be sent to the Svea Payments. </w:t>
-      </w:r>
-    </w:p>
-    <w:p>
-      <w:pPr>
-        <w:pStyle w:val="Textbody"/>
-      </w:pPr>
-      <w:r>
-        <w:t>The d</w:t>
-      </w:r>
-      <w:r>
-        <w:t>efault value is Completed</w:t>
-      </w:r>
-      <w:r>
-        <w:t>.</w:t>
-      </w:r>
-      <w:r>
-        <w:t xml:space="preserve"> </w:t>
-      </w:r>
-      <w:r>
-        <w:t xml:space="preserve">In other words, </w:t>
-      </w:r>
-      <w:r>
-        <w:t>when the order is</w:t>
-      </w:r>
-      <w:r>
-        <w:t xml:space="preserve"> marked as</w:t>
-      </w:r>
-      <w:r>
-        <w:t xml:space="preserve"> delivered and WooCommerce order status is completed.</w:t>
+        <w:t>) feature is enabled in the Svea Payments service, use this dropdown menu to select the status trigger. This trigger determines when the updated order status and delivery information will be sent to Svea Payments.</w:t>
+      </w:r>
+    </w:p>
+    <w:p>
+      <w:pPr>
+        <w:pStyle w:val="Textbody"/>
+      </w:pPr>
+      <w:r>
+        <w:t>By default, the trigger is set to "Completed." This means the delivery information is sent when an order is marked as delivered and the WooCommerce order status is updated to "Completed."</w:t>
+      </w:r>
+    </w:p>
+    <w:p>
+      <w:pPr>
+        <w:pStyle w:val="Textbody"/>
+      </w:pPr>
+      <w:r>
+        <w:t>You can initiate this action either by manually updating the order status on the order administration page or by applying a bulk action to update the status of multiple orders simultaneously.</w:t>
       </w:r>
     </w:p>
     <w:p>
@@ -5881,7 +5864,13 @@
         <w:pStyle w:val="Textbody"/>
       </w:pPr>
       <w:r>
-        <w:t>If a comma separated list of the payment method codes is specified, the delivery confirmation (see 6.11) is only sent for these payment methos. For example:</w:t>
+        <w:t>If a comma separated list of the payment method codes is specified, the delivery confirmation (see 6.11) is only sent for these payment metho</w:t>
+      </w:r>
+      <w:r>
+        <w:t>d</w:t>
+      </w:r>
+      <w:r>
+        <w:t>s. For example:</w:t>
       </w:r>
     </w:p>
     <w:p>
@@ -5917,23 +5906,46 @@
         <w:pStyle w:val="Textbody"/>
       </w:pPr>
       <w:r>
+        <w:t xml:space="preserve">Note! </w:t>
+      </w:r>
+      <w:r>
         <w:t xml:space="preserve">If this payment method code list is empty and delivery confirmation is activated, the delivery confirmation is set for </w:t>
       </w:r>
-      <w:proofErr w:type="gramStart"/>
-      <w:r>
-        <w:t>the all</w:t>
-      </w:r>
-      <w:proofErr w:type="gramEnd"/>
+      <w:r>
+        <w:t>all</w:t>
+      </w:r>
       <w:r>
         <w:t xml:space="preserve"> payment methods.</w:t>
       </w:r>
     </w:p>
     <w:p>
       <w:pPr>
+        <w:widowControl/>
+        <w:suppressAutoHyphens w:val="0"/>
+        <w:autoSpaceDN/>
+        <w:spacing w:after="160" w:line="259" w:lineRule="auto"/>
+        <w:textAlignment w:val="auto"/>
+        <w:rPr>
+          <w:rFonts w:ascii="Arial" w:eastAsia="Droid Sans Fallback" w:hAnsi="Arial" w:cs="Lohit Hindi"/>
+          <w:b/>
+          <w:bCs/>
+          <w:i/>
+          <w:iCs/>
+          <w:sz w:val="28"/>
+          <w:szCs w:val="28"/>
+        </w:rPr>
+      </w:pPr>
+      <w:bookmarkStart w:id="128" w:name="_Toc185852874"/>
+      <w:r>
+        <w:br w:type="page"/>
+      </w:r>
+    </w:p>
+    <w:p>
+      <w:pPr>
         <w:pStyle w:val="Heading2"/>
       </w:pPr>
-      <w:bookmarkStart w:id="128" w:name="_Toc185852874"/>
-      <w:r>
+      <w:r>
+        <w:lastRenderedPageBreak/>
         <w:t>Part Payment widget</w:t>
       </w:r>
       <w:bookmarkEnd w:id="128"/>
@@ -6028,9 +6040,6 @@
             </a:graphic>
           </wp:inline>
         </w:drawing>
-      </w:r>
-      <w:r>
-        <w:br/>
       </w:r>
     </w:p>
     <w:p>
@@ -7223,6 +7232,9 @@
         <w:br/>
       </w:r>
       <w:r>
+        <w:rPr>
+          <w:noProof/>
+        </w:rPr>
         <w:drawing>
           <wp:inline distT="0" distB="0" distL="0" distR="0" wp14:anchorId="57B957AA" wp14:editId="55E54F52">
             <wp:extent cx="6120765" cy="2411730"/>
@@ -7819,7 +7831,15 @@
         <w:sz w:val="20"/>
         <w:szCs w:val="20"/>
       </w:rPr>
-      <w:t>23</w:t>
+      <w:t>2</w:t>
+    </w:r>
+    <w:r>
+      <w:rPr>
+        <w:rFonts w:ascii="Arial" w:hAnsi="Arial" w:cs="Arial"/>
+        <w:sz w:val="20"/>
+        <w:szCs w:val="20"/>
+      </w:rPr>
+      <w:t>6</w:t>
     </w:r>
     <w:r>
       <w:rPr>
@@ -7835,7 +7855,7 @@
         <w:sz w:val="20"/>
         <w:szCs w:val="20"/>
       </w:rPr>
-      <w:t>12</w:t>
+      <w:t>1</w:t>
     </w:r>
     <w:r>
       <w:rPr>
@@ -7859,7 +7879,7 @@
         <w:sz w:val="20"/>
         <w:szCs w:val="20"/>
       </w:rPr>
-      <w:t>4</w:t>
+      <w:t>5</w:t>
     </w:r>
   </w:p>
 </w:hdr>
@@ -10127,7 +10147,6 @@
   <w:style w:type="character" w:default="1" w:styleId="DefaultParagraphFont">
     <w:name w:val="Default Paragraph Font"/>
     <w:uiPriority w:val="1"/>
-    <w:semiHidden/>
     <w:unhideWhenUsed/>
   </w:style>
   <w:style w:type="table" w:default="1" w:styleId="TableNormal">

</xml_diff>

<commit_message>
Fix deliveryinfo for bulk actions (#94)
</commit_message>
<xml_diff>
--- a/docs/Svea_Payment_Gateway_Manual.docx
+++ b/docs/Svea_Payment_Gateway_Manual.docx
@@ -359,7 +359,15 @@
           <w:iCs/>
           <w:szCs w:val="22"/>
         </w:rPr>
-        <w:t>11</w:t>
+        <w:t>1</w:t>
+      </w:r>
+      <w:r>
+        <w:rPr>
+          <w:i/>
+          <w:iCs/>
+          <w:szCs w:val="22"/>
+        </w:rPr>
+        <w:t>2</w:t>
       </w:r>
     </w:p>
     <w:p>
@@ -396,7 +404,7 @@
           <w:noProof/>
           <w:kern w:val="2"/>
           <w:szCs w:val="24"/>
-          <w:lang w:val="en-FI" w:eastAsia="en-GB" w:bidi="ar-SA"/>
+          <w:lang w:eastAsia="en-GB" w:bidi="ar-SA"/>
           <w14:ligatures w14:val="standardContextual"/>
         </w:rPr>
       </w:pPr>
@@ -433,7 +441,7 @@
             <w:noProof/>
             <w:kern w:val="2"/>
             <w:szCs w:val="24"/>
-            <w:lang w:val="en-FI" w:eastAsia="en-GB" w:bidi="ar-SA"/>
+            <w:lang w:eastAsia="en-GB" w:bidi="ar-SA"/>
             <w14:ligatures w14:val="standardContextual"/>
           </w:rPr>
           <w:tab/>
@@ -500,7 +508,7 @@
           <w:noProof/>
           <w:kern w:val="2"/>
           <w:szCs w:val="24"/>
-          <w:lang w:val="en-FI" w:eastAsia="en-GB" w:bidi="ar-SA"/>
+          <w:lang w:eastAsia="en-GB" w:bidi="ar-SA"/>
           <w14:ligatures w14:val="standardContextual"/>
         </w:rPr>
       </w:pPr>
@@ -518,7 +526,7 @@
             <w:noProof/>
             <w:kern w:val="2"/>
             <w:szCs w:val="24"/>
-            <w:lang w:val="en-FI" w:eastAsia="en-GB" w:bidi="ar-SA"/>
+            <w:lang w:eastAsia="en-GB" w:bidi="ar-SA"/>
             <w14:ligatures w14:val="standardContextual"/>
           </w:rPr>
           <w:tab/>
@@ -585,7 +593,7 @@
           <w:noProof/>
           <w:kern w:val="2"/>
           <w:szCs w:val="24"/>
-          <w:lang w:val="en-FI" w:eastAsia="en-GB" w:bidi="ar-SA"/>
+          <w:lang w:eastAsia="en-GB" w:bidi="ar-SA"/>
           <w14:ligatures w14:val="standardContextual"/>
         </w:rPr>
       </w:pPr>
@@ -603,7 +611,7 @@
             <w:noProof/>
             <w:kern w:val="2"/>
             <w:szCs w:val="24"/>
-            <w:lang w:val="en-FI" w:eastAsia="en-GB" w:bidi="ar-SA"/>
+            <w:lang w:eastAsia="en-GB" w:bidi="ar-SA"/>
             <w14:ligatures w14:val="standardContextual"/>
           </w:rPr>
           <w:tab/>
@@ -670,7 +678,7 @@
           <w:noProof/>
           <w:kern w:val="2"/>
           <w:szCs w:val="24"/>
-          <w:lang w:val="en-FI" w:eastAsia="en-GB" w:bidi="ar-SA"/>
+          <w:lang w:eastAsia="en-GB" w:bidi="ar-SA"/>
           <w14:ligatures w14:val="standardContextual"/>
         </w:rPr>
       </w:pPr>
@@ -688,7 +696,7 @@
             <w:noProof/>
             <w:kern w:val="2"/>
             <w:szCs w:val="24"/>
-            <w:lang w:val="en-FI" w:eastAsia="en-GB" w:bidi="ar-SA"/>
+            <w:lang w:eastAsia="en-GB" w:bidi="ar-SA"/>
             <w14:ligatures w14:val="standardContextual"/>
           </w:rPr>
           <w:tab/>
@@ -755,7 +763,7 @@
           <w:noProof/>
           <w:kern w:val="2"/>
           <w:szCs w:val="24"/>
-          <w:lang w:val="en-FI" w:eastAsia="en-GB" w:bidi="ar-SA"/>
+          <w:lang w:eastAsia="en-GB" w:bidi="ar-SA"/>
           <w14:ligatures w14:val="standardContextual"/>
         </w:rPr>
       </w:pPr>
@@ -773,7 +781,7 @@
             <w:noProof/>
             <w:kern w:val="2"/>
             <w:szCs w:val="24"/>
-            <w:lang w:val="en-FI" w:eastAsia="en-GB" w:bidi="ar-SA"/>
+            <w:lang w:eastAsia="en-GB" w:bidi="ar-SA"/>
             <w14:ligatures w14:val="standardContextual"/>
           </w:rPr>
           <w:tab/>
@@ -840,7 +848,7 @@
           <w:noProof/>
           <w:kern w:val="2"/>
           <w:szCs w:val="24"/>
-          <w:lang w:val="en-FI" w:eastAsia="en-GB" w:bidi="ar-SA"/>
+          <w:lang w:eastAsia="en-GB" w:bidi="ar-SA"/>
           <w14:ligatures w14:val="standardContextual"/>
         </w:rPr>
       </w:pPr>
@@ -858,7 +866,7 @@
             <w:noProof/>
             <w:kern w:val="2"/>
             <w:szCs w:val="24"/>
-            <w:lang w:val="en-FI" w:eastAsia="en-GB" w:bidi="ar-SA"/>
+            <w:lang w:eastAsia="en-GB" w:bidi="ar-SA"/>
             <w14:ligatures w14:val="standardContextual"/>
           </w:rPr>
           <w:tab/>
@@ -925,7 +933,7 @@
           <w:noProof/>
           <w:kern w:val="2"/>
           <w:szCs w:val="24"/>
-          <w:lang w:val="en-FI" w:eastAsia="en-GB" w:bidi="ar-SA"/>
+          <w:lang w:eastAsia="en-GB" w:bidi="ar-SA"/>
           <w14:ligatures w14:val="standardContextual"/>
         </w:rPr>
       </w:pPr>
@@ -943,7 +951,7 @@
             <w:noProof/>
             <w:kern w:val="2"/>
             <w:szCs w:val="24"/>
-            <w:lang w:val="en-FI" w:eastAsia="en-GB" w:bidi="ar-SA"/>
+            <w:lang w:eastAsia="en-GB" w:bidi="ar-SA"/>
             <w14:ligatures w14:val="standardContextual"/>
           </w:rPr>
           <w:tab/>
@@ -1010,7 +1018,7 @@
           <w:noProof/>
           <w:kern w:val="2"/>
           <w:szCs w:val="24"/>
-          <w:lang w:val="en-FI" w:eastAsia="en-GB" w:bidi="ar-SA"/>
+          <w:lang w:eastAsia="en-GB" w:bidi="ar-SA"/>
           <w14:ligatures w14:val="standardContextual"/>
         </w:rPr>
       </w:pPr>
@@ -1028,7 +1036,7 @@
             <w:noProof/>
             <w:kern w:val="2"/>
             <w:szCs w:val="24"/>
-            <w:lang w:val="en-FI" w:eastAsia="en-GB" w:bidi="ar-SA"/>
+            <w:lang w:eastAsia="en-GB" w:bidi="ar-SA"/>
             <w14:ligatures w14:val="standardContextual"/>
           </w:rPr>
           <w:tab/>
@@ -1095,7 +1103,7 @@
           <w:noProof/>
           <w:kern w:val="2"/>
           <w:szCs w:val="24"/>
-          <w:lang w:val="en-FI" w:eastAsia="en-GB" w:bidi="ar-SA"/>
+          <w:lang w:eastAsia="en-GB" w:bidi="ar-SA"/>
           <w14:ligatures w14:val="standardContextual"/>
         </w:rPr>
       </w:pPr>
@@ -1113,7 +1121,7 @@
             <w:noProof/>
             <w:kern w:val="2"/>
             <w:szCs w:val="24"/>
-            <w:lang w:val="en-FI" w:eastAsia="en-GB" w:bidi="ar-SA"/>
+            <w:lang w:eastAsia="en-GB" w:bidi="ar-SA"/>
             <w14:ligatures w14:val="standardContextual"/>
           </w:rPr>
           <w:tab/>
@@ -1180,7 +1188,7 @@
           <w:noProof/>
           <w:kern w:val="2"/>
           <w:szCs w:val="24"/>
-          <w:lang w:val="en-FI" w:eastAsia="en-GB" w:bidi="ar-SA"/>
+          <w:lang w:eastAsia="en-GB" w:bidi="ar-SA"/>
           <w14:ligatures w14:val="standardContextual"/>
         </w:rPr>
       </w:pPr>
@@ -1198,7 +1206,7 @@
             <w:noProof/>
             <w:kern w:val="2"/>
             <w:szCs w:val="24"/>
-            <w:lang w:val="en-FI" w:eastAsia="en-GB" w:bidi="ar-SA"/>
+            <w:lang w:eastAsia="en-GB" w:bidi="ar-SA"/>
             <w14:ligatures w14:val="standardContextual"/>
           </w:rPr>
           <w:tab/>
@@ -1265,7 +1273,7 @@
           <w:noProof/>
           <w:kern w:val="2"/>
           <w:szCs w:val="24"/>
-          <w:lang w:val="en-FI" w:eastAsia="en-GB" w:bidi="ar-SA"/>
+          <w:lang w:eastAsia="en-GB" w:bidi="ar-SA"/>
           <w14:ligatures w14:val="standardContextual"/>
         </w:rPr>
       </w:pPr>
@@ -1283,7 +1291,7 @@
             <w:noProof/>
             <w:kern w:val="2"/>
             <w:szCs w:val="24"/>
-            <w:lang w:val="en-FI" w:eastAsia="en-GB" w:bidi="ar-SA"/>
+            <w:lang w:eastAsia="en-GB" w:bidi="ar-SA"/>
             <w14:ligatures w14:val="standardContextual"/>
           </w:rPr>
           <w:tab/>
@@ -1350,7 +1358,7 @@
           <w:noProof/>
           <w:kern w:val="2"/>
           <w:szCs w:val="24"/>
-          <w:lang w:val="en-FI" w:eastAsia="en-GB" w:bidi="ar-SA"/>
+          <w:lang w:eastAsia="en-GB" w:bidi="ar-SA"/>
           <w14:ligatures w14:val="standardContextual"/>
         </w:rPr>
       </w:pPr>
@@ -1368,7 +1376,7 @@
             <w:noProof/>
             <w:kern w:val="2"/>
             <w:szCs w:val="24"/>
-            <w:lang w:val="en-FI" w:eastAsia="en-GB" w:bidi="ar-SA"/>
+            <w:lang w:eastAsia="en-GB" w:bidi="ar-SA"/>
             <w14:ligatures w14:val="standardContextual"/>
           </w:rPr>
           <w:tab/>
@@ -1435,7 +1443,7 @@
           <w:noProof/>
           <w:kern w:val="2"/>
           <w:szCs w:val="24"/>
-          <w:lang w:val="en-FI" w:eastAsia="en-GB" w:bidi="ar-SA"/>
+          <w:lang w:eastAsia="en-GB" w:bidi="ar-SA"/>
           <w14:ligatures w14:val="standardContextual"/>
         </w:rPr>
       </w:pPr>
@@ -1453,7 +1461,7 @@
             <w:noProof/>
             <w:kern w:val="2"/>
             <w:szCs w:val="24"/>
-            <w:lang w:val="en-FI" w:eastAsia="en-GB" w:bidi="ar-SA"/>
+            <w:lang w:eastAsia="en-GB" w:bidi="ar-SA"/>
             <w14:ligatures w14:val="standardContextual"/>
           </w:rPr>
           <w:tab/>
@@ -1520,7 +1528,7 @@
           <w:noProof/>
           <w:kern w:val="2"/>
           <w:szCs w:val="24"/>
-          <w:lang w:val="en-FI" w:eastAsia="en-GB" w:bidi="ar-SA"/>
+          <w:lang w:eastAsia="en-GB" w:bidi="ar-SA"/>
           <w14:ligatures w14:val="standardContextual"/>
         </w:rPr>
       </w:pPr>
@@ -1538,7 +1546,7 @@
             <w:noProof/>
             <w:kern w:val="2"/>
             <w:szCs w:val="24"/>
-            <w:lang w:val="en-FI" w:eastAsia="en-GB" w:bidi="ar-SA"/>
+            <w:lang w:eastAsia="en-GB" w:bidi="ar-SA"/>
             <w14:ligatures w14:val="standardContextual"/>
           </w:rPr>
           <w:tab/>
@@ -1605,7 +1613,7 @@
           <w:noProof/>
           <w:kern w:val="2"/>
           <w:szCs w:val="24"/>
-          <w:lang w:val="en-FI" w:eastAsia="en-GB" w:bidi="ar-SA"/>
+          <w:lang w:eastAsia="en-GB" w:bidi="ar-SA"/>
           <w14:ligatures w14:val="standardContextual"/>
         </w:rPr>
       </w:pPr>
@@ -1623,7 +1631,7 @@
             <w:noProof/>
             <w:kern w:val="2"/>
             <w:szCs w:val="24"/>
-            <w:lang w:val="en-FI" w:eastAsia="en-GB" w:bidi="ar-SA"/>
+            <w:lang w:eastAsia="en-GB" w:bidi="ar-SA"/>
             <w14:ligatures w14:val="standardContextual"/>
           </w:rPr>
           <w:tab/>
@@ -1690,7 +1698,7 @@
           <w:noProof/>
           <w:kern w:val="2"/>
           <w:szCs w:val="24"/>
-          <w:lang w:val="en-FI" w:eastAsia="en-GB" w:bidi="ar-SA"/>
+          <w:lang w:eastAsia="en-GB" w:bidi="ar-SA"/>
           <w14:ligatures w14:val="standardContextual"/>
         </w:rPr>
       </w:pPr>
@@ -1708,7 +1716,7 @@
             <w:noProof/>
             <w:kern w:val="2"/>
             <w:szCs w:val="24"/>
-            <w:lang w:val="en-FI" w:eastAsia="en-GB" w:bidi="ar-SA"/>
+            <w:lang w:eastAsia="en-GB" w:bidi="ar-SA"/>
             <w14:ligatures w14:val="standardContextual"/>
           </w:rPr>
           <w:tab/>
@@ -1775,7 +1783,7 @@
           <w:noProof/>
           <w:kern w:val="2"/>
           <w:szCs w:val="24"/>
-          <w:lang w:val="en-FI" w:eastAsia="en-GB" w:bidi="ar-SA"/>
+          <w:lang w:eastAsia="en-GB" w:bidi="ar-SA"/>
           <w14:ligatures w14:val="standardContextual"/>
         </w:rPr>
       </w:pPr>
@@ -1793,7 +1801,7 @@
             <w:noProof/>
             <w:kern w:val="2"/>
             <w:szCs w:val="24"/>
-            <w:lang w:val="en-FI" w:eastAsia="en-GB" w:bidi="ar-SA"/>
+            <w:lang w:eastAsia="en-GB" w:bidi="ar-SA"/>
             <w14:ligatures w14:val="standardContextual"/>
           </w:rPr>
           <w:tab/>
@@ -1860,7 +1868,7 @@
           <w:noProof/>
           <w:kern w:val="2"/>
           <w:szCs w:val="24"/>
-          <w:lang w:val="en-FI" w:eastAsia="en-GB" w:bidi="ar-SA"/>
+          <w:lang w:eastAsia="en-GB" w:bidi="ar-SA"/>
           <w14:ligatures w14:val="standardContextual"/>
         </w:rPr>
       </w:pPr>
@@ -1878,7 +1886,7 @@
             <w:noProof/>
             <w:kern w:val="2"/>
             <w:szCs w:val="24"/>
-            <w:lang w:val="en-FI" w:eastAsia="en-GB" w:bidi="ar-SA"/>
+            <w:lang w:eastAsia="en-GB" w:bidi="ar-SA"/>
             <w14:ligatures w14:val="standardContextual"/>
           </w:rPr>
           <w:tab/>
@@ -1945,7 +1953,7 @@
           <w:noProof/>
           <w:kern w:val="2"/>
           <w:szCs w:val="24"/>
-          <w:lang w:val="en-FI" w:eastAsia="en-GB" w:bidi="ar-SA"/>
+          <w:lang w:eastAsia="en-GB" w:bidi="ar-SA"/>
           <w14:ligatures w14:val="standardContextual"/>
         </w:rPr>
       </w:pPr>
@@ -1963,7 +1971,7 @@
             <w:noProof/>
             <w:kern w:val="2"/>
             <w:szCs w:val="24"/>
-            <w:lang w:val="en-FI" w:eastAsia="en-GB" w:bidi="ar-SA"/>
+            <w:lang w:eastAsia="en-GB" w:bidi="ar-SA"/>
             <w14:ligatures w14:val="standardContextual"/>
           </w:rPr>
           <w:tab/>
@@ -2030,7 +2038,7 @@
           <w:noProof/>
           <w:kern w:val="2"/>
           <w:szCs w:val="24"/>
-          <w:lang w:val="en-FI" w:eastAsia="en-GB" w:bidi="ar-SA"/>
+          <w:lang w:eastAsia="en-GB" w:bidi="ar-SA"/>
           <w14:ligatures w14:val="standardContextual"/>
         </w:rPr>
       </w:pPr>
@@ -2048,7 +2056,7 @@
             <w:noProof/>
             <w:kern w:val="2"/>
             <w:szCs w:val="24"/>
-            <w:lang w:val="en-FI" w:eastAsia="en-GB" w:bidi="ar-SA"/>
+            <w:lang w:eastAsia="en-GB" w:bidi="ar-SA"/>
             <w14:ligatures w14:val="standardContextual"/>
           </w:rPr>
           <w:tab/>
@@ -2115,7 +2123,7 @@
           <w:noProof/>
           <w:kern w:val="2"/>
           <w:szCs w:val="24"/>
-          <w:lang w:val="en-FI" w:eastAsia="en-GB" w:bidi="ar-SA"/>
+          <w:lang w:eastAsia="en-GB" w:bidi="ar-SA"/>
           <w14:ligatures w14:val="standardContextual"/>
         </w:rPr>
       </w:pPr>
@@ -2133,7 +2141,7 @@
             <w:noProof/>
             <w:kern w:val="2"/>
             <w:szCs w:val="24"/>
-            <w:lang w:val="en-FI" w:eastAsia="en-GB" w:bidi="ar-SA"/>
+            <w:lang w:eastAsia="en-GB" w:bidi="ar-SA"/>
             <w14:ligatures w14:val="standardContextual"/>
           </w:rPr>
           <w:tab/>
@@ -2200,7 +2208,7 @@
           <w:noProof/>
           <w:kern w:val="2"/>
           <w:szCs w:val="24"/>
-          <w:lang w:val="en-FI" w:eastAsia="en-GB" w:bidi="ar-SA"/>
+          <w:lang w:eastAsia="en-GB" w:bidi="ar-SA"/>
           <w14:ligatures w14:val="standardContextual"/>
         </w:rPr>
       </w:pPr>
@@ -2218,7 +2226,7 @@
             <w:noProof/>
             <w:kern w:val="2"/>
             <w:szCs w:val="24"/>
-            <w:lang w:val="en-FI" w:eastAsia="en-GB" w:bidi="ar-SA"/>
+            <w:lang w:eastAsia="en-GB" w:bidi="ar-SA"/>
             <w14:ligatures w14:val="standardContextual"/>
           </w:rPr>
           <w:tab/>
@@ -2285,7 +2293,7 @@
           <w:noProof/>
           <w:kern w:val="2"/>
           <w:szCs w:val="24"/>
-          <w:lang w:val="en-FI" w:eastAsia="en-GB" w:bidi="ar-SA"/>
+          <w:lang w:eastAsia="en-GB" w:bidi="ar-SA"/>
           <w14:ligatures w14:val="standardContextual"/>
         </w:rPr>
       </w:pPr>
@@ -2303,7 +2311,7 @@
             <w:noProof/>
             <w:kern w:val="2"/>
             <w:szCs w:val="24"/>
-            <w:lang w:val="en-FI" w:eastAsia="en-GB" w:bidi="ar-SA"/>
+            <w:lang w:eastAsia="en-GB" w:bidi="ar-SA"/>
             <w14:ligatures w14:val="standardContextual"/>
           </w:rPr>
           <w:tab/>
@@ -2370,7 +2378,7 @@
           <w:noProof/>
           <w:kern w:val="2"/>
           <w:szCs w:val="24"/>
-          <w:lang w:val="en-FI" w:eastAsia="en-GB" w:bidi="ar-SA"/>
+          <w:lang w:eastAsia="en-GB" w:bidi="ar-SA"/>
           <w14:ligatures w14:val="standardContextual"/>
         </w:rPr>
       </w:pPr>
@@ -2388,7 +2396,7 @@
             <w:noProof/>
             <w:kern w:val="2"/>
             <w:szCs w:val="24"/>
-            <w:lang w:val="en-FI" w:eastAsia="en-GB" w:bidi="ar-SA"/>
+            <w:lang w:eastAsia="en-GB" w:bidi="ar-SA"/>
             <w14:ligatures w14:val="standardContextual"/>
           </w:rPr>
           <w:tab/>
@@ -2455,7 +2463,7 @@
           <w:noProof/>
           <w:kern w:val="2"/>
           <w:szCs w:val="24"/>
-          <w:lang w:val="en-FI" w:eastAsia="en-GB" w:bidi="ar-SA"/>
+          <w:lang w:eastAsia="en-GB" w:bidi="ar-SA"/>
           <w14:ligatures w14:val="standardContextual"/>
         </w:rPr>
       </w:pPr>
@@ -2473,7 +2481,7 @@
             <w:noProof/>
             <w:kern w:val="2"/>
             <w:szCs w:val="24"/>
-            <w:lang w:val="en-FI" w:eastAsia="en-GB" w:bidi="ar-SA"/>
+            <w:lang w:eastAsia="en-GB" w:bidi="ar-SA"/>
             <w14:ligatures w14:val="standardContextual"/>
           </w:rPr>
           <w:tab/>
@@ -2540,7 +2548,7 @@
           <w:noProof/>
           <w:kern w:val="2"/>
           <w:szCs w:val="24"/>
-          <w:lang w:val="en-FI" w:eastAsia="en-GB" w:bidi="ar-SA"/>
+          <w:lang w:eastAsia="en-GB" w:bidi="ar-SA"/>
           <w14:ligatures w14:val="standardContextual"/>
         </w:rPr>
       </w:pPr>
@@ -2558,7 +2566,7 @@
             <w:noProof/>
             <w:kern w:val="2"/>
             <w:szCs w:val="24"/>
-            <w:lang w:val="en-FI" w:eastAsia="en-GB" w:bidi="ar-SA"/>
+            <w:lang w:eastAsia="en-GB" w:bidi="ar-SA"/>
             <w14:ligatures w14:val="standardContextual"/>
           </w:rPr>
           <w:tab/>
@@ -2625,7 +2633,7 @@
           <w:noProof/>
           <w:kern w:val="2"/>
           <w:szCs w:val="24"/>
-          <w:lang w:val="en-FI" w:eastAsia="en-GB" w:bidi="ar-SA"/>
+          <w:lang w:eastAsia="en-GB" w:bidi="ar-SA"/>
           <w14:ligatures w14:val="standardContextual"/>
         </w:rPr>
       </w:pPr>
@@ -2643,7 +2651,7 @@
             <w:noProof/>
             <w:kern w:val="2"/>
             <w:szCs w:val="24"/>
-            <w:lang w:val="en-FI" w:eastAsia="en-GB" w:bidi="ar-SA"/>
+            <w:lang w:eastAsia="en-GB" w:bidi="ar-SA"/>
             <w14:ligatures w14:val="standardContextual"/>
           </w:rPr>
           <w:tab/>
@@ -2710,7 +2718,7 @@
           <w:noProof/>
           <w:kern w:val="2"/>
           <w:szCs w:val="24"/>
-          <w:lang w:val="en-FI" w:eastAsia="en-GB" w:bidi="ar-SA"/>
+          <w:lang w:eastAsia="en-GB" w:bidi="ar-SA"/>
           <w14:ligatures w14:val="standardContextual"/>
         </w:rPr>
       </w:pPr>
@@ -2728,7 +2736,7 @@
             <w:noProof/>
             <w:kern w:val="2"/>
             <w:szCs w:val="24"/>
-            <w:lang w:val="en-FI" w:eastAsia="en-GB" w:bidi="ar-SA"/>
+            <w:lang w:eastAsia="en-GB" w:bidi="ar-SA"/>
             <w14:ligatures w14:val="standardContextual"/>
           </w:rPr>
           <w:tab/>
@@ -2795,7 +2803,7 @@
           <w:noProof/>
           <w:kern w:val="2"/>
           <w:szCs w:val="24"/>
-          <w:lang w:val="en-FI" w:eastAsia="en-GB" w:bidi="ar-SA"/>
+          <w:lang w:eastAsia="en-GB" w:bidi="ar-SA"/>
           <w14:ligatures w14:val="standardContextual"/>
         </w:rPr>
       </w:pPr>
@@ -2813,7 +2821,7 @@
             <w:noProof/>
             <w:kern w:val="2"/>
             <w:szCs w:val="24"/>
-            <w:lang w:val="en-FI" w:eastAsia="en-GB" w:bidi="ar-SA"/>
+            <w:lang w:eastAsia="en-GB" w:bidi="ar-SA"/>
             <w14:ligatures w14:val="standardContextual"/>
           </w:rPr>
           <w:tab/>
@@ -2880,7 +2888,7 @@
           <w:noProof/>
           <w:kern w:val="2"/>
           <w:szCs w:val="24"/>
-          <w:lang w:val="en-FI" w:eastAsia="en-GB" w:bidi="ar-SA"/>
+          <w:lang w:eastAsia="en-GB" w:bidi="ar-SA"/>
           <w14:ligatures w14:val="standardContextual"/>
         </w:rPr>
       </w:pPr>
@@ -2898,7 +2906,7 @@
             <w:noProof/>
             <w:kern w:val="2"/>
             <w:szCs w:val="24"/>
-            <w:lang w:val="en-FI" w:eastAsia="en-GB" w:bidi="ar-SA"/>
+            <w:lang w:eastAsia="en-GB" w:bidi="ar-SA"/>
             <w14:ligatures w14:val="standardContextual"/>
           </w:rPr>
           <w:tab/>
@@ -2965,7 +2973,7 @@
           <w:noProof/>
           <w:kern w:val="2"/>
           <w:szCs w:val="24"/>
-          <w:lang w:val="en-FI" w:eastAsia="en-GB" w:bidi="ar-SA"/>
+          <w:lang w:eastAsia="en-GB" w:bidi="ar-SA"/>
           <w14:ligatures w14:val="standardContextual"/>
         </w:rPr>
       </w:pPr>
@@ -2983,7 +2991,7 @@
             <w:noProof/>
             <w:kern w:val="2"/>
             <w:szCs w:val="24"/>
-            <w:lang w:val="en-FI" w:eastAsia="en-GB" w:bidi="ar-SA"/>
+            <w:lang w:eastAsia="en-GB" w:bidi="ar-SA"/>
             <w14:ligatures w14:val="standardContextual"/>
           </w:rPr>
           <w:tab/>
@@ -5485,18 +5493,18 @@
       <w:pPr>
         <w:pStyle w:val="Heading2"/>
       </w:pPr>
-      <w:bookmarkStart w:id="92" w:name="_Toc11353205"/>
-      <w:bookmarkStart w:id="93" w:name="_Toc11353131"/>
-      <w:bookmarkStart w:id="94" w:name="_Toc11253832"/>
-      <w:bookmarkStart w:id="95" w:name="_Toc11144785"/>
-      <w:bookmarkStart w:id="96" w:name="_Toc10743696"/>
-      <w:bookmarkStart w:id="97" w:name="_Toc10741276"/>
-      <w:bookmarkStart w:id="98" w:name="_Toc10646650"/>
-      <w:bookmarkStart w:id="99" w:name="_Toc185852866"/>
+      <w:bookmarkStart w:id="92" w:name="_Toc185852866"/>
+      <w:bookmarkStart w:id="93" w:name="_Toc11353205"/>
+      <w:bookmarkStart w:id="94" w:name="_Toc11353131"/>
+      <w:bookmarkStart w:id="95" w:name="_Toc11253832"/>
+      <w:bookmarkStart w:id="96" w:name="_Toc11144785"/>
+      <w:bookmarkStart w:id="97" w:name="_Toc10743696"/>
+      <w:bookmarkStart w:id="98" w:name="_Toc10741276"/>
+      <w:bookmarkStart w:id="99" w:name="_Toc10646650"/>
       <w:r>
         <w:t>Payment handling fees</w:t>
       </w:r>
-      <w:bookmarkEnd w:id="99"/>
+      <w:bookmarkEnd w:id="92"/>
     </w:p>
     <w:p>
       <w:pPr>
@@ -5560,13 +5568,13 @@
       <w:r>
         <w:t>d</w:t>
       </w:r>
-      <w:bookmarkEnd w:id="92"/>
       <w:bookmarkEnd w:id="93"/>
       <w:bookmarkEnd w:id="94"/>
       <w:bookmarkEnd w:id="95"/>
       <w:bookmarkEnd w:id="96"/>
       <w:bookmarkEnd w:id="97"/>
       <w:bookmarkEnd w:id="98"/>
+      <w:bookmarkEnd w:id="99"/>
       <w:bookmarkEnd w:id="101"/>
     </w:p>
     <w:p>
@@ -5806,11 +5814,11 @@
         <w:pStyle w:val="Textbody"/>
       </w:pPr>
       <w:r>
-        <w:t>If you have delivery confirmation (</w:t>
+        <w:t>If the Delivery Confirmation (</w:t>
       </w:r>
       <w:proofErr w:type="spellStart"/>
       <w:r>
-        <w:t>toimitustietojen</w:t>
+        <w:t>Toimitustietojen</w:t>
       </w:r>
       <w:proofErr w:type="spellEnd"/>
       <w:r>
@@ -5822,48 +5830,23 @@
       </w:r>
       <w:proofErr w:type="spellEnd"/>
       <w:r>
-        <w:t>) feature option enabled with Svea Payments</w:t>
-      </w:r>
-      <w:r>
-        <w:t xml:space="preserve"> service</w:t>
-      </w:r>
-      <w:r>
-        <w:t>, use this dropdown</w:t>
-      </w:r>
-      <w:r>
-        <w:t xml:space="preserve"> to select status trigger</w:t>
-      </w:r>
-      <w:r>
-        <w:t xml:space="preserve"> when the updated order status and delivery information will be sent to the Svea Payments. </w:t>
-      </w:r>
-    </w:p>
-    <w:p>
-      <w:pPr>
-        <w:pStyle w:val="Textbody"/>
-      </w:pPr>
-      <w:r>
-        <w:t>The d</w:t>
-      </w:r>
-      <w:r>
-        <w:t>efault value is Completed</w:t>
-      </w:r>
-      <w:r>
-        <w:t>.</w:t>
-      </w:r>
-      <w:r>
-        <w:t xml:space="preserve"> </w:t>
-      </w:r>
-      <w:r>
-        <w:t xml:space="preserve">In other words, </w:t>
-      </w:r>
-      <w:r>
-        <w:t>when the order is</w:t>
-      </w:r>
-      <w:r>
-        <w:t xml:space="preserve"> marked as</w:t>
-      </w:r>
-      <w:r>
-        <w:t xml:space="preserve"> delivered and WooCommerce order status is completed.</w:t>
+        <w:t>) feature is enabled in the Svea Payments service, use this dropdown menu to select the status trigger. This trigger determines when the updated order status and delivery information will be sent to Svea Payments.</w:t>
+      </w:r>
+    </w:p>
+    <w:p>
+      <w:pPr>
+        <w:pStyle w:val="Textbody"/>
+      </w:pPr>
+      <w:r>
+        <w:t>By default, the trigger is set to "Completed." This means the delivery information is sent when an order is marked as delivered and the WooCommerce order status is updated to "Completed."</w:t>
+      </w:r>
+    </w:p>
+    <w:p>
+      <w:pPr>
+        <w:pStyle w:val="Textbody"/>
+      </w:pPr>
+      <w:r>
+        <w:t>You can initiate this action either by manually updating the order status on the order administration page or by applying a bulk action to update the status of multiple orders simultaneously.</w:t>
       </w:r>
     </w:p>
     <w:p>
@@ -5881,7 +5864,13 @@
         <w:pStyle w:val="Textbody"/>
       </w:pPr>
       <w:r>
-        <w:t>If a comma separated list of the payment method codes is specified, the delivery confirmation (see 6.11) is only sent for these payment methos. For example:</w:t>
+        <w:t>If a comma separated list of the payment method codes is specified, the delivery confirmation (see 6.11) is only sent for these payment metho</w:t>
+      </w:r>
+      <w:r>
+        <w:t>d</w:t>
+      </w:r>
+      <w:r>
+        <w:t>s. For example:</w:t>
       </w:r>
     </w:p>
     <w:p>
@@ -5917,23 +5906,46 @@
         <w:pStyle w:val="Textbody"/>
       </w:pPr>
       <w:r>
+        <w:t xml:space="preserve">Note! </w:t>
+      </w:r>
+      <w:r>
         <w:t xml:space="preserve">If this payment method code list is empty and delivery confirmation is activated, the delivery confirmation is set for </w:t>
       </w:r>
-      <w:proofErr w:type="gramStart"/>
-      <w:r>
-        <w:t>the all</w:t>
-      </w:r>
-      <w:proofErr w:type="gramEnd"/>
+      <w:r>
+        <w:t>all</w:t>
+      </w:r>
       <w:r>
         <w:t xml:space="preserve"> payment methods.</w:t>
       </w:r>
     </w:p>
     <w:p>
       <w:pPr>
+        <w:widowControl/>
+        <w:suppressAutoHyphens w:val="0"/>
+        <w:autoSpaceDN/>
+        <w:spacing w:after="160" w:line="259" w:lineRule="auto"/>
+        <w:textAlignment w:val="auto"/>
+        <w:rPr>
+          <w:rFonts w:ascii="Arial" w:eastAsia="Droid Sans Fallback" w:hAnsi="Arial" w:cs="Lohit Hindi"/>
+          <w:b/>
+          <w:bCs/>
+          <w:i/>
+          <w:iCs/>
+          <w:sz w:val="28"/>
+          <w:szCs w:val="28"/>
+        </w:rPr>
+      </w:pPr>
+      <w:bookmarkStart w:id="128" w:name="_Toc185852874"/>
+      <w:r>
+        <w:br w:type="page"/>
+      </w:r>
+    </w:p>
+    <w:p>
+      <w:pPr>
         <w:pStyle w:val="Heading2"/>
       </w:pPr>
-      <w:bookmarkStart w:id="128" w:name="_Toc185852874"/>
-      <w:r>
+      <w:r>
+        <w:lastRenderedPageBreak/>
         <w:t>Part Payment widget</w:t>
       </w:r>
       <w:bookmarkEnd w:id="128"/>
@@ -6028,9 +6040,6 @@
             </a:graphic>
           </wp:inline>
         </w:drawing>
-      </w:r>
-      <w:r>
-        <w:br/>
       </w:r>
     </w:p>
     <w:p>
@@ -7223,6 +7232,9 @@
         <w:br/>
       </w:r>
       <w:r>
+        <w:rPr>
+          <w:noProof/>
+        </w:rPr>
         <w:drawing>
           <wp:inline distT="0" distB="0" distL="0" distR="0" wp14:anchorId="57B957AA" wp14:editId="55E54F52">
             <wp:extent cx="6120765" cy="2411730"/>
@@ -7819,7 +7831,15 @@
         <w:sz w:val="20"/>
         <w:szCs w:val="20"/>
       </w:rPr>
-      <w:t>23</w:t>
+      <w:t>2</w:t>
+    </w:r>
+    <w:r>
+      <w:rPr>
+        <w:rFonts w:ascii="Arial" w:hAnsi="Arial" w:cs="Arial"/>
+        <w:sz w:val="20"/>
+        <w:szCs w:val="20"/>
+      </w:rPr>
+      <w:t>6</w:t>
     </w:r>
     <w:r>
       <w:rPr>
@@ -7835,7 +7855,7 @@
         <w:sz w:val="20"/>
         <w:szCs w:val="20"/>
       </w:rPr>
-      <w:t>12</w:t>
+      <w:t>1</w:t>
     </w:r>
     <w:r>
       <w:rPr>
@@ -7859,7 +7879,7 @@
         <w:sz w:val="20"/>
         <w:szCs w:val="20"/>
       </w:rPr>
-      <w:t>4</w:t>
+      <w:t>5</w:t>
     </w:r>
   </w:p>
 </w:hdr>
@@ -10127,7 +10147,6 @@
   <w:style w:type="character" w:default="1" w:styleId="DefaultParagraphFont">
     <w:name w:val="Default Paragraph Font"/>
     <w:uiPriority w:val="1"/>
-    <w:semiHidden/>
     <w:unhideWhenUsed/>
   </w:style>
   <w:style w:type="table" w:default="1" w:styleId="TableNormal">

</xml_diff>

<commit_message>
Support for PW gift cards plugin
</commit_message>
<xml_diff>
--- a/docs/Svea_Payment_Gateway_Manual.docx
+++ b/docs/Svea_Payment_Gateway_Manual.docx
@@ -367,7 +367,7 @@
           <w:iCs/>
           <w:szCs w:val="22"/>
         </w:rPr>
-        <w:t>2</w:t>
+        <w:t>4</w:t>
       </w:r>
     </w:p>
     <w:p>
@@ -404,7 +404,7 @@
           <w:noProof/>
           <w:kern w:val="2"/>
           <w:szCs w:val="24"/>
-          <w:lang w:eastAsia="en-GB" w:bidi="ar-SA"/>
+          <w:lang w:eastAsia="en-US" w:bidi="ar-SA"/>
           <w14:ligatures w14:val="standardContextual"/>
         </w:rPr>
       </w:pPr>
@@ -427,7 +427,7 @@
         </w:rPr>
         <w:fldChar w:fldCharType="separate"/>
       </w:r>
-      <w:hyperlink w:anchor="_Toc185852854" w:history="1">
+      <w:hyperlink w:anchor="_Toc201003095" w:history="1">
         <w:r>
           <w:rPr>
             <w:rStyle w:val="Hyperlink"/>
@@ -441,7 +441,7 @@
             <w:noProof/>
             <w:kern w:val="2"/>
             <w:szCs w:val="24"/>
-            <w:lang w:eastAsia="en-GB" w:bidi="ar-SA"/>
+            <w:lang w:eastAsia="en-US" w:bidi="ar-SA"/>
             <w14:ligatures w14:val="standardContextual"/>
           </w:rPr>
           <w:tab/>
@@ -469,7 +469,7 @@
           <w:rPr>
             <w:noProof/>
           </w:rPr>
-          <w:instrText xml:space="preserve"> PAGEREF _Toc185852854 \h </w:instrText>
+          <w:instrText xml:space="preserve"> PAGEREF _Toc201003095 \h </w:instrText>
         </w:r>
         <w:r>
           <w:rPr>
@@ -508,11 +508,11 @@
           <w:noProof/>
           <w:kern w:val="2"/>
           <w:szCs w:val="24"/>
-          <w:lang w:eastAsia="en-GB" w:bidi="ar-SA"/>
+          <w:lang w:eastAsia="en-US" w:bidi="ar-SA"/>
           <w14:ligatures w14:val="standardContextual"/>
         </w:rPr>
       </w:pPr>
-      <w:hyperlink w:anchor="_Toc185852855" w:history="1">
+      <w:hyperlink w:anchor="_Toc201003096" w:history="1">
         <w:r>
           <w:rPr>
             <w:rStyle w:val="Hyperlink"/>
@@ -526,7 +526,7 @@
             <w:noProof/>
             <w:kern w:val="2"/>
             <w:szCs w:val="24"/>
-            <w:lang w:eastAsia="en-GB" w:bidi="ar-SA"/>
+            <w:lang w:eastAsia="en-US" w:bidi="ar-SA"/>
             <w14:ligatures w14:val="standardContextual"/>
           </w:rPr>
           <w:tab/>
@@ -554,7 +554,7 @@
           <w:rPr>
             <w:noProof/>
           </w:rPr>
-          <w:instrText xml:space="preserve"> PAGEREF _Toc185852855 \h </w:instrText>
+          <w:instrText xml:space="preserve"> PAGEREF _Toc201003096 \h </w:instrText>
         </w:r>
         <w:r>
           <w:rPr>
@@ -593,11 +593,11 @@
           <w:noProof/>
           <w:kern w:val="2"/>
           <w:szCs w:val="24"/>
-          <w:lang w:eastAsia="en-GB" w:bidi="ar-SA"/>
+          <w:lang w:eastAsia="en-US" w:bidi="ar-SA"/>
           <w14:ligatures w14:val="standardContextual"/>
         </w:rPr>
       </w:pPr>
-      <w:hyperlink w:anchor="_Toc185852856" w:history="1">
+      <w:hyperlink w:anchor="_Toc201003097" w:history="1">
         <w:r>
           <w:rPr>
             <w:rStyle w:val="Hyperlink"/>
@@ -611,7 +611,7 @@
             <w:noProof/>
             <w:kern w:val="2"/>
             <w:szCs w:val="24"/>
-            <w:lang w:eastAsia="en-GB" w:bidi="ar-SA"/>
+            <w:lang w:eastAsia="en-US" w:bidi="ar-SA"/>
             <w14:ligatures w14:val="standardContextual"/>
           </w:rPr>
           <w:tab/>
@@ -639,7 +639,107 @@
           <w:rPr>
             <w:noProof/>
           </w:rPr>
-          <w:instrText xml:space="preserve"> PAGEREF _Toc185852856 \h </w:instrText>
+          <w:instrText xml:space="preserve"> PAGEREF _Toc201003097 \h </w:instrText>
+        </w:r>
+        <w:r>
+          <w:rPr>
+            <w:noProof/>
+          </w:rPr>
+        </w:r>
+        <w:r>
+          <w:rPr>
+            <w:noProof/>
+          </w:rPr>
+          <w:fldChar w:fldCharType="separate"/>
+        </w:r>
+        <w:r>
+          <w:rPr>
+            <w:noProof/>
+          </w:rPr>
+          <w:t>3</w:t>
+        </w:r>
+        <w:r>
+          <w:rPr>
+            <w:noProof/>
+          </w:rPr>
+          <w:fldChar w:fldCharType="end"/>
+        </w:r>
+      </w:hyperlink>
+    </w:p>
+    <w:p>
+      <w:pPr>
+        <w:pStyle w:val="TOC2"/>
+        <w:tabs>
+          <w:tab w:val="left" w:pos="960"/>
+          <w:tab w:val="right" w:leader="dot" w:pos="9629"/>
+        </w:tabs>
+        <w:rPr>
+          <w:rFonts w:asciiTheme="minorHAnsi" w:eastAsiaTheme="minorEastAsia" w:hAnsiTheme="minorHAnsi" w:cstheme="minorBidi"/>
+          <w:noProof/>
+          <w:kern w:val="2"/>
+          <w:szCs w:val="24"/>
+          <w:lang w:eastAsia="en-US" w:bidi="ar-SA"/>
+          <w14:ligatures w14:val="standardContextual"/>
+        </w:rPr>
+      </w:pPr>
+      <w:hyperlink w:anchor="_Toc201003098" w:history="1">
+        <w:r>
+          <w:rPr>
+            <w:rStyle w:val="Hyperlink"/>
+            <w:noProof/>
+          </w:rPr>
+          <w:t>3.1</w:t>
+        </w:r>
+        <w:r>
+          <w:rPr>
+            <w:rFonts w:asciiTheme="minorHAnsi" w:eastAsiaTheme="minorEastAsia" w:hAnsiTheme="minorHAnsi" w:cstheme="minorBidi"/>
+            <w:noProof/>
+            <w:kern w:val="2"/>
+            <w:szCs w:val="24"/>
+            <w:lang w:eastAsia="en-US" w:bidi="ar-SA"/>
+            <w14:ligatures w14:val="standardContextual"/>
+          </w:rPr>
+          <w:tab/>
+        </w:r>
+        <w:r>
+          <w:rPr>
+            <w:rStyle w:val="Hyperlink"/>
+            <w:noProof/>
+          </w:rPr>
+          <w:t>Supported 3</w:t>
+        </w:r>
+        <w:r>
+          <w:rPr>
+            <w:rStyle w:val="Hyperlink"/>
+            <w:noProof/>
+            <w:vertAlign w:val="superscript"/>
+          </w:rPr>
+          <w:t>rd</w:t>
+        </w:r>
+        <w:r>
+          <w:rPr>
+            <w:rStyle w:val="Hyperlink"/>
+            <w:noProof/>
+          </w:rPr>
+          <w:t xml:space="preserve"> party plugins</w:t>
+        </w:r>
+        <w:r>
+          <w:rPr>
+            <w:noProof/>
+          </w:rPr>
+          <w:tab/>
+        </w:r>
+        <w:r>
+          <w:rPr>
+            <w:noProof/>
+          </w:rPr>
+          <w:fldChar w:fldCharType="begin"/>
+        </w:r>
+        <w:r>
+          <w:rPr>
+            <w:noProof/>
+          </w:rPr>
+          <w:instrText xml:space="preserve"> PAGEREF _Toc201003098 \h </w:instrText>
         </w:r>
         <w:r>
           <w:rPr>
@@ -678,11 +778,11 @@
           <w:noProof/>
           <w:kern w:val="2"/>
           <w:szCs w:val="24"/>
-          <w:lang w:eastAsia="en-GB" w:bidi="ar-SA"/>
+          <w:lang w:eastAsia="en-US" w:bidi="ar-SA"/>
           <w14:ligatures w14:val="standardContextual"/>
         </w:rPr>
       </w:pPr>
-      <w:hyperlink w:anchor="_Toc185852857" w:history="1">
+      <w:hyperlink w:anchor="_Toc201003099" w:history="1">
         <w:r>
           <w:rPr>
             <w:rStyle w:val="Hyperlink"/>
@@ -696,7 +796,7 @@
             <w:noProof/>
             <w:kern w:val="2"/>
             <w:szCs w:val="24"/>
-            <w:lang w:eastAsia="en-GB" w:bidi="ar-SA"/>
+            <w:lang w:eastAsia="en-US" w:bidi="ar-SA"/>
             <w14:ligatures w14:val="standardContextual"/>
           </w:rPr>
           <w:tab/>
@@ -724,7 +824,7 @@
           <w:rPr>
             <w:noProof/>
           </w:rPr>
-          <w:instrText xml:space="preserve"> PAGEREF _Toc185852857 \h </w:instrText>
+          <w:instrText xml:space="preserve"> PAGEREF _Toc201003099 \h </w:instrText>
         </w:r>
         <w:r>
           <w:rPr>
@@ -741,7 +841,7 @@
           <w:rPr>
             <w:noProof/>
           </w:rPr>
-          <w:t>3</w:t>
+          <w:t>4</w:t>
         </w:r>
         <w:r>
           <w:rPr>
@@ -763,11 +863,11 @@
           <w:noProof/>
           <w:kern w:val="2"/>
           <w:szCs w:val="24"/>
-          <w:lang w:eastAsia="en-GB" w:bidi="ar-SA"/>
+          <w:lang w:eastAsia="en-US" w:bidi="ar-SA"/>
           <w14:ligatures w14:val="standardContextual"/>
         </w:rPr>
       </w:pPr>
-      <w:hyperlink w:anchor="_Toc185852858" w:history="1">
+      <w:hyperlink w:anchor="_Toc201003100" w:history="1">
         <w:r>
           <w:rPr>
             <w:rStyle w:val="Hyperlink"/>
@@ -781,7 +881,7 @@
             <w:noProof/>
             <w:kern w:val="2"/>
             <w:szCs w:val="24"/>
-            <w:lang w:eastAsia="en-GB" w:bidi="ar-SA"/>
+            <w:lang w:eastAsia="en-US" w:bidi="ar-SA"/>
             <w14:ligatures w14:val="standardContextual"/>
           </w:rPr>
           <w:tab/>
@@ -809,7 +909,7 @@
           <w:rPr>
             <w:noProof/>
           </w:rPr>
-          <w:instrText xml:space="preserve"> PAGEREF _Toc185852858 \h </w:instrText>
+          <w:instrText xml:space="preserve"> PAGEREF _Toc201003100 \h </w:instrText>
         </w:r>
         <w:r>
           <w:rPr>
@@ -848,11 +948,11 @@
           <w:noProof/>
           <w:kern w:val="2"/>
           <w:szCs w:val="24"/>
-          <w:lang w:eastAsia="en-GB" w:bidi="ar-SA"/>
+          <w:lang w:eastAsia="en-US" w:bidi="ar-SA"/>
           <w14:ligatures w14:val="standardContextual"/>
         </w:rPr>
       </w:pPr>
-      <w:hyperlink w:anchor="_Toc185852859" w:history="1">
+      <w:hyperlink w:anchor="_Toc201003101" w:history="1">
         <w:r>
           <w:rPr>
             <w:rStyle w:val="Hyperlink"/>
@@ -866,7 +966,7 @@
             <w:noProof/>
             <w:kern w:val="2"/>
             <w:szCs w:val="24"/>
-            <w:lang w:eastAsia="en-GB" w:bidi="ar-SA"/>
+            <w:lang w:eastAsia="en-US" w:bidi="ar-SA"/>
             <w14:ligatures w14:val="standardContextual"/>
           </w:rPr>
           <w:tab/>
@@ -894,7 +994,7 @@
           <w:rPr>
             <w:noProof/>
           </w:rPr>
-          <w:instrText xml:space="preserve"> PAGEREF _Toc185852859 \h </w:instrText>
+          <w:instrText xml:space="preserve"> PAGEREF _Toc201003101 \h </w:instrText>
         </w:r>
         <w:r>
           <w:rPr>
@@ -933,11 +1033,11 @@
           <w:noProof/>
           <w:kern w:val="2"/>
           <w:szCs w:val="24"/>
-          <w:lang w:eastAsia="en-GB" w:bidi="ar-SA"/>
+          <w:lang w:eastAsia="en-US" w:bidi="ar-SA"/>
           <w14:ligatures w14:val="standardContextual"/>
         </w:rPr>
       </w:pPr>
-      <w:hyperlink w:anchor="_Toc185852860" w:history="1">
+      <w:hyperlink w:anchor="_Toc201003102" w:history="1">
         <w:r>
           <w:rPr>
             <w:rStyle w:val="Hyperlink"/>
@@ -951,7 +1051,7 @@
             <w:noProof/>
             <w:kern w:val="2"/>
             <w:szCs w:val="24"/>
-            <w:lang w:eastAsia="en-GB" w:bidi="ar-SA"/>
+            <w:lang w:eastAsia="en-US" w:bidi="ar-SA"/>
             <w14:ligatures w14:val="standardContextual"/>
           </w:rPr>
           <w:tab/>
@@ -979,7 +1079,7 @@
           <w:rPr>
             <w:noProof/>
           </w:rPr>
-          <w:instrText xml:space="preserve"> PAGEREF _Toc185852860 \h </w:instrText>
+          <w:instrText xml:space="preserve"> PAGEREF _Toc201003102 \h </w:instrText>
         </w:r>
         <w:r>
           <w:rPr>
@@ -996,7 +1096,7 @@
           <w:rPr>
             <w:noProof/>
           </w:rPr>
-          <w:t>5</w:t>
+          <w:t>6</w:t>
         </w:r>
         <w:r>
           <w:rPr>
@@ -1018,11 +1118,11 @@
           <w:noProof/>
           <w:kern w:val="2"/>
           <w:szCs w:val="24"/>
-          <w:lang w:eastAsia="en-GB" w:bidi="ar-SA"/>
+          <w:lang w:eastAsia="en-US" w:bidi="ar-SA"/>
           <w14:ligatures w14:val="standardContextual"/>
         </w:rPr>
       </w:pPr>
-      <w:hyperlink w:anchor="_Toc185852861" w:history="1">
+      <w:hyperlink w:anchor="_Toc201003103" w:history="1">
         <w:r>
           <w:rPr>
             <w:rStyle w:val="Hyperlink"/>
@@ -1036,7 +1136,7 @@
             <w:noProof/>
             <w:kern w:val="2"/>
             <w:szCs w:val="24"/>
-            <w:lang w:eastAsia="en-GB" w:bidi="ar-SA"/>
+            <w:lang w:eastAsia="en-US" w:bidi="ar-SA"/>
             <w14:ligatures w14:val="standardContextual"/>
           </w:rPr>
           <w:tab/>
@@ -1064,7 +1164,7 @@
           <w:rPr>
             <w:noProof/>
           </w:rPr>
-          <w:instrText xml:space="preserve"> PAGEREF _Toc185852861 \h </w:instrText>
+          <w:instrText xml:space="preserve"> PAGEREF _Toc201003103 \h </w:instrText>
         </w:r>
         <w:r>
           <w:rPr>
@@ -1081,7 +1181,7 @@
           <w:rPr>
             <w:noProof/>
           </w:rPr>
-          <w:t>6</w:t>
+          <w:t>7</w:t>
         </w:r>
         <w:r>
           <w:rPr>
@@ -1103,11 +1203,11 @@
           <w:noProof/>
           <w:kern w:val="2"/>
           <w:szCs w:val="24"/>
-          <w:lang w:eastAsia="en-GB" w:bidi="ar-SA"/>
+          <w:lang w:eastAsia="en-US" w:bidi="ar-SA"/>
           <w14:ligatures w14:val="standardContextual"/>
         </w:rPr>
       </w:pPr>
-      <w:hyperlink w:anchor="_Toc185852862" w:history="1">
+      <w:hyperlink w:anchor="_Toc201003104" w:history="1">
         <w:r>
           <w:rPr>
             <w:rStyle w:val="Hyperlink"/>
@@ -1121,7 +1221,7 @@
             <w:noProof/>
             <w:kern w:val="2"/>
             <w:szCs w:val="24"/>
-            <w:lang w:eastAsia="en-GB" w:bidi="ar-SA"/>
+            <w:lang w:eastAsia="en-US" w:bidi="ar-SA"/>
             <w14:ligatures w14:val="standardContextual"/>
           </w:rPr>
           <w:tab/>
@@ -1149,7 +1249,7 @@
           <w:rPr>
             <w:noProof/>
           </w:rPr>
-          <w:instrText xml:space="preserve"> PAGEREF _Toc185852862 \h </w:instrText>
+          <w:instrText xml:space="preserve"> PAGEREF _Toc201003104 \h </w:instrText>
         </w:r>
         <w:r>
           <w:rPr>
@@ -1188,11 +1288,11 @@
           <w:noProof/>
           <w:kern w:val="2"/>
           <w:szCs w:val="24"/>
-          <w:lang w:eastAsia="en-GB" w:bidi="ar-SA"/>
+          <w:lang w:eastAsia="en-US" w:bidi="ar-SA"/>
           <w14:ligatures w14:val="standardContextual"/>
         </w:rPr>
       </w:pPr>
-      <w:hyperlink w:anchor="_Toc185852863" w:history="1">
+      <w:hyperlink w:anchor="_Toc201003105" w:history="1">
         <w:r>
           <w:rPr>
             <w:rStyle w:val="Hyperlink"/>
@@ -1206,7 +1306,7 @@
             <w:noProof/>
             <w:kern w:val="2"/>
             <w:szCs w:val="24"/>
-            <w:lang w:eastAsia="en-GB" w:bidi="ar-SA"/>
+            <w:lang w:eastAsia="en-US" w:bidi="ar-SA"/>
             <w14:ligatures w14:val="standardContextual"/>
           </w:rPr>
           <w:tab/>
@@ -1234,7 +1334,7 @@
           <w:rPr>
             <w:noProof/>
           </w:rPr>
-          <w:instrText xml:space="preserve"> PAGEREF _Toc185852863 \h </w:instrText>
+          <w:instrText xml:space="preserve"> PAGEREF _Toc201003105 \h </w:instrText>
         </w:r>
         <w:r>
           <w:rPr>
@@ -1273,11 +1373,11 @@
           <w:noProof/>
           <w:kern w:val="2"/>
           <w:szCs w:val="24"/>
-          <w:lang w:eastAsia="en-GB" w:bidi="ar-SA"/>
+          <w:lang w:eastAsia="en-US" w:bidi="ar-SA"/>
           <w14:ligatures w14:val="standardContextual"/>
         </w:rPr>
       </w:pPr>
-      <w:hyperlink w:anchor="_Toc185852864" w:history="1">
+      <w:hyperlink w:anchor="_Toc201003106" w:history="1">
         <w:r>
           <w:rPr>
             <w:rStyle w:val="Hyperlink"/>
@@ -1291,7 +1391,7 @@
             <w:noProof/>
             <w:kern w:val="2"/>
             <w:szCs w:val="24"/>
-            <w:lang w:eastAsia="en-GB" w:bidi="ar-SA"/>
+            <w:lang w:eastAsia="en-US" w:bidi="ar-SA"/>
             <w14:ligatures w14:val="standardContextual"/>
           </w:rPr>
           <w:tab/>
@@ -1319,7 +1419,7 @@
           <w:rPr>
             <w:noProof/>
           </w:rPr>
-          <w:instrText xml:space="preserve"> PAGEREF _Toc185852864 \h </w:instrText>
+          <w:instrText xml:space="preserve"> PAGEREF _Toc201003106 \h </w:instrText>
         </w:r>
         <w:r>
           <w:rPr>
@@ -1336,7 +1436,7 @@
           <w:rPr>
             <w:noProof/>
           </w:rPr>
-          <w:t>8</w:t>
+          <w:t>9</w:t>
         </w:r>
         <w:r>
           <w:rPr>
@@ -1358,11 +1458,11 @@
           <w:noProof/>
           <w:kern w:val="2"/>
           <w:szCs w:val="24"/>
-          <w:lang w:eastAsia="en-GB" w:bidi="ar-SA"/>
+          <w:lang w:eastAsia="en-US" w:bidi="ar-SA"/>
           <w14:ligatures w14:val="standardContextual"/>
         </w:rPr>
       </w:pPr>
-      <w:hyperlink w:anchor="_Toc185852865" w:history="1">
+      <w:hyperlink w:anchor="_Toc201003107" w:history="1">
         <w:r>
           <w:rPr>
             <w:rStyle w:val="Hyperlink"/>
@@ -1376,7 +1476,7 @@
             <w:noProof/>
             <w:kern w:val="2"/>
             <w:szCs w:val="24"/>
-            <w:lang w:eastAsia="en-GB" w:bidi="ar-SA"/>
+            <w:lang w:eastAsia="en-US" w:bidi="ar-SA"/>
             <w14:ligatures w14:val="standardContextual"/>
           </w:rPr>
           <w:tab/>
@@ -1404,7 +1504,7 @@
           <w:rPr>
             <w:noProof/>
           </w:rPr>
-          <w:instrText xml:space="preserve"> PAGEREF _Toc185852865 \h </w:instrText>
+          <w:instrText xml:space="preserve"> PAGEREF _Toc201003107 \h </w:instrText>
         </w:r>
         <w:r>
           <w:rPr>
@@ -1421,7 +1521,7 @@
           <w:rPr>
             <w:noProof/>
           </w:rPr>
-          <w:t>8</w:t>
+          <w:t>9</w:t>
         </w:r>
         <w:r>
           <w:rPr>
@@ -1443,11 +1543,11 @@
           <w:noProof/>
           <w:kern w:val="2"/>
           <w:szCs w:val="24"/>
-          <w:lang w:eastAsia="en-GB" w:bidi="ar-SA"/>
+          <w:lang w:eastAsia="en-US" w:bidi="ar-SA"/>
           <w14:ligatures w14:val="standardContextual"/>
         </w:rPr>
       </w:pPr>
-      <w:hyperlink w:anchor="_Toc185852866" w:history="1">
+      <w:hyperlink w:anchor="_Toc201003108" w:history="1">
         <w:r>
           <w:rPr>
             <w:rStyle w:val="Hyperlink"/>
@@ -1461,7 +1561,7 @@
             <w:noProof/>
             <w:kern w:val="2"/>
             <w:szCs w:val="24"/>
-            <w:lang w:eastAsia="en-GB" w:bidi="ar-SA"/>
+            <w:lang w:eastAsia="en-US" w:bidi="ar-SA"/>
             <w14:ligatures w14:val="standardContextual"/>
           </w:rPr>
           <w:tab/>
@@ -1489,7 +1589,7 @@
           <w:rPr>
             <w:noProof/>
           </w:rPr>
-          <w:instrText xml:space="preserve"> PAGEREF _Toc185852866 \h </w:instrText>
+          <w:instrText xml:space="preserve"> PAGEREF _Toc201003108 \h </w:instrText>
         </w:r>
         <w:r>
           <w:rPr>
@@ -1506,7 +1606,7 @@
           <w:rPr>
             <w:noProof/>
           </w:rPr>
-          <w:t>8</w:t>
+          <w:t>9</w:t>
         </w:r>
         <w:r>
           <w:rPr>
@@ -1528,11 +1628,11 @@
           <w:noProof/>
           <w:kern w:val="2"/>
           <w:szCs w:val="24"/>
-          <w:lang w:eastAsia="en-GB" w:bidi="ar-SA"/>
+          <w:lang w:eastAsia="en-US" w:bidi="ar-SA"/>
           <w14:ligatures w14:val="standardContextual"/>
         </w:rPr>
       </w:pPr>
-      <w:hyperlink w:anchor="_Toc185852867" w:history="1">
+      <w:hyperlink w:anchor="_Toc201003109" w:history="1">
         <w:r>
           <w:rPr>
             <w:rStyle w:val="Hyperlink"/>
@@ -1546,7 +1646,7 @@
             <w:noProof/>
             <w:kern w:val="2"/>
             <w:szCs w:val="24"/>
-            <w:lang w:eastAsia="en-GB" w:bidi="ar-SA"/>
+            <w:lang w:eastAsia="en-US" w:bidi="ar-SA"/>
             <w14:ligatures w14:val="standardContextual"/>
           </w:rPr>
           <w:tab/>
@@ -1574,7 +1674,7 @@
           <w:rPr>
             <w:noProof/>
           </w:rPr>
-          <w:instrText xml:space="preserve"> PAGEREF _Toc185852867 \h </w:instrText>
+          <w:instrText xml:space="preserve"> PAGEREF _Toc201003109 \h </w:instrText>
         </w:r>
         <w:r>
           <w:rPr>
@@ -1591,7 +1691,7 @@
           <w:rPr>
             <w:noProof/>
           </w:rPr>
-          <w:t>8</w:t>
+          <w:t>9</w:t>
         </w:r>
         <w:r>
           <w:rPr>
@@ -1613,11 +1713,11 @@
           <w:noProof/>
           <w:kern w:val="2"/>
           <w:szCs w:val="24"/>
-          <w:lang w:eastAsia="en-GB" w:bidi="ar-SA"/>
+          <w:lang w:eastAsia="en-US" w:bidi="ar-SA"/>
           <w14:ligatures w14:val="standardContextual"/>
         </w:rPr>
       </w:pPr>
-      <w:hyperlink w:anchor="_Toc185852868" w:history="1">
+      <w:hyperlink w:anchor="_Toc201003110" w:history="1">
         <w:r>
           <w:rPr>
             <w:rStyle w:val="Hyperlink"/>
@@ -1631,7 +1731,7 @@
             <w:noProof/>
             <w:kern w:val="2"/>
             <w:szCs w:val="24"/>
-            <w:lang w:eastAsia="en-GB" w:bidi="ar-SA"/>
+            <w:lang w:eastAsia="en-US" w:bidi="ar-SA"/>
             <w14:ligatures w14:val="standardContextual"/>
           </w:rPr>
           <w:tab/>
@@ -1659,7 +1759,7 @@
           <w:rPr>
             <w:noProof/>
           </w:rPr>
-          <w:instrText xml:space="preserve"> PAGEREF _Toc185852868 \h </w:instrText>
+          <w:instrText xml:space="preserve"> PAGEREF _Toc201003110 \h </w:instrText>
         </w:r>
         <w:r>
           <w:rPr>
@@ -1676,7 +1776,7 @@
           <w:rPr>
             <w:noProof/>
           </w:rPr>
-          <w:t>8</w:t>
+          <w:t>9</w:t>
         </w:r>
         <w:r>
           <w:rPr>
@@ -1698,11 +1798,11 @@
           <w:noProof/>
           <w:kern w:val="2"/>
           <w:szCs w:val="24"/>
-          <w:lang w:eastAsia="en-GB" w:bidi="ar-SA"/>
+          <w:lang w:eastAsia="en-US" w:bidi="ar-SA"/>
           <w14:ligatures w14:val="standardContextual"/>
         </w:rPr>
       </w:pPr>
-      <w:hyperlink w:anchor="_Toc185852869" w:history="1">
+      <w:hyperlink w:anchor="_Toc201003111" w:history="1">
         <w:r>
           <w:rPr>
             <w:rStyle w:val="Hyperlink"/>
@@ -1716,7 +1816,7 @@
             <w:noProof/>
             <w:kern w:val="2"/>
             <w:szCs w:val="24"/>
-            <w:lang w:eastAsia="en-GB" w:bidi="ar-SA"/>
+            <w:lang w:eastAsia="en-US" w:bidi="ar-SA"/>
             <w14:ligatures w14:val="standardContextual"/>
           </w:rPr>
           <w:tab/>
@@ -1744,7 +1844,7 @@
           <w:rPr>
             <w:noProof/>
           </w:rPr>
-          <w:instrText xml:space="preserve"> PAGEREF _Toc185852869 \h </w:instrText>
+          <w:instrText xml:space="preserve"> PAGEREF _Toc201003111 \h </w:instrText>
         </w:r>
         <w:r>
           <w:rPr>
@@ -1761,7 +1861,7 @@
           <w:rPr>
             <w:noProof/>
           </w:rPr>
-          <w:t>8</w:t>
+          <w:t>9</w:t>
         </w:r>
         <w:r>
           <w:rPr>
@@ -1783,11 +1883,11 @@
           <w:noProof/>
           <w:kern w:val="2"/>
           <w:szCs w:val="24"/>
-          <w:lang w:eastAsia="en-GB" w:bidi="ar-SA"/>
+          <w:lang w:eastAsia="en-US" w:bidi="ar-SA"/>
           <w14:ligatures w14:val="standardContextual"/>
         </w:rPr>
       </w:pPr>
-      <w:hyperlink w:anchor="_Toc185852870" w:history="1">
+      <w:hyperlink w:anchor="_Toc201003112" w:history="1">
         <w:r>
           <w:rPr>
             <w:rStyle w:val="Hyperlink"/>
@@ -1801,7 +1901,7 @@
             <w:noProof/>
             <w:kern w:val="2"/>
             <w:szCs w:val="24"/>
-            <w:lang w:eastAsia="en-GB" w:bidi="ar-SA"/>
+            <w:lang w:eastAsia="en-US" w:bidi="ar-SA"/>
             <w14:ligatures w14:val="standardContextual"/>
           </w:rPr>
           <w:tab/>
@@ -1829,7 +1929,7 @@
           <w:rPr>
             <w:noProof/>
           </w:rPr>
-          <w:instrText xml:space="preserve"> PAGEREF _Toc185852870 \h </w:instrText>
+          <w:instrText xml:space="preserve"> PAGEREF _Toc201003112 \h </w:instrText>
         </w:r>
         <w:r>
           <w:rPr>
@@ -1846,7 +1946,7 @@
           <w:rPr>
             <w:noProof/>
           </w:rPr>
-          <w:t>8</w:t>
+          <w:t>9</w:t>
         </w:r>
         <w:r>
           <w:rPr>
@@ -1868,11 +1968,11 @@
           <w:noProof/>
           <w:kern w:val="2"/>
           <w:szCs w:val="24"/>
-          <w:lang w:eastAsia="en-GB" w:bidi="ar-SA"/>
+          <w:lang w:eastAsia="en-US" w:bidi="ar-SA"/>
           <w14:ligatures w14:val="standardContextual"/>
         </w:rPr>
       </w:pPr>
-      <w:hyperlink w:anchor="_Toc185852871" w:history="1">
+      <w:hyperlink w:anchor="_Toc201003113" w:history="1">
         <w:r>
           <w:rPr>
             <w:rStyle w:val="Hyperlink"/>
@@ -1886,7 +1986,7 @@
             <w:noProof/>
             <w:kern w:val="2"/>
             <w:szCs w:val="24"/>
-            <w:lang w:eastAsia="en-GB" w:bidi="ar-SA"/>
+            <w:lang w:eastAsia="en-US" w:bidi="ar-SA"/>
             <w14:ligatures w14:val="standardContextual"/>
           </w:rPr>
           <w:tab/>
@@ -1914,7 +2014,7 @@
           <w:rPr>
             <w:noProof/>
           </w:rPr>
-          <w:instrText xml:space="preserve"> PAGEREF _Toc185852871 \h </w:instrText>
+          <w:instrText xml:space="preserve"> PAGEREF _Toc201003113 \h </w:instrText>
         </w:r>
         <w:r>
           <w:rPr>
@@ -1953,11 +2053,11 @@
           <w:noProof/>
           <w:kern w:val="2"/>
           <w:szCs w:val="24"/>
-          <w:lang w:eastAsia="en-GB" w:bidi="ar-SA"/>
+          <w:lang w:eastAsia="en-US" w:bidi="ar-SA"/>
           <w14:ligatures w14:val="standardContextual"/>
         </w:rPr>
       </w:pPr>
-      <w:hyperlink w:anchor="_Toc185852872" w:history="1">
+      <w:hyperlink w:anchor="_Toc201003114" w:history="1">
         <w:r>
           <w:rPr>
             <w:rStyle w:val="Hyperlink"/>
@@ -1971,7 +2071,7 @@
             <w:noProof/>
             <w:kern w:val="2"/>
             <w:szCs w:val="24"/>
-            <w:lang w:eastAsia="en-GB" w:bidi="ar-SA"/>
+            <w:lang w:eastAsia="en-US" w:bidi="ar-SA"/>
             <w14:ligatures w14:val="standardContextual"/>
           </w:rPr>
           <w:tab/>
@@ -1999,7 +2099,7 @@
           <w:rPr>
             <w:noProof/>
           </w:rPr>
-          <w:instrText xml:space="preserve"> PAGEREF _Toc185852872 \h </w:instrText>
+          <w:instrText xml:space="preserve"> PAGEREF _Toc201003114 \h </w:instrText>
         </w:r>
         <w:r>
           <w:rPr>
@@ -2016,7 +2116,7 @@
           <w:rPr>
             <w:noProof/>
           </w:rPr>
-          <w:t>9</w:t>
+          <w:t>10</w:t>
         </w:r>
         <w:r>
           <w:rPr>
@@ -2038,11 +2138,11 @@
           <w:noProof/>
           <w:kern w:val="2"/>
           <w:szCs w:val="24"/>
-          <w:lang w:eastAsia="en-GB" w:bidi="ar-SA"/>
+          <w:lang w:eastAsia="en-US" w:bidi="ar-SA"/>
           <w14:ligatures w14:val="standardContextual"/>
         </w:rPr>
       </w:pPr>
-      <w:hyperlink w:anchor="_Toc185852873" w:history="1">
+      <w:hyperlink w:anchor="_Toc201003115" w:history="1">
         <w:r>
           <w:rPr>
             <w:rStyle w:val="Hyperlink"/>
@@ -2056,7 +2156,7 @@
             <w:noProof/>
             <w:kern w:val="2"/>
             <w:szCs w:val="24"/>
-            <w:lang w:eastAsia="en-GB" w:bidi="ar-SA"/>
+            <w:lang w:eastAsia="en-US" w:bidi="ar-SA"/>
             <w14:ligatures w14:val="standardContextual"/>
           </w:rPr>
           <w:tab/>
@@ -2084,7 +2184,7 @@
           <w:rPr>
             <w:noProof/>
           </w:rPr>
-          <w:instrText xml:space="preserve"> PAGEREF _Toc185852873 \h </w:instrText>
+          <w:instrText xml:space="preserve"> PAGEREF _Toc201003115 \h </w:instrText>
         </w:r>
         <w:r>
           <w:rPr>
@@ -2101,7 +2201,7 @@
           <w:rPr>
             <w:noProof/>
           </w:rPr>
-          <w:t>9</w:t>
+          <w:t>10</w:t>
         </w:r>
         <w:r>
           <w:rPr>
@@ -2123,11 +2223,11 @@
           <w:noProof/>
           <w:kern w:val="2"/>
           <w:szCs w:val="24"/>
-          <w:lang w:eastAsia="en-GB" w:bidi="ar-SA"/>
+          <w:lang w:eastAsia="en-US" w:bidi="ar-SA"/>
           <w14:ligatures w14:val="standardContextual"/>
         </w:rPr>
       </w:pPr>
-      <w:hyperlink w:anchor="_Toc185852874" w:history="1">
+      <w:hyperlink w:anchor="_Toc201003116" w:history="1">
         <w:r>
           <w:rPr>
             <w:rStyle w:val="Hyperlink"/>
@@ -2141,7 +2241,7 @@
             <w:noProof/>
             <w:kern w:val="2"/>
             <w:szCs w:val="24"/>
-            <w:lang w:eastAsia="en-GB" w:bidi="ar-SA"/>
+            <w:lang w:eastAsia="en-US" w:bidi="ar-SA"/>
             <w14:ligatures w14:val="standardContextual"/>
           </w:rPr>
           <w:tab/>
@@ -2169,7 +2269,7 @@
           <w:rPr>
             <w:noProof/>
           </w:rPr>
-          <w:instrText xml:space="preserve"> PAGEREF _Toc185852874 \h </w:instrText>
+          <w:instrText xml:space="preserve"> PAGEREF _Toc201003116 \h </w:instrText>
         </w:r>
         <w:r>
           <w:rPr>
@@ -2186,7 +2286,7 @@
           <w:rPr>
             <w:noProof/>
           </w:rPr>
-          <w:t>9</w:t>
+          <w:t>10</w:t>
         </w:r>
         <w:r>
           <w:rPr>
@@ -2208,11 +2308,11 @@
           <w:noProof/>
           <w:kern w:val="2"/>
           <w:szCs w:val="24"/>
-          <w:lang w:eastAsia="en-GB" w:bidi="ar-SA"/>
+          <w:lang w:eastAsia="en-US" w:bidi="ar-SA"/>
           <w14:ligatures w14:val="standardContextual"/>
         </w:rPr>
       </w:pPr>
-      <w:hyperlink w:anchor="_Toc185852875" w:history="1">
+      <w:hyperlink w:anchor="_Toc201003117" w:history="1">
         <w:r>
           <w:rPr>
             <w:rStyle w:val="Hyperlink"/>
@@ -2226,7 +2326,7 @@
             <w:noProof/>
             <w:kern w:val="2"/>
             <w:szCs w:val="24"/>
-            <w:lang w:eastAsia="en-GB" w:bidi="ar-SA"/>
+            <w:lang w:eastAsia="en-US" w:bidi="ar-SA"/>
             <w14:ligatures w14:val="standardContextual"/>
           </w:rPr>
           <w:tab/>
@@ -2254,7 +2354,7 @@
           <w:rPr>
             <w:noProof/>
           </w:rPr>
-          <w:instrText xml:space="preserve"> PAGEREF _Toc185852875 \h </w:instrText>
+          <w:instrText xml:space="preserve"> PAGEREF _Toc201003117 \h </w:instrText>
         </w:r>
         <w:r>
           <w:rPr>
@@ -2271,7 +2371,7 @@
           <w:rPr>
             <w:noProof/>
           </w:rPr>
-          <w:t>10</w:t>
+          <w:t>11</w:t>
         </w:r>
         <w:r>
           <w:rPr>
@@ -2293,11 +2393,11 @@
           <w:noProof/>
           <w:kern w:val="2"/>
           <w:szCs w:val="24"/>
-          <w:lang w:eastAsia="en-GB" w:bidi="ar-SA"/>
+          <w:lang w:eastAsia="en-US" w:bidi="ar-SA"/>
           <w14:ligatures w14:val="standardContextual"/>
         </w:rPr>
       </w:pPr>
-      <w:hyperlink w:anchor="_Toc185852876" w:history="1">
+      <w:hyperlink w:anchor="_Toc201003118" w:history="1">
         <w:r>
           <w:rPr>
             <w:rStyle w:val="Hyperlink"/>
@@ -2311,7 +2411,7 @@
             <w:noProof/>
             <w:kern w:val="2"/>
             <w:szCs w:val="24"/>
-            <w:lang w:eastAsia="en-GB" w:bidi="ar-SA"/>
+            <w:lang w:eastAsia="en-US" w:bidi="ar-SA"/>
             <w14:ligatures w14:val="standardContextual"/>
           </w:rPr>
           <w:tab/>
@@ -2339,7 +2439,7 @@
           <w:rPr>
             <w:noProof/>
           </w:rPr>
-          <w:instrText xml:space="preserve"> PAGEREF _Toc185852876 \h </w:instrText>
+          <w:instrText xml:space="preserve"> PAGEREF _Toc201003118 \h </w:instrText>
         </w:r>
         <w:r>
           <w:rPr>
@@ -2356,7 +2456,7 @@
           <w:rPr>
             <w:noProof/>
           </w:rPr>
-          <w:t>12</w:t>
+          <w:t>13</w:t>
         </w:r>
         <w:r>
           <w:rPr>
@@ -2378,11 +2478,11 @@
           <w:noProof/>
           <w:kern w:val="2"/>
           <w:szCs w:val="24"/>
-          <w:lang w:eastAsia="en-GB" w:bidi="ar-SA"/>
+          <w:lang w:eastAsia="en-US" w:bidi="ar-SA"/>
           <w14:ligatures w14:val="standardContextual"/>
         </w:rPr>
       </w:pPr>
-      <w:hyperlink w:anchor="_Toc185852877" w:history="1">
+      <w:hyperlink w:anchor="_Toc201003119" w:history="1">
         <w:r>
           <w:rPr>
             <w:rStyle w:val="Hyperlink"/>
@@ -2396,7 +2496,7 @@
             <w:noProof/>
             <w:kern w:val="2"/>
             <w:szCs w:val="24"/>
-            <w:lang w:eastAsia="en-GB" w:bidi="ar-SA"/>
+            <w:lang w:eastAsia="en-US" w:bidi="ar-SA"/>
             <w14:ligatures w14:val="standardContextual"/>
           </w:rPr>
           <w:tab/>
@@ -2424,7 +2524,7 @@
           <w:rPr>
             <w:noProof/>
           </w:rPr>
-          <w:instrText xml:space="preserve"> PAGEREF _Toc185852877 \h </w:instrText>
+          <w:instrText xml:space="preserve"> PAGEREF _Toc201003119 \h </w:instrText>
         </w:r>
         <w:r>
           <w:rPr>
@@ -2441,7 +2541,7 @@
           <w:rPr>
             <w:noProof/>
           </w:rPr>
-          <w:t>12</w:t>
+          <w:t>13</w:t>
         </w:r>
         <w:r>
           <w:rPr>
@@ -2463,11 +2563,11 @@
           <w:noProof/>
           <w:kern w:val="2"/>
           <w:szCs w:val="24"/>
-          <w:lang w:eastAsia="en-GB" w:bidi="ar-SA"/>
+          <w:lang w:eastAsia="en-US" w:bidi="ar-SA"/>
           <w14:ligatures w14:val="standardContextual"/>
         </w:rPr>
       </w:pPr>
-      <w:hyperlink w:anchor="_Toc185852878" w:history="1">
+      <w:hyperlink w:anchor="_Toc201003120" w:history="1">
         <w:r>
           <w:rPr>
             <w:rStyle w:val="Hyperlink"/>
@@ -2481,7 +2581,7 @@
             <w:noProof/>
             <w:kern w:val="2"/>
             <w:szCs w:val="24"/>
-            <w:lang w:eastAsia="en-GB" w:bidi="ar-SA"/>
+            <w:lang w:eastAsia="en-US" w:bidi="ar-SA"/>
             <w14:ligatures w14:val="standardContextual"/>
           </w:rPr>
           <w:tab/>
@@ -2509,7 +2609,7 @@
           <w:rPr>
             <w:noProof/>
           </w:rPr>
-          <w:instrText xml:space="preserve"> PAGEREF _Toc185852878 \h </w:instrText>
+          <w:instrText xml:space="preserve"> PAGEREF _Toc201003120 \h </w:instrText>
         </w:r>
         <w:r>
           <w:rPr>
@@ -2526,7 +2626,7 @@
           <w:rPr>
             <w:noProof/>
           </w:rPr>
-          <w:t>12</w:t>
+          <w:t>13</w:t>
         </w:r>
         <w:r>
           <w:rPr>
@@ -2548,11 +2648,11 @@
           <w:noProof/>
           <w:kern w:val="2"/>
           <w:szCs w:val="24"/>
-          <w:lang w:eastAsia="en-GB" w:bidi="ar-SA"/>
+          <w:lang w:eastAsia="en-US" w:bidi="ar-SA"/>
           <w14:ligatures w14:val="standardContextual"/>
         </w:rPr>
       </w:pPr>
-      <w:hyperlink w:anchor="_Toc185852879" w:history="1">
+      <w:hyperlink w:anchor="_Toc201003121" w:history="1">
         <w:r>
           <w:rPr>
             <w:rStyle w:val="Hyperlink"/>
@@ -2566,7 +2666,7 @@
             <w:noProof/>
             <w:kern w:val="2"/>
             <w:szCs w:val="24"/>
-            <w:lang w:eastAsia="en-GB" w:bidi="ar-SA"/>
+            <w:lang w:eastAsia="en-US" w:bidi="ar-SA"/>
             <w14:ligatures w14:val="standardContextual"/>
           </w:rPr>
           <w:tab/>
@@ -2594,7 +2694,7 @@
           <w:rPr>
             <w:noProof/>
           </w:rPr>
-          <w:instrText xml:space="preserve"> PAGEREF _Toc185852879 \h </w:instrText>
+          <w:instrText xml:space="preserve"> PAGEREF _Toc201003121 \h </w:instrText>
         </w:r>
         <w:r>
           <w:rPr>
@@ -2611,7 +2711,7 @@
           <w:rPr>
             <w:noProof/>
           </w:rPr>
-          <w:t>13</w:t>
+          <w:t>14</w:t>
         </w:r>
         <w:r>
           <w:rPr>
@@ -2633,11 +2733,11 @@
           <w:noProof/>
           <w:kern w:val="2"/>
           <w:szCs w:val="24"/>
-          <w:lang w:eastAsia="en-GB" w:bidi="ar-SA"/>
+          <w:lang w:eastAsia="en-US" w:bidi="ar-SA"/>
           <w14:ligatures w14:val="standardContextual"/>
         </w:rPr>
       </w:pPr>
-      <w:hyperlink w:anchor="_Toc185852880" w:history="1">
+      <w:hyperlink w:anchor="_Toc201003122" w:history="1">
         <w:r>
           <w:rPr>
             <w:rStyle w:val="Hyperlink"/>
@@ -2651,7 +2751,7 @@
             <w:noProof/>
             <w:kern w:val="2"/>
             <w:szCs w:val="24"/>
-            <w:lang w:eastAsia="en-GB" w:bidi="ar-SA"/>
+            <w:lang w:eastAsia="en-US" w:bidi="ar-SA"/>
             <w14:ligatures w14:val="standardContextual"/>
           </w:rPr>
           <w:tab/>
@@ -2679,7 +2779,7 @@
           <w:rPr>
             <w:noProof/>
           </w:rPr>
-          <w:instrText xml:space="preserve"> PAGEREF _Toc185852880 \h </w:instrText>
+          <w:instrText xml:space="preserve"> PAGEREF _Toc201003122 \h </w:instrText>
         </w:r>
         <w:r>
           <w:rPr>
@@ -2696,7 +2796,7 @@
           <w:rPr>
             <w:noProof/>
           </w:rPr>
-          <w:t>14</w:t>
+          <w:t>15</w:t>
         </w:r>
         <w:r>
           <w:rPr>
@@ -2718,11 +2818,11 @@
           <w:noProof/>
           <w:kern w:val="2"/>
           <w:szCs w:val="24"/>
-          <w:lang w:eastAsia="en-GB" w:bidi="ar-SA"/>
+          <w:lang w:eastAsia="en-US" w:bidi="ar-SA"/>
           <w14:ligatures w14:val="standardContextual"/>
         </w:rPr>
       </w:pPr>
-      <w:hyperlink w:anchor="_Toc185852881" w:history="1">
+      <w:hyperlink w:anchor="_Toc201003123" w:history="1">
         <w:r>
           <w:rPr>
             <w:rStyle w:val="Hyperlink"/>
@@ -2736,7 +2836,7 @@
             <w:noProof/>
             <w:kern w:val="2"/>
             <w:szCs w:val="24"/>
-            <w:lang w:eastAsia="en-GB" w:bidi="ar-SA"/>
+            <w:lang w:eastAsia="en-US" w:bidi="ar-SA"/>
             <w14:ligatures w14:val="standardContextual"/>
           </w:rPr>
           <w:tab/>
@@ -2764,7 +2864,7 @@
           <w:rPr>
             <w:noProof/>
           </w:rPr>
-          <w:instrText xml:space="preserve"> PAGEREF _Toc185852881 \h </w:instrText>
+          <w:instrText xml:space="preserve"> PAGEREF _Toc201003123 \h </w:instrText>
         </w:r>
         <w:r>
           <w:rPr>
@@ -2781,7 +2881,7 @@
           <w:rPr>
             <w:noProof/>
           </w:rPr>
-          <w:t>14</w:t>
+          <w:t>15</w:t>
         </w:r>
         <w:r>
           <w:rPr>
@@ -2803,11 +2903,11 @@
           <w:noProof/>
           <w:kern w:val="2"/>
           <w:szCs w:val="24"/>
-          <w:lang w:eastAsia="en-GB" w:bidi="ar-SA"/>
+          <w:lang w:eastAsia="en-US" w:bidi="ar-SA"/>
           <w14:ligatures w14:val="standardContextual"/>
         </w:rPr>
       </w:pPr>
-      <w:hyperlink w:anchor="_Toc185852882" w:history="1">
+      <w:hyperlink w:anchor="_Toc201003124" w:history="1">
         <w:r>
           <w:rPr>
             <w:rStyle w:val="Hyperlink"/>
@@ -2821,7 +2921,7 @@
             <w:noProof/>
             <w:kern w:val="2"/>
             <w:szCs w:val="24"/>
-            <w:lang w:eastAsia="en-GB" w:bidi="ar-SA"/>
+            <w:lang w:eastAsia="en-US" w:bidi="ar-SA"/>
             <w14:ligatures w14:val="standardContextual"/>
           </w:rPr>
           <w:tab/>
@@ -2849,7 +2949,7 @@
           <w:rPr>
             <w:noProof/>
           </w:rPr>
-          <w:instrText xml:space="preserve"> PAGEREF _Toc185852882 \h </w:instrText>
+          <w:instrText xml:space="preserve"> PAGEREF _Toc201003124 \h </w:instrText>
         </w:r>
         <w:r>
           <w:rPr>
@@ -2866,7 +2966,7 @@
           <w:rPr>
             <w:noProof/>
           </w:rPr>
-          <w:t>14</w:t>
+          <w:t>15</w:t>
         </w:r>
         <w:r>
           <w:rPr>
@@ -2888,11 +2988,11 @@
           <w:noProof/>
           <w:kern w:val="2"/>
           <w:szCs w:val="24"/>
-          <w:lang w:eastAsia="en-GB" w:bidi="ar-SA"/>
+          <w:lang w:eastAsia="en-US" w:bidi="ar-SA"/>
           <w14:ligatures w14:val="standardContextual"/>
         </w:rPr>
       </w:pPr>
-      <w:hyperlink w:anchor="_Toc185852883" w:history="1">
+      <w:hyperlink w:anchor="_Toc201003125" w:history="1">
         <w:r>
           <w:rPr>
             <w:rStyle w:val="Hyperlink"/>
@@ -2906,7 +3006,7 @@
             <w:noProof/>
             <w:kern w:val="2"/>
             <w:szCs w:val="24"/>
-            <w:lang w:eastAsia="en-GB" w:bidi="ar-SA"/>
+            <w:lang w:eastAsia="en-US" w:bidi="ar-SA"/>
             <w14:ligatures w14:val="standardContextual"/>
           </w:rPr>
           <w:tab/>
@@ -2934,7 +3034,7 @@
           <w:rPr>
             <w:noProof/>
           </w:rPr>
-          <w:instrText xml:space="preserve"> PAGEREF _Toc185852883 \h </w:instrText>
+          <w:instrText xml:space="preserve"> PAGEREF _Toc201003125 \h </w:instrText>
         </w:r>
         <w:r>
           <w:rPr>
@@ -2951,7 +3051,7 @@
           <w:rPr>
             <w:noProof/>
           </w:rPr>
-          <w:t>15</w:t>
+          <w:t>16</w:t>
         </w:r>
         <w:r>
           <w:rPr>
@@ -2973,11 +3073,11 @@
           <w:noProof/>
           <w:kern w:val="2"/>
           <w:szCs w:val="24"/>
-          <w:lang w:eastAsia="en-GB" w:bidi="ar-SA"/>
+          <w:lang w:eastAsia="en-US" w:bidi="ar-SA"/>
           <w14:ligatures w14:val="standardContextual"/>
         </w:rPr>
       </w:pPr>
-      <w:hyperlink w:anchor="_Toc185852884" w:history="1">
+      <w:hyperlink w:anchor="_Toc201003126" w:history="1">
         <w:r>
           <w:rPr>
             <w:rStyle w:val="Hyperlink"/>
@@ -2991,7 +3091,7 @@
             <w:noProof/>
             <w:kern w:val="2"/>
             <w:szCs w:val="24"/>
-            <w:lang w:eastAsia="en-GB" w:bidi="ar-SA"/>
+            <w:lang w:eastAsia="en-US" w:bidi="ar-SA"/>
             <w14:ligatures w14:val="standardContextual"/>
           </w:rPr>
           <w:tab/>
@@ -3001,7 +3101,7 @@
             <w:rStyle w:val="Hyperlink"/>
             <w:noProof/>
           </w:rPr>
-          <w:t>WooCommerce 8.3+ Blocks mode theme compatibility</w:t>
+          <w:t>WooCommerce 8.3+ Blocks theme incompatibility</w:t>
         </w:r>
         <w:r>
           <w:rPr>
@@ -3019,7 +3119,7 @@
           <w:rPr>
             <w:noProof/>
           </w:rPr>
-          <w:instrText xml:space="preserve"> PAGEREF _Toc185852884 \h </w:instrText>
+          <w:instrText xml:space="preserve"> PAGEREF _Toc201003126 \h </w:instrText>
         </w:r>
         <w:r>
           <w:rPr>
@@ -3036,7 +3136,7 @@
           <w:rPr>
             <w:noProof/>
           </w:rPr>
-          <w:t>16</w:t>
+          <w:t>17</w:t>
         </w:r>
         <w:r>
           <w:rPr>
@@ -3089,7 +3189,7 @@
       <w:pPr>
         <w:pStyle w:val="Heading1"/>
       </w:pPr>
-      <w:bookmarkStart w:id="8" w:name="_Toc185852854"/>
+      <w:bookmarkStart w:id="8" w:name="_Toc201003095"/>
       <w:r>
         <w:lastRenderedPageBreak/>
         <w:t>Changes</w:t>
@@ -3178,7 +3278,7 @@
       <w:pPr>
         <w:pStyle w:val="Heading1"/>
       </w:pPr>
-      <w:bookmarkStart w:id="16" w:name="_Toc185852855"/>
+      <w:bookmarkStart w:id="16" w:name="_Toc201003096"/>
       <w:r>
         <w:t>Service requirements</w:t>
       </w:r>
@@ -3237,7 +3337,7 @@
       <w:bookmarkStart w:id="21" w:name="_Toc10743687"/>
       <w:bookmarkStart w:id="22" w:name="_Toc10741267"/>
       <w:bookmarkStart w:id="23" w:name="_Toc10646641"/>
-      <w:bookmarkStart w:id="24" w:name="_Toc185852856"/>
+      <w:bookmarkStart w:id="24" w:name="_Toc201003097"/>
       <w:r>
         <w:t>System requirements</w:t>
       </w:r>
@@ -3699,23 +3799,99 @@
     </w:p>
     <w:p>
       <w:pPr>
+        <w:pStyle w:val="Heading2"/>
+      </w:pPr>
+      <w:bookmarkStart w:id="25" w:name="_Toc201003098"/>
+      <w:r>
+        <w:t>Supported 3</w:t>
+      </w:r>
+      <w:r>
+        <w:rPr>
+          <w:vertAlign w:val="superscript"/>
+        </w:rPr>
+        <w:t>rd</w:t>
+      </w:r>
+      <w:r>
+        <w:t xml:space="preserve"> party plugins</w:t>
+      </w:r>
+      <w:bookmarkEnd w:id="25"/>
+    </w:p>
+    <w:p>
+      <w:pPr>
+        <w:pStyle w:val="Textbody"/>
+      </w:pPr>
+      <w:r>
+        <w:t>Following 3</w:t>
+      </w:r>
+      <w:r>
+        <w:rPr>
+          <w:vertAlign w:val="superscript"/>
+        </w:rPr>
+        <w:t>rd</w:t>
+      </w:r>
+      <w:r>
+        <w:t xml:space="preserve"> party plugins are supported:</w:t>
+      </w:r>
+    </w:p>
+    <w:p>
+      <w:pPr>
+        <w:pStyle w:val="Textbody"/>
+        <w:numPr>
+          <w:ilvl w:val="0"/>
+          <w:numId w:val="22"/>
+        </w:numPr>
+      </w:pPr>
+      <w:r>
+        <w:t>PW WooCommerce Gift Cards</w:t>
+      </w:r>
+    </w:p>
+    <w:p>
+      <w:pPr>
+        <w:pStyle w:val="Textbody"/>
+        <w:numPr>
+          <w:ilvl w:val="0"/>
+          <w:numId w:val="22"/>
+        </w:numPr>
+      </w:pPr>
+      <w:r>
+        <w:t>WooCommerce Gift Cards</w:t>
+      </w:r>
+    </w:p>
+    <w:p>
+      <w:pPr>
+        <w:widowControl/>
+        <w:suppressAutoHyphens w:val="0"/>
+        <w:autoSpaceDN/>
+        <w:spacing w:after="160" w:line="259" w:lineRule="auto"/>
+        <w:textAlignment w:val="auto"/>
+        <w:rPr>
+          <w:rFonts w:ascii="Arial" w:eastAsia="Arial" w:hAnsi="Arial" w:cs="Arial"/>
+          <w:sz w:val="22"/>
+        </w:rPr>
+      </w:pPr>
+      <w:r>
+        <w:br w:type="page"/>
+      </w:r>
+    </w:p>
+    <w:p>
+      <w:pPr>
         <w:pStyle w:val="Heading1"/>
       </w:pPr>
       <w:r>
+        <w:lastRenderedPageBreak/>
         <w:t xml:space="preserve"> </w:t>
       </w:r>
-      <w:bookmarkStart w:id="25" w:name="_Toc10646642"/>
-      <w:bookmarkStart w:id="26" w:name="_Toc10741268"/>
-      <w:bookmarkStart w:id="27" w:name="_Toc10743688"/>
-      <w:bookmarkStart w:id="28" w:name="_Toc11144777"/>
-      <w:bookmarkStart w:id="29" w:name="_Toc11253824"/>
-      <w:bookmarkStart w:id="30" w:name="_Toc11353123"/>
-      <w:bookmarkStart w:id="31" w:name="_Toc11353197"/>
-      <w:bookmarkStart w:id="32" w:name="_Toc185852857"/>
+      <w:bookmarkStart w:id="26" w:name="_Toc10646642"/>
+      <w:bookmarkStart w:id="27" w:name="_Toc10741268"/>
+      <w:bookmarkStart w:id="28" w:name="_Toc10743688"/>
+      <w:bookmarkStart w:id="29" w:name="_Toc11144777"/>
+      <w:bookmarkStart w:id="30" w:name="_Toc11253824"/>
+      <w:bookmarkStart w:id="31" w:name="_Toc11353123"/>
+      <w:bookmarkStart w:id="32" w:name="_Toc11353197"/>
+      <w:bookmarkStart w:id="33" w:name="_Toc201003099"/>
       <w:r>
         <w:t>Package contents</w:t>
       </w:r>
-      <w:bookmarkEnd w:id="25"/>
       <w:bookmarkEnd w:id="26"/>
       <w:bookmarkEnd w:id="27"/>
       <w:bookmarkEnd w:id="28"/>
@@ -3723,6 +3899,7 @@
       <w:bookmarkEnd w:id="30"/>
       <w:bookmarkEnd w:id="31"/>
       <w:bookmarkEnd w:id="32"/>
+      <w:bookmarkEnd w:id="33"/>
     </w:p>
     <w:p>
       <w:pPr>
@@ -4311,23 +4488,22 @@
           <w:szCs w:val="28"/>
         </w:rPr>
       </w:pPr>
-      <w:bookmarkStart w:id="33" w:name="_Toc11353198"/>
-      <w:bookmarkStart w:id="34" w:name="_Toc11353124"/>
-      <w:bookmarkStart w:id="35" w:name="_Toc11253825"/>
-      <w:bookmarkStart w:id="36" w:name="_Toc11144778"/>
-      <w:bookmarkStart w:id="37" w:name="_Toc10743689"/>
-      <w:bookmarkStart w:id="38" w:name="_Toc10741269"/>
-      <w:bookmarkStart w:id="39" w:name="_Toc10646643"/>
+      <w:bookmarkStart w:id="34" w:name="_Toc11353198"/>
+      <w:bookmarkStart w:id="35" w:name="_Toc11353124"/>
+      <w:bookmarkStart w:id="36" w:name="_Toc11253825"/>
+      <w:bookmarkStart w:id="37" w:name="_Toc11144778"/>
+      <w:bookmarkStart w:id="38" w:name="_Toc10743689"/>
+      <w:bookmarkStart w:id="39" w:name="_Toc10741269"/>
+      <w:bookmarkStart w:id="40" w:name="_Toc10646643"/>
     </w:p>
     <w:p>
       <w:pPr>
         <w:pStyle w:val="Heading1"/>
       </w:pPr>
-      <w:bookmarkStart w:id="40" w:name="_Toc185852858"/>
+      <w:bookmarkStart w:id="41" w:name="_Toc201003100"/>
       <w:r>
         <w:t>Installation</w:t>
       </w:r>
-      <w:bookmarkEnd w:id="33"/>
       <w:bookmarkEnd w:id="34"/>
       <w:bookmarkEnd w:id="35"/>
       <w:bookmarkEnd w:id="36"/>
@@ -4335,6 +4511,7 @@
       <w:bookmarkEnd w:id="38"/>
       <w:bookmarkEnd w:id="39"/>
       <w:bookmarkEnd w:id="40"/>
+      <w:bookmarkEnd w:id="41"/>
     </w:p>
     <w:p>
       <w:pPr>
@@ -4364,28 +4541,28 @@
       <w:pPr>
         <w:pStyle w:val="Heading2"/>
       </w:pPr>
-      <w:bookmarkStart w:id="41" w:name="_Toc10646645"/>
-      <w:bookmarkStart w:id="42" w:name="_Toc10741271"/>
-      <w:bookmarkStart w:id="43" w:name="_Toc10743691"/>
-      <w:bookmarkStart w:id="44" w:name="_Toc11144780"/>
-      <w:bookmarkStart w:id="45" w:name="_Toc11253827"/>
-      <w:bookmarkStart w:id="46" w:name="_Toc11353126"/>
-      <w:bookmarkStart w:id="47" w:name="_Toc11353200"/>
-      <w:bookmarkStart w:id="48" w:name="_Toc185852859"/>
+      <w:bookmarkStart w:id="42" w:name="_Toc10646645"/>
+      <w:bookmarkStart w:id="43" w:name="_Toc10741271"/>
+      <w:bookmarkStart w:id="44" w:name="_Toc10743691"/>
+      <w:bookmarkStart w:id="45" w:name="_Toc11144780"/>
+      <w:bookmarkStart w:id="46" w:name="_Toc11253827"/>
+      <w:bookmarkStart w:id="47" w:name="_Toc11353126"/>
+      <w:bookmarkStart w:id="48" w:name="_Toc11353200"/>
+      <w:bookmarkStart w:id="49" w:name="_Toc201003101"/>
       <w:r>
         <w:t xml:space="preserve">Installing the </w:t>
       </w:r>
-      <w:bookmarkEnd w:id="41"/>
       <w:bookmarkEnd w:id="42"/>
       <w:bookmarkEnd w:id="43"/>
       <w:bookmarkEnd w:id="44"/>
       <w:bookmarkEnd w:id="45"/>
       <w:bookmarkEnd w:id="46"/>
       <w:bookmarkEnd w:id="47"/>
+      <w:bookmarkEnd w:id="48"/>
       <w:r>
         <w:t>Plugin</w:t>
       </w:r>
-      <w:bookmarkEnd w:id="48"/>
+      <w:bookmarkEnd w:id="49"/>
     </w:p>
     <w:p>
       <w:pPr>
@@ -4696,6 +4873,22 @@
     </w:p>
     <w:p>
       <w:pPr>
+        <w:widowControl/>
+        <w:suppressAutoHyphens w:val="0"/>
+        <w:autoSpaceDN/>
+        <w:spacing w:after="160" w:line="259" w:lineRule="auto"/>
+        <w:textAlignment w:val="auto"/>
+        <w:rPr>
+          <w:rFonts w:ascii="Arial" w:eastAsia="Arial" w:hAnsi="Arial" w:cs="Arial"/>
+          <w:sz w:val="22"/>
+        </w:rPr>
+      </w:pPr>
+      <w:r>
+        <w:br w:type="page"/>
+      </w:r>
+    </w:p>
+    <w:p>
+      <w:pPr>
         <w:pStyle w:val="Textbody"/>
         <w:ind w:left="720"/>
       </w:pPr>
@@ -4849,11 +5042,7 @@
       </w:r>
       <w:proofErr w:type="gramEnd"/>
       <w:r>
-        <w:t xml:space="preserve"> enable Svea payment methods you want </w:t>
-      </w:r>
-      <w:r>
-        <w:lastRenderedPageBreak/>
-        <w:t>to use</w:t>
+        <w:t xml:space="preserve"> enable Svea payment methods you want to use</w:t>
       </w:r>
       <w:r>
         <w:t>.</w:t>
@@ -4943,16 +5132,17 @@
       <w:pPr>
         <w:pStyle w:val="Heading2"/>
       </w:pPr>
-      <w:bookmarkStart w:id="49" w:name="_Toc11353199"/>
-      <w:bookmarkStart w:id="50" w:name="_Toc11353125"/>
-      <w:bookmarkStart w:id="51" w:name="_Toc11253826"/>
-      <w:bookmarkStart w:id="52" w:name="_Toc11144779"/>
-      <w:bookmarkStart w:id="53" w:name="_Toc10743690"/>
-      <w:bookmarkStart w:id="54" w:name="_Toc10741270"/>
-      <w:bookmarkStart w:id="55" w:name="_Toc10646644"/>
-      <w:bookmarkStart w:id="56" w:name="__RefHeading__1414_1801812706"/>
-      <w:bookmarkStart w:id="57" w:name="_Toc185852860"/>
-      <w:r>
+      <w:bookmarkStart w:id="50" w:name="_Toc11353199"/>
+      <w:bookmarkStart w:id="51" w:name="_Toc11353125"/>
+      <w:bookmarkStart w:id="52" w:name="_Toc11253826"/>
+      <w:bookmarkStart w:id="53" w:name="_Toc11144779"/>
+      <w:bookmarkStart w:id="54" w:name="_Toc10743690"/>
+      <w:bookmarkStart w:id="55" w:name="_Toc10741270"/>
+      <w:bookmarkStart w:id="56" w:name="_Toc10646644"/>
+      <w:bookmarkStart w:id="57" w:name="__RefHeading__1414_1801812706"/>
+      <w:bookmarkStart w:id="58" w:name="_Toc201003102"/>
+      <w:r>
+        <w:lastRenderedPageBreak/>
         <w:t xml:space="preserve">Upgrading </w:t>
       </w:r>
       <w:r>
@@ -4961,7 +5151,6 @@
       <w:r>
         <w:t xml:space="preserve"> existing plugin</w:t>
       </w:r>
-      <w:bookmarkEnd w:id="49"/>
       <w:bookmarkEnd w:id="50"/>
       <w:bookmarkEnd w:id="51"/>
       <w:bookmarkEnd w:id="52"/>
@@ -4970,6 +5159,7 @@
       <w:bookmarkEnd w:id="55"/>
       <w:bookmarkEnd w:id="56"/>
       <w:bookmarkEnd w:id="57"/>
+      <w:bookmarkEnd w:id="58"/>
     </w:p>
     <w:p>
       <w:pPr>
@@ -5128,14 +5318,14 @@
           <w:szCs w:val="28"/>
         </w:rPr>
       </w:pPr>
-      <w:bookmarkStart w:id="58" w:name="__RefHeading__3443_1681451042"/>
-      <w:bookmarkStart w:id="59" w:name="_Toc10646646"/>
-      <w:bookmarkStart w:id="60" w:name="_Toc10741272"/>
-      <w:bookmarkStart w:id="61" w:name="_Toc10743692"/>
-      <w:bookmarkStart w:id="62" w:name="_Toc11144781"/>
-      <w:bookmarkStart w:id="63" w:name="_Toc11253828"/>
-      <w:bookmarkStart w:id="64" w:name="_Toc11353127"/>
-      <w:bookmarkStart w:id="65" w:name="_Toc11353201"/>
+      <w:bookmarkStart w:id="59" w:name="__RefHeading__3443_1681451042"/>
+      <w:bookmarkStart w:id="60" w:name="_Toc10646646"/>
+      <w:bookmarkStart w:id="61" w:name="_Toc10741272"/>
+      <w:bookmarkStart w:id="62" w:name="_Toc10743692"/>
+      <w:bookmarkStart w:id="63" w:name="_Toc11144781"/>
+      <w:bookmarkStart w:id="64" w:name="_Toc11253828"/>
+      <w:bookmarkStart w:id="65" w:name="_Toc11353127"/>
+      <w:bookmarkStart w:id="66" w:name="_Toc11353201"/>
       <w:r>
         <w:br w:type="page"/>
       </w:r>
@@ -5144,12 +5334,11 @@
       <w:pPr>
         <w:pStyle w:val="Heading1"/>
       </w:pPr>
-      <w:bookmarkStart w:id="66" w:name="_Toc185852861"/>
+      <w:bookmarkStart w:id="67" w:name="_Toc201003103"/>
       <w:r>
         <w:lastRenderedPageBreak/>
         <w:t>Configuration</w:t>
       </w:r>
-      <w:bookmarkEnd w:id="58"/>
       <w:bookmarkEnd w:id="59"/>
       <w:bookmarkEnd w:id="60"/>
       <w:bookmarkEnd w:id="61"/>
@@ -5158,6 +5347,7 @@
       <w:bookmarkEnd w:id="64"/>
       <w:bookmarkEnd w:id="65"/>
       <w:bookmarkEnd w:id="66"/>
+      <w:bookmarkEnd w:id="67"/>
     </w:p>
     <w:p>
       <w:pPr>
@@ -5320,9 +5510,9 @@
         </w:rPr>
         <w:lastRenderedPageBreak/>
         <w:drawing>
-          <wp:inline distT="0" distB="0" distL="0" distR="0" wp14:anchorId="0B19698A" wp14:editId="58BA3606">
-            <wp:extent cx="5295265" cy="8812530"/>
-            <wp:effectExtent l="0" t="0" r="635" b="1270"/>
+          <wp:inline distT="0" distB="0" distL="0" distR="0" wp14:anchorId="0B19698A" wp14:editId="52B670CF">
+            <wp:extent cx="4444512" cy="7396682"/>
+            <wp:effectExtent l="0" t="0" r="0" b="0"/>
             <wp:docPr id="277451812" name="Picture 1" descr="A screenshot of a computer&#10;&#10;Description automatically generated"/>
             <wp:cNvGraphicFramePr>
               <a:graphicFrameLocks xmlns:a="http://schemas.openxmlformats.org/drawingml/2006/main" noChangeAspect="1"/>
@@ -5335,7 +5525,7 @@
                     <pic:cNvPicPr/>
                   </pic:nvPicPr>
                   <pic:blipFill>
-                    <a:blip r:embed="rId18">
+                    <a:blip r:embed="rId18" cstate="print">
                       <a:extLst>
                         <a:ext uri="{28A0092B-C50C-407E-A947-70E740481C1C}">
                           <a14:useLocalDpi xmlns:a14="http://schemas.microsoft.com/office/drawing/2010/main" val="0"/>
@@ -5349,7 +5539,7 @@
                   <pic:spPr>
                     <a:xfrm>
                       <a:off x="0" y="0"/>
-                      <a:ext cx="5295265" cy="8812530"/>
+                      <a:ext cx="4444512" cy="7396682"/>
                     </a:xfrm>
                     <a:prstGeom prst="rect">
                       <a:avLst/>
@@ -5366,19 +5556,17 @@
       <w:pPr>
         <w:pStyle w:val="Heading2"/>
       </w:pPr>
-      <w:bookmarkStart w:id="67" w:name="_Toc11353202"/>
-      <w:bookmarkStart w:id="68" w:name="_Toc11353128"/>
-      <w:bookmarkStart w:id="69" w:name="_Toc11253829"/>
-      <w:bookmarkStart w:id="70" w:name="_Toc11144782"/>
-      <w:bookmarkStart w:id="71" w:name="_Toc10743693"/>
-      <w:bookmarkStart w:id="72" w:name="_Toc10741273"/>
-      <w:bookmarkStart w:id="73" w:name="_Toc10646647"/>
-      <w:bookmarkStart w:id="74" w:name="_Toc185852862"/>
-      <w:r>
-        <w:lastRenderedPageBreak/>
+      <w:bookmarkStart w:id="68" w:name="_Toc11353202"/>
+      <w:bookmarkStart w:id="69" w:name="_Toc11353128"/>
+      <w:bookmarkStart w:id="70" w:name="_Toc11253829"/>
+      <w:bookmarkStart w:id="71" w:name="_Toc11144782"/>
+      <w:bookmarkStart w:id="72" w:name="_Toc10743693"/>
+      <w:bookmarkStart w:id="73" w:name="_Toc10741273"/>
+      <w:bookmarkStart w:id="74" w:name="_Toc10646647"/>
+      <w:bookmarkStart w:id="75" w:name="_Toc201003104"/>
+      <w:r>
         <w:t>Enable / Disable</w:t>
       </w:r>
-      <w:bookmarkEnd w:id="67"/>
       <w:bookmarkEnd w:id="68"/>
       <w:bookmarkEnd w:id="69"/>
       <w:bookmarkEnd w:id="70"/>
@@ -5386,6 +5574,7 @@
       <w:bookmarkEnd w:id="72"/>
       <w:bookmarkEnd w:id="73"/>
       <w:bookmarkEnd w:id="74"/>
+      <w:bookmarkEnd w:id="75"/>
     </w:p>
     <w:p>
       <w:pPr>
@@ -5399,18 +5588,17 @@
       <w:pPr>
         <w:pStyle w:val="Heading2"/>
       </w:pPr>
-      <w:bookmarkStart w:id="75" w:name="_Toc11353203"/>
-      <w:bookmarkStart w:id="76" w:name="_Toc11353129"/>
-      <w:bookmarkStart w:id="77" w:name="_Toc11253830"/>
-      <w:bookmarkStart w:id="78" w:name="_Toc11144783"/>
-      <w:bookmarkStart w:id="79" w:name="_Toc10743694"/>
-      <w:bookmarkStart w:id="80" w:name="_Toc10741274"/>
-      <w:bookmarkStart w:id="81" w:name="_Toc10646648"/>
-      <w:bookmarkStart w:id="82" w:name="_Toc185852863"/>
+      <w:bookmarkStart w:id="76" w:name="_Toc11353203"/>
+      <w:bookmarkStart w:id="77" w:name="_Toc11353129"/>
+      <w:bookmarkStart w:id="78" w:name="_Toc11253830"/>
+      <w:bookmarkStart w:id="79" w:name="_Toc11144783"/>
+      <w:bookmarkStart w:id="80" w:name="_Toc10743694"/>
+      <w:bookmarkStart w:id="81" w:name="_Toc10741274"/>
+      <w:bookmarkStart w:id="82" w:name="_Toc10646648"/>
+      <w:bookmarkStart w:id="83" w:name="_Toc201003105"/>
       <w:r>
         <w:t>Title</w:t>
       </w:r>
-      <w:bookmarkEnd w:id="75"/>
       <w:bookmarkEnd w:id="76"/>
       <w:bookmarkEnd w:id="77"/>
       <w:bookmarkEnd w:id="78"/>
@@ -5418,6 +5606,7 @@
       <w:bookmarkEnd w:id="80"/>
       <w:bookmarkEnd w:id="81"/>
       <w:bookmarkEnd w:id="82"/>
+      <w:bookmarkEnd w:id="83"/>
     </w:p>
     <w:p>
       <w:pPr>
@@ -5431,18 +5620,18 @@
       <w:pPr>
         <w:pStyle w:val="Heading2"/>
       </w:pPr>
-      <w:bookmarkStart w:id="83" w:name="_Toc11353204"/>
-      <w:bookmarkStart w:id="84" w:name="_Toc11353130"/>
-      <w:bookmarkStart w:id="85" w:name="_Toc11253831"/>
-      <w:bookmarkStart w:id="86" w:name="_Toc11144784"/>
-      <w:bookmarkStart w:id="87" w:name="_Toc10743695"/>
-      <w:bookmarkStart w:id="88" w:name="_Toc10741275"/>
-      <w:bookmarkStart w:id="89" w:name="_Toc10646649"/>
-      <w:bookmarkStart w:id="90" w:name="_Toc185852864"/>
-      <w:r>
+      <w:bookmarkStart w:id="84" w:name="_Toc11353204"/>
+      <w:bookmarkStart w:id="85" w:name="_Toc11353130"/>
+      <w:bookmarkStart w:id="86" w:name="_Toc11253831"/>
+      <w:bookmarkStart w:id="87" w:name="_Toc11144784"/>
+      <w:bookmarkStart w:id="88" w:name="_Toc10743695"/>
+      <w:bookmarkStart w:id="89" w:name="_Toc10741275"/>
+      <w:bookmarkStart w:id="90" w:name="_Toc10646649"/>
+      <w:bookmarkStart w:id="91" w:name="_Toc201003106"/>
+      <w:r>
+        <w:lastRenderedPageBreak/>
         <w:t>Customer message</w:t>
       </w:r>
-      <w:bookmarkEnd w:id="83"/>
       <w:bookmarkEnd w:id="84"/>
       <w:bookmarkEnd w:id="85"/>
       <w:bookmarkEnd w:id="86"/>
@@ -5450,6 +5639,7 @@
       <w:bookmarkEnd w:id="88"/>
       <w:bookmarkEnd w:id="89"/>
       <w:bookmarkEnd w:id="90"/>
+      <w:bookmarkEnd w:id="91"/>
     </w:p>
     <w:p>
       <w:pPr>
@@ -5463,11 +5653,11 @@
       <w:pPr>
         <w:pStyle w:val="Heading2"/>
       </w:pPr>
-      <w:bookmarkStart w:id="91" w:name="_Toc185852865"/>
+      <w:bookmarkStart w:id="92" w:name="_Toc201003107"/>
       <w:r>
         <w:t>Redirect to Svea’s Payment Method Selection Page</w:t>
       </w:r>
-      <w:bookmarkEnd w:id="91"/>
+      <w:bookmarkEnd w:id="92"/>
     </w:p>
     <w:p>
       <w:pPr>
@@ -5493,7 +5683,6 @@
       <w:pPr>
         <w:pStyle w:val="Heading2"/>
       </w:pPr>
-      <w:bookmarkStart w:id="92" w:name="_Toc185852866"/>
       <w:bookmarkStart w:id="93" w:name="_Toc11353205"/>
       <w:bookmarkStart w:id="94" w:name="_Toc11353131"/>
       <w:bookmarkStart w:id="95" w:name="_Toc11253832"/>
@@ -5501,10 +5690,11 @@
       <w:bookmarkStart w:id="97" w:name="_Toc10743696"/>
       <w:bookmarkStart w:id="98" w:name="_Toc10741276"/>
       <w:bookmarkStart w:id="99" w:name="_Toc10646650"/>
+      <w:bookmarkStart w:id="100" w:name="_Toc201003108"/>
       <w:r>
         <w:t>Payment handling fees</w:t>
       </w:r>
-      <w:bookmarkEnd w:id="92"/>
+      <w:bookmarkEnd w:id="100"/>
     </w:p>
     <w:p>
       <w:pPr>
@@ -5540,11 +5730,11 @@
       <w:pPr>
         <w:pStyle w:val="Heading2"/>
       </w:pPr>
-      <w:bookmarkStart w:id="100" w:name="_Toc185852867"/>
+      <w:bookmarkStart w:id="101" w:name="_Toc201003109"/>
       <w:r>
         <w:t>Payment handling fee tax class</w:t>
       </w:r>
-      <w:bookmarkEnd w:id="100"/>
+      <w:bookmarkEnd w:id="101"/>
     </w:p>
     <w:p>
       <w:pPr>
@@ -5558,7 +5748,7 @@
       <w:pPr>
         <w:pStyle w:val="Heading2"/>
       </w:pPr>
-      <w:bookmarkStart w:id="101" w:name="_Toc185852868"/>
+      <w:bookmarkStart w:id="102" w:name="_Toc201003110"/>
       <w:r>
         <w:t xml:space="preserve">Seller </w:t>
       </w:r>
@@ -5575,7 +5765,7 @@
       <w:bookmarkEnd w:id="97"/>
       <w:bookmarkEnd w:id="98"/>
       <w:bookmarkEnd w:id="99"/>
-      <w:bookmarkEnd w:id="101"/>
+      <w:bookmarkEnd w:id="102"/>
     </w:p>
     <w:p>
       <w:pPr>
@@ -5589,18 +5779,17 @@
       <w:pPr>
         <w:pStyle w:val="Heading2"/>
       </w:pPr>
-      <w:bookmarkStart w:id="102" w:name="_Toc11353206"/>
-      <w:bookmarkStart w:id="103" w:name="_Toc11353132"/>
-      <w:bookmarkStart w:id="104" w:name="_Toc11253833"/>
-      <w:bookmarkStart w:id="105" w:name="_Toc11144786"/>
-      <w:bookmarkStart w:id="106" w:name="_Toc10743697"/>
-      <w:bookmarkStart w:id="107" w:name="_Toc10741277"/>
-      <w:bookmarkStart w:id="108" w:name="_Toc10646651"/>
-      <w:bookmarkStart w:id="109" w:name="_Toc185852869"/>
+      <w:bookmarkStart w:id="103" w:name="_Toc11353206"/>
+      <w:bookmarkStart w:id="104" w:name="_Toc11353132"/>
+      <w:bookmarkStart w:id="105" w:name="_Toc11253833"/>
+      <w:bookmarkStart w:id="106" w:name="_Toc11144786"/>
+      <w:bookmarkStart w:id="107" w:name="_Toc10743697"/>
+      <w:bookmarkStart w:id="108" w:name="_Toc10741277"/>
+      <w:bookmarkStart w:id="109" w:name="_Toc10646651"/>
+      <w:bookmarkStart w:id="110" w:name="_Toc201003111"/>
       <w:r>
         <w:t>Secret Key and Secret key version</w:t>
       </w:r>
-      <w:bookmarkEnd w:id="102"/>
       <w:bookmarkEnd w:id="103"/>
       <w:bookmarkEnd w:id="104"/>
       <w:bookmarkEnd w:id="105"/>
@@ -5608,6 +5797,7 @@
       <w:bookmarkEnd w:id="107"/>
       <w:bookmarkEnd w:id="108"/>
       <w:bookmarkEnd w:id="109"/>
+      <w:bookmarkEnd w:id="110"/>
     </w:p>
     <w:p>
       <w:pPr>
@@ -5655,21 +5845,20 @@
       <w:pPr>
         <w:pStyle w:val="Heading2"/>
       </w:pPr>
-      <w:bookmarkStart w:id="110" w:name="_Toc11353207"/>
-      <w:bookmarkStart w:id="111" w:name="_Toc11353133"/>
-      <w:bookmarkStart w:id="112" w:name="_Toc11253834"/>
-      <w:bookmarkStart w:id="113" w:name="_Toc11144787"/>
-      <w:bookmarkStart w:id="114" w:name="_Toc10743698"/>
-      <w:bookmarkStart w:id="115" w:name="_Toc10741278"/>
-      <w:bookmarkStart w:id="116" w:name="_Toc10646652"/>
-      <w:bookmarkStart w:id="117" w:name="_Toc185852870"/>
+      <w:bookmarkStart w:id="111" w:name="_Toc11353207"/>
+      <w:bookmarkStart w:id="112" w:name="_Toc11353133"/>
+      <w:bookmarkStart w:id="113" w:name="_Toc11253834"/>
+      <w:bookmarkStart w:id="114" w:name="_Toc11144787"/>
+      <w:bookmarkStart w:id="115" w:name="_Toc10743698"/>
+      <w:bookmarkStart w:id="116" w:name="_Toc10741278"/>
+      <w:bookmarkStart w:id="117" w:name="_Toc10646652"/>
+      <w:bookmarkStart w:id="118" w:name="_Toc201003112"/>
       <w:r>
         <w:t>Gateway</w:t>
       </w:r>
       <w:r>
         <w:t xml:space="preserve"> URL</w:t>
       </w:r>
-      <w:bookmarkEnd w:id="110"/>
       <w:bookmarkEnd w:id="111"/>
       <w:bookmarkEnd w:id="112"/>
       <w:bookmarkEnd w:id="113"/>
@@ -5677,6 +5866,7 @@
       <w:bookmarkEnd w:id="115"/>
       <w:bookmarkEnd w:id="116"/>
       <w:bookmarkEnd w:id="117"/>
+      <w:bookmarkEnd w:id="118"/>
     </w:p>
     <w:p>
       <w:pPr>
@@ -5736,22 +5926,20 @@
       <w:pPr>
         <w:pStyle w:val="Heading2"/>
       </w:pPr>
-      <w:bookmarkStart w:id="118" w:name="_Toc11353208"/>
-      <w:bookmarkStart w:id="119" w:name="_Toc11353134"/>
-      <w:bookmarkStart w:id="120" w:name="_Toc11253835"/>
-      <w:bookmarkStart w:id="121" w:name="_Toc11144788"/>
-      <w:bookmarkStart w:id="122" w:name="_Toc10743699"/>
-      <w:bookmarkStart w:id="123" w:name="_Toc10741279"/>
-      <w:bookmarkStart w:id="124" w:name="_Toc10646653"/>
-      <w:bookmarkStart w:id="125" w:name="_Toc185852871"/>
-      <w:r>
-        <w:lastRenderedPageBreak/>
+      <w:bookmarkStart w:id="119" w:name="_Toc11353208"/>
+      <w:bookmarkStart w:id="120" w:name="_Toc11353134"/>
+      <w:bookmarkStart w:id="121" w:name="_Toc11253835"/>
+      <w:bookmarkStart w:id="122" w:name="_Toc11144788"/>
+      <w:bookmarkStart w:id="123" w:name="_Toc10743699"/>
+      <w:bookmarkStart w:id="124" w:name="_Toc10741279"/>
+      <w:bookmarkStart w:id="125" w:name="_Toc10646653"/>
+      <w:bookmarkStart w:id="126" w:name="_Toc201003113"/>
+      <w:r>
         <w:t>Payment</w:t>
       </w:r>
       <w:r>
         <w:t xml:space="preserve"> Prefix</w:t>
       </w:r>
-      <w:bookmarkEnd w:id="118"/>
       <w:bookmarkEnd w:id="119"/>
       <w:bookmarkEnd w:id="120"/>
       <w:bookmarkEnd w:id="121"/>
@@ -5759,6 +5947,7 @@
       <w:bookmarkEnd w:id="123"/>
       <w:bookmarkEnd w:id="124"/>
       <w:bookmarkEnd w:id="125"/>
+      <w:bookmarkEnd w:id="126"/>
     </w:p>
     <w:p>
       <w:pPr>
@@ -5773,7 +5962,11 @@
         <w:pStyle w:val="Textbody"/>
       </w:pPr>
       <w:r>
-        <w:t xml:space="preserve">As the payment id is calculated from the order numbers, if you move your Svea Payments account to a new software installation and order numbering starts from the beginning, a conflict in payment id numbers can occur. Adding a unique prefix for payment ids after re-installation of the web store can prevent the collision of the payment id numbers. </w:t>
+        <w:t xml:space="preserve">As the payment id is calculated from the order numbers, if you move your Svea Payments account to a new software installation and order numbering starts from the beginning, a conflict in payment id numbers can occur. Adding a unique prefix for payment ids after re-installation of the web store </w:t>
+      </w:r>
+      <w:r>
+        <w:lastRenderedPageBreak/>
+        <w:t xml:space="preserve">can prevent the collision of the payment id numbers. </w:t>
       </w:r>
     </w:p>
     <w:p>
@@ -5791,7 +5984,7 @@
       <w:r>
         <w:t xml:space="preserve"> </w:t>
       </w:r>
-      <w:bookmarkStart w:id="126" w:name="_Toc185852872"/>
+      <w:bookmarkStart w:id="127" w:name="_Toc201003114"/>
       <w:r>
         <w:t xml:space="preserve">Send </w:t>
       </w:r>
@@ -5807,7 +6000,7 @@
       <w:r>
         <w:t>tatus</w:t>
       </w:r>
-      <w:bookmarkEnd w:id="126"/>
+      <w:bookmarkEnd w:id="127"/>
     </w:p>
     <w:p>
       <w:pPr>
@@ -5853,11 +6046,11 @@
       <w:pPr>
         <w:pStyle w:val="Heading2"/>
       </w:pPr>
-      <w:bookmarkStart w:id="127" w:name="_Toc185852873"/>
+      <w:bookmarkStart w:id="128" w:name="_Toc201003115"/>
       <w:r>
         <w:t>Send delivery confirmation only for specific payment methods</w:t>
       </w:r>
-      <w:bookmarkEnd w:id="127"/>
+      <w:bookmarkEnd w:id="128"/>
     </w:p>
     <w:p>
       <w:pPr>
@@ -5920,35 +6113,13 @@
     </w:p>
     <w:p>
       <w:pPr>
-        <w:widowControl/>
-        <w:suppressAutoHyphens w:val="0"/>
-        <w:autoSpaceDN/>
-        <w:spacing w:after="160" w:line="259" w:lineRule="auto"/>
-        <w:textAlignment w:val="auto"/>
-        <w:rPr>
-          <w:rFonts w:ascii="Arial" w:eastAsia="Droid Sans Fallback" w:hAnsi="Arial" w:cs="Lohit Hindi"/>
-          <w:b/>
-          <w:bCs/>
-          <w:i/>
-          <w:iCs/>
-          <w:sz w:val="28"/>
-          <w:szCs w:val="28"/>
-        </w:rPr>
-      </w:pPr>
-      <w:bookmarkStart w:id="128" w:name="_Toc185852874"/>
-      <w:r>
-        <w:br w:type="page"/>
-      </w:r>
-    </w:p>
-    <w:p>
-      <w:pPr>
         <w:pStyle w:val="Heading2"/>
       </w:pPr>
-      <w:r>
-        <w:lastRenderedPageBreak/>
+      <w:bookmarkStart w:id="129" w:name="_Toc201003116"/>
+      <w:r>
         <w:t>Part Payment widget</w:t>
       </w:r>
-      <w:bookmarkEnd w:id="128"/>
+      <w:bookmarkEnd w:id="129"/>
     </w:p>
     <w:p>
       <w:pPr>
@@ -6094,12 +6265,12 @@
       <w:pPr>
         <w:pStyle w:val="Heading2"/>
       </w:pPr>
-      <w:bookmarkStart w:id="129" w:name="_Toc185852875"/>
+      <w:bookmarkStart w:id="130" w:name="_Toc201003117"/>
       <w:r>
         <w:lastRenderedPageBreak/>
         <w:t>Collated payment method view</w:t>
       </w:r>
-      <w:bookmarkEnd w:id="129"/>
+      <w:bookmarkEnd w:id="130"/>
     </w:p>
     <w:p>
       <w:pPr>
@@ -6346,13 +6517,13 @@
           <w:szCs w:val="28"/>
         </w:rPr>
       </w:pPr>
-      <w:bookmarkStart w:id="130" w:name="_Toc11353211"/>
-      <w:bookmarkStart w:id="131" w:name="_Toc11353137"/>
-      <w:bookmarkStart w:id="132" w:name="_Toc11253838"/>
-      <w:bookmarkStart w:id="133" w:name="_Toc11144791"/>
-      <w:bookmarkStart w:id="134" w:name="_Toc10743702"/>
-      <w:bookmarkStart w:id="135" w:name="_Toc10741282"/>
-      <w:bookmarkStart w:id="136" w:name="_Toc10646656"/>
+      <w:bookmarkStart w:id="131" w:name="_Toc11353211"/>
+      <w:bookmarkStart w:id="132" w:name="_Toc11353137"/>
+      <w:bookmarkStart w:id="133" w:name="_Toc11253838"/>
+      <w:bookmarkStart w:id="134" w:name="_Toc11144791"/>
+      <w:bookmarkStart w:id="135" w:name="_Toc10743702"/>
+      <w:bookmarkStart w:id="136" w:name="_Toc10741282"/>
+      <w:bookmarkStart w:id="137" w:name="_Toc10646656"/>
       <w:r>
         <w:br w:type="page"/>
       </w:r>
@@ -6361,12 +6532,11 @@
       <w:pPr>
         <w:pStyle w:val="Heading1"/>
       </w:pPr>
-      <w:bookmarkStart w:id="137" w:name="_Toc185852876"/>
+      <w:bookmarkStart w:id="138" w:name="_Toc201003118"/>
       <w:r>
         <w:lastRenderedPageBreak/>
         <w:t>Language customization</w:t>
       </w:r>
-      <w:bookmarkEnd w:id="130"/>
       <w:bookmarkEnd w:id="131"/>
       <w:bookmarkEnd w:id="132"/>
       <w:bookmarkEnd w:id="133"/>
@@ -6374,6 +6544,7 @@
       <w:bookmarkEnd w:id="135"/>
       <w:bookmarkEnd w:id="136"/>
       <w:bookmarkEnd w:id="137"/>
+      <w:bookmarkEnd w:id="138"/>
     </w:p>
     <w:p>
       <w:pPr>
@@ -6440,19 +6611,18 @@
       <w:pPr>
         <w:pStyle w:val="Heading1"/>
       </w:pPr>
-      <w:bookmarkStart w:id="138" w:name="_Toc11353212"/>
-      <w:bookmarkStart w:id="139" w:name="_Toc11353138"/>
-      <w:bookmarkStart w:id="140" w:name="_Toc11253839"/>
-      <w:bookmarkStart w:id="141" w:name="_Toc11144792"/>
-      <w:bookmarkStart w:id="142" w:name="_Toc10743703"/>
-      <w:bookmarkStart w:id="143" w:name="_Toc10741283"/>
-      <w:bookmarkStart w:id="144" w:name="_Toc10646657"/>
-      <w:bookmarkStart w:id="145" w:name="__RefHeading__1978_1771778893"/>
-      <w:bookmarkStart w:id="146" w:name="_Toc185852877"/>
+      <w:bookmarkStart w:id="139" w:name="_Toc11353212"/>
+      <w:bookmarkStart w:id="140" w:name="_Toc11353138"/>
+      <w:bookmarkStart w:id="141" w:name="_Toc11253839"/>
+      <w:bookmarkStart w:id="142" w:name="_Toc11144792"/>
+      <w:bookmarkStart w:id="143" w:name="_Toc10743703"/>
+      <w:bookmarkStart w:id="144" w:name="_Toc10741283"/>
+      <w:bookmarkStart w:id="145" w:name="_Toc10646657"/>
+      <w:bookmarkStart w:id="146" w:name="__RefHeading__1978_1771778893"/>
+      <w:bookmarkStart w:id="147" w:name="_Toc201003119"/>
       <w:r>
         <w:t>Testing the installation</w:t>
       </w:r>
-      <w:bookmarkEnd w:id="138"/>
       <w:bookmarkEnd w:id="139"/>
       <w:bookmarkEnd w:id="140"/>
       <w:bookmarkEnd w:id="141"/>
@@ -6461,6 +6631,7 @@
       <w:bookmarkEnd w:id="144"/>
       <w:bookmarkEnd w:id="145"/>
       <w:bookmarkEnd w:id="146"/>
+      <w:bookmarkEnd w:id="147"/>
     </w:p>
     <w:p>
       <w:pPr>
@@ -6474,18 +6645,17 @@
       <w:pPr>
         <w:pStyle w:val="Heading2"/>
       </w:pPr>
-      <w:bookmarkStart w:id="147" w:name="_Toc11353213"/>
-      <w:bookmarkStart w:id="148" w:name="_Toc11353139"/>
-      <w:bookmarkStart w:id="149" w:name="_Toc11253840"/>
-      <w:bookmarkStart w:id="150" w:name="_Toc11144793"/>
-      <w:bookmarkStart w:id="151" w:name="_Toc10743704"/>
-      <w:bookmarkStart w:id="152" w:name="_Toc10741284"/>
-      <w:bookmarkStart w:id="153" w:name="_Toc10646658"/>
-      <w:bookmarkStart w:id="154" w:name="_Toc185852878"/>
+      <w:bookmarkStart w:id="148" w:name="_Toc11353213"/>
+      <w:bookmarkStart w:id="149" w:name="_Toc11353139"/>
+      <w:bookmarkStart w:id="150" w:name="_Toc11253840"/>
+      <w:bookmarkStart w:id="151" w:name="_Toc11144793"/>
+      <w:bookmarkStart w:id="152" w:name="_Toc10743704"/>
+      <w:bookmarkStart w:id="153" w:name="_Toc10741284"/>
+      <w:bookmarkStart w:id="154" w:name="_Toc10646658"/>
+      <w:bookmarkStart w:id="155" w:name="_Toc201003120"/>
       <w:r>
         <w:t>Testing in Svea Payments test environment</w:t>
       </w:r>
-      <w:bookmarkEnd w:id="147"/>
       <w:bookmarkEnd w:id="148"/>
       <w:bookmarkEnd w:id="149"/>
       <w:bookmarkEnd w:id="150"/>
@@ -6493,6 +6663,7 @@
       <w:bookmarkEnd w:id="152"/>
       <w:bookmarkEnd w:id="153"/>
       <w:bookmarkEnd w:id="154"/>
+      <w:bookmarkEnd w:id="155"/>
     </w:p>
     <w:p>
       <w:pPr>
@@ -6577,7 +6748,7 @@
       <w:pPr>
         <w:pStyle w:val="Heading1"/>
       </w:pPr>
-      <w:bookmarkStart w:id="155" w:name="_Toc185852879"/>
+      <w:bookmarkStart w:id="156" w:name="_Toc201003121"/>
       <w:r>
         <w:lastRenderedPageBreak/>
         <w:t>C</w:t>
@@ -6588,7 +6759,7 @@
       <w:r>
         <w:t>and payment</w:t>
       </w:r>
-      <w:bookmarkEnd w:id="155"/>
+      <w:bookmarkEnd w:id="156"/>
     </w:p>
     <w:p>
       <w:pPr>
@@ -6735,18 +6906,17 @@
       <w:pPr>
         <w:pStyle w:val="Heading1"/>
       </w:pPr>
-      <w:bookmarkStart w:id="156" w:name="_Toc11353215"/>
-      <w:bookmarkStart w:id="157" w:name="_Toc11353141"/>
-      <w:bookmarkStart w:id="158" w:name="_Toc11253842"/>
-      <w:bookmarkStart w:id="159" w:name="_Toc11144795"/>
-      <w:bookmarkStart w:id="160" w:name="_Toc10743706"/>
-      <w:bookmarkStart w:id="161" w:name="_Toc10741286"/>
-      <w:bookmarkStart w:id="162" w:name="_Toc10646660"/>
-      <w:bookmarkStart w:id="163" w:name="_Toc185852880"/>
+      <w:bookmarkStart w:id="157" w:name="_Toc11353215"/>
+      <w:bookmarkStart w:id="158" w:name="_Toc11353141"/>
+      <w:bookmarkStart w:id="159" w:name="_Toc11253842"/>
+      <w:bookmarkStart w:id="160" w:name="_Toc11144795"/>
+      <w:bookmarkStart w:id="161" w:name="_Toc10743706"/>
+      <w:bookmarkStart w:id="162" w:name="_Toc10741286"/>
+      <w:bookmarkStart w:id="163" w:name="_Toc10646660"/>
+      <w:bookmarkStart w:id="164" w:name="_Toc201003122"/>
       <w:r>
         <w:t>Administration</w:t>
       </w:r>
-      <w:bookmarkEnd w:id="156"/>
       <w:bookmarkEnd w:id="157"/>
       <w:bookmarkEnd w:id="158"/>
       <w:bookmarkEnd w:id="159"/>
@@ -6754,6 +6924,7 @@
       <w:bookmarkEnd w:id="161"/>
       <w:bookmarkEnd w:id="162"/>
       <w:bookmarkEnd w:id="163"/>
+      <w:bookmarkEnd w:id="164"/>
     </w:p>
     <w:p>
       <w:pPr>
@@ -6783,16 +6954,16 @@
       <w:pPr>
         <w:pStyle w:val="Heading2"/>
       </w:pPr>
-      <w:bookmarkStart w:id="164" w:name="__RefHeading__2172_1681451042"/>
+      <w:bookmarkStart w:id="165" w:name="__RefHeading__2172_1681451042"/>
       <w:r>
         <w:t xml:space="preserve"> </w:t>
       </w:r>
-      <w:bookmarkStart w:id="165" w:name="_Toc185852881"/>
+      <w:bookmarkStart w:id="166" w:name="_Toc201003123"/>
       <w:r>
         <w:t>Payment verification</w:t>
       </w:r>
-      <w:bookmarkEnd w:id="164"/>
       <w:bookmarkEnd w:id="165"/>
+      <w:bookmarkEnd w:id="166"/>
     </w:p>
     <w:p>
       <w:pPr>
@@ -6814,31 +6985,31 @@
       <w:pPr>
         <w:pStyle w:val="Heading2"/>
       </w:pPr>
-      <w:bookmarkStart w:id="166" w:name="_Toc10646661"/>
-      <w:bookmarkStart w:id="167" w:name="_Toc10741287"/>
-      <w:bookmarkStart w:id="168" w:name="_Toc10743707"/>
-      <w:bookmarkStart w:id="169" w:name="_Toc11144796"/>
-      <w:bookmarkStart w:id="170" w:name="_Toc11253843"/>
-      <w:bookmarkStart w:id="171" w:name="_Toc11353142"/>
-      <w:bookmarkStart w:id="172" w:name="_Toc11353216"/>
+      <w:bookmarkStart w:id="167" w:name="_Toc10646661"/>
+      <w:bookmarkStart w:id="168" w:name="_Toc10741287"/>
+      <w:bookmarkStart w:id="169" w:name="_Toc10743707"/>
+      <w:bookmarkStart w:id="170" w:name="_Toc11144796"/>
+      <w:bookmarkStart w:id="171" w:name="_Toc11253843"/>
+      <w:bookmarkStart w:id="172" w:name="_Toc11353142"/>
+      <w:bookmarkStart w:id="173" w:name="_Toc11353216"/>
       <w:r>
         <w:t xml:space="preserve"> </w:t>
       </w:r>
-      <w:bookmarkStart w:id="173" w:name="_Toc185852882"/>
+      <w:bookmarkStart w:id="174" w:name="_Toc201003124"/>
       <w:r>
         <w:t>R</w:t>
       </w:r>
-      <w:bookmarkEnd w:id="166"/>
       <w:bookmarkEnd w:id="167"/>
       <w:bookmarkEnd w:id="168"/>
       <w:bookmarkEnd w:id="169"/>
       <w:bookmarkEnd w:id="170"/>
       <w:bookmarkEnd w:id="171"/>
       <w:bookmarkEnd w:id="172"/>
+      <w:bookmarkEnd w:id="173"/>
       <w:r>
         <w:t>efunds</w:t>
       </w:r>
-      <w:bookmarkEnd w:id="173"/>
+      <w:bookmarkEnd w:id="174"/>
     </w:p>
     <w:p>
       <w:pPr>
@@ -6901,14 +7072,14 @@
       <w:pPr>
         <w:pStyle w:val="Heading1"/>
       </w:pPr>
-      <w:bookmarkStart w:id="174" w:name="_About_HPOS"/>
-      <w:bookmarkStart w:id="175" w:name="_Toc185852883"/>
-      <w:bookmarkEnd w:id="174"/>
+      <w:bookmarkStart w:id="175" w:name="_About_HPOS"/>
+      <w:bookmarkStart w:id="176" w:name="_Toc201003125"/>
+      <w:bookmarkEnd w:id="175"/>
       <w:r>
         <w:lastRenderedPageBreak/>
         <w:t>About HPOS</w:t>
       </w:r>
-      <w:bookmarkEnd w:id="175"/>
+      <w:bookmarkEnd w:id="176"/>
     </w:p>
     <w:p>
       <w:pPr>
@@ -7130,9 +7301,9 @@
       <w:pPr>
         <w:pStyle w:val="Heading1"/>
       </w:pPr>
-      <w:bookmarkStart w:id="176" w:name="_WooCommerce_8.3+_Blocks"/>
-      <w:bookmarkStart w:id="177" w:name="_Toc185852884"/>
-      <w:bookmarkEnd w:id="176"/>
+      <w:bookmarkStart w:id="177" w:name="_WooCommerce_8.3+_Blocks"/>
+      <w:bookmarkStart w:id="178" w:name="_Toc201003126"/>
+      <w:bookmarkEnd w:id="177"/>
       <w:r>
         <w:lastRenderedPageBreak/>
         <w:t xml:space="preserve">WooCommerce 8.3+ Blocks theme </w:t>
@@ -7143,7 +7314,7 @@
       <w:r>
         <w:t>compatibility</w:t>
       </w:r>
-      <w:bookmarkEnd w:id="177"/>
+      <w:bookmarkEnd w:id="178"/>
     </w:p>
     <w:p>
       <w:pPr>
@@ -7831,15 +8002,7 @@
         <w:sz w:val="20"/>
         <w:szCs w:val="20"/>
       </w:rPr>
-      <w:t>2</w:t>
-    </w:r>
-    <w:r>
-      <w:rPr>
-        <w:rFonts w:ascii="Arial" w:hAnsi="Arial" w:cs="Arial"/>
-        <w:sz w:val="20"/>
-        <w:szCs w:val="20"/>
-      </w:rPr>
-      <w:t>6</w:t>
+      <w:t>16</w:t>
     </w:r>
     <w:r>
       <w:rPr>
@@ -7855,7 +8018,7 @@
         <w:sz w:val="20"/>
         <w:szCs w:val="20"/>
       </w:rPr>
-      <w:t>1</w:t>
+      <w:t>6</w:t>
     </w:r>
     <w:r>
       <w:rPr>
@@ -8288,6 +8451,119 @@
     </w:lvl>
   </w:abstractNum>
   <w:abstractNum w:abstractNumId="5" w15:restartNumberingAfterBreak="0">
+    <w:nsid w:val="22AD78A4"/>
+    <w:multiLevelType w:val="hybridMultilevel"/>
+    <w:tmpl w:val="057A6F28"/>
+    <w:lvl w:ilvl="0" w:tplc="04090001">
+      <w:start w:val="1"/>
+      <w:numFmt w:val="bullet"/>
+      <w:lvlText w:val=""/>
+      <w:lvlJc w:val="left"/>
+      <w:pPr>
+        <w:ind w:left="720" w:hanging="360"/>
+      </w:pPr>
+      <w:rPr>
+        <w:rFonts w:ascii="Symbol" w:hAnsi="Symbol" w:hint="default"/>
+      </w:rPr>
+    </w:lvl>
+    <w:lvl w:ilvl="1" w:tplc="04090003" w:tentative="1">
+      <w:start w:val="1"/>
+      <w:numFmt w:val="bullet"/>
+      <w:lvlText w:val="o"/>
+      <w:lvlJc w:val="left"/>
+      <w:pPr>
+        <w:ind w:left="1440" w:hanging="360"/>
+      </w:pPr>
+      <w:rPr>
+        <w:rFonts w:ascii="Courier New" w:hAnsi="Courier New" w:cs="Courier New" w:hint="default"/>
+      </w:rPr>
+    </w:lvl>
+    <w:lvl w:ilvl="2" w:tplc="04090005" w:tentative="1">
+      <w:start w:val="1"/>
+      <w:numFmt w:val="bullet"/>
+      <w:lvlText w:val=""/>
+      <w:lvlJc w:val="left"/>
+      <w:pPr>
+        <w:ind w:left="2160" w:hanging="360"/>
+      </w:pPr>
+      <w:rPr>
+        <w:rFonts w:ascii="Wingdings" w:hAnsi="Wingdings" w:hint="default"/>
+      </w:rPr>
+    </w:lvl>
+    <w:lvl w:ilvl="3" w:tplc="04090001" w:tentative="1">
+      <w:start w:val="1"/>
+      <w:numFmt w:val="bullet"/>
+      <w:lvlText w:val=""/>
+      <w:lvlJc w:val="left"/>
+      <w:pPr>
+        <w:ind w:left="2880" w:hanging="360"/>
+      </w:pPr>
+      <w:rPr>
+        <w:rFonts w:ascii="Symbol" w:hAnsi="Symbol" w:hint="default"/>
+      </w:rPr>
+    </w:lvl>
+    <w:lvl w:ilvl="4" w:tplc="04090003" w:tentative="1">
+      <w:start w:val="1"/>
+      <w:numFmt w:val="bullet"/>
+      <w:lvlText w:val="o"/>
+      <w:lvlJc w:val="left"/>
+      <w:pPr>
+        <w:ind w:left="3600" w:hanging="360"/>
+      </w:pPr>
+      <w:rPr>
+        <w:rFonts w:ascii="Courier New" w:hAnsi="Courier New" w:cs="Courier New" w:hint="default"/>
+      </w:rPr>
+    </w:lvl>
+    <w:lvl w:ilvl="5" w:tplc="04090005" w:tentative="1">
+      <w:start w:val="1"/>
+      <w:numFmt w:val="bullet"/>
+      <w:lvlText w:val=""/>
+      <w:lvlJc w:val="left"/>
+      <w:pPr>
+        <w:ind w:left="4320" w:hanging="360"/>
+      </w:pPr>
+      <w:rPr>
+        <w:rFonts w:ascii="Wingdings" w:hAnsi="Wingdings" w:hint="default"/>
+      </w:rPr>
+    </w:lvl>
+    <w:lvl w:ilvl="6" w:tplc="04090001" w:tentative="1">
+      <w:start w:val="1"/>
+      <w:numFmt w:val="bullet"/>
+      <w:lvlText w:val=""/>
+      <w:lvlJc w:val="left"/>
+      <w:pPr>
+        <w:ind w:left="5040" w:hanging="360"/>
+      </w:pPr>
+      <w:rPr>
+        <w:rFonts w:ascii="Symbol" w:hAnsi="Symbol" w:hint="default"/>
+      </w:rPr>
+    </w:lvl>
+    <w:lvl w:ilvl="7" w:tplc="04090003" w:tentative="1">
+      <w:start w:val="1"/>
+      <w:numFmt w:val="bullet"/>
+      <w:lvlText w:val="o"/>
+      <w:lvlJc w:val="left"/>
+      <w:pPr>
+        <w:ind w:left="5760" w:hanging="360"/>
+      </w:pPr>
+      <w:rPr>
+        <w:rFonts w:ascii="Courier New" w:hAnsi="Courier New" w:cs="Courier New" w:hint="default"/>
+      </w:rPr>
+    </w:lvl>
+    <w:lvl w:ilvl="8" w:tplc="04090005" w:tentative="1">
+      <w:start w:val="1"/>
+      <w:numFmt w:val="bullet"/>
+      <w:lvlText w:val=""/>
+      <w:lvlJc w:val="left"/>
+      <w:pPr>
+        <w:ind w:left="6480" w:hanging="360"/>
+      </w:pPr>
+      <w:rPr>
+        <w:rFonts w:ascii="Wingdings" w:hAnsi="Wingdings" w:hint="default"/>
+      </w:rPr>
+    </w:lvl>
+  </w:abstractNum>
+  <w:abstractNum w:abstractNumId="6" w15:restartNumberingAfterBreak="0">
     <w:nsid w:val="2D6E1CFD"/>
     <w:multiLevelType w:val="hybridMultilevel"/>
     <w:tmpl w:val="E3F0EFD2"/>
@@ -8400,7 +8676,7 @@
       </w:rPr>
     </w:lvl>
   </w:abstractNum>
-  <w:abstractNum w:abstractNumId="6" w15:restartNumberingAfterBreak="0">
+  <w:abstractNum w:abstractNumId="7" w15:restartNumberingAfterBreak="0">
     <w:nsid w:val="3CC81842"/>
     <w:multiLevelType w:val="multilevel"/>
     <w:tmpl w:val="C358B6A8"/>
@@ -8504,7 +8780,7 @@
       </w:rPr>
     </w:lvl>
   </w:abstractNum>
-  <w:abstractNum w:abstractNumId="7" w15:restartNumberingAfterBreak="0">
+  <w:abstractNum w:abstractNumId="8" w15:restartNumberingAfterBreak="0">
     <w:nsid w:val="3DDA0EB0"/>
     <w:multiLevelType w:val="multilevel"/>
     <w:tmpl w:val="6F1E654C"/>
@@ -8570,7 +8846,7 @@
       <w:lvlJc w:val="left"/>
     </w:lvl>
   </w:abstractNum>
-  <w:abstractNum w:abstractNumId="8" w15:restartNumberingAfterBreak="0">
+  <w:abstractNum w:abstractNumId="9" w15:restartNumberingAfterBreak="0">
     <w:nsid w:val="3DF9325D"/>
     <w:multiLevelType w:val="hybridMultilevel"/>
     <w:tmpl w:val="5B38E14C"/>
@@ -8659,7 +8935,7 @@
       </w:pPr>
     </w:lvl>
   </w:abstractNum>
-  <w:abstractNum w:abstractNumId="9" w15:restartNumberingAfterBreak="0">
+  <w:abstractNum w:abstractNumId="10" w15:restartNumberingAfterBreak="0">
     <w:nsid w:val="48B6429E"/>
     <w:multiLevelType w:val="multilevel"/>
     <w:tmpl w:val="B6DED440"/>
@@ -8745,7 +9021,7 @@
       </w:pPr>
     </w:lvl>
   </w:abstractNum>
-  <w:abstractNum w:abstractNumId="10" w15:restartNumberingAfterBreak="0">
+  <w:abstractNum w:abstractNumId="11" w15:restartNumberingAfterBreak="0">
     <w:nsid w:val="491151BA"/>
     <w:multiLevelType w:val="multilevel"/>
     <w:tmpl w:val="2C7C073A"/>
@@ -8811,7 +9087,7 @@
       <w:lvlJc w:val="left"/>
     </w:lvl>
   </w:abstractNum>
-  <w:abstractNum w:abstractNumId="11" w15:restartNumberingAfterBreak="0">
+  <w:abstractNum w:abstractNumId="12" w15:restartNumberingAfterBreak="0">
     <w:nsid w:val="49173516"/>
     <w:multiLevelType w:val="multilevel"/>
     <w:tmpl w:val="BB762EF2"/>
@@ -8877,7 +9153,7 @@
       <w:lvlJc w:val="left"/>
     </w:lvl>
   </w:abstractNum>
-  <w:abstractNum w:abstractNumId="12" w15:restartNumberingAfterBreak="0">
+  <w:abstractNum w:abstractNumId="13" w15:restartNumberingAfterBreak="0">
     <w:nsid w:val="4A487EE2"/>
     <w:multiLevelType w:val="hybridMultilevel"/>
     <w:tmpl w:val="E2F2F2F4"/>
@@ -8990,7 +9266,7 @@
       </w:rPr>
     </w:lvl>
   </w:abstractNum>
-  <w:abstractNum w:abstractNumId="13" w15:restartNumberingAfterBreak="0">
+  <w:abstractNum w:abstractNumId="14" w15:restartNumberingAfterBreak="0">
     <w:nsid w:val="4D1B3763"/>
     <w:multiLevelType w:val="multilevel"/>
     <w:tmpl w:val="0438274E"/>
@@ -9056,7 +9332,7 @@
       <w:lvlJc w:val="left"/>
     </w:lvl>
   </w:abstractNum>
-  <w:abstractNum w:abstractNumId="14" w15:restartNumberingAfterBreak="0">
+  <w:abstractNum w:abstractNumId="15" w15:restartNumberingAfterBreak="0">
     <w:nsid w:val="4F635A91"/>
     <w:multiLevelType w:val="multilevel"/>
     <w:tmpl w:val="51CEAFA0"/>
@@ -9122,7 +9398,7 @@
       <w:lvlJc w:val="left"/>
     </w:lvl>
   </w:abstractNum>
-  <w:abstractNum w:abstractNumId="15" w15:restartNumberingAfterBreak="0">
+  <w:abstractNum w:abstractNumId="16" w15:restartNumberingAfterBreak="0">
     <w:nsid w:val="51031C0B"/>
     <w:multiLevelType w:val="multilevel"/>
     <w:tmpl w:val="3738AF18"/>
@@ -9188,7 +9464,7 @@
       <w:lvlJc w:val="left"/>
     </w:lvl>
   </w:abstractNum>
-  <w:abstractNum w:abstractNumId="16" w15:restartNumberingAfterBreak="0">
+  <w:abstractNum w:abstractNumId="17" w15:restartNumberingAfterBreak="0">
     <w:nsid w:val="5DDA2CE8"/>
     <w:multiLevelType w:val="multilevel"/>
     <w:tmpl w:val="D95A0C22"/>
@@ -9254,7 +9530,7 @@
       <w:lvlJc w:val="left"/>
     </w:lvl>
   </w:abstractNum>
-  <w:abstractNum w:abstractNumId="17" w15:restartNumberingAfterBreak="0">
+  <w:abstractNum w:abstractNumId="18" w15:restartNumberingAfterBreak="0">
     <w:nsid w:val="62214FB2"/>
     <w:multiLevelType w:val="hybridMultilevel"/>
     <w:tmpl w:val="E50A5D60"/>
@@ -9343,7 +9619,7 @@
       </w:pPr>
     </w:lvl>
   </w:abstractNum>
-  <w:abstractNum w:abstractNumId="18" w15:restartNumberingAfterBreak="0">
+  <w:abstractNum w:abstractNumId="19" w15:restartNumberingAfterBreak="0">
     <w:nsid w:val="6E156B21"/>
     <w:multiLevelType w:val="hybridMultilevel"/>
     <w:tmpl w:val="F7FAE6A4"/>
@@ -9432,7 +9708,7 @@
       </w:pPr>
     </w:lvl>
   </w:abstractNum>
-  <w:abstractNum w:abstractNumId="19" w15:restartNumberingAfterBreak="0">
+  <w:abstractNum w:abstractNumId="20" w15:restartNumberingAfterBreak="0">
     <w:nsid w:val="70B658C9"/>
     <w:multiLevelType w:val="multilevel"/>
     <w:tmpl w:val="C6EAB140"/>
@@ -9498,7 +9774,7 @@
       <w:lvlJc w:val="left"/>
     </w:lvl>
   </w:abstractNum>
-  <w:abstractNum w:abstractNumId="20" w15:restartNumberingAfterBreak="0">
+  <w:abstractNum w:abstractNumId="21" w15:restartNumberingAfterBreak="0">
     <w:nsid w:val="77AD766C"/>
     <w:multiLevelType w:val="multilevel"/>
     <w:tmpl w:val="99AA7BC6"/>
@@ -9603,55 +9879,55 @@
     </w:lvl>
   </w:abstractNum>
   <w:num w:numId="1" w16cid:durableId="847986424">
-    <w:abstractNumId w:val="9"/>
+    <w:abstractNumId w:val="10"/>
   </w:num>
   <w:num w:numId="2" w16cid:durableId="2122214478">
     <w:abstractNumId w:val="1"/>
   </w:num>
   <w:num w:numId="3" w16cid:durableId="1144548612">
-    <w:abstractNumId w:val="15"/>
+    <w:abstractNumId w:val="16"/>
   </w:num>
   <w:num w:numId="4" w16cid:durableId="1153985476">
-    <w:abstractNumId w:val="16"/>
+    <w:abstractNumId w:val="17"/>
   </w:num>
   <w:num w:numId="5" w16cid:durableId="819611193">
-    <w:abstractNumId w:val="19"/>
+    <w:abstractNumId w:val="20"/>
   </w:num>
   <w:num w:numId="6" w16cid:durableId="485588963">
-    <w:abstractNumId w:val="10"/>
+    <w:abstractNumId w:val="11"/>
   </w:num>
   <w:num w:numId="7" w16cid:durableId="1651515619">
-    <w:abstractNumId w:val="11"/>
+    <w:abstractNumId w:val="12"/>
   </w:num>
   <w:num w:numId="8" w16cid:durableId="940719915">
-    <w:abstractNumId w:val="7"/>
+    <w:abstractNumId w:val="8"/>
   </w:num>
   <w:num w:numId="9" w16cid:durableId="1271670068">
-    <w:abstractNumId w:val="13"/>
+    <w:abstractNumId w:val="14"/>
   </w:num>
   <w:num w:numId="10" w16cid:durableId="1893349717">
     <w:abstractNumId w:val="3"/>
   </w:num>
   <w:num w:numId="11" w16cid:durableId="101613260">
-    <w:abstractNumId w:val="14"/>
+    <w:abstractNumId w:val="15"/>
   </w:num>
   <w:num w:numId="12" w16cid:durableId="787814308">
     <w:abstractNumId w:val="2"/>
   </w:num>
   <w:num w:numId="13" w16cid:durableId="368730037">
+    <w:abstractNumId w:val="7"/>
+  </w:num>
+  <w:num w:numId="14" w16cid:durableId="688410081">
+    <w:abstractNumId w:val="21"/>
+  </w:num>
+  <w:num w:numId="15" w16cid:durableId="607733873">
+    <w:abstractNumId w:val="18"/>
+  </w:num>
+  <w:num w:numId="16" w16cid:durableId="249506583">
     <w:abstractNumId w:val="6"/>
   </w:num>
-  <w:num w:numId="14" w16cid:durableId="688410081">
-    <w:abstractNumId w:val="20"/>
-  </w:num>
-  <w:num w:numId="15" w16cid:durableId="607733873">
-    <w:abstractNumId w:val="17"/>
-  </w:num>
-  <w:num w:numId="16" w16cid:durableId="249506583">
-    <w:abstractNumId w:val="5"/>
-  </w:num>
   <w:num w:numId="17" w16cid:durableId="1634601852">
-    <w:abstractNumId w:val="8"/>
+    <w:abstractNumId w:val="9"/>
   </w:num>
   <w:num w:numId="18" w16cid:durableId="1547987522">
     <w:abstractNumId w:val="4"/>
@@ -9660,10 +9936,13 @@
     <w:abstractNumId w:val="0"/>
   </w:num>
   <w:num w:numId="20" w16cid:durableId="1108425367">
-    <w:abstractNumId w:val="18"/>
+    <w:abstractNumId w:val="19"/>
   </w:num>
   <w:num w:numId="21" w16cid:durableId="1015184250">
-    <w:abstractNumId w:val="12"/>
+    <w:abstractNumId w:val="13"/>
+  </w:num>
+  <w:num w:numId="22" w16cid:durableId="233007411">
+    <w:abstractNumId w:val="5"/>
   </w:num>
 </w:numbering>
 </file>
@@ -10147,6 +10426,7 @@
   <w:style w:type="character" w:default="1" w:styleId="DefaultParagraphFont">
     <w:name w:val="Default Paragraph Font"/>
     <w:uiPriority w:val="1"/>
+    <w:semiHidden/>
     <w:unhideWhenUsed/>
   </w:style>
   <w:style w:type="table" w:default="1" w:styleId="TableNormal">

</xml_diff>

<commit_message>
Support for PW gift cards plugin (#96)
</commit_message>
<xml_diff>
--- a/docs/Svea_Payment_Gateway_Manual.docx
+++ b/docs/Svea_Payment_Gateway_Manual.docx
@@ -367,7 +367,7 @@
           <w:iCs/>
           <w:szCs w:val="22"/>
         </w:rPr>
-        <w:t>2</w:t>
+        <w:t>4</w:t>
       </w:r>
     </w:p>
     <w:p>
@@ -404,7 +404,7 @@
           <w:noProof/>
           <w:kern w:val="2"/>
           <w:szCs w:val="24"/>
-          <w:lang w:eastAsia="en-GB" w:bidi="ar-SA"/>
+          <w:lang w:eastAsia="en-US" w:bidi="ar-SA"/>
           <w14:ligatures w14:val="standardContextual"/>
         </w:rPr>
       </w:pPr>
@@ -427,7 +427,7 @@
         </w:rPr>
         <w:fldChar w:fldCharType="separate"/>
       </w:r>
-      <w:hyperlink w:anchor="_Toc185852854" w:history="1">
+      <w:hyperlink w:anchor="_Toc201003095" w:history="1">
         <w:r>
           <w:rPr>
             <w:rStyle w:val="Hyperlink"/>
@@ -441,7 +441,7 @@
             <w:noProof/>
             <w:kern w:val="2"/>
             <w:szCs w:val="24"/>
-            <w:lang w:eastAsia="en-GB" w:bidi="ar-SA"/>
+            <w:lang w:eastAsia="en-US" w:bidi="ar-SA"/>
             <w14:ligatures w14:val="standardContextual"/>
           </w:rPr>
           <w:tab/>
@@ -469,7 +469,7 @@
           <w:rPr>
             <w:noProof/>
           </w:rPr>
-          <w:instrText xml:space="preserve"> PAGEREF _Toc185852854 \h </w:instrText>
+          <w:instrText xml:space="preserve"> PAGEREF _Toc201003095 \h </w:instrText>
         </w:r>
         <w:r>
           <w:rPr>
@@ -508,11 +508,11 @@
           <w:noProof/>
           <w:kern w:val="2"/>
           <w:szCs w:val="24"/>
-          <w:lang w:eastAsia="en-GB" w:bidi="ar-SA"/>
+          <w:lang w:eastAsia="en-US" w:bidi="ar-SA"/>
           <w14:ligatures w14:val="standardContextual"/>
         </w:rPr>
       </w:pPr>
-      <w:hyperlink w:anchor="_Toc185852855" w:history="1">
+      <w:hyperlink w:anchor="_Toc201003096" w:history="1">
         <w:r>
           <w:rPr>
             <w:rStyle w:val="Hyperlink"/>
@@ -526,7 +526,7 @@
             <w:noProof/>
             <w:kern w:val="2"/>
             <w:szCs w:val="24"/>
-            <w:lang w:eastAsia="en-GB" w:bidi="ar-SA"/>
+            <w:lang w:eastAsia="en-US" w:bidi="ar-SA"/>
             <w14:ligatures w14:val="standardContextual"/>
           </w:rPr>
           <w:tab/>
@@ -554,7 +554,7 @@
           <w:rPr>
             <w:noProof/>
           </w:rPr>
-          <w:instrText xml:space="preserve"> PAGEREF _Toc185852855 \h </w:instrText>
+          <w:instrText xml:space="preserve"> PAGEREF _Toc201003096 \h </w:instrText>
         </w:r>
         <w:r>
           <w:rPr>
@@ -593,11 +593,11 @@
           <w:noProof/>
           <w:kern w:val="2"/>
           <w:szCs w:val="24"/>
-          <w:lang w:eastAsia="en-GB" w:bidi="ar-SA"/>
+          <w:lang w:eastAsia="en-US" w:bidi="ar-SA"/>
           <w14:ligatures w14:val="standardContextual"/>
         </w:rPr>
       </w:pPr>
-      <w:hyperlink w:anchor="_Toc185852856" w:history="1">
+      <w:hyperlink w:anchor="_Toc201003097" w:history="1">
         <w:r>
           <w:rPr>
             <w:rStyle w:val="Hyperlink"/>
@@ -611,7 +611,7 @@
             <w:noProof/>
             <w:kern w:val="2"/>
             <w:szCs w:val="24"/>
-            <w:lang w:eastAsia="en-GB" w:bidi="ar-SA"/>
+            <w:lang w:eastAsia="en-US" w:bidi="ar-SA"/>
             <w14:ligatures w14:val="standardContextual"/>
           </w:rPr>
           <w:tab/>
@@ -639,7 +639,107 @@
           <w:rPr>
             <w:noProof/>
           </w:rPr>
-          <w:instrText xml:space="preserve"> PAGEREF _Toc185852856 \h </w:instrText>
+          <w:instrText xml:space="preserve"> PAGEREF _Toc201003097 \h </w:instrText>
+        </w:r>
+        <w:r>
+          <w:rPr>
+            <w:noProof/>
+          </w:rPr>
+        </w:r>
+        <w:r>
+          <w:rPr>
+            <w:noProof/>
+          </w:rPr>
+          <w:fldChar w:fldCharType="separate"/>
+        </w:r>
+        <w:r>
+          <w:rPr>
+            <w:noProof/>
+          </w:rPr>
+          <w:t>3</w:t>
+        </w:r>
+        <w:r>
+          <w:rPr>
+            <w:noProof/>
+          </w:rPr>
+          <w:fldChar w:fldCharType="end"/>
+        </w:r>
+      </w:hyperlink>
+    </w:p>
+    <w:p>
+      <w:pPr>
+        <w:pStyle w:val="TOC2"/>
+        <w:tabs>
+          <w:tab w:val="left" w:pos="960"/>
+          <w:tab w:val="right" w:leader="dot" w:pos="9629"/>
+        </w:tabs>
+        <w:rPr>
+          <w:rFonts w:asciiTheme="minorHAnsi" w:eastAsiaTheme="minorEastAsia" w:hAnsiTheme="minorHAnsi" w:cstheme="minorBidi"/>
+          <w:noProof/>
+          <w:kern w:val="2"/>
+          <w:szCs w:val="24"/>
+          <w:lang w:eastAsia="en-US" w:bidi="ar-SA"/>
+          <w14:ligatures w14:val="standardContextual"/>
+        </w:rPr>
+      </w:pPr>
+      <w:hyperlink w:anchor="_Toc201003098" w:history="1">
+        <w:r>
+          <w:rPr>
+            <w:rStyle w:val="Hyperlink"/>
+            <w:noProof/>
+          </w:rPr>
+          <w:t>3.1</w:t>
+        </w:r>
+        <w:r>
+          <w:rPr>
+            <w:rFonts w:asciiTheme="minorHAnsi" w:eastAsiaTheme="minorEastAsia" w:hAnsiTheme="minorHAnsi" w:cstheme="minorBidi"/>
+            <w:noProof/>
+            <w:kern w:val="2"/>
+            <w:szCs w:val="24"/>
+            <w:lang w:eastAsia="en-US" w:bidi="ar-SA"/>
+            <w14:ligatures w14:val="standardContextual"/>
+          </w:rPr>
+          <w:tab/>
+        </w:r>
+        <w:r>
+          <w:rPr>
+            <w:rStyle w:val="Hyperlink"/>
+            <w:noProof/>
+          </w:rPr>
+          <w:t>Supported 3</w:t>
+        </w:r>
+        <w:r>
+          <w:rPr>
+            <w:rStyle w:val="Hyperlink"/>
+            <w:noProof/>
+            <w:vertAlign w:val="superscript"/>
+          </w:rPr>
+          <w:t>rd</w:t>
+        </w:r>
+        <w:r>
+          <w:rPr>
+            <w:rStyle w:val="Hyperlink"/>
+            <w:noProof/>
+          </w:rPr>
+          <w:t xml:space="preserve"> party plugins</w:t>
+        </w:r>
+        <w:r>
+          <w:rPr>
+            <w:noProof/>
+          </w:rPr>
+          <w:tab/>
+        </w:r>
+        <w:r>
+          <w:rPr>
+            <w:noProof/>
+          </w:rPr>
+          <w:fldChar w:fldCharType="begin"/>
+        </w:r>
+        <w:r>
+          <w:rPr>
+            <w:noProof/>
+          </w:rPr>
+          <w:instrText xml:space="preserve"> PAGEREF _Toc201003098 \h </w:instrText>
         </w:r>
         <w:r>
           <w:rPr>
@@ -678,11 +778,11 @@
           <w:noProof/>
           <w:kern w:val="2"/>
           <w:szCs w:val="24"/>
-          <w:lang w:eastAsia="en-GB" w:bidi="ar-SA"/>
+          <w:lang w:eastAsia="en-US" w:bidi="ar-SA"/>
           <w14:ligatures w14:val="standardContextual"/>
         </w:rPr>
       </w:pPr>
-      <w:hyperlink w:anchor="_Toc185852857" w:history="1">
+      <w:hyperlink w:anchor="_Toc201003099" w:history="1">
         <w:r>
           <w:rPr>
             <w:rStyle w:val="Hyperlink"/>
@@ -696,7 +796,7 @@
             <w:noProof/>
             <w:kern w:val="2"/>
             <w:szCs w:val="24"/>
-            <w:lang w:eastAsia="en-GB" w:bidi="ar-SA"/>
+            <w:lang w:eastAsia="en-US" w:bidi="ar-SA"/>
             <w14:ligatures w14:val="standardContextual"/>
           </w:rPr>
           <w:tab/>
@@ -724,7 +824,7 @@
           <w:rPr>
             <w:noProof/>
           </w:rPr>
-          <w:instrText xml:space="preserve"> PAGEREF _Toc185852857 \h </w:instrText>
+          <w:instrText xml:space="preserve"> PAGEREF _Toc201003099 \h </w:instrText>
         </w:r>
         <w:r>
           <w:rPr>
@@ -741,7 +841,7 @@
           <w:rPr>
             <w:noProof/>
           </w:rPr>
-          <w:t>3</w:t>
+          <w:t>4</w:t>
         </w:r>
         <w:r>
           <w:rPr>
@@ -763,11 +863,11 @@
           <w:noProof/>
           <w:kern w:val="2"/>
           <w:szCs w:val="24"/>
-          <w:lang w:eastAsia="en-GB" w:bidi="ar-SA"/>
+          <w:lang w:eastAsia="en-US" w:bidi="ar-SA"/>
           <w14:ligatures w14:val="standardContextual"/>
         </w:rPr>
       </w:pPr>
-      <w:hyperlink w:anchor="_Toc185852858" w:history="1">
+      <w:hyperlink w:anchor="_Toc201003100" w:history="1">
         <w:r>
           <w:rPr>
             <w:rStyle w:val="Hyperlink"/>
@@ -781,7 +881,7 @@
             <w:noProof/>
             <w:kern w:val="2"/>
             <w:szCs w:val="24"/>
-            <w:lang w:eastAsia="en-GB" w:bidi="ar-SA"/>
+            <w:lang w:eastAsia="en-US" w:bidi="ar-SA"/>
             <w14:ligatures w14:val="standardContextual"/>
           </w:rPr>
           <w:tab/>
@@ -809,7 +909,7 @@
           <w:rPr>
             <w:noProof/>
           </w:rPr>
-          <w:instrText xml:space="preserve"> PAGEREF _Toc185852858 \h </w:instrText>
+          <w:instrText xml:space="preserve"> PAGEREF _Toc201003100 \h </w:instrText>
         </w:r>
         <w:r>
           <w:rPr>
@@ -848,11 +948,11 @@
           <w:noProof/>
           <w:kern w:val="2"/>
           <w:szCs w:val="24"/>
-          <w:lang w:eastAsia="en-GB" w:bidi="ar-SA"/>
+          <w:lang w:eastAsia="en-US" w:bidi="ar-SA"/>
           <w14:ligatures w14:val="standardContextual"/>
         </w:rPr>
       </w:pPr>
-      <w:hyperlink w:anchor="_Toc185852859" w:history="1">
+      <w:hyperlink w:anchor="_Toc201003101" w:history="1">
         <w:r>
           <w:rPr>
             <w:rStyle w:val="Hyperlink"/>
@@ -866,7 +966,7 @@
             <w:noProof/>
             <w:kern w:val="2"/>
             <w:szCs w:val="24"/>
-            <w:lang w:eastAsia="en-GB" w:bidi="ar-SA"/>
+            <w:lang w:eastAsia="en-US" w:bidi="ar-SA"/>
             <w14:ligatures w14:val="standardContextual"/>
           </w:rPr>
           <w:tab/>
@@ -894,7 +994,7 @@
           <w:rPr>
             <w:noProof/>
           </w:rPr>
-          <w:instrText xml:space="preserve"> PAGEREF _Toc185852859 \h </w:instrText>
+          <w:instrText xml:space="preserve"> PAGEREF _Toc201003101 \h </w:instrText>
         </w:r>
         <w:r>
           <w:rPr>
@@ -933,11 +1033,11 @@
           <w:noProof/>
           <w:kern w:val="2"/>
           <w:szCs w:val="24"/>
-          <w:lang w:eastAsia="en-GB" w:bidi="ar-SA"/>
+          <w:lang w:eastAsia="en-US" w:bidi="ar-SA"/>
           <w14:ligatures w14:val="standardContextual"/>
         </w:rPr>
       </w:pPr>
-      <w:hyperlink w:anchor="_Toc185852860" w:history="1">
+      <w:hyperlink w:anchor="_Toc201003102" w:history="1">
         <w:r>
           <w:rPr>
             <w:rStyle w:val="Hyperlink"/>
@@ -951,7 +1051,7 @@
             <w:noProof/>
             <w:kern w:val="2"/>
             <w:szCs w:val="24"/>
-            <w:lang w:eastAsia="en-GB" w:bidi="ar-SA"/>
+            <w:lang w:eastAsia="en-US" w:bidi="ar-SA"/>
             <w14:ligatures w14:val="standardContextual"/>
           </w:rPr>
           <w:tab/>
@@ -979,7 +1079,7 @@
           <w:rPr>
             <w:noProof/>
           </w:rPr>
-          <w:instrText xml:space="preserve"> PAGEREF _Toc185852860 \h </w:instrText>
+          <w:instrText xml:space="preserve"> PAGEREF _Toc201003102 \h </w:instrText>
         </w:r>
         <w:r>
           <w:rPr>
@@ -996,7 +1096,7 @@
           <w:rPr>
             <w:noProof/>
           </w:rPr>
-          <w:t>5</w:t>
+          <w:t>6</w:t>
         </w:r>
         <w:r>
           <w:rPr>
@@ -1018,11 +1118,11 @@
           <w:noProof/>
           <w:kern w:val="2"/>
           <w:szCs w:val="24"/>
-          <w:lang w:eastAsia="en-GB" w:bidi="ar-SA"/>
+          <w:lang w:eastAsia="en-US" w:bidi="ar-SA"/>
           <w14:ligatures w14:val="standardContextual"/>
         </w:rPr>
       </w:pPr>
-      <w:hyperlink w:anchor="_Toc185852861" w:history="1">
+      <w:hyperlink w:anchor="_Toc201003103" w:history="1">
         <w:r>
           <w:rPr>
             <w:rStyle w:val="Hyperlink"/>
@@ -1036,7 +1136,7 @@
             <w:noProof/>
             <w:kern w:val="2"/>
             <w:szCs w:val="24"/>
-            <w:lang w:eastAsia="en-GB" w:bidi="ar-SA"/>
+            <w:lang w:eastAsia="en-US" w:bidi="ar-SA"/>
             <w14:ligatures w14:val="standardContextual"/>
           </w:rPr>
           <w:tab/>
@@ -1064,7 +1164,7 @@
           <w:rPr>
             <w:noProof/>
           </w:rPr>
-          <w:instrText xml:space="preserve"> PAGEREF _Toc185852861 \h </w:instrText>
+          <w:instrText xml:space="preserve"> PAGEREF _Toc201003103 \h </w:instrText>
         </w:r>
         <w:r>
           <w:rPr>
@@ -1081,7 +1181,7 @@
           <w:rPr>
             <w:noProof/>
           </w:rPr>
-          <w:t>6</w:t>
+          <w:t>7</w:t>
         </w:r>
         <w:r>
           <w:rPr>
@@ -1103,11 +1203,11 @@
           <w:noProof/>
           <w:kern w:val="2"/>
           <w:szCs w:val="24"/>
-          <w:lang w:eastAsia="en-GB" w:bidi="ar-SA"/>
+          <w:lang w:eastAsia="en-US" w:bidi="ar-SA"/>
           <w14:ligatures w14:val="standardContextual"/>
         </w:rPr>
       </w:pPr>
-      <w:hyperlink w:anchor="_Toc185852862" w:history="1">
+      <w:hyperlink w:anchor="_Toc201003104" w:history="1">
         <w:r>
           <w:rPr>
             <w:rStyle w:val="Hyperlink"/>
@@ -1121,7 +1221,7 @@
             <w:noProof/>
             <w:kern w:val="2"/>
             <w:szCs w:val="24"/>
-            <w:lang w:eastAsia="en-GB" w:bidi="ar-SA"/>
+            <w:lang w:eastAsia="en-US" w:bidi="ar-SA"/>
             <w14:ligatures w14:val="standardContextual"/>
           </w:rPr>
           <w:tab/>
@@ -1149,7 +1249,7 @@
           <w:rPr>
             <w:noProof/>
           </w:rPr>
-          <w:instrText xml:space="preserve"> PAGEREF _Toc185852862 \h </w:instrText>
+          <w:instrText xml:space="preserve"> PAGEREF _Toc201003104 \h </w:instrText>
         </w:r>
         <w:r>
           <w:rPr>
@@ -1188,11 +1288,11 @@
           <w:noProof/>
           <w:kern w:val="2"/>
           <w:szCs w:val="24"/>
-          <w:lang w:eastAsia="en-GB" w:bidi="ar-SA"/>
+          <w:lang w:eastAsia="en-US" w:bidi="ar-SA"/>
           <w14:ligatures w14:val="standardContextual"/>
         </w:rPr>
       </w:pPr>
-      <w:hyperlink w:anchor="_Toc185852863" w:history="1">
+      <w:hyperlink w:anchor="_Toc201003105" w:history="1">
         <w:r>
           <w:rPr>
             <w:rStyle w:val="Hyperlink"/>
@@ -1206,7 +1306,7 @@
             <w:noProof/>
             <w:kern w:val="2"/>
             <w:szCs w:val="24"/>
-            <w:lang w:eastAsia="en-GB" w:bidi="ar-SA"/>
+            <w:lang w:eastAsia="en-US" w:bidi="ar-SA"/>
             <w14:ligatures w14:val="standardContextual"/>
           </w:rPr>
           <w:tab/>
@@ -1234,7 +1334,7 @@
           <w:rPr>
             <w:noProof/>
           </w:rPr>
-          <w:instrText xml:space="preserve"> PAGEREF _Toc185852863 \h </w:instrText>
+          <w:instrText xml:space="preserve"> PAGEREF _Toc201003105 \h </w:instrText>
         </w:r>
         <w:r>
           <w:rPr>
@@ -1273,11 +1373,11 @@
           <w:noProof/>
           <w:kern w:val="2"/>
           <w:szCs w:val="24"/>
-          <w:lang w:eastAsia="en-GB" w:bidi="ar-SA"/>
+          <w:lang w:eastAsia="en-US" w:bidi="ar-SA"/>
           <w14:ligatures w14:val="standardContextual"/>
         </w:rPr>
       </w:pPr>
-      <w:hyperlink w:anchor="_Toc185852864" w:history="1">
+      <w:hyperlink w:anchor="_Toc201003106" w:history="1">
         <w:r>
           <w:rPr>
             <w:rStyle w:val="Hyperlink"/>
@@ -1291,7 +1391,7 @@
             <w:noProof/>
             <w:kern w:val="2"/>
             <w:szCs w:val="24"/>
-            <w:lang w:eastAsia="en-GB" w:bidi="ar-SA"/>
+            <w:lang w:eastAsia="en-US" w:bidi="ar-SA"/>
             <w14:ligatures w14:val="standardContextual"/>
           </w:rPr>
           <w:tab/>
@@ -1319,7 +1419,7 @@
           <w:rPr>
             <w:noProof/>
           </w:rPr>
-          <w:instrText xml:space="preserve"> PAGEREF _Toc185852864 \h </w:instrText>
+          <w:instrText xml:space="preserve"> PAGEREF _Toc201003106 \h </w:instrText>
         </w:r>
         <w:r>
           <w:rPr>
@@ -1336,7 +1436,7 @@
           <w:rPr>
             <w:noProof/>
           </w:rPr>
-          <w:t>8</w:t>
+          <w:t>9</w:t>
         </w:r>
         <w:r>
           <w:rPr>
@@ -1358,11 +1458,11 @@
           <w:noProof/>
           <w:kern w:val="2"/>
           <w:szCs w:val="24"/>
-          <w:lang w:eastAsia="en-GB" w:bidi="ar-SA"/>
+          <w:lang w:eastAsia="en-US" w:bidi="ar-SA"/>
           <w14:ligatures w14:val="standardContextual"/>
         </w:rPr>
       </w:pPr>
-      <w:hyperlink w:anchor="_Toc185852865" w:history="1">
+      <w:hyperlink w:anchor="_Toc201003107" w:history="1">
         <w:r>
           <w:rPr>
             <w:rStyle w:val="Hyperlink"/>
@@ -1376,7 +1476,7 @@
             <w:noProof/>
             <w:kern w:val="2"/>
             <w:szCs w:val="24"/>
-            <w:lang w:eastAsia="en-GB" w:bidi="ar-SA"/>
+            <w:lang w:eastAsia="en-US" w:bidi="ar-SA"/>
             <w14:ligatures w14:val="standardContextual"/>
           </w:rPr>
           <w:tab/>
@@ -1404,7 +1504,7 @@
           <w:rPr>
             <w:noProof/>
           </w:rPr>
-          <w:instrText xml:space="preserve"> PAGEREF _Toc185852865 \h </w:instrText>
+          <w:instrText xml:space="preserve"> PAGEREF _Toc201003107 \h </w:instrText>
         </w:r>
         <w:r>
           <w:rPr>
@@ -1421,7 +1521,7 @@
           <w:rPr>
             <w:noProof/>
           </w:rPr>
-          <w:t>8</w:t>
+          <w:t>9</w:t>
         </w:r>
         <w:r>
           <w:rPr>
@@ -1443,11 +1543,11 @@
           <w:noProof/>
           <w:kern w:val="2"/>
           <w:szCs w:val="24"/>
-          <w:lang w:eastAsia="en-GB" w:bidi="ar-SA"/>
+          <w:lang w:eastAsia="en-US" w:bidi="ar-SA"/>
           <w14:ligatures w14:val="standardContextual"/>
         </w:rPr>
       </w:pPr>
-      <w:hyperlink w:anchor="_Toc185852866" w:history="1">
+      <w:hyperlink w:anchor="_Toc201003108" w:history="1">
         <w:r>
           <w:rPr>
             <w:rStyle w:val="Hyperlink"/>
@@ -1461,7 +1561,7 @@
             <w:noProof/>
             <w:kern w:val="2"/>
             <w:szCs w:val="24"/>
-            <w:lang w:eastAsia="en-GB" w:bidi="ar-SA"/>
+            <w:lang w:eastAsia="en-US" w:bidi="ar-SA"/>
             <w14:ligatures w14:val="standardContextual"/>
           </w:rPr>
           <w:tab/>
@@ -1489,7 +1589,7 @@
           <w:rPr>
             <w:noProof/>
           </w:rPr>
-          <w:instrText xml:space="preserve"> PAGEREF _Toc185852866 \h </w:instrText>
+          <w:instrText xml:space="preserve"> PAGEREF _Toc201003108 \h </w:instrText>
         </w:r>
         <w:r>
           <w:rPr>
@@ -1506,7 +1606,7 @@
           <w:rPr>
             <w:noProof/>
           </w:rPr>
-          <w:t>8</w:t>
+          <w:t>9</w:t>
         </w:r>
         <w:r>
           <w:rPr>
@@ -1528,11 +1628,11 @@
           <w:noProof/>
           <w:kern w:val="2"/>
           <w:szCs w:val="24"/>
-          <w:lang w:eastAsia="en-GB" w:bidi="ar-SA"/>
+          <w:lang w:eastAsia="en-US" w:bidi="ar-SA"/>
           <w14:ligatures w14:val="standardContextual"/>
         </w:rPr>
       </w:pPr>
-      <w:hyperlink w:anchor="_Toc185852867" w:history="1">
+      <w:hyperlink w:anchor="_Toc201003109" w:history="1">
         <w:r>
           <w:rPr>
             <w:rStyle w:val="Hyperlink"/>
@@ -1546,7 +1646,7 @@
             <w:noProof/>
             <w:kern w:val="2"/>
             <w:szCs w:val="24"/>
-            <w:lang w:eastAsia="en-GB" w:bidi="ar-SA"/>
+            <w:lang w:eastAsia="en-US" w:bidi="ar-SA"/>
             <w14:ligatures w14:val="standardContextual"/>
           </w:rPr>
           <w:tab/>
@@ -1574,7 +1674,7 @@
           <w:rPr>
             <w:noProof/>
           </w:rPr>
-          <w:instrText xml:space="preserve"> PAGEREF _Toc185852867 \h </w:instrText>
+          <w:instrText xml:space="preserve"> PAGEREF _Toc201003109 \h </w:instrText>
         </w:r>
         <w:r>
           <w:rPr>
@@ -1591,7 +1691,7 @@
           <w:rPr>
             <w:noProof/>
           </w:rPr>
-          <w:t>8</w:t>
+          <w:t>9</w:t>
         </w:r>
         <w:r>
           <w:rPr>
@@ -1613,11 +1713,11 @@
           <w:noProof/>
           <w:kern w:val="2"/>
           <w:szCs w:val="24"/>
-          <w:lang w:eastAsia="en-GB" w:bidi="ar-SA"/>
+          <w:lang w:eastAsia="en-US" w:bidi="ar-SA"/>
           <w14:ligatures w14:val="standardContextual"/>
         </w:rPr>
       </w:pPr>
-      <w:hyperlink w:anchor="_Toc185852868" w:history="1">
+      <w:hyperlink w:anchor="_Toc201003110" w:history="1">
         <w:r>
           <w:rPr>
             <w:rStyle w:val="Hyperlink"/>
@@ -1631,7 +1731,7 @@
             <w:noProof/>
             <w:kern w:val="2"/>
             <w:szCs w:val="24"/>
-            <w:lang w:eastAsia="en-GB" w:bidi="ar-SA"/>
+            <w:lang w:eastAsia="en-US" w:bidi="ar-SA"/>
             <w14:ligatures w14:val="standardContextual"/>
           </w:rPr>
           <w:tab/>
@@ -1659,7 +1759,7 @@
           <w:rPr>
             <w:noProof/>
           </w:rPr>
-          <w:instrText xml:space="preserve"> PAGEREF _Toc185852868 \h </w:instrText>
+          <w:instrText xml:space="preserve"> PAGEREF _Toc201003110 \h </w:instrText>
         </w:r>
         <w:r>
           <w:rPr>
@@ -1676,7 +1776,7 @@
           <w:rPr>
             <w:noProof/>
           </w:rPr>
-          <w:t>8</w:t>
+          <w:t>9</w:t>
         </w:r>
         <w:r>
           <w:rPr>
@@ -1698,11 +1798,11 @@
           <w:noProof/>
           <w:kern w:val="2"/>
           <w:szCs w:val="24"/>
-          <w:lang w:eastAsia="en-GB" w:bidi="ar-SA"/>
+          <w:lang w:eastAsia="en-US" w:bidi="ar-SA"/>
           <w14:ligatures w14:val="standardContextual"/>
         </w:rPr>
       </w:pPr>
-      <w:hyperlink w:anchor="_Toc185852869" w:history="1">
+      <w:hyperlink w:anchor="_Toc201003111" w:history="1">
         <w:r>
           <w:rPr>
             <w:rStyle w:val="Hyperlink"/>
@@ -1716,7 +1816,7 @@
             <w:noProof/>
             <w:kern w:val="2"/>
             <w:szCs w:val="24"/>
-            <w:lang w:eastAsia="en-GB" w:bidi="ar-SA"/>
+            <w:lang w:eastAsia="en-US" w:bidi="ar-SA"/>
             <w14:ligatures w14:val="standardContextual"/>
           </w:rPr>
           <w:tab/>
@@ -1744,7 +1844,7 @@
           <w:rPr>
             <w:noProof/>
           </w:rPr>
-          <w:instrText xml:space="preserve"> PAGEREF _Toc185852869 \h </w:instrText>
+          <w:instrText xml:space="preserve"> PAGEREF _Toc201003111 \h </w:instrText>
         </w:r>
         <w:r>
           <w:rPr>
@@ -1761,7 +1861,7 @@
           <w:rPr>
             <w:noProof/>
           </w:rPr>
-          <w:t>8</w:t>
+          <w:t>9</w:t>
         </w:r>
         <w:r>
           <w:rPr>
@@ -1783,11 +1883,11 @@
           <w:noProof/>
           <w:kern w:val="2"/>
           <w:szCs w:val="24"/>
-          <w:lang w:eastAsia="en-GB" w:bidi="ar-SA"/>
+          <w:lang w:eastAsia="en-US" w:bidi="ar-SA"/>
           <w14:ligatures w14:val="standardContextual"/>
         </w:rPr>
       </w:pPr>
-      <w:hyperlink w:anchor="_Toc185852870" w:history="1">
+      <w:hyperlink w:anchor="_Toc201003112" w:history="1">
         <w:r>
           <w:rPr>
             <w:rStyle w:val="Hyperlink"/>
@@ -1801,7 +1901,7 @@
             <w:noProof/>
             <w:kern w:val="2"/>
             <w:szCs w:val="24"/>
-            <w:lang w:eastAsia="en-GB" w:bidi="ar-SA"/>
+            <w:lang w:eastAsia="en-US" w:bidi="ar-SA"/>
             <w14:ligatures w14:val="standardContextual"/>
           </w:rPr>
           <w:tab/>
@@ -1829,7 +1929,7 @@
           <w:rPr>
             <w:noProof/>
           </w:rPr>
-          <w:instrText xml:space="preserve"> PAGEREF _Toc185852870 \h </w:instrText>
+          <w:instrText xml:space="preserve"> PAGEREF _Toc201003112 \h </w:instrText>
         </w:r>
         <w:r>
           <w:rPr>
@@ -1846,7 +1946,7 @@
           <w:rPr>
             <w:noProof/>
           </w:rPr>
-          <w:t>8</w:t>
+          <w:t>9</w:t>
         </w:r>
         <w:r>
           <w:rPr>
@@ -1868,11 +1968,11 @@
           <w:noProof/>
           <w:kern w:val="2"/>
           <w:szCs w:val="24"/>
-          <w:lang w:eastAsia="en-GB" w:bidi="ar-SA"/>
+          <w:lang w:eastAsia="en-US" w:bidi="ar-SA"/>
           <w14:ligatures w14:val="standardContextual"/>
         </w:rPr>
       </w:pPr>
-      <w:hyperlink w:anchor="_Toc185852871" w:history="1">
+      <w:hyperlink w:anchor="_Toc201003113" w:history="1">
         <w:r>
           <w:rPr>
             <w:rStyle w:val="Hyperlink"/>
@@ -1886,7 +1986,7 @@
             <w:noProof/>
             <w:kern w:val="2"/>
             <w:szCs w:val="24"/>
-            <w:lang w:eastAsia="en-GB" w:bidi="ar-SA"/>
+            <w:lang w:eastAsia="en-US" w:bidi="ar-SA"/>
             <w14:ligatures w14:val="standardContextual"/>
           </w:rPr>
           <w:tab/>
@@ -1914,7 +2014,7 @@
           <w:rPr>
             <w:noProof/>
           </w:rPr>
-          <w:instrText xml:space="preserve"> PAGEREF _Toc185852871 \h </w:instrText>
+          <w:instrText xml:space="preserve"> PAGEREF _Toc201003113 \h </w:instrText>
         </w:r>
         <w:r>
           <w:rPr>
@@ -1953,11 +2053,11 @@
           <w:noProof/>
           <w:kern w:val="2"/>
           <w:szCs w:val="24"/>
-          <w:lang w:eastAsia="en-GB" w:bidi="ar-SA"/>
+          <w:lang w:eastAsia="en-US" w:bidi="ar-SA"/>
           <w14:ligatures w14:val="standardContextual"/>
         </w:rPr>
       </w:pPr>
-      <w:hyperlink w:anchor="_Toc185852872" w:history="1">
+      <w:hyperlink w:anchor="_Toc201003114" w:history="1">
         <w:r>
           <w:rPr>
             <w:rStyle w:val="Hyperlink"/>
@@ -1971,7 +2071,7 @@
             <w:noProof/>
             <w:kern w:val="2"/>
             <w:szCs w:val="24"/>
-            <w:lang w:eastAsia="en-GB" w:bidi="ar-SA"/>
+            <w:lang w:eastAsia="en-US" w:bidi="ar-SA"/>
             <w14:ligatures w14:val="standardContextual"/>
           </w:rPr>
           <w:tab/>
@@ -1999,7 +2099,7 @@
           <w:rPr>
             <w:noProof/>
           </w:rPr>
-          <w:instrText xml:space="preserve"> PAGEREF _Toc185852872 \h </w:instrText>
+          <w:instrText xml:space="preserve"> PAGEREF _Toc201003114 \h </w:instrText>
         </w:r>
         <w:r>
           <w:rPr>
@@ -2016,7 +2116,7 @@
           <w:rPr>
             <w:noProof/>
           </w:rPr>
-          <w:t>9</w:t>
+          <w:t>10</w:t>
         </w:r>
         <w:r>
           <w:rPr>
@@ -2038,11 +2138,11 @@
           <w:noProof/>
           <w:kern w:val="2"/>
           <w:szCs w:val="24"/>
-          <w:lang w:eastAsia="en-GB" w:bidi="ar-SA"/>
+          <w:lang w:eastAsia="en-US" w:bidi="ar-SA"/>
           <w14:ligatures w14:val="standardContextual"/>
         </w:rPr>
       </w:pPr>
-      <w:hyperlink w:anchor="_Toc185852873" w:history="1">
+      <w:hyperlink w:anchor="_Toc201003115" w:history="1">
         <w:r>
           <w:rPr>
             <w:rStyle w:val="Hyperlink"/>
@@ -2056,7 +2156,7 @@
             <w:noProof/>
             <w:kern w:val="2"/>
             <w:szCs w:val="24"/>
-            <w:lang w:eastAsia="en-GB" w:bidi="ar-SA"/>
+            <w:lang w:eastAsia="en-US" w:bidi="ar-SA"/>
             <w14:ligatures w14:val="standardContextual"/>
           </w:rPr>
           <w:tab/>
@@ -2084,7 +2184,7 @@
           <w:rPr>
             <w:noProof/>
           </w:rPr>
-          <w:instrText xml:space="preserve"> PAGEREF _Toc185852873 \h </w:instrText>
+          <w:instrText xml:space="preserve"> PAGEREF _Toc201003115 \h </w:instrText>
         </w:r>
         <w:r>
           <w:rPr>
@@ -2101,7 +2201,7 @@
           <w:rPr>
             <w:noProof/>
           </w:rPr>
-          <w:t>9</w:t>
+          <w:t>10</w:t>
         </w:r>
         <w:r>
           <w:rPr>
@@ -2123,11 +2223,11 @@
           <w:noProof/>
           <w:kern w:val="2"/>
           <w:szCs w:val="24"/>
-          <w:lang w:eastAsia="en-GB" w:bidi="ar-SA"/>
+          <w:lang w:eastAsia="en-US" w:bidi="ar-SA"/>
           <w14:ligatures w14:val="standardContextual"/>
         </w:rPr>
       </w:pPr>
-      <w:hyperlink w:anchor="_Toc185852874" w:history="1">
+      <w:hyperlink w:anchor="_Toc201003116" w:history="1">
         <w:r>
           <w:rPr>
             <w:rStyle w:val="Hyperlink"/>
@@ -2141,7 +2241,7 @@
             <w:noProof/>
             <w:kern w:val="2"/>
             <w:szCs w:val="24"/>
-            <w:lang w:eastAsia="en-GB" w:bidi="ar-SA"/>
+            <w:lang w:eastAsia="en-US" w:bidi="ar-SA"/>
             <w14:ligatures w14:val="standardContextual"/>
           </w:rPr>
           <w:tab/>
@@ -2169,7 +2269,7 @@
           <w:rPr>
             <w:noProof/>
           </w:rPr>
-          <w:instrText xml:space="preserve"> PAGEREF _Toc185852874 \h </w:instrText>
+          <w:instrText xml:space="preserve"> PAGEREF _Toc201003116 \h </w:instrText>
         </w:r>
         <w:r>
           <w:rPr>
@@ -2186,7 +2286,7 @@
           <w:rPr>
             <w:noProof/>
           </w:rPr>
-          <w:t>9</w:t>
+          <w:t>10</w:t>
         </w:r>
         <w:r>
           <w:rPr>
@@ -2208,11 +2308,11 @@
           <w:noProof/>
           <w:kern w:val="2"/>
           <w:szCs w:val="24"/>
-          <w:lang w:eastAsia="en-GB" w:bidi="ar-SA"/>
+          <w:lang w:eastAsia="en-US" w:bidi="ar-SA"/>
           <w14:ligatures w14:val="standardContextual"/>
         </w:rPr>
       </w:pPr>
-      <w:hyperlink w:anchor="_Toc185852875" w:history="1">
+      <w:hyperlink w:anchor="_Toc201003117" w:history="1">
         <w:r>
           <w:rPr>
             <w:rStyle w:val="Hyperlink"/>
@@ -2226,7 +2326,7 @@
             <w:noProof/>
             <w:kern w:val="2"/>
             <w:szCs w:val="24"/>
-            <w:lang w:eastAsia="en-GB" w:bidi="ar-SA"/>
+            <w:lang w:eastAsia="en-US" w:bidi="ar-SA"/>
             <w14:ligatures w14:val="standardContextual"/>
           </w:rPr>
           <w:tab/>
@@ -2254,7 +2354,7 @@
           <w:rPr>
             <w:noProof/>
           </w:rPr>
-          <w:instrText xml:space="preserve"> PAGEREF _Toc185852875 \h </w:instrText>
+          <w:instrText xml:space="preserve"> PAGEREF _Toc201003117 \h </w:instrText>
         </w:r>
         <w:r>
           <w:rPr>
@@ -2271,7 +2371,7 @@
           <w:rPr>
             <w:noProof/>
           </w:rPr>
-          <w:t>10</w:t>
+          <w:t>11</w:t>
         </w:r>
         <w:r>
           <w:rPr>
@@ -2293,11 +2393,11 @@
           <w:noProof/>
           <w:kern w:val="2"/>
           <w:szCs w:val="24"/>
-          <w:lang w:eastAsia="en-GB" w:bidi="ar-SA"/>
+          <w:lang w:eastAsia="en-US" w:bidi="ar-SA"/>
           <w14:ligatures w14:val="standardContextual"/>
         </w:rPr>
       </w:pPr>
-      <w:hyperlink w:anchor="_Toc185852876" w:history="1">
+      <w:hyperlink w:anchor="_Toc201003118" w:history="1">
         <w:r>
           <w:rPr>
             <w:rStyle w:val="Hyperlink"/>
@@ -2311,7 +2411,7 @@
             <w:noProof/>
             <w:kern w:val="2"/>
             <w:szCs w:val="24"/>
-            <w:lang w:eastAsia="en-GB" w:bidi="ar-SA"/>
+            <w:lang w:eastAsia="en-US" w:bidi="ar-SA"/>
             <w14:ligatures w14:val="standardContextual"/>
           </w:rPr>
           <w:tab/>
@@ -2339,7 +2439,7 @@
           <w:rPr>
             <w:noProof/>
           </w:rPr>
-          <w:instrText xml:space="preserve"> PAGEREF _Toc185852876 \h </w:instrText>
+          <w:instrText xml:space="preserve"> PAGEREF _Toc201003118 \h </w:instrText>
         </w:r>
         <w:r>
           <w:rPr>
@@ -2356,7 +2456,7 @@
           <w:rPr>
             <w:noProof/>
           </w:rPr>
-          <w:t>12</w:t>
+          <w:t>13</w:t>
         </w:r>
         <w:r>
           <w:rPr>
@@ -2378,11 +2478,11 @@
           <w:noProof/>
           <w:kern w:val="2"/>
           <w:szCs w:val="24"/>
-          <w:lang w:eastAsia="en-GB" w:bidi="ar-SA"/>
+          <w:lang w:eastAsia="en-US" w:bidi="ar-SA"/>
           <w14:ligatures w14:val="standardContextual"/>
         </w:rPr>
       </w:pPr>
-      <w:hyperlink w:anchor="_Toc185852877" w:history="1">
+      <w:hyperlink w:anchor="_Toc201003119" w:history="1">
         <w:r>
           <w:rPr>
             <w:rStyle w:val="Hyperlink"/>
@@ -2396,7 +2496,7 @@
             <w:noProof/>
             <w:kern w:val="2"/>
             <w:szCs w:val="24"/>
-            <w:lang w:eastAsia="en-GB" w:bidi="ar-SA"/>
+            <w:lang w:eastAsia="en-US" w:bidi="ar-SA"/>
             <w14:ligatures w14:val="standardContextual"/>
           </w:rPr>
           <w:tab/>
@@ -2424,7 +2524,7 @@
           <w:rPr>
             <w:noProof/>
           </w:rPr>
-          <w:instrText xml:space="preserve"> PAGEREF _Toc185852877 \h </w:instrText>
+          <w:instrText xml:space="preserve"> PAGEREF _Toc201003119 \h </w:instrText>
         </w:r>
         <w:r>
           <w:rPr>
@@ -2441,7 +2541,7 @@
           <w:rPr>
             <w:noProof/>
           </w:rPr>
-          <w:t>12</w:t>
+          <w:t>13</w:t>
         </w:r>
         <w:r>
           <w:rPr>
@@ -2463,11 +2563,11 @@
           <w:noProof/>
           <w:kern w:val="2"/>
           <w:szCs w:val="24"/>
-          <w:lang w:eastAsia="en-GB" w:bidi="ar-SA"/>
+          <w:lang w:eastAsia="en-US" w:bidi="ar-SA"/>
           <w14:ligatures w14:val="standardContextual"/>
         </w:rPr>
       </w:pPr>
-      <w:hyperlink w:anchor="_Toc185852878" w:history="1">
+      <w:hyperlink w:anchor="_Toc201003120" w:history="1">
         <w:r>
           <w:rPr>
             <w:rStyle w:val="Hyperlink"/>
@@ -2481,7 +2581,7 @@
             <w:noProof/>
             <w:kern w:val="2"/>
             <w:szCs w:val="24"/>
-            <w:lang w:eastAsia="en-GB" w:bidi="ar-SA"/>
+            <w:lang w:eastAsia="en-US" w:bidi="ar-SA"/>
             <w14:ligatures w14:val="standardContextual"/>
           </w:rPr>
           <w:tab/>
@@ -2509,7 +2609,7 @@
           <w:rPr>
             <w:noProof/>
           </w:rPr>
-          <w:instrText xml:space="preserve"> PAGEREF _Toc185852878 \h </w:instrText>
+          <w:instrText xml:space="preserve"> PAGEREF _Toc201003120 \h </w:instrText>
         </w:r>
         <w:r>
           <w:rPr>
@@ -2526,7 +2626,7 @@
           <w:rPr>
             <w:noProof/>
           </w:rPr>
-          <w:t>12</w:t>
+          <w:t>13</w:t>
         </w:r>
         <w:r>
           <w:rPr>
@@ -2548,11 +2648,11 @@
           <w:noProof/>
           <w:kern w:val="2"/>
           <w:szCs w:val="24"/>
-          <w:lang w:eastAsia="en-GB" w:bidi="ar-SA"/>
+          <w:lang w:eastAsia="en-US" w:bidi="ar-SA"/>
           <w14:ligatures w14:val="standardContextual"/>
         </w:rPr>
       </w:pPr>
-      <w:hyperlink w:anchor="_Toc185852879" w:history="1">
+      <w:hyperlink w:anchor="_Toc201003121" w:history="1">
         <w:r>
           <w:rPr>
             <w:rStyle w:val="Hyperlink"/>
@@ -2566,7 +2666,7 @@
             <w:noProof/>
             <w:kern w:val="2"/>
             <w:szCs w:val="24"/>
-            <w:lang w:eastAsia="en-GB" w:bidi="ar-SA"/>
+            <w:lang w:eastAsia="en-US" w:bidi="ar-SA"/>
             <w14:ligatures w14:val="standardContextual"/>
           </w:rPr>
           <w:tab/>
@@ -2594,7 +2694,7 @@
           <w:rPr>
             <w:noProof/>
           </w:rPr>
-          <w:instrText xml:space="preserve"> PAGEREF _Toc185852879 \h </w:instrText>
+          <w:instrText xml:space="preserve"> PAGEREF _Toc201003121 \h </w:instrText>
         </w:r>
         <w:r>
           <w:rPr>
@@ -2611,7 +2711,7 @@
           <w:rPr>
             <w:noProof/>
           </w:rPr>
-          <w:t>13</w:t>
+          <w:t>14</w:t>
         </w:r>
         <w:r>
           <w:rPr>
@@ -2633,11 +2733,11 @@
           <w:noProof/>
           <w:kern w:val="2"/>
           <w:szCs w:val="24"/>
-          <w:lang w:eastAsia="en-GB" w:bidi="ar-SA"/>
+          <w:lang w:eastAsia="en-US" w:bidi="ar-SA"/>
           <w14:ligatures w14:val="standardContextual"/>
         </w:rPr>
       </w:pPr>
-      <w:hyperlink w:anchor="_Toc185852880" w:history="1">
+      <w:hyperlink w:anchor="_Toc201003122" w:history="1">
         <w:r>
           <w:rPr>
             <w:rStyle w:val="Hyperlink"/>
@@ -2651,7 +2751,7 @@
             <w:noProof/>
             <w:kern w:val="2"/>
             <w:szCs w:val="24"/>
-            <w:lang w:eastAsia="en-GB" w:bidi="ar-SA"/>
+            <w:lang w:eastAsia="en-US" w:bidi="ar-SA"/>
             <w14:ligatures w14:val="standardContextual"/>
           </w:rPr>
           <w:tab/>
@@ -2679,7 +2779,7 @@
           <w:rPr>
             <w:noProof/>
           </w:rPr>
-          <w:instrText xml:space="preserve"> PAGEREF _Toc185852880 \h </w:instrText>
+          <w:instrText xml:space="preserve"> PAGEREF _Toc201003122 \h </w:instrText>
         </w:r>
         <w:r>
           <w:rPr>
@@ -2696,7 +2796,7 @@
           <w:rPr>
             <w:noProof/>
           </w:rPr>
-          <w:t>14</w:t>
+          <w:t>15</w:t>
         </w:r>
         <w:r>
           <w:rPr>
@@ -2718,11 +2818,11 @@
           <w:noProof/>
           <w:kern w:val="2"/>
           <w:szCs w:val="24"/>
-          <w:lang w:eastAsia="en-GB" w:bidi="ar-SA"/>
+          <w:lang w:eastAsia="en-US" w:bidi="ar-SA"/>
           <w14:ligatures w14:val="standardContextual"/>
         </w:rPr>
       </w:pPr>
-      <w:hyperlink w:anchor="_Toc185852881" w:history="1">
+      <w:hyperlink w:anchor="_Toc201003123" w:history="1">
         <w:r>
           <w:rPr>
             <w:rStyle w:val="Hyperlink"/>
@@ -2736,7 +2836,7 @@
             <w:noProof/>
             <w:kern w:val="2"/>
             <w:szCs w:val="24"/>
-            <w:lang w:eastAsia="en-GB" w:bidi="ar-SA"/>
+            <w:lang w:eastAsia="en-US" w:bidi="ar-SA"/>
             <w14:ligatures w14:val="standardContextual"/>
           </w:rPr>
           <w:tab/>
@@ -2764,7 +2864,7 @@
           <w:rPr>
             <w:noProof/>
           </w:rPr>
-          <w:instrText xml:space="preserve"> PAGEREF _Toc185852881 \h </w:instrText>
+          <w:instrText xml:space="preserve"> PAGEREF _Toc201003123 \h </w:instrText>
         </w:r>
         <w:r>
           <w:rPr>
@@ -2781,7 +2881,7 @@
           <w:rPr>
             <w:noProof/>
           </w:rPr>
-          <w:t>14</w:t>
+          <w:t>15</w:t>
         </w:r>
         <w:r>
           <w:rPr>
@@ -2803,11 +2903,11 @@
           <w:noProof/>
           <w:kern w:val="2"/>
           <w:szCs w:val="24"/>
-          <w:lang w:eastAsia="en-GB" w:bidi="ar-SA"/>
+          <w:lang w:eastAsia="en-US" w:bidi="ar-SA"/>
           <w14:ligatures w14:val="standardContextual"/>
         </w:rPr>
       </w:pPr>
-      <w:hyperlink w:anchor="_Toc185852882" w:history="1">
+      <w:hyperlink w:anchor="_Toc201003124" w:history="1">
         <w:r>
           <w:rPr>
             <w:rStyle w:val="Hyperlink"/>
@@ -2821,7 +2921,7 @@
             <w:noProof/>
             <w:kern w:val="2"/>
             <w:szCs w:val="24"/>
-            <w:lang w:eastAsia="en-GB" w:bidi="ar-SA"/>
+            <w:lang w:eastAsia="en-US" w:bidi="ar-SA"/>
             <w14:ligatures w14:val="standardContextual"/>
           </w:rPr>
           <w:tab/>
@@ -2849,7 +2949,7 @@
           <w:rPr>
             <w:noProof/>
           </w:rPr>
-          <w:instrText xml:space="preserve"> PAGEREF _Toc185852882 \h </w:instrText>
+          <w:instrText xml:space="preserve"> PAGEREF _Toc201003124 \h </w:instrText>
         </w:r>
         <w:r>
           <w:rPr>
@@ -2866,7 +2966,7 @@
           <w:rPr>
             <w:noProof/>
           </w:rPr>
-          <w:t>14</w:t>
+          <w:t>15</w:t>
         </w:r>
         <w:r>
           <w:rPr>
@@ -2888,11 +2988,11 @@
           <w:noProof/>
           <w:kern w:val="2"/>
           <w:szCs w:val="24"/>
-          <w:lang w:eastAsia="en-GB" w:bidi="ar-SA"/>
+          <w:lang w:eastAsia="en-US" w:bidi="ar-SA"/>
           <w14:ligatures w14:val="standardContextual"/>
         </w:rPr>
       </w:pPr>
-      <w:hyperlink w:anchor="_Toc185852883" w:history="1">
+      <w:hyperlink w:anchor="_Toc201003125" w:history="1">
         <w:r>
           <w:rPr>
             <w:rStyle w:val="Hyperlink"/>
@@ -2906,7 +3006,7 @@
             <w:noProof/>
             <w:kern w:val="2"/>
             <w:szCs w:val="24"/>
-            <w:lang w:eastAsia="en-GB" w:bidi="ar-SA"/>
+            <w:lang w:eastAsia="en-US" w:bidi="ar-SA"/>
             <w14:ligatures w14:val="standardContextual"/>
           </w:rPr>
           <w:tab/>
@@ -2934,7 +3034,7 @@
           <w:rPr>
             <w:noProof/>
           </w:rPr>
-          <w:instrText xml:space="preserve"> PAGEREF _Toc185852883 \h </w:instrText>
+          <w:instrText xml:space="preserve"> PAGEREF _Toc201003125 \h </w:instrText>
         </w:r>
         <w:r>
           <w:rPr>
@@ -2951,7 +3051,7 @@
           <w:rPr>
             <w:noProof/>
           </w:rPr>
-          <w:t>15</w:t>
+          <w:t>16</w:t>
         </w:r>
         <w:r>
           <w:rPr>
@@ -2973,11 +3073,11 @@
           <w:noProof/>
           <w:kern w:val="2"/>
           <w:szCs w:val="24"/>
-          <w:lang w:eastAsia="en-GB" w:bidi="ar-SA"/>
+          <w:lang w:eastAsia="en-US" w:bidi="ar-SA"/>
           <w14:ligatures w14:val="standardContextual"/>
         </w:rPr>
       </w:pPr>
-      <w:hyperlink w:anchor="_Toc185852884" w:history="1">
+      <w:hyperlink w:anchor="_Toc201003126" w:history="1">
         <w:r>
           <w:rPr>
             <w:rStyle w:val="Hyperlink"/>
@@ -2991,7 +3091,7 @@
             <w:noProof/>
             <w:kern w:val="2"/>
             <w:szCs w:val="24"/>
-            <w:lang w:eastAsia="en-GB" w:bidi="ar-SA"/>
+            <w:lang w:eastAsia="en-US" w:bidi="ar-SA"/>
             <w14:ligatures w14:val="standardContextual"/>
           </w:rPr>
           <w:tab/>
@@ -3001,7 +3101,7 @@
             <w:rStyle w:val="Hyperlink"/>
             <w:noProof/>
           </w:rPr>
-          <w:t>WooCommerce 8.3+ Blocks mode theme compatibility</w:t>
+          <w:t>WooCommerce 8.3+ Blocks theme incompatibility</w:t>
         </w:r>
         <w:r>
           <w:rPr>
@@ -3019,7 +3119,7 @@
           <w:rPr>
             <w:noProof/>
           </w:rPr>
-          <w:instrText xml:space="preserve"> PAGEREF _Toc185852884 \h </w:instrText>
+          <w:instrText xml:space="preserve"> PAGEREF _Toc201003126 \h </w:instrText>
         </w:r>
         <w:r>
           <w:rPr>
@@ -3036,7 +3136,7 @@
           <w:rPr>
             <w:noProof/>
           </w:rPr>
-          <w:t>16</w:t>
+          <w:t>17</w:t>
         </w:r>
         <w:r>
           <w:rPr>
@@ -3089,7 +3189,7 @@
       <w:pPr>
         <w:pStyle w:val="Heading1"/>
       </w:pPr>
-      <w:bookmarkStart w:id="8" w:name="_Toc185852854"/>
+      <w:bookmarkStart w:id="8" w:name="_Toc201003095"/>
       <w:r>
         <w:lastRenderedPageBreak/>
         <w:t>Changes</w:t>
@@ -3178,7 +3278,7 @@
       <w:pPr>
         <w:pStyle w:val="Heading1"/>
       </w:pPr>
-      <w:bookmarkStart w:id="16" w:name="_Toc185852855"/>
+      <w:bookmarkStart w:id="16" w:name="_Toc201003096"/>
       <w:r>
         <w:t>Service requirements</w:t>
       </w:r>
@@ -3237,7 +3337,7 @@
       <w:bookmarkStart w:id="21" w:name="_Toc10743687"/>
       <w:bookmarkStart w:id="22" w:name="_Toc10741267"/>
       <w:bookmarkStart w:id="23" w:name="_Toc10646641"/>
-      <w:bookmarkStart w:id="24" w:name="_Toc185852856"/>
+      <w:bookmarkStart w:id="24" w:name="_Toc201003097"/>
       <w:r>
         <w:t>System requirements</w:t>
       </w:r>
@@ -3699,23 +3799,99 @@
     </w:p>
     <w:p>
       <w:pPr>
+        <w:pStyle w:val="Heading2"/>
+      </w:pPr>
+      <w:bookmarkStart w:id="25" w:name="_Toc201003098"/>
+      <w:r>
+        <w:t>Supported 3</w:t>
+      </w:r>
+      <w:r>
+        <w:rPr>
+          <w:vertAlign w:val="superscript"/>
+        </w:rPr>
+        <w:t>rd</w:t>
+      </w:r>
+      <w:r>
+        <w:t xml:space="preserve"> party plugins</w:t>
+      </w:r>
+      <w:bookmarkEnd w:id="25"/>
+    </w:p>
+    <w:p>
+      <w:pPr>
+        <w:pStyle w:val="Textbody"/>
+      </w:pPr>
+      <w:r>
+        <w:t>Following 3</w:t>
+      </w:r>
+      <w:r>
+        <w:rPr>
+          <w:vertAlign w:val="superscript"/>
+        </w:rPr>
+        <w:t>rd</w:t>
+      </w:r>
+      <w:r>
+        <w:t xml:space="preserve"> party plugins are supported:</w:t>
+      </w:r>
+    </w:p>
+    <w:p>
+      <w:pPr>
+        <w:pStyle w:val="Textbody"/>
+        <w:numPr>
+          <w:ilvl w:val="0"/>
+          <w:numId w:val="22"/>
+        </w:numPr>
+      </w:pPr>
+      <w:r>
+        <w:t>PW WooCommerce Gift Cards</w:t>
+      </w:r>
+    </w:p>
+    <w:p>
+      <w:pPr>
+        <w:pStyle w:val="Textbody"/>
+        <w:numPr>
+          <w:ilvl w:val="0"/>
+          <w:numId w:val="22"/>
+        </w:numPr>
+      </w:pPr>
+      <w:r>
+        <w:t>WooCommerce Gift Cards</w:t>
+      </w:r>
+    </w:p>
+    <w:p>
+      <w:pPr>
+        <w:widowControl/>
+        <w:suppressAutoHyphens w:val="0"/>
+        <w:autoSpaceDN/>
+        <w:spacing w:after="160" w:line="259" w:lineRule="auto"/>
+        <w:textAlignment w:val="auto"/>
+        <w:rPr>
+          <w:rFonts w:ascii="Arial" w:eastAsia="Arial" w:hAnsi="Arial" w:cs="Arial"/>
+          <w:sz w:val="22"/>
+        </w:rPr>
+      </w:pPr>
+      <w:r>
+        <w:br w:type="page"/>
+      </w:r>
+    </w:p>
+    <w:p>
+      <w:pPr>
         <w:pStyle w:val="Heading1"/>
       </w:pPr>
       <w:r>
+        <w:lastRenderedPageBreak/>
         <w:t xml:space="preserve"> </w:t>
       </w:r>
-      <w:bookmarkStart w:id="25" w:name="_Toc10646642"/>
-      <w:bookmarkStart w:id="26" w:name="_Toc10741268"/>
-      <w:bookmarkStart w:id="27" w:name="_Toc10743688"/>
-      <w:bookmarkStart w:id="28" w:name="_Toc11144777"/>
-      <w:bookmarkStart w:id="29" w:name="_Toc11253824"/>
-      <w:bookmarkStart w:id="30" w:name="_Toc11353123"/>
-      <w:bookmarkStart w:id="31" w:name="_Toc11353197"/>
-      <w:bookmarkStart w:id="32" w:name="_Toc185852857"/>
+      <w:bookmarkStart w:id="26" w:name="_Toc10646642"/>
+      <w:bookmarkStart w:id="27" w:name="_Toc10741268"/>
+      <w:bookmarkStart w:id="28" w:name="_Toc10743688"/>
+      <w:bookmarkStart w:id="29" w:name="_Toc11144777"/>
+      <w:bookmarkStart w:id="30" w:name="_Toc11253824"/>
+      <w:bookmarkStart w:id="31" w:name="_Toc11353123"/>
+      <w:bookmarkStart w:id="32" w:name="_Toc11353197"/>
+      <w:bookmarkStart w:id="33" w:name="_Toc201003099"/>
       <w:r>
         <w:t>Package contents</w:t>
       </w:r>
-      <w:bookmarkEnd w:id="25"/>
       <w:bookmarkEnd w:id="26"/>
       <w:bookmarkEnd w:id="27"/>
       <w:bookmarkEnd w:id="28"/>
@@ -3723,6 +3899,7 @@
       <w:bookmarkEnd w:id="30"/>
       <w:bookmarkEnd w:id="31"/>
       <w:bookmarkEnd w:id="32"/>
+      <w:bookmarkEnd w:id="33"/>
     </w:p>
     <w:p>
       <w:pPr>
@@ -4311,23 +4488,22 @@
           <w:szCs w:val="28"/>
         </w:rPr>
       </w:pPr>
-      <w:bookmarkStart w:id="33" w:name="_Toc11353198"/>
-      <w:bookmarkStart w:id="34" w:name="_Toc11353124"/>
-      <w:bookmarkStart w:id="35" w:name="_Toc11253825"/>
-      <w:bookmarkStart w:id="36" w:name="_Toc11144778"/>
-      <w:bookmarkStart w:id="37" w:name="_Toc10743689"/>
-      <w:bookmarkStart w:id="38" w:name="_Toc10741269"/>
-      <w:bookmarkStart w:id="39" w:name="_Toc10646643"/>
+      <w:bookmarkStart w:id="34" w:name="_Toc11353198"/>
+      <w:bookmarkStart w:id="35" w:name="_Toc11353124"/>
+      <w:bookmarkStart w:id="36" w:name="_Toc11253825"/>
+      <w:bookmarkStart w:id="37" w:name="_Toc11144778"/>
+      <w:bookmarkStart w:id="38" w:name="_Toc10743689"/>
+      <w:bookmarkStart w:id="39" w:name="_Toc10741269"/>
+      <w:bookmarkStart w:id="40" w:name="_Toc10646643"/>
     </w:p>
     <w:p>
       <w:pPr>
         <w:pStyle w:val="Heading1"/>
       </w:pPr>
-      <w:bookmarkStart w:id="40" w:name="_Toc185852858"/>
+      <w:bookmarkStart w:id="41" w:name="_Toc201003100"/>
       <w:r>
         <w:t>Installation</w:t>
       </w:r>
-      <w:bookmarkEnd w:id="33"/>
       <w:bookmarkEnd w:id="34"/>
       <w:bookmarkEnd w:id="35"/>
       <w:bookmarkEnd w:id="36"/>
@@ -4335,6 +4511,7 @@
       <w:bookmarkEnd w:id="38"/>
       <w:bookmarkEnd w:id="39"/>
       <w:bookmarkEnd w:id="40"/>
+      <w:bookmarkEnd w:id="41"/>
     </w:p>
     <w:p>
       <w:pPr>
@@ -4364,28 +4541,28 @@
       <w:pPr>
         <w:pStyle w:val="Heading2"/>
       </w:pPr>
-      <w:bookmarkStart w:id="41" w:name="_Toc10646645"/>
-      <w:bookmarkStart w:id="42" w:name="_Toc10741271"/>
-      <w:bookmarkStart w:id="43" w:name="_Toc10743691"/>
-      <w:bookmarkStart w:id="44" w:name="_Toc11144780"/>
-      <w:bookmarkStart w:id="45" w:name="_Toc11253827"/>
-      <w:bookmarkStart w:id="46" w:name="_Toc11353126"/>
-      <w:bookmarkStart w:id="47" w:name="_Toc11353200"/>
-      <w:bookmarkStart w:id="48" w:name="_Toc185852859"/>
+      <w:bookmarkStart w:id="42" w:name="_Toc10646645"/>
+      <w:bookmarkStart w:id="43" w:name="_Toc10741271"/>
+      <w:bookmarkStart w:id="44" w:name="_Toc10743691"/>
+      <w:bookmarkStart w:id="45" w:name="_Toc11144780"/>
+      <w:bookmarkStart w:id="46" w:name="_Toc11253827"/>
+      <w:bookmarkStart w:id="47" w:name="_Toc11353126"/>
+      <w:bookmarkStart w:id="48" w:name="_Toc11353200"/>
+      <w:bookmarkStart w:id="49" w:name="_Toc201003101"/>
       <w:r>
         <w:t xml:space="preserve">Installing the </w:t>
       </w:r>
-      <w:bookmarkEnd w:id="41"/>
       <w:bookmarkEnd w:id="42"/>
       <w:bookmarkEnd w:id="43"/>
       <w:bookmarkEnd w:id="44"/>
       <w:bookmarkEnd w:id="45"/>
       <w:bookmarkEnd w:id="46"/>
       <w:bookmarkEnd w:id="47"/>
+      <w:bookmarkEnd w:id="48"/>
       <w:r>
         <w:t>Plugin</w:t>
       </w:r>
-      <w:bookmarkEnd w:id="48"/>
+      <w:bookmarkEnd w:id="49"/>
     </w:p>
     <w:p>
       <w:pPr>
@@ -4696,6 +4873,22 @@
     </w:p>
     <w:p>
       <w:pPr>
+        <w:widowControl/>
+        <w:suppressAutoHyphens w:val="0"/>
+        <w:autoSpaceDN/>
+        <w:spacing w:after="160" w:line="259" w:lineRule="auto"/>
+        <w:textAlignment w:val="auto"/>
+        <w:rPr>
+          <w:rFonts w:ascii="Arial" w:eastAsia="Arial" w:hAnsi="Arial" w:cs="Arial"/>
+          <w:sz w:val="22"/>
+        </w:rPr>
+      </w:pPr>
+      <w:r>
+        <w:br w:type="page"/>
+      </w:r>
+    </w:p>
+    <w:p>
+      <w:pPr>
         <w:pStyle w:val="Textbody"/>
         <w:ind w:left="720"/>
       </w:pPr>
@@ -4849,11 +5042,7 @@
       </w:r>
       <w:proofErr w:type="gramEnd"/>
       <w:r>
-        <w:t xml:space="preserve"> enable Svea payment methods you want </w:t>
-      </w:r>
-      <w:r>
-        <w:lastRenderedPageBreak/>
-        <w:t>to use</w:t>
+        <w:t xml:space="preserve"> enable Svea payment methods you want to use</w:t>
       </w:r>
       <w:r>
         <w:t>.</w:t>
@@ -4943,16 +5132,17 @@
       <w:pPr>
         <w:pStyle w:val="Heading2"/>
       </w:pPr>
-      <w:bookmarkStart w:id="49" w:name="_Toc11353199"/>
-      <w:bookmarkStart w:id="50" w:name="_Toc11353125"/>
-      <w:bookmarkStart w:id="51" w:name="_Toc11253826"/>
-      <w:bookmarkStart w:id="52" w:name="_Toc11144779"/>
-      <w:bookmarkStart w:id="53" w:name="_Toc10743690"/>
-      <w:bookmarkStart w:id="54" w:name="_Toc10741270"/>
-      <w:bookmarkStart w:id="55" w:name="_Toc10646644"/>
-      <w:bookmarkStart w:id="56" w:name="__RefHeading__1414_1801812706"/>
-      <w:bookmarkStart w:id="57" w:name="_Toc185852860"/>
-      <w:r>
+      <w:bookmarkStart w:id="50" w:name="_Toc11353199"/>
+      <w:bookmarkStart w:id="51" w:name="_Toc11353125"/>
+      <w:bookmarkStart w:id="52" w:name="_Toc11253826"/>
+      <w:bookmarkStart w:id="53" w:name="_Toc11144779"/>
+      <w:bookmarkStart w:id="54" w:name="_Toc10743690"/>
+      <w:bookmarkStart w:id="55" w:name="_Toc10741270"/>
+      <w:bookmarkStart w:id="56" w:name="_Toc10646644"/>
+      <w:bookmarkStart w:id="57" w:name="__RefHeading__1414_1801812706"/>
+      <w:bookmarkStart w:id="58" w:name="_Toc201003102"/>
+      <w:r>
+        <w:lastRenderedPageBreak/>
         <w:t xml:space="preserve">Upgrading </w:t>
       </w:r>
       <w:r>
@@ -4961,7 +5151,6 @@
       <w:r>
         <w:t xml:space="preserve"> existing plugin</w:t>
       </w:r>
-      <w:bookmarkEnd w:id="49"/>
       <w:bookmarkEnd w:id="50"/>
       <w:bookmarkEnd w:id="51"/>
       <w:bookmarkEnd w:id="52"/>
@@ -4970,6 +5159,7 @@
       <w:bookmarkEnd w:id="55"/>
       <w:bookmarkEnd w:id="56"/>
       <w:bookmarkEnd w:id="57"/>
+      <w:bookmarkEnd w:id="58"/>
     </w:p>
     <w:p>
       <w:pPr>
@@ -5128,14 +5318,14 @@
           <w:szCs w:val="28"/>
         </w:rPr>
       </w:pPr>
-      <w:bookmarkStart w:id="58" w:name="__RefHeading__3443_1681451042"/>
-      <w:bookmarkStart w:id="59" w:name="_Toc10646646"/>
-      <w:bookmarkStart w:id="60" w:name="_Toc10741272"/>
-      <w:bookmarkStart w:id="61" w:name="_Toc10743692"/>
-      <w:bookmarkStart w:id="62" w:name="_Toc11144781"/>
-      <w:bookmarkStart w:id="63" w:name="_Toc11253828"/>
-      <w:bookmarkStart w:id="64" w:name="_Toc11353127"/>
-      <w:bookmarkStart w:id="65" w:name="_Toc11353201"/>
+      <w:bookmarkStart w:id="59" w:name="__RefHeading__3443_1681451042"/>
+      <w:bookmarkStart w:id="60" w:name="_Toc10646646"/>
+      <w:bookmarkStart w:id="61" w:name="_Toc10741272"/>
+      <w:bookmarkStart w:id="62" w:name="_Toc10743692"/>
+      <w:bookmarkStart w:id="63" w:name="_Toc11144781"/>
+      <w:bookmarkStart w:id="64" w:name="_Toc11253828"/>
+      <w:bookmarkStart w:id="65" w:name="_Toc11353127"/>
+      <w:bookmarkStart w:id="66" w:name="_Toc11353201"/>
       <w:r>
         <w:br w:type="page"/>
       </w:r>
@@ -5144,12 +5334,11 @@
       <w:pPr>
         <w:pStyle w:val="Heading1"/>
       </w:pPr>
-      <w:bookmarkStart w:id="66" w:name="_Toc185852861"/>
+      <w:bookmarkStart w:id="67" w:name="_Toc201003103"/>
       <w:r>
         <w:lastRenderedPageBreak/>
         <w:t>Configuration</w:t>
       </w:r>
-      <w:bookmarkEnd w:id="58"/>
       <w:bookmarkEnd w:id="59"/>
       <w:bookmarkEnd w:id="60"/>
       <w:bookmarkEnd w:id="61"/>
@@ -5158,6 +5347,7 @@
       <w:bookmarkEnd w:id="64"/>
       <w:bookmarkEnd w:id="65"/>
       <w:bookmarkEnd w:id="66"/>
+      <w:bookmarkEnd w:id="67"/>
     </w:p>
     <w:p>
       <w:pPr>
@@ -5320,9 +5510,9 @@
         </w:rPr>
         <w:lastRenderedPageBreak/>
         <w:drawing>
-          <wp:inline distT="0" distB="0" distL="0" distR="0" wp14:anchorId="0B19698A" wp14:editId="58BA3606">
-            <wp:extent cx="5295265" cy="8812530"/>
-            <wp:effectExtent l="0" t="0" r="635" b="1270"/>
+          <wp:inline distT="0" distB="0" distL="0" distR="0" wp14:anchorId="0B19698A" wp14:editId="52B670CF">
+            <wp:extent cx="4444512" cy="7396682"/>
+            <wp:effectExtent l="0" t="0" r="0" b="0"/>
             <wp:docPr id="277451812" name="Picture 1" descr="A screenshot of a computer&#10;&#10;Description automatically generated"/>
             <wp:cNvGraphicFramePr>
               <a:graphicFrameLocks xmlns:a="http://schemas.openxmlformats.org/drawingml/2006/main" noChangeAspect="1"/>
@@ -5335,7 +5525,7 @@
                     <pic:cNvPicPr/>
                   </pic:nvPicPr>
                   <pic:blipFill>
-                    <a:blip r:embed="rId18">
+                    <a:blip r:embed="rId18" cstate="print">
                       <a:extLst>
                         <a:ext uri="{28A0092B-C50C-407E-A947-70E740481C1C}">
                           <a14:useLocalDpi xmlns:a14="http://schemas.microsoft.com/office/drawing/2010/main" val="0"/>
@@ -5349,7 +5539,7 @@
                   <pic:spPr>
                     <a:xfrm>
                       <a:off x="0" y="0"/>
-                      <a:ext cx="5295265" cy="8812530"/>
+                      <a:ext cx="4444512" cy="7396682"/>
                     </a:xfrm>
                     <a:prstGeom prst="rect">
                       <a:avLst/>
@@ -5366,19 +5556,17 @@
       <w:pPr>
         <w:pStyle w:val="Heading2"/>
       </w:pPr>
-      <w:bookmarkStart w:id="67" w:name="_Toc11353202"/>
-      <w:bookmarkStart w:id="68" w:name="_Toc11353128"/>
-      <w:bookmarkStart w:id="69" w:name="_Toc11253829"/>
-      <w:bookmarkStart w:id="70" w:name="_Toc11144782"/>
-      <w:bookmarkStart w:id="71" w:name="_Toc10743693"/>
-      <w:bookmarkStart w:id="72" w:name="_Toc10741273"/>
-      <w:bookmarkStart w:id="73" w:name="_Toc10646647"/>
-      <w:bookmarkStart w:id="74" w:name="_Toc185852862"/>
-      <w:r>
-        <w:lastRenderedPageBreak/>
+      <w:bookmarkStart w:id="68" w:name="_Toc11353202"/>
+      <w:bookmarkStart w:id="69" w:name="_Toc11353128"/>
+      <w:bookmarkStart w:id="70" w:name="_Toc11253829"/>
+      <w:bookmarkStart w:id="71" w:name="_Toc11144782"/>
+      <w:bookmarkStart w:id="72" w:name="_Toc10743693"/>
+      <w:bookmarkStart w:id="73" w:name="_Toc10741273"/>
+      <w:bookmarkStart w:id="74" w:name="_Toc10646647"/>
+      <w:bookmarkStart w:id="75" w:name="_Toc201003104"/>
+      <w:r>
         <w:t>Enable / Disable</w:t>
       </w:r>
-      <w:bookmarkEnd w:id="67"/>
       <w:bookmarkEnd w:id="68"/>
       <w:bookmarkEnd w:id="69"/>
       <w:bookmarkEnd w:id="70"/>
@@ -5386,6 +5574,7 @@
       <w:bookmarkEnd w:id="72"/>
       <w:bookmarkEnd w:id="73"/>
       <w:bookmarkEnd w:id="74"/>
+      <w:bookmarkEnd w:id="75"/>
     </w:p>
     <w:p>
       <w:pPr>
@@ -5399,18 +5588,17 @@
       <w:pPr>
         <w:pStyle w:val="Heading2"/>
       </w:pPr>
-      <w:bookmarkStart w:id="75" w:name="_Toc11353203"/>
-      <w:bookmarkStart w:id="76" w:name="_Toc11353129"/>
-      <w:bookmarkStart w:id="77" w:name="_Toc11253830"/>
-      <w:bookmarkStart w:id="78" w:name="_Toc11144783"/>
-      <w:bookmarkStart w:id="79" w:name="_Toc10743694"/>
-      <w:bookmarkStart w:id="80" w:name="_Toc10741274"/>
-      <w:bookmarkStart w:id="81" w:name="_Toc10646648"/>
-      <w:bookmarkStart w:id="82" w:name="_Toc185852863"/>
+      <w:bookmarkStart w:id="76" w:name="_Toc11353203"/>
+      <w:bookmarkStart w:id="77" w:name="_Toc11353129"/>
+      <w:bookmarkStart w:id="78" w:name="_Toc11253830"/>
+      <w:bookmarkStart w:id="79" w:name="_Toc11144783"/>
+      <w:bookmarkStart w:id="80" w:name="_Toc10743694"/>
+      <w:bookmarkStart w:id="81" w:name="_Toc10741274"/>
+      <w:bookmarkStart w:id="82" w:name="_Toc10646648"/>
+      <w:bookmarkStart w:id="83" w:name="_Toc201003105"/>
       <w:r>
         <w:t>Title</w:t>
       </w:r>
-      <w:bookmarkEnd w:id="75"/>
       <w:bookmarkEnd w:id="76"/>
       <w:bookmarkEnd w:id="77"/>
       <w:bookmarkEnd w:id="78"/>
@@ -5418,6 +5606,7 @@
       <w:bookmarkEnd w:id="80"/>
       <w:bookmarkEnd w:id="81"/>
       <w:bookmarkEnd w:id="82"/>
+      <w:bookmarkEnd w:id="83"/>
     </w:p>
     <w:p>
       <w:pPr>
@@ -5431,18 +5620,18 @@
       <w:pPr>
         <w:pStyle w:val="Heading2"/>
       </w:pPr>
-      <w:bookmarkStart w:id="83" w:name="_Toc11353204"/>
-      <w:bookmarkStart w:id="84" w:name="_Toc11353130"/>
-      <w:bookmarkStart w:id="85" w:name="_Toc11253831"/>
-      <w:bookmarkStart w:id="86" w:name="_Toc11144784"/>
-      <w:bookmarkStart w:id="87" w:name="_Toc10743695"/>
-      <w:bookmarkStart w:id="88" w:name="_Toc10741275"/>
-      <w:bookmarkStart w:id="89" w:name="_Toc10646649"/>
-      <w:bookmarkStart w:id="90" w:name="_Toc185852864"/>
-      <w:r>
+      <w:bookmarkStart w:id="84" w:name="_Toc11353204"/>
+      <w:bookmarkStart w:id="85" w:name="_Toc11353130"/>
+      <w:bookmarkStart w:id="86" w:name="_Toc11253831"/>
+      <w:bookmarkStart w:id="87" w:name="_Toc11144784"/>
+      <w:bookmarkStart w:id="88" w:name="_Toc10743695"/>
+      <w:bookmarkStart w:id="89" w:name="_Toc10741275"/>
+      <w:bookmarkStart w:id="90" w:name="_Toc10646649"/>
+      <w:bookmarkStart w:id="91" w:name="_Toc201003106"/>
+      <w:r>
+        <w:lastRenderedPageBreak/>
         <w:t>Customer message</w:t>
       </w:r>
-      <w:bookmarkEnd w:id="83"/>
       <w:bookmarkEnd w:id="84"/>
       <w:bookmarkEnd w:id="85"/>
       <w:bookmarkEnd w:id="86"/>
@@ -5450,6 +5639,7 @@
       <w:bookmarkEnd w:id="88"/>
       <w:bookmarkEnd w:id="89"/>
       <w:bookmarkEnd w:id="90"/>
+      <w:bookmarkEnd w:id="91"/>
     </w:p>
     <w:p>
       <w:pPr>
@@ -5463,11 +5653,11 @@
       <w:pPr>
         <w:pStyle w:val="Heading2"/>
       </w:pPr>
-      <w:bookmarkStart w:id="91" w:name="_Toc185852865"/>
+      <w:bookmarkStart w:id="92" w:name="_Toc201003107"/>
       <w:r>
         <w:t>Redirect to Svea’s Payment Method Selection Page</w:t>
       </w:r>
-      <w:bookmarkEnd w:id="91"/>
+      <w:bookmarkEnd w:id="92"/>
     </w:p>
     <w:p>
       <w:pPr>
@@ -5493,7 +5683,6 @@
       <w:pPr>
         <w:pStyle w:val="Heading2"/>
       </w:pPr>
-      <w:bookmarkStart w:id="92" w:name="_Toc185852866"/>
       <w:bookmarkStart w:id="93" w:name="_Toc11353205"/>
       <w:bookmarkStart w:id="94" w:name="_Toc11353131"/>
       <w:bookmarkStart w:id="95" w:name="_Toc11253832"/>
@@ -5501,10 +5690,11 @@
       <w:bookmarkStart w:id="97" w:name="_Toc10743696"/>
       <w:bookmarkStart w:id="98" w:name="_Toc10741276"/>
       <w:bookmarkStart w:id="99" w:name="_Toc10646650"/>
+      <w:bookmarkStart w:id="100" w:name="_Toc201003108"/>
       <w:r>
         <w:t>Payment handling fees</w:t>
       </w:r>
-      <w:bookmarkEnd w:id="92"/>
+      <w:bookmarkEnd w:id="100"/>
     </w:p>
     <w:p>
       <w:pPr>
@@ -5540,11 +5730,11 @@
       <w:pPr>
         <w:pStyle w:val="Heading2"/>
       </w:pPr>
-      <w:bookmarkStart w:id="100" w:name="_Toc185852867"/>
+      <w:bookmarkStart w:id="101" w:name="_Toc201003109"/>
       <w:r>
         <w:t>Payment handling fee tax class</w:t>
       </w:r>
-      <w:bookmarkEnd w:id="100"/>
+      <w:bookmarkEnd w:id="101"/>
     </w:p>
     <w:p>
       <w:pPr>
@@ -5558,7 +5748,7 @@
       <w:pPr>
         <w:pStyle w:val="Heading2"/>
       </w:pPr>
-      <w:bookmarkStart w:id="101" w:name="_Toc185852868"/>
+      <w:bookmarkStart w:id="102" w:name="_Toc201003110"/>
       <w:r>
         <w:t xml:space="preserve">Seller </w:t>
       </w:r>
@@ -5575,7 +5765,7 @@
       <w:bookmarkEnd w:id="97"/>
       <w:bookmarkEnd w:id="98"/>
       <w:bookmarkEnd w:id="99"/>
-      <w:bookmarkEnd w:id="101"/>
+      <w:bookmarkEnd w:id="102"/>
     </w:p>
     <w:p>
       <w:pPr>
@@ -5589,18 +5779,17 @@
       <w:pPr>
         <w:pStyle w:val="Heading2"/>
       </w:pPr>
-      <w:bookmarkStart w:id="102" w:name="_Toc11353206"/>
-      <w:bookmarkStart w:id="103" w:name="_Toc11353132"/>
-      <w:bookmarkStart w:id="104" w:name="_Toc11253833"/>
-      <w:bookmarkStart w:id="105" w:name="_Toc11144786"/>
-      <w:bookmarkStart w:id="106" w:name="_Toc10743697"/>
-      <w:bookmarkStart w:id="107" w:name="_Toc10741277"/>
-      <w:bookmarkStart w:id="108" w:name="_Toc10646651"/>
-      <w:bookmarkStart w:id="109" w:name="_Toc185852869"/>
+      <w:bookmarkStart w:id="103" w:name="_Toc11353206"/>
+      <w:bookmarkStart w:id="104" w:name="_Toc11353132"/>
+      <w:bookmarkStart w:id="105" w:name="_Toc11253833"/>
+      <w:bookmarkStart w:id="106" w:name="_Toc11144786"/>
+      <w:bookmarkStart w:id="107" w:name="_Toc10743697"/>
+      <w:bookmarkStart w:id="108" w:name="_Toc10741277"/>
+      <w:bookmarkStart w:id="109" w:name="_Toc10646651"/>
+      <w:bookmarkStart w:id="110" w:name="_Toc201003111"/>
       <w:r>
         <w:t>Secret Key and Secret key version</w:t>
       </w:r>
-      <w:bookmarkEnd w:id="102"/>
       <w:bookmarkEnd w:id="103"/>
       <w:bookmarkEnd w:id="104"/>
       <w:bookmarkEnd w:id="105"/>
@@ -5608,6 +5797,7 @@
       <w:bookmarkEnd w:id="107"/>
       <w:bookmarkEnd w:id="108"/>
       <w:bookmarkEnd w:id="109"/>
+      <w:bookmarkEnd w:id="110"/>
     </w:p>
     <w:p>
       <w:pPr>
@@ -5655,21 +5845,20 @@
       <w:pPr>
         <w:pStyle w:val="Heading2"/>
       </w:pPr>
-      <w:bookmarkStart w:id="110" w:name="_Toc11353207"/>
-      <w:bookmarkStart w:id="111" w:name="_Toc11353133"/>
-      <w:bookmarkStart w:id="112" w:name="_Toc11253834"/>
-      <w:bookmarkStart w:id="113" w:name="_Toc11144787"/>
-      <w:bookmarkStart w:id="114" w:name="_Toc10743698"/>
-      <w:bookmarkStart w:id="115" w:name="_Toc10741278"/>
-      <w:bookmarkStart w:id="116" w:name="_Toc10646652"/>
-      <w:bookmarkStart w:id="117" w:name="_Toc185852870"/>
+      <w:bookmarkStart w:id="111" w:name="_Toc11353207"/>
+      <w:bookmarkStart w:id="112" w:name="_Toc11353133"/>
+      <w:bookmarkStart w:id="113" w:name="_Toc11253834"/>
+      <w:bookmarkStart w:id="114" w:name="_Toc11144787"/>
+      <w:bookmarkStart w:id="115" w:name="_Toc10743698"/>
+      <w:bookmarkStart w:id="116" w:name="_Toc10741278"/>
+      <w:bookmarkStart w:id="117" w:name="_Toc10646652"/>
+      <w:bookmarkStart w:id="118" w:name="_Toc201003112"/>
       <w:r>
         <w:t>Gateway</w:t>
       </w:r>
       <w:r>
         <w:t xml:space="preserve"> URL</w:t>
       </w:r>
-      <w:bookmarkEnd w:id="110"/>
       <w:bookmarkEnd w:id="111"/>
       <w:bookmarkEnd w:id="112"/>
       <w:bookmarkEnd w:id="113"/>
@@ -5677,6 +5866,7 @@
       <w:bookmarkEnd w:id="115"/>
       <w:bookmarkEnd w:id="116"/>
       <w:bookmarkEnd w:id="117"/>
+      <w:bookmarkEnd w:id="118"/>
     </w:p>
     <w:p>
       <w:pPr>
@@ -5736,22 +5926,20 @@
       <w:pPr>
         <w:pStyle w:val="Heading2"/>
       </w:pPr>
-      <w:bookmarkStart w:id="118" w:name="_Toc11353208"/>
-      <w:bookmarkStart w:id="119" w:name="_Toc11353134"/>
-      <w:bookmarkStart w:id="120" w:name="_Toc11253835"/>
-      <w:bookmarkStart w:id="121" w:name="_Toc11144788"/>
-      <w:bookmarkStart w:id="122" w:name="_Toc10743699"/>
-      <w:bookmarkStart w:id="123" w:name="_Toc10741279"/>
-      <w:bookmarkStart w:id="124" w:name="_Toc10646653"/>
-      <w:bookmarkStart w:id="125" w:name="_Toc185852871"/>
-      <w:r>
-        <w:lastRenderedPageBreak/>
+      <w:bookmarkStart w:id="119" w:name="_Toc11353208"/>
+      <w:bookmarkStart w:id="120" w:name="_Toc11353134"/>
+      <w:bookmarkStart w:id="121" w:name="_Toc11253835"/>
+      <w:bookmarkStart w:id="122" w:name="_Toc11144788"/>
+      <w:bookmarkStart w:id="123" w:name="_Toc10743699"/>
+      <w:bookmarkStart w:id="124" w:name="_Toc10741279"/>
+      <w:bookmarkStart w:id="125" w:name="_Toc10646653"/>
+      <w:bookmarkStart w:id="126" w:name="_Toc201003113"/>
+      <w:r>
         <w:t>Payment</w:t>
       </w:r>
       <w:r>
         <w:t xml:space="preserve"> Prefix</w:t>
       </w:r>
-      <w:bookmarkEnd w:id="118"/>
       <w:bookmarkEnd w:id="119"/>
       <w:bookmarkEnd w:id="120"/>
       <w:bookmarkEnd w:id="121"/>
@@ -5759,6 +5947,7 @@
       <w:bookmarkEnd w:id="123"/>
       <w:bookmarkEnd w:id="124"/>
       <w:bookmarkEnd w:id="125"/>
+      <w:bookmarkEnd w:id="126"/>
     </w:p>
     <w:p>
       <w:pPr>
@@ -5773,7 +5962,11 @@
         <w:pStyle w:val="Textbody"/>
       </w:pPr>
       <w:r>
-        <w:t xml:space="preserve">As the payment id is calculated from the order numbers, if you move your Svea Payments account to a new software installation and order numbering starts from the beginning, a conflict in payment id numbers can occur. Adding a unique prefix for payment ids after re-installation of the web store can prevent the collision of the payment id numbers. </w:t>
+        <w:t xml:space="preserve">As the payment id is calculated from the order numbers, if you move your Svea Payments account to a new software installation and order numbering starts from the beginning, a conflict in payment id numbers can occur. Adding a unique prefix for payment ids after re-installation of the web store </w:t>
+      </w:r>
+      <w:r>
+        <w:lastRenderedPageBreak/>
+        <w:t xml:space="preserve">can prevent the collision of the payment id numbers. </w:t>
       </w:r>
     </w:p>
     <w:p>
@@ -5791,7 +5984,7 @@
       <w:r>
         <w:t xml:space="preserve"> </w:t>
       </w:r>
-      <w:bookmarkStart w:id="126" w:name="_Toc185852872"/>
+      <w:bookmarkStart w:id="127" w:name="_Toc201003114"/>
       <w:r>
         <w:t xml:space="preserve">Send </w:t>
       </w:r>
@@ -5807,7 +6000,7 @@
       <w:r>
         <w:t>tatus</w:t>
       </w:r>
-      <w:bookmarkEnd w:id="126"/>
+      <w:bookmarkEnd w:id="127"/>
     </w:p>
     <w:p>
       <w:pPr>
@@ -5853,11 +6046,11 @@
       <w:pPr>
         <w:pStyle w:val="Heading2"/>
       </w:pPr>
-      <w:bookmarkStart w:id="127" w:name="_Toc185852873"/>
+      <w:bookmarkStart w:id="128" w:name="_Toc201003115"/>
       <w:r>
         <w:t>Send delivery confirmation only for specific payment methods</w:t>
       </w:r>
-      <w:bookmarkEnd w:id="127"/>
+      <w:bookmarkEnd w:id="128"/>
     </w:p>
     <w:p>
       <w:pPr>
@@ -5920,35 +6113,13 @@
     </w:p>
     <w:p>
       <w:pPr>
-        <w:widowControl/>
-        <w:suppressAutoHyphens w:val="0"/>
-        <w:autoSpaceDN/>
-        <w:spacing w:after="160" w:line="259" w:lineRule="auto"/>
-        <w:textAlignment w:val="auto"/>
-        <w:rPr>
-          <w:rFonts w:ascii="Arial" w:eastAsia="Droid Sans Fallback" w:hAnsi="Arial" w:cs="Lohit Hindi"/>
-          <w:b/>
-          <w:bCs/>
-          <w:i/>
-          <w:iCs/>
-          <w:sz w:val="28"/>
-          <w:szCs w:val="28"/>
-        </w:rPr>
-      </w:pPr>
-      <w:bookmarkStart w:id="128" w:name="_Toc185852874"/>
-      <w:r>
-        <w:br w:type="page"/>
-      </w:r>
-    </w:p>
-    <w:p>
-      <w:pPr>
         <w:pStyle w:val="Heading2"/>
       </w:pPr>
-      <w:r>
-        <w:lastRenderedPageBreak/>
+      <w:bookmarkStart w:id="129" w:name="_Toc201003116"/>
+      <w:r>
         <w:t>Part Payment widget</w:t>
       </w:r>
-      <w:bookmarkEnd w:id="128"/>
+      <w:bookmarkEnd w:id="129"/>
     </w:p>
     <w:p>
       <w:pPr>
@@ -6094,12 +6265,12 @@
       <w:pPr>
         <w:pStyle w:val="Heading2"/>
       </w:pPr>
-      <w:bookmarkStart w:id="129" w:name="_Toc185852875"/>
+      <w:bookmarkStart w:id="130" w:name="_Toc201003117"/>
       <w:r>
         <w:lastRenderedPageBreak/>
         <w:t>Collated payment method view</w:t>
       </w:r>
-      <w:bookmarkEnd w:id="129"/>
+      <w:bookmarkEnd w:id="130"/>
     </w:p>
     <w:p>
       <w:pPr>
@@ -6346,13 +6517,13 @@
           <w:szCs w:val="28"/>
         </w:rPr>
       </w:pPr>
-      <w:bookmarkStart w:id="130" w:name="_Toc11353211"/>
-      <w:bookmarkStart w:id="131" w:name="_Toc11353137"/>
-      <w:bookmarkStart w:id="132" w:name="_Toc11253838"/>
-      <w:bookmarkStart w:id="133" w:name="_Toc11144791"/>
-      <w:bookmarkStart w:id="134" w:name="_Toc10743702"/>
-      <w:bookmarkStart w:id="135" w:name="_Toc10741282"/>
-      <w:bookmarkStart w:id="136" w:name="_Toc10646656"/>
+      <w:bookmarkStart w:id="131" w:name="_Toc11353211"/>
+      <w:bookmarkStart w:id="132" w:name="_Toc11353137"/>
+      <w:bookmarkStart w:id="133" w:name="_Toc11253838"/>
+      <w:bookmarkStart w:id="134" w:name="_Toc11144791"/>
+      <w:bookmarkStart w:id="135" w:name="_Toc10743702"/>
+      <w:bookmarkStart w:id="136" w:name="_Toc10741282"/>
+      <w:bookmarkStart w:id="137" w:name="_Toc10646656"/>
       <w:r>
         <w:br w:type="page"/>
       </w:r>
@@ -6361,12 +6532,11 @@
       <w:pPr>
         <w:pStyle w:val="Heading1"/>
       </w:pPr>
-      <w:bookmarkStart w:id="137" w:name="_Toc185852876"/>
+      <w:bookmarkStart w:id="138" w:name="_Toc201003118"/>
       <w:r>
         <w:lastRenderedPageBreak/>
         <w:t>Language customization</w:t>
       </w:r>
-      <w:bookmarkEnd w:id="130"/>
       <w:bookmarkEnd w:id="131"/>
       <w:bookmarkEnd w:id="132"/>
       <w:bookmarkEnd w:id="133"/>
@@ -6374,6 +6544,7 @@
       <w:bookmarkEnd w:id="135"/>
       <w:bookmarkEnd w:id="136"/>
       <w:bookmarkEnd w:id="137"/>
+      <w:bookmarkEnd w:id="138"/>
     </w:p>
     <w:p>
       <w:pPr>
@@ -6440,19 +6611,18 @@
       <w:pPr>
         <w:pStyle w:val="Heading1"/>
       </w:pPr>
-      <w:bookmarkStart w:id="138" w:name="_Toc11353212"/>
-      <w:bookmarkStart w:id="139" w:name="_Toc11353138"/>
-      <w:bookmarkStart w:id="140" w:name="_Toc11253839"/>
-      <w:bookmarkStart w:id="141" w:name="_Toc11144792"/>
-      <w:bookmarkStart w:id="142" w:name="_Toc10743703"/>
-      <w:bookmarkStart w:id="143" w:name="_Toc10741283"/>
-      <w:bookmarkStart w:id="144" w:name="_Toc10646657"/>
-      <w:bookmarkStart w:id="145" w:name="__RefHeading__1978_1771778893"/>
-      <w:bookmarkStart w:id="146" w:name="_Toc185852877"/>
+      <w:bookmarkStart w:id="139" w:name="_Toc11353212"/>
+      <w:bookmarkStart w:id="140" w:name="_Toc11353138"/>
+      <w:bookmarkStart w:id="141" w:name="_Toc11253839"/>
+      <w:bookmarkStart w:id="142" w:name="_Toc11144792"/>
+      <w:bookmarkStart w:id="143" w:name="_Toc10743703"/>
+      <w:bookmarkStart w:id="144" w:name="_Toc10741283"/>
+      <w:bookmarkStart w:id="145" w:name="_Toc10646657"/>
+      <w:bookmarkStart w:id="146" w:name="__RefHeading__1978_1771778893"/>
+      <w:bookmarkStart w:id="147" w:name="_Toc201003119"/>
       <w:r>
         <w:t>Testing the installation</w:t>
       </w:r>
-      <w:bookmarkEnd w:id="138"/>
       <w:bookmarkEnd w:id="139"/>
       <w:bookmarkEnd w:id="140"/>
       <w:bookmarkEnd w:id="141"/>
@@ -6461,6 +6631,7 @@
       <w:bookmarkEnd w:id="144"/>
       <w:bookmarkEnd w:id="145"/>
       <w:bookmarkEnd w:id="146"/>
+      <w:bookmarkEnd w:id="147"/>
     </w:p>
     <w:p>
       <w:pPr>
@@ -6474,18 +6645,17 @@
       <w:pPr>
         <w:pStyle w:val="Heading2"/>
       </w:pPr>
-      <w:bookmarkStart w:id="147" w:name="_Toc11353213"/>
-      <w:bookmarkStart w:id="148" w:name="_Toc11353139"/>
-      <w:bookmarkStart w:id="149" w:name="_Toc11253840"/>
-      <w:bookmarkStart w:id="150" w:name="_Toc11144793"/>
-      <w:bookmarkStart w:id="151" w:name="_Toc10743704"/>
-      <w:bookmarkStart w:id="152" w:name="_Toc10741284"/>
-      <w:bookmarkStart w:id="153" w:name="_Toc10646658"/>
-      <w:bookmarkStart w:id="154" w:name="_Toc185852878"/>
+      <w:bookmarkStart w:id="148" w:name="_Toc11353213"/>
+      <w:bookmarkStart w:id="149" w:name="_Toc11353139"/>
+      <w:bookmarkStart w:id="150" w:name="_Toc11253840"/>
+      <w:bookmarkStart w:id="151" w:name="_Toc11144793"/>
+      <w:bookmarkStart w:id="152" w:name="_Toc10743704"/>
+      <w:bookmarkStart w:id="153" w:name="_Toc10741284"/>
+      <w:bookmarkStart w:id="154" w:name="_Toc10646658"/>
+      <w:bookmarkStart w:id="155" w:name="_Toc201003120"/>
       <w:r>
         <w:t>Testing in Svea Payments test environment</w:t>
       </w:r>
-      <w:bookmarkEnd w:id="147"/>
       <w:bookmarkEnd w:id="148"/>
       <w:bookmarkEnd w:id="149"/>
       <w:bookmarkEnd w:id="150"/>
@@ -6493,6 +6663,7 @@
       <w:bookmarkEnd w:id="152"/>
       <w:bookmarkEnd w:id="153"/>
       <w:bookmarkEnd w:id="154"/>
+      <w:bookmarkEnd w:id="155"/>
     </w:p>
     <w:p>
       <w:pPr>
@@ -6577,7 +6748,7 @@
       <w:pPr>
         <w:pStyle w:val="Heading1"/>
       </w:pPr>
-      <w:bookmarkStart w:id="155" w:name="_Toc185852879"/>
+      <w:bookmarkStart w:id="156" w:name="_Toc201003121"/>
       <w:r>
         <w:lastRenderedPageBreak/>
         <w:t>C</w:t>
@@ -6588,7 +6759,7 @@
       <w:r>
         <w:t>and payment</w:t>
       </w:r>
-      <w:bookmarkEnd w:id="155"/>
+      <w:bookmarkEnd w:id="156"/>
     </w:p>
     <w:p>
       <w:pPr>
@@ -6735,18 +6906,17 @@
       <w:pPr>
         <w:pStyle w:val="Heading1"/>
       </w:pPr>
-      <w:bookmarkStart w:id="156" w:name="_Toc11353215"/>
-      <w:bookmarkStart w:id="157" w:name="_Toc11353141"/>
-      <w:bookmarkStart w:id="158" w:name="_Toc11253842"/>
-      <w:bookmarkStart w:id="159" w:name="_Toc11144795"/>
-      <w:bookmarkStart w:id="160" w:name="_Toc10743706"/>
-      <w:bookmarkStart w:id="161" w:name="_Toc10741286"/>
-      <w:bookmarkStart w:id="162" w:name="_Toc10646660"/>
-      <w:bookmarkStart w:id="163" w:name="_Toc185852880"/>
+      <w:bookmarkStart w:id="157" w:name="_Toc11353215"/>
+      <w:bookmarkStart w:id="158" w:name="_Toc11353141"/>
+      <w:bookmarkStart w:id="159" w:name="_Toc11253842"/>
+      <w:bookmarkStart w:id="160" w:name="_Toc11144795"/>
+      <w:bookmarkStart w:id="161" w:name="_Toc10743706"/>
+      <w:bookmarkStart w:id="162" w:name="_Toc10741286"/>
+      <w:bookmarkStart w:id="163" w:name="_Toc10646660"/>
+      <w:bookmarkStart w:id="164" w:name="_Toc201003122"/>
       <w:r>
         <w:t>Administration</w:t>
       </w:r>
-      <w:bookmarkEnd w:id="156"/>
       <w:bookmarkEnd w:id="157"/>
       <w:bookmarkEnd w:id="158"/>
       <w:bookmarkEnd w:id="159"/>
@@ -6754,6 +6924,7 @@
       <w:bookmarkEnd w:id="161"/>
       <w:bookmarkEnd w:id="162"/>
       <w:bookmarkEnd w:id="163"/>
+      <w:bookmarkEnd w:id="164"/>
     </w:p>
     <w:p>
       <w:pPr>
@@ -6783,16 +6954,16 @@
       <w:pPr>
         <w:pStyle w:val="Heading2"/>
       </w:pPr>
-      <w:bookmarkStart w:id="164" w:name="__RefHeading__2172_1681451042"/>
+      <w:bookmarkStart w:id="165" w:name="__RefHeading__2172_1681451042"/>
       <w:r>
         <w:t xml:space="preserve"> </w:t>
       </w:r>
-      <w:bookmarkStart w:id="165" w:name="_Toc185852881"/>
+      <w:bookmarkStart w:id="166" w:name="_Toc201003123"/>
       <w:r>
         <w:t>Payment verification</w:t>
       </w:r>
-      <w:bookmarkEnd w:id="164"/>
       <w:bookmarkEnd w:id="165"/>
+      <w:bookmarkEnd w:id="166"/>
     </w:p>
     <w:p>
       <w:pPr>
@@ -6814,31 +6985,31 @@
       <w:pPr>
         <w:pStyle w:val="Heading2"/>
       </w:pPr>
-      <w:bookmarkStart w:id="166" w:name="_Toc10646661"/>
-      <w:bookmarkStart w:id="167" w:name="_Toc10741287"/>
-      <w:bookmarkStart w:id="168" w:name="_Toc10743707"/>
-      <w:bookmarkStart w:id="169" w:name="_Toc11144796"/>
-      <w:bookmarkStart w:id="170" w:name="_Toc11253843"/>
-      <w:bookmarkStart w:id="171" w:name="_Toc11353142"/>
-      <w:bookmarkStart w:id="172" w:name="_Toc11353216"/>
+      <w:bookmarkStart w:id="167" w:name="_Toc10646661"/>
+      <w:bookmarkStart w:id="168" w:name="_Toc10741287"/>
+      <w:bookmarkStart w:id="169" w:name="_Toc10743707"/>
+      <w:bookmarkStart w:id="170" w:name="_Toc11144796"/>
+      <w:bookmarkStart w:id="171" w:name="_Toc11253843"/>
+      <w:bookmarkStart w:id="172" w:name="_Toc11353142"/>
+      <w:bookmarkStart w:id="173" w:name="_Toc11353216"/>
       <w:r>
         <w:t xml:space="preserve"> </w:t>
       </w:r>
-      <w:bookmarkStart w:id="173" w:name="_Toc185852882"/>
+      <w:bookmarkStart w:id="174" w:name="_Toc201003124"/>
       <w:r>
         <w:t>R</w:t>
       </w:r>
-      <w:bookmarkEnd w:id="166"/>
       <w:bookmarkEnd w:id="167"/>
       <w:bookmarkEnd w:id="168"/>
       <w:bookmarkEnd w:id="169"/>
       <w:bookmarkEnd w:id="170"/>
       <w:bookmarkEnd w:id="171"/>
       <w:bookmarkEnd w:id="172"/>
+      <w:bookmarkEnd w:id="173"/>
       <w:r>
         <w:t>efunds</w:t>
       </w:r>
-      <w:bookmarkEnd w:id="173"/>
+      <w:bookmarkEnd w:id="174"/>
     </w:p>
     <w:p>
       <w:pPr>
@@ -6901,14 +7072,14 @@
       <w:pPr>
         <w:pStyle w:val="Heading1"/>
       </w:pPr>
-      <w:bookmarkStart w:id="174" w:name="_About_HPOS"/>
-      <w:bookmarkStart w:id="175" w:name="_Toc185852883"/>
-      <w:bookmarkEnd w:id="174"/>
+      <w:bookmarkStart w:id="175" w:name="_About_HPOS"/>
+      <w:bookmarkStart w:id="176" w:name="_Toc201003125"/>
+      <w:bookmarkEnd w:id="175"/>
       <w:r>
         <w:lastRenderedPageBreak/>
         <w:t>About HPOS</w:t>
       </w:r>
-      <w:bookmarkEnd w:id="175"/>
+      <w:bookmarkEnd w:id="176"/>
     </w:p>
     <w:p>
       <w:pPr>
@@ -7130,9 +7301,9 @@
       <w:pPr>
         <w:pStyle w:val="Heading1"/>
       </w:pPr>
-      <w:bookmarkStart w:id="176" w:name="_WooCommerce_8.3+_Blocks"/>
-      <w:bookmarkStart w:id="177" w:name="_Toc185852884"/>
-      <w:bookmarkEnd w:id="176"/>
+      <w:bookmarkStart w:id="177" w:name="_WooCommerce_8.3+_Blocks"/>
+      <w:bookmarkStart w:id="178" w:name="_Toc201003126"/>
+      <w:bookmarkEnd w:id="177"/>
       <w:r>
         <w:lastRenderedPageBreak/>
         <w:t xml:space="preserve">WooCommerce 8.3+ Blocks theme </w:t>
@@ -7143,7 +7314,7 @@
       <w:r>
         <w:t>compatibility</w:t>
       </w:r>
-      <w:bookmarkEnd w:id="177"/>
+      <w:bookmarkEnd w:id="178"/>
     </w:p>
     <w:p>
       <w:pPr>
@@ -7831,15 +8002,7 @@
         <w:sz w:val="20"/>
         <w:szCs w:val="20"/>
       </w:rPr>
-      <w:t>2</w:t>
-    </w:r>
-    <w:r>
-      <w:rPr>
-        <w:rFonts w:ascii="Arial" w:hAnsi="Arial" w:cs="Arial"/>
-        <w:sz w:val="20"/>
-        <w:szCs w:val="20"/>
-      </w:rPr>
-      <w:t>6</w:t>
+      <w:t>16</w:t>
     </w:r>
     <w:r>
       <w:rPr>
@@ -7855,7 +8018,7 @@
         <w:sz w:val="20"/>
         <w:szCs w:val="20"/>
       </w:rPr>
-      <w:t>1</w:t>
+      <w:t>6</w:t>
     </w:r>
     <w:r>
       <w:rPr>
@@ -8288,6 +8451,119 @@
     </w:lvl>
   </w:abstractNum>
   <w:abstractNum w:abstractNumId="5" w15:restartNumberingAfterBreak="0">
+    <w:nsid w:val="22AD78A4"/>
+    <w:multiLevelType w:val="hybridMultilevel"/>
+    <w:tmpl w:val="057A6F28"/>
+    <w:lvl w:ilvl="0" w:tplc="04090001">
+      <w:start w:val="1"/>
+      <w:numFmt w:val="bullet"/>
+      <w:lvlText w:val=""/>
+      <w:lvlJc w:val="left"/>
+      <w:pPr>
+        <w:ind w:left="720" w:hanging="360"/>
+      </w:pPr>
+      <w:rPr>
+        <w:rFonts w:ascii="Symbol" w:hAnsi="Symbol" w:hint="default"/>
+      </w:rPr>
+    </w:lvl>
+    <w:lvl w:ilvl="1" w:tplc="04090003" w:tentative="1">
+      <w:start w:val="1"/>
+      <w:numFmt w:val="bullet"/>
+      <w:lvlText w:val="o"/>
+      <w:lvlJc w:val="left"/>
+      <w:pPr>
+        <w:ind w:left="1440" w:hanging="360"/>
+      </w:pPr>
+      <w:rPr>
+        <w:rFonts w:ascii="Courier New" w:hAnsi="Courier New" w:cs="Courier New" w:hint="default"/>
+      </w:rPr>
+    </w:lvl>
+    <w:lvl w:ilvl="2" w:tplc="04090005" w:tentative="1">
+      <w:start w:val="1"/>
+      <w:numFmt w:val="bullet"/>
+      <w:lvlText w:val=""/>
+      <w:lvlJc w:val="left"/>
+      <w:pPr>
+        <w:ind w:left="2160" w:hanging="360"/>
+      </w:pPr>
+      <w:rPr>
+        <w:rFonts w:ascii="Wingdings" w:hAnsi="Wingdings" w:hint="default"/>
+      </w:rPr>
+    </w:lvl>
+    <w:lvl w:ilvl="3" w:tplc="04090001" w:tentative="1">
+      <w:start w:val="1"/>
+      <w:numFmt w:val="bullet"/>
+      <w:lvlText w:val=""/>
+      <w:lvlJc w:val="left"/>
+      <w:pPr>
+        <w:ind w:left="2880" w:hanging="360"/>
+      </w:pPr>
+      <w:rPr>
+        <w:rFonts w:ascii="Symbol" w:hAnsi="Symbol" w:hint="default"/>
+      </w:rPr>
+    </w:lvl>
+    <w:lvl w:ilvl="4" w:tplc="04090003" w:tentative="1">
+      <w:start w:val="1"/>
+      <w:numFmt w:val="bullet"/>
+      <w:lvlText w:val="o"/>
+      <w:lvlJc w:val="left"/>
+      <w:pPr>
+        <w:ind w:left="3600" w:hanging="360"/>
+      </w:pPr>
+      <w:rPr>
+        <w:rFonts w:ascii="Courier New" w:hAnsi="Courier New" w:cs="Courier New" w:hint="default"/>
+      </w:rPr>
+    </w:lvl>
+    <w:lvl w:ilvl="5" w:tplc="04090005" w:tentative="1">
+      <w:start w:val="1"/>
+      <w:numFmt w:val="bullet"/>
+      <w:lvlText w:val=""/>
+      <w:lvlJc w:val="left"/>
+      <w:pPr>
+        <w:ind w:left="4320" w:hanging="360"/>
+      </w:pPr>
+      <w:rPr>
+        <w:rFonts w:ascii="Wingdings" w:hAnsi="Wingdings" w:hint="default"/>
+      </w:rPr>
+    </w:lvl>
+    <w:lvl w:ilvl="6" w:tplc="04090001" w:tentative="1">
+      <w:start w:val="1"/>
+      <w:numFmt w:val="bullet"/>
+      <w:lvlText w:val=""/>
+      <w:lvlJc w:val="left"/>
+      <w:pPr>
+        <w:ind w:left="5040" w:hanging="360"/>
+      </w:pPr>
+      <w:rPr>
+        <w:rFonts w:ascii="Symbol" w:hAnsi="Symbol" w:hint="default"/>
+      </w:rPr>
+    </w:lvl>
+    <w:lvl w:ilvl="7" w:tplc="04090003" w:tentative="1">
+      <w:start w:val="1"/>
+      <w:numFmt w:val="bullet"/>
+      <w:lvlText w:val="o"/>
+      <w:lvlJc w:val="left"/>
+      <w:pPr>
+        <w:ind w:left="5760" w:hanging="360"/>
+      </w:pPr>
+      <w:rPr>
+        <w:rFonts w:ascii="Courier New" w:hAnsi="Courier New" w:cs="Courier New" w:hint="default"/>
+      </w:rPr>
+    </w:lvl>
+    <w:lvl w:ilvl="8" w:tplc="04090005" w:tentative="1">
+      <w:start w:val="1"/>
+      <w:numFmt w:val="bullet"/>
+      <w:lvlText w:val=""/>
+      <w:lvlJc w:val="left"/>
+      <w:pPr>
+        <w:ind w:left="6480" w:hanging="360"/>
+      </w:pPr>
+      <w:rPr>
+        <w:rFonts w:ascii="Wingdings" w:hAnsi="Wingdings" w:hint="default"/>
+      </w:rPr>
+    </w:lvl>
+  </w:abstractNum>
+  <w:abstractNum w:abstractNumId="6" w15:restartNumberingAfterBreak="0">
     <w:nsid w:val="2D6E1CFD"/>
     <w:multiLevelType w:val="hybridMultilevel"/>
     <w:tmpl w:val="E3F0EFD2"/>
@@ -8400,7 +8676,7 @@
       </w:rPr>
     </w:lvl>
   </w:abstractNum>
-  <w:abstractNum w:abstractNumId="6" w15:restartNumberingAfterBreak="0">
+  <w:abstractNum w:abstractNumId="7" w15:restartNumberingAfterBreak="0">
     <w:nsid w:val="3CC81842"/>
     <w:multiLevelType w:val="multilevel"/>
     <w:tmpl w:val="C358B6A8"/>
@@ -8504,7 +8780,7 @@
       </w:rPr>
     </w:lvl>
   </w:abstractNum>
-  <w:abstractNum w:abstractNumId="7" w15:restartNumberingAfterBreak="0">
+  <w:abstractNum w:abstractNumId="8" w15:restartNumberingAfterBreak="0">
     <w:nsid w:val="3DDA0EB0"/>
     <w:multiLevelType w:val="multilevel"/>
     <w:tmpl w:val="6F1E654C"/>
@@ -8570,7 +8846,7 @@
       <w:lvlJc w:val="left"/>
     </w:lvl>
   </w:abstractNum>
-  <w:abstractNum w:abstractNumId="8" w15:restartNumberingAfterBreak="0">
+  <w:abstractNum w:abstractNumId="9" w15:restartNumberingAfterBreak="0">
     <w:nsid w:val="3DF9325D"/>
     <w:multiLevelType w:val="hybridMultilevel"/>
     <w:tmpl w:val="5B38E14C"/>
@@ -8659,7 +8935,7 @@
       </w:pPr>
     </w:lvl>
   </w:abstractNum>
-  <w:abstractNum w:abstractNumId="9" w15:restartNumberingAfterBreak="0">
+  <w:abstractNum w:abstractNumId="10" w15:restartNumberingAfterBreak="0">
     <w:nsid w:val="48B6429E"/>
     <w:multiLevelType w:val="multilevel"/>
     <w:tmpl w:val="B6DED440"/>
@@ -8745,7 +9021,7 @@
       </w:pPr>
     </w:lvl>
   </w:abstractNum>
-  <w:abstractNum w:abstractNumId="10" w15:restartNumberingAfterBreak="0">
+  <w:abstractNum w:abstractNumId="11" w15:restartNumberingAfterBreak="0">
     <w:nsid w:val="491151BA"/>
     <w:multiLevelType w:val="multilevel"/>
     <w:tmpl w:val="2C7C073A"/>
@@ -8811,7 +9087,7 @@
       <w:lvlJc w:val="left"/>
     </w:lvl>
   </w:abstractNum>
-  <w:abstractNum w:abstractNumId="11" w15:restartNumberingAfterBreak="0">
+  <w:abstractNum w:abstractNumId="12" w15:restartNumberingAfterBreak="0">
     <w:nsid w:val="49173516"/>
     <w:multiLevelType w:val="multilevel"/>
     <w:tmpl w:val="BB762EF2"/>
@@ -8877,7 +9153,7 @@
       <w:lvlJc w:val="left"/>
     </w:lvl>
   </w:abstractNum>
-  <w:abstractNum w:abstractNumId="12" w15:restartNumberingAfterBreak="0">
+  <w:abstractNum w:abstractNumId="13" w15:restartNumberingAfterBreak="0">
     <w:nsid w:val="4A487EE2"/>
     <w:multiLevelType w:val="hybridMultilevel"/>
     <w:tmpl w:val="E2F2F2F4"/>
@@ -8990,7 +9266,7 @@
       </w:rPr>
     </w:lvl>
   </w:abstractNum>
-  <w:abstractNum w:abstractNumId="13" w15:restartNumberingAfterBreak="0">
+  <w:abstractNum w:abstractNumId="14" w15:restartNumberingAfterBreak="0">
     <w:nsid w:val="4D1B3763"/>
     <w:multiLevelType w:val="multilevel"/>
     <w:tmpl w:val="0438274E"/>
@@ -9056,7 +9332,7 @@
       <w:lvlJc w:val="left"/>
     </w:lvl>
   </w:abstractNum>
-  <w:abstractNum w:abstractNumId="14" w15:restartNumberingAfterBreak="0">
+  <w:abstractNum w:abstractNumId="15" w15:restartNumberingAfterBreak="0">
     <w:nsid w:val="4F635A91"/>
     <w:multiLevelType w:val="multilevel"/>
     <w:tmpl w:val="51CEAFA0"/>
@@ -9122,7 +9398,7 @@
       <w:lvlJc w:val="left"/>
     </w:lvl>
   </w:abstractNum>
-  <w:abstractNum w:abstractNumId="15" w15:restartNumberingAfterBreak="0">
+  <w:abstractNum w:abstractNumId="16" w15:restartNumberingAfterBreak="0">
     <w:nsid w:val="51031C0B"/>
     <w:multiLevelType w:val="multilevel"/>
     <w:tmpl w:val="3738AF18"/>
@@ -9188,7 +9464,7 @@
       <w:lvlJc w:val="left"/>
     </w:lvl>
   </w:abstractNum>
-  <w:abstractNum w:abstractNumId="16" w15:restartNumberingAfterBreak="0">
+  <w:abstractNum w:abstractNumId="17" w15:restartNumberingAfterBreak="0">
     <w:nsid w:val="5DDA2CE8"/>
     <w:multiLevelType w:val="multilevel"/>
     <w:tmpl w:val="D95A0C22"/>
@@ -9254,7 +9530,7 @@
       <w:lvlJc w:val="left"/>
     </w:lvl>
   </w:abstractNum>
-  <w:abstractNum w:abstractNumId="17" w15:restartNumberingAfterBreak="0">
+  <w:abstractNum w:abstractNumId="18" w15:restartNumberingAfterBreak="0">
     <w:nsid w:val="62214FB2"/>
     <w:multiLevelType w:val="hybridMultilevel"/>
     <w:tmpl w:val="E50A5D60"/>
@@ -9343,7 +9619,7 @@
       </w:pPr>
     </w:lvl>
   </w:abstractNum>
-  <w:abstractNum w:abstractNumId="18" w15:restartNumberingAfterBreak="0">
+  <w:abstractNum w:abstractNumId="19" w15:restartNumberingAfterBreak="0">
     <w:nsid w:val="6E156B21"/>
     <w:multiLevelType w:val="hybridMultilevel"/>
     <w:tmpl w:val="F7FAE6A4"/>
@@ -9432,7 +9708,7 @@
       </w:pPr>
     </w:lvl>
   </w:abstractNum>
-  <w:abstractNum w:abstractNumId="19" w15:restartNumberingAfterBreak="0">
+  <w:abstractNum w:abstractNumId="20" w15:restartNumberingAfterBreak="0">
     <w:nsid w:val="70B658C9"/>
     <w:multiLevelType w:val="multilevel"/>
     <w:tmpl w:val="C6EAB140"/>
@@ -9498,7 +9774,7 @@
       <w:lvlJc w:val="left"/>
     </w:lvl>
   </w:abstractNum>
-  <w:abstractNum w:abstractNumId="20" w15:restartNumberingAfterBreak="0">
+  <w:abstractNum w:abstractNumId="21" w15:restartNumberingAfterBreak="0">
     <w:nsid w:val="77AD766C"/>
     <w:multiLevelType w:val="multilevel"/>
     <w:tmpl w:val="99AA7BC6"/>
@@ -9603,55 +9879,55 @@
     </w:lvl>
   </w:abstractNum>
   <w:num w:numId="1" w16cid:durableId="847986424">
-    <w:abstractNumId w:val="9"/>
+    <w:abstractNumId w:val="10"/>
   </w:num>
   <w:num w:numId="2" w16cid:durableId="2122214478">
     <w:abstractNumId w:val="1"/>
   </w:num>
   <w:num w:numId="3" w16cid:durableId="1144548612">
-    <w:abstractNumId w:val="15"/>
+    <w:abstractNumId w:val="16"/>
   </w:num>
   <w:num w:numId="4" w16cid:durableId="1153985476">
-    <w:abstractNumId w:val="16"/>
+    <w:abstractNumId w:val="17"/>
   </w:num>
   <w:num w:numId="5" w16cid:durableId="819611193">
-    <w:abstractNumId w:val="19"/>
+    <w:abstractNumId w:val="20"/>
   </w:num>
   <w:num w:numId="6" w16cid:durableId="485588963">
-    <w:abstractNumId w:val="10"/>
+    <w:abstractNumId w:val="11"/>
   </w:num>
   <w:num w:numId="7" w16cid:durableId="1651515619">
-    <w:abstractNumId w:val="11"/>
+    <w:abstractNumId w:val="12"/>
   </w:num>
   <w:num w:numId="8" w16cid:durableId="940719915">
-    <w:abstractNumId w:val="7"/>
+    <w:abstractNumId w:val="8"/>
   </w:num>
   <w:num w:numId="9" w16cid:durableId="1271670068">
-    <w:abstractNumId w:val="13"/>
+    <w:abstractNumId w:val="14"/>
   </w:num>
   <w:num w:numId="10" w16cid:durableId="1893349717">
     <w:abstractNumId w:val="3"/>
   </w:num>
   <w:num w:numId="11" w16cid:durableId="101613260">
-    <w:abstractNumId w:val="14"/>
+    <w:abstractNumId w:val="15"/>
   </w:num>
   <w:num w:numId="12" w16cid:durableId="787814308">
     <w:abstractNumId w:val="2"/>
   </w:num>
   <w:num w:numId="13" w16cid:durableId="368730037">
+    <w:abstractNumId w:val="7"/>
+  </w:num>
+  <w:num w:numId="14" w16cid:durableId="688410081">
+    <w:abstractNumId w:val="21"/>
+  </w:num>
+  <w:num w:numId="15" w16cid:durableId="607733873">
+    <w:abstractNumId w:val="18"/>
+  </w:num>
+  <w:num w:numId="16" w16cid:durableId="249506583">
     <w:abstractNumId w:val="6"/>
   </w:num>
-  <w:num w:numId="14" w16cid:durableId="688410081">
-    <w:abstractNumId w:val="20"/>
-  </w:num>
-  <w:num w:numId="15" w16cid:durableId="607733873">
-    <w:abstractNumId w:val="17"/>
-  </w:num>
-  <w:num w:numId="16" w16cid:durableId="249506583">
-    <w:abstractNumId w:val="5"/>
-  </w:num>
   <w:num w:numId="17" w16cid:durableId="1634601852">
-    <w:abstractNumId w:val="8"/>
+    <w:abstractNumId w:val="9"/>
   </w:num>
   <w:num w:numId="18" w16cid:durableId="1547987522">
     <w:abstractNumId w:val="4"/>
@@ -9660,10 +9936,13 @@
     <w:abstractNumId w:val="0"/>
   </w:num>
   <w:num w:numId="20" w16cid:durableId="1108425367">
-    <w:abstractNumId w:val="18"/>
+    <w:abstractNumId w:val="19"/>
   </w:num>
   <w:num w:numId="21" w16cid:durableId="1015184250">
-    <w:abstractNumId w:val="12"/>
+    <w:abstractNumId w:val="13"/>
+  </w:num>
+  <w:num w:numId="22" w16cid:durableId="233007411">
+    <w:abstractNumId w:val="5"/>
   </w:num>
 </w:numbering>
 </file>
@@ -10147,6 +10426,7 @@
   <w:style w:type="character" w:default="1" w:styleId="DefaultParagraphFont">
     <w:name w:val="Default Paragraph Font"/>
     <w:uiPriority w:val="1"/>
+    <w:semiHidden/>
     <w:unhideWhenUsed/>
   </w:style>
   <w:style w:type="table" w:default="1" w:styleId="TableNormal">

</xml_diff>

<commit_message>
Updated documentation and version information
</commit_message>
<xml_diff>
--- a/docs/Svea_Payment_Gateway_Manual.docx
+++ b/docs/Svea_Payment_Gateway_Manual.docx
@@ -367,7 +367,7 @@
           <w:iCs/>
           <w:szCs w:val="22"/>
         </w:rPr>
-        <w:t>4</w:t>
+        <w:t>6</w:t>
       </w:r>
     </w:p>
     <w:p>
@@ -5510,7 +5510,7 @@
         </w:rPr>
         <w:lastRenderedPageBreak/>
         <w:drawing>
-          <wp:inline distT="0" distB="0" distL="0" distR="0" wp14:anchorId="0B19698A" wp14:editId="52B670CF">
+          <wp:inline distT="0" distB="0" distL="0" distR="0" wp14:anchorId="0B19698A" wp14:editId="74F52997">
             <wp:extent cx="4444512" cy="7396682"/>
             <wp:effectExtent l="0" t="0" r="0" b="0"/>
             <wp:docPr id="277451812" name="Picture 1" descr="A screenshot of a computer&#10;&#10;Description automatically generated"/>
@@ -5683,18 +5683,18 @@
       <w:pPr>
         <w:pStyle w:val="Heading2"/>
       </w:pPr>
-      <w:bookmarkStart w:id="93" w:name="_Toc11353205"/>
-      <w:bookmarkStart w:id="94" w:name="_Toc11353131"/>
-      <w:bookmarkStart w:id="95" w:name="_Toc11253832"/>
-      <w:bookmarkStart w:id="96" w:name="_Toc11144785"/>
-      <w:bookmarkStart w:id="97" w:name="_Toc10743696"/>
-      <w:bookmarkStart w:id="98" w:name="_Toc10741276"/>
-      <w:bookmarkStart w:id="99" w:name="_Toc10646650"/>
-      <w:bookmarkStart w:id="100" w:name="_Toc201003108"/>
+      <w:bookmarkStart w:id="93" w:name="_Toc201003108"/>
+      <w:bookmarkStart w:id="94" w:name="_Toc11353205"/>
+      <w:bookmarkStart w:id="95" w:name="_Toc11353131"/>
+      <w:bookmarkStart w:id="96" w:name="_Toc11253832"/>
+      <w:bookmarkStart w:id="97" w:name="_Toc11144785"/>
+      <w:bookmarkStart w:id="98" w:name="_Toc10743696"/>
+      <w:bookmarkStart w:id="99" w:name="_Toc10741276"/>
+      <w:bookmarkStart w:id="100" w:name="_Toc10646650"/>
       <w:r>
         <w:t>Payment handling fees</w:t>
       </w:r>
-      <w:bookmarkEnd w:id="100"/>
+      <w:bookmarkEnd w:id="93"/>
     </w:p>
     <w:p>
       <w:pPr>
@@ -5758,13 +5758,13 @@
       <w:r>
         <w:t>d</w:t>
       </w:r>
-      <w:bookmarkEnd w:id="93"/>
       <w:bookmarkEnd w:id="94"/>
       <w:bookmarkEnd w:id="95"/>
       <w:bookmarkEnd w:id="96"/>
       <w:bookmarkEnd w:id="97"/>
       <w:bookmarkEnd w:id="98"/>
       <w:bookmarkEnd w:id="99"/>
+      <w:bookmarkEnd w:id="100"/>
       <w:bookmarkEnd w:id="102"/>
     </w:p>
     <w:p>
@@ -6126,43 +6126,67 @@
         <w:pStyle w:val="Textbody"/>
       </w:pPr>
       <w:r>
-        <w:t>Part Payment widge</w:t>
-      </w:r>
-      <w:r>
-        <w:t>t</w:t>
-      </w:r>
-      <w:r>
-        <w:t xml:space="preserve"> can be added </w:t>
-      </w:r>
-      <w:r>
-        <w:t>on</w:t>
-      </w:r>
-      <w:r>
-        <w:t xml:space="preserve"> the</w:t>
-      </w:r>
-      <w:r>
-        <w:t xml:space="preserve"> WooCommerce catalog</w:t>
-      </w:r>
-      <w:r>
-        <w:t xml:space="preserve"> </w:t>
+        <w:t xml:space="preserve">The Part Payment widget is available in three distinct styles: </w:t>
       </w:r>
       <w:r>
         <w:rPr>
           <w:i/>
           <w:iCs/>
         </w:rPr>
-        <w:t>single product page</w:t>
-      </w:r>
-      <w:r>
-        <w:t xml:space="preserve"> using this setting.</w:t>
-      </w:r>
-    </w:p>
-    <w:p>
-      <w:pPr>
-        <w:pStyle w:val="Textbody"/>
-      </w:pPr>
-      <w:r>
-        <w:t>Below this setting are possible customization parameters for the widget. If no value is set, the part payment widget will use default values in the script.</w:t>
+        <w:t>full</w:t>
+      </w:r>
+      <w:r>
+        <w:t xml:space="preserve">, </w:t>
+      </w:r>
+      <w:r>
+        <w:rPr>
+          <w:i/>
+          <w:iCs/>
+        </w:rPr>
+        <w:t>mini</w:t>
+      </w:r>
+      <w:r>
+        <w:t xml:space="preserve">, and </w:t>
+      </w:r>
+      <w:r>
+        <w:rPr>
+          <w:i/>
+          <w:iCs/>
+        </w:rPr>
+        <w:t>button</w:t>
+      </w:r>
+      <w:r>
+        <w:t xml:space="preserve">, which are selected via the Widget Layout menu. The widget can be displayed on the </w:t>
+      </w:r>
+      <w:r>
+        <w:rPr>
+          <w:i/>
+          <w:iCs/>
+        </w:rPr>
+        <w:t>WooCommerce product page</w:t>
+      </w:r>
+      <w:r>
+        <w:t xml:space="preserve">, </w:t>
+      </w:r>
+      <w:r>
+        <w:rPr>
+          <w:i/>
+          <w:iCs/>
+        </w:rPr>
+        <w:t>cart</w:t>
+      </w:r>
+      <w:r>
+        <w:t xml:space="preserve">, or </w:t>
+      </w:r>
+      <w:r>
+        <w:rPr>
+          <w:i/>
+          <w:iCs/>
+        </w:rPr>
+        <w:t>checkout</w:t>
+      </w:r>
+      <w:r>
+        <w:t xml:space="preserve"> page by configuring its location settings. Additionally, the widget's margins can be modified for precise alignment.</w:t>
       </w:r>
     </w:p>
     <w:p>
@@ -6173,14 +6197,11 @@
         <w:br/>
       </w:r>
       <w:r>
-        <w:rPr>
-          <w:noProof/>
-        </w:rPr>
         <w:drawing>
-          <wp:inline distT="0" distB="0" distL="0" distR="0" wp14:anchorId="5FB8CD69" wp14:editId="7E52467D">
-            <wp:extent cx="3238500" cy="454580"/>
-            <wp:effectExtent l="0" t="0" r="0" b="3175"/>
-            <wp:docPr id="3" name="Picture 3" descr="Text&#10;&#10;Description automatically generated"/>
+          <wp:inline distT="0" distB="0" distL="0" distR="0" wp14:anchorId="0E65D9A7" wp14:editId="6C23E94D">
+            <wp:extent cx="4381877" cy="3154006"/>
+            <wp:effectExtent l="0" t="0" r="0" b="0"/>
+            <wp:docPr id="40616557" name="Picture 1" descr="A screenshot of a computer&#10;&#10;AI-generated content may be incorrect."/>
             <wp:cNvGraphicFramePr>
               <a:graphicFrameLocks xmlns:a="http://schemas.openxmlformats.org/drawingml/2006/main" noChangeAspect="1"/>
             </wp:cNvGraphicFramePr>
@@ -6188,7 +6209,7 @@
               <a:graphicData uri="http://schemas.openxmlformats.org/drawingml/2006/picture">
                 <pic:pic xmlns:pic="http://schemas.openxmlformats.org/drawingml/2006/picture">
                   <pic:nvPicPr>
-                    <pic:cNvPr id="3" name="Picture 3" descr="Text&#10;&#10;Description automatically generated"/>
+                    <pic:cNvPr id="40616557" name="Picture 1" descr="A screenshot of a computer&#10;&#10;AI-generated content may be incorrect."/>
                     <pic:cNvPicPr/>
                   </pic:nvPicPr>
                   <pic:blipFill>
@@ -6200,7 +6221,7 @@
                   <pic:spPr>
                     <a:xfrm>
                       <a:off x="0" y="0"/>
-                      <a:ext cx="3312746" cy="465002"/>
+                      <a:ext cx="4391427" cy="3160880"/>
                     </a:xfrm>
                     <a:prstGeom prst="rect">
                       <a:avLst/>
@@ -6218,14 +6239,20 @@
         <w:pStyle w:val="Textbody"/>
       </w:pPr>
       <w:r>
-        <w:rPr>
-          <w:noProof/>
-        </w:rPr>
+        <w:t>On the next page you can see example of button-style Part Payment Calculator set on the checkout page.</w:t>
+      </w:r>
+    </w:p>
+    <w:p>
+      <w:pPr>
+        <w:pStyle w:val="Textbody"/>
+      </w:pPr>
+      <w:r>
+        <w:lastRenderedPageBreak/>
         <w:drawing>
-          <wp:inline distT="0" distB="0" distL="0" distR="0" wp14:anchorId="1A1104CC" wp14:editId="1825CD16">
-            <wp:extent cx="3249386" cy="2254243"/>
-            <wp:effectExtent l="0" t="0" r="8255" b="0"/>
-            <wp:docPr id="5" name="Picture 5" descr="Graphical user interface, application&#10;&#10;Description automatically generated"/>
+          <wp:inline distT="0" distB="0" distL="0" distR="0" wp14:anchorId="4722EF09" wp14:editId="56470B8F">
+            <wp:extent cx="5017201" cy="7405735"/>
+            <wp:effectExtent l="0" t="0" r="0" b="0"/>
+            <wp:docPr id="1391609791" name="Picture 1" descr="A screenshot of a computer&#10;&#10;AI-generated content may be incorrect."/>
             <wp:cNvGraphicFramePr>
               <a:graphicFrameLocks xmlns:a="http://schemas.openxmlformats.org/drawingml/2006/main" noChangeAspect="1"/>
             </wp:cNvGraphicFramePr>
@@ -6233,7 +6260,7 @@
               <a:graphicData uri="http://schemas.openxmlformats.org/drawingml/2006/picture">
                 <pic:pic xmlns:pic="http://schemas.openxmlformats.org/drawingml/2006/picture">
                   <pic:nvPicPr>
-                    <pic:cNvPr id="5" name="Picture 5" descr="Graphical user interface, application&#10;&#10;Description automatically generated"/>
+                    <pic:cNvPr id="1391609791" name="Picture 1" descr="A screenshot of a computer&#10;&#10;AI-generated content may be incorrect."/>
                     <pic:cNvPicPr/>
                   </pic:nvPicPr>
                   <pic:blipFill>
@@ -6245,7 +6272,7 @@
                   <pic:spPr>
                     <a:xfrm>
                       <a:off x="0" y="0"/>
-                      <a:ext cx="3260899" cy="2262230"/>
+                      <a:ext cx="5018714" cy="7407968"/>
                     </a:xfrm>
                     <a:prstGeom prst="rect">
                       <a:avLst/>
@@ -8002,7 +8029,7 @@
         <w:sz w:val="20"/>
         <w:szCs w:val="20"/>
       </w:rPr>
-      <w:t>16</w:t>
+      <w:t>23</w:t>
     </w:r>
     <w:r>
       <w:rPr>
@@ -8018,7 +8045,7 @@
         <w:sz w:val="20"/>
         <w:szCs w:val="20"/>
       </w:rPr>
-      <w:t>6</w:t>
+      <w:t>9</w:t>
     </w:r>
     <w:r>
       <w:rPr>

</xml_diff>

<commit_message>
Part Payment Widget updates (#100)
* Part payment calculator can be added to cart and checkout pages also, see manual section 6.13
* New button-style part payment widget mode supported and widget margins can be modified in the settings.
</commit_message>
<xml_diff>
--- a/docs/Svea_Payment_Gateway_Manual.docx
+++ b/docs/Svea_Payment_Gateway_Manual.docx
@@ -367,7 +367,7 @@
           <w:iCs/>
           <w:szCs w:val="22"/>
         </w:rPr>
-        <w:t>4</w:t>
+        <w:t>6</w:t>
       </w:r>
     </w:p>
     <w:p>
@@ -5510,7 +5510,7 @@
         </w:rPr>
         <w:lastRenderedPageBreak/>
         <w:drawing>
-          <wp:inline distT="0" distB="0" distL="0" distR="0" wp14:anchorId="0B19698A" wp14:editId="52B670CF">
+          <wp:inline distT="0" distB="0" distL="0" distR="0" wp14:anchorId="0B19698A" wp14:editId="74F52997">
             <wp:extent cx="4444512" cy="7396682"/>
             <wp:effectExtent l="0" t="0" r="0" b="0"/>
             <wp:docPr id="277451812" name="Picture 1" descr="A screenshot of a computer&#10;&#10;Description automatically generated"/>
@@ -5683,18 +5683,18 @@
       <w:pPr>
         <w:pStyle w:val="Heading2"/>
       </w:pPr>
-      <w:bookmarkStart w:id="93" w:name="_Toc11353205"/>
-      <w:bookmarkStart w:id="94" w:name="_Toc11353131"/>
-      <w:bookmarkStart w:id="95" w:name="_Toc11253832"/>
-      <w:bookmarkStart w:id="96" w:name="_Toc11144785"/>
-      <w:bookmarkStart w:id="97" w:name="_Toc10743696"/>
-      <w:bookmarkStart w:id="98" w:name="_Toc10741276"/>
-      <w:bookmarkStart w:id="99" w:name="_Toc10646650"/>
-      <w:bookmarkStart w:id="100" w:name="_Toc201003108"/>
+      <w:bookmarkStart w:id="93" w:name="_Toc201003108"/>
+      <w:bookmarkStart w:id="94" w:name="_Toc11353205"/>
+      <w:bookmarkStart w:id="95" w:name="_Toc11353131"/>
+      <w:bookmarkStart w:id="96" w:name="_Toc11253832"/>
+      <w:bookmarkStart w:id="97" w:name="_Toc11144785"/>
+      <w:bookmarkStart w:id="98" w:name="_Toc10743696"/>
+      <w:bookmarkStart w:id="99" w:name="_Toc10741276"/>
+      <w:bookmarkStart w:id="100" w:name="_Toc10646650"/>
       <w:r>
         <w:t>Payment handling fees</w:t>
       </w:r>
-      <w:bookmarkEnd w:id="100"/>
+      <w:bookmarkEnd w:id="93"/>
     </w:p>
     <w:p>
       <w:pPr>
@@ -5758,13 +5758,13 @@
       <w:r>
         <w:t>d</w:t>
       </w:r>
-      <w:bookmarkEnd w:id="93"/>
       <w:bookmarkEnd w:id="94"/>
       <w:bookmarkEnd w:id="95"/>
       <w:bookmarkEnd w:id="96"/>
       <w:bookmarkEnd w:id="97"/>
       <w:bookmarkEnd w:id="98"/>
       <w:bookmarkEnd w:id="99"/>
+      <w:bookmarkEnd w:id="100"/>
       <w:bookmarkEnd w:id="102"/>
     </w:p>
     <w:p>
@@ -6126,43 +6126,67 @@
         <w:pStyle w:val="Textbody"/>
       </w:pPr>
       <w:r>
-        <w:t>Part Payment widge</w:t>
-      </w:r>
-      <w:r>
-        <w:t>t</w:t>
-      </w:r>
-      <w:r>
-        <w:t xml:space="preserve"> can be added </w:t>
-      </w:r>
-      <w:r>
-        <w:t>on</w:t>
-      </w:r>
-      <w:r>
-        <w:t xml:space="preserve"> the</w:t>
-      </w:r>
-      <w:r>
-        <w:t xml:space="preserve"> WooCommerce catalog</w:t>
-      </w:r>
-      <w:r>
-        <w:t xml:space="preserve"> </w:t>
+        <w:t xml:space="preserve">The Part Payment widget is available in three distinct styles: </w:t>
       </w:r>
       <w:r>
         <w:rPr>
           <w:i/>
           <w:iCs/>
         </w:rPr>
-        <w:t>single product page</w:t>
-      </w:r>
-      <w:r>
-        <w:t xml:space="preserve"> using this setting.</w:t>
-      </w:r>
-    </w:p>
-    <w:p>
-      <w:pPr>
-        <w:pStyle w:val="Textbody"/>
-      </w:pPr>
-      <w:r>
-        <w:t>Below this setting are possible customization parameters for the widget. If no value is set, the part payment widget will use default values in the script.</w:t>
+        <w:t>full</w:t>
+      </w:r>
+      <w:r>
+        <w:t xml:space="preserve">, </w:t>
+      </w:r>
+      <w:r>
+        <w:rPr>
+          <w:i/>
+          <w:iCs/>
+        </w:rPr>
+        <w:t>mini</w:t>
+      </w:r>
+      <w:r>
+        <w:t xml:space="preserve">, and </w:t>
+      </w:r>
+      <w:r>
+        <w:rPr>
+          <w:i/>
+          <w:iCs/>
+        </w:rPr>
+        <w:t>button</w:t>
+      </w:r>
+      <w:r>
+        <w:t xml:space="preserve">, which are selected via the Widget Layout menu. The widget can be displayed on the </w:t>
+      </w:r>
+      <w:r>
+        <w:rPr>
+          <w:i/>
+          <w:iCs/>
+        </w:rPr>
+        <w:t>WooCommerce product page</w:t>
+      </w:r>
+      <w:r>
+        <w:t xml:space="preserve">, </w:t>
+      </w:r>
+      <w:r>
+        <w:rPr>
+          <w:i/>
+          <w:iCs/>
+        </w:rPr>
+        <w:t>cart</w:t>
+      </w:r>
+      <w:r>
+        <w:t xml:space="preserve">, or </w:t>
+      </w:r>
+      <w:r>
+        <w:rPr>
+          <w:i/>
+          <w:iCs/>
+        </w:rPr>
+        <w:t>checkout</w:t>
+      </w:r>
+      <w:r>
+        <w:t xml:space="preserve"> page by configuring its location settings. Additionally, the widget's margins can be modified for precise alignment.</w:t>
       </w:r>
     </w:p>
     <w:p>
@@ -6173,14 +6197,11 @@
         <w:br/>
       </w:r>
       <w:r>
-        <w:rPr>
-          <w:noProof/>
-        </w:rPr>
         <w:drawing>
-          <wp:inline distT="0" distB="0" distL="0" distR="0" wp14:anchorId="5FB8CD69" wp14:editId="7E52467D">
-            <wp:extent cx="3238500" cy="454580"/>
-            <wp:effectExtent l="0" t="0" r="0" b="3175"/>
-            <wp:docPr id="3" name="Picture 3" descr="Text&#10;&#10;Description automatically generated"/>
+          <wp:inline distT="0" distB="0" distL="0" distR="0" wp14:anchorId="0E65D9A7" wp14:editId="6C23E94D">
+            <wp:extent cx="4381877" cy="3154006"/>
+            <wp:effectExtent l="0" t="0" r="0" b="0"/>
+            <wp:docPr id="40616557" name="Picture 1" descr="A screenshot of a computer&#10;&#10;AI-generated content may be incorrect."/>
             <wp:cNvGraphicFramePr>
               <a:graphicFrameLocks xmlns:a="http://schemas.openxmlformats.org/drawingml/2006/main" noChangeAspect="1"/>
             </wp:cNvGraphicFramePr>
@@ -6188,7 +6209,7 @@
               <a:graphicData uri="http://schemas.openxmlformats.org/drawingml/2006/picture">
                 <pic:pic xmlns:pic="http://schemas.openxmlformats.org/drawingml/2006/picture">
                   <pic:nvPicPr>
-                    <pic:cNvPr id="3" name="Picture 3" descr="Text&#10;&#10;Description automatically generated"/>
+                    <pic:cNvPr id="40616557" name="Picture 1" descr="A screenshot of a computer&#10;&#10;AI-generated content may be incorrect."/>
                     <pic:cNvPicPr/>
                   </pic:nvPicPr>
                   <pic:blipFill>
@@ -6200,7 +6221,7 @@
                   <pic:spPr>
                     <a:xfrm>
                       <a:off x="0" y="0"/>
-                      <a:ext cx="3312746" cy="465002"/>
+                      <a:ext cx="4391427" cy="3160880"/>
                     </a:xfrm>
                     <a:prstGeom prst="rect">
                       <a:avLst/>
@@ -6218,14 +6239,20 @@
         <w:pStyle w:val="Textbody"/>
       </w:pPr>
       <w:r>
-        <w:rPr>
-          <w:noProof/>
-        </w:rPr>
+        <w:t>On the next page you can see example of button-style Part Payment Calculator set on the checkout page.</w:t>
+      </w:r>
+    </w:p>
+    <w:p>
+      <w:pPr>
+        <w:pStyle w:val="Textbody"/>
+      </w:pPr>
+      <w:r>
+        <w:lastRenderedPageBreak/>
         <w:drawing>
-          <wp:inline distT="0" distB="0" distL="0" distR="0" wp14:anchorId="1A1104CC" wp14:editId="1825CD16">
-            <wp:extent cx="3249386" cy="2254243"/>
-            <wp:effectExtent l="0" t="0" r="8255" b="0"/>
-            <wp:docPr id="5" name="Picture 5" descr="Graphical user interface, application&#10;&#10;Description automatically generated"/>
+          <wp:inline distT="0" distB="0" distL="0" distR="0" wp14:anchorId="4722EF09" wp14:editId="56470B8F">
+            <wp:extent cx="5017201" cy="7405735"/>
+            <wp:effectExtent l="0" t="0" r="0" b="0"/>
+            <wp:docPr id="1391609791" name="Picture 1" descr="A screenshot of a computer&#10;&#10;AI-generated content may be incorrect."/>
             <wp:cNvGraphicFramePr>
               <a:graphicFrameLocks xmlns:a="http://schemas.openxmlformats.org/drawingml/2006/main" noChangeAspect="1"/>
             </wp:cNvGraphicFramePr>
@@ -6233,7 +6260,7 @@
               <a:graphicData uri="http://schemas.openxmlformats.org/drawingml/2006/picture">
                 <pic:pic xmlns:pic="http://schemas.openxmlformats.org/drawingml/2006/picture">
                   <pic:nvPicPr>
-                    <pic:cNvPr id="5" name="Picture 5" descr="Graphical user interface, application&#10;&#10;Description automatically generated"/>
+                    <pic:cNvPr id="1391609791" name="Picture 1" descr="A screenshot of a computer&#10;&#10;AI-generated content may be incorrect."/>
                     <pic:cNvPicPr/>
                   </pic:nvPicPr>
                   <pic:blipFill>
@@ -6245,7 +6272,7 @@
                   <pic:spPr>
                     <a:xfrm>
                       <a:off x="0" y="0"/>
-                      <a:ext cx="3260899" cy="2262230"/>
+                      <a:ext cx="5018714" cy="7407968"/>
                     </a:xfrm>
                     <a:prstGeom prst="rect">
                       <a:avLst/>
@@ -8002,7 +8029,7 @@
         <w:sz w:val="20"/>
         <w:szCs w:val="20"/>
       </w:rPr>
-      <w:t>16</w:t>
+      <w:t>23</w:t>
     </w:r>
     <w:r>
       <w:rPr>
@@ -8018,7 +8045,7 @@
         <w:sz w:val="20"/>
         <w:szCs w:val="20"/>
       </w:rPr>
-      <w:t>6</w:t>
+      <w:t>9</w:t>
     </w:r>
     <w:r>
       <w:rPr>

</xml_diff>